<commit_message>
dfd level 0 created and creating dfd level 1
</commit_message>
<xml_diff>
--- a/Institute Managenent System.docx
+++ b/Institute Managenent System.docx
@@ -3848,7 +3848,23 @@
           <w:sz w:val="28"/>
         </w:rPr>
         <w:lastRenderedPageBreak/>
-        <w:t xml:space="preserve">The most important advantage of the database is to maintain the integrity i.e. it </w:t>
+        <w:t xml:space="preserve">The most important advantage of the database is to maintain the integrity </w:t>
+      </w:r>
+      <w:proofErr w:type="gramStart"/>
+      <w:r>
+        <w:rPr>
+          <w:rFonts w:ascii="Arial" w:hAnsi="Arial"/>
+          <w:sz w:val="28"/>
+        </w:rPr>
+        <w:t>i.e.</w:t>
+      </w:r>
+      <w:proofErr w:type="gramEnd"/>
+      <w:r>
+        <w:rPr>
+          <w:rFonts w:ascii="Arial" w:hAnsi="Arial"/>
+          <w:sz w:val="28"/>
+        </w:rPr>
+        <w:t xml:space="preserve"> it </w:t>
       </w:r>
       <w:r>
         <w:rPr>
@@ -5157,7 +5173,21 @@
         <w:rPr>
           <w:rFonts w:ascii="Arial" w:hAnsi="Arial"/>
         </w:rPr>
-        <w:t xml:space="preserve">The software which were required for </w:t>
+        <w:t xml:space="preserve">The software which </w:t>
+      </w:r>
+      <w:proofErr w:type="gramStart"/>
+      <w:r>
+        <w:rPr>
+          <w:rFonts w:ascii="Arial" w:hAnsi="Arial"/>
+        </w:rPr>
+        <w:t>were</w:t>
+      </w:r>
+      <w:proofErr w:type="gramEnd"/>
+      <w:r>
+        <w:rPr>
+          <w:rFonts w:ascii="Arial" w:hAnsi="Arial"/>
+        </w:rPr>
+        <w:t xml:space="preserve"> required for </w:t>
       </w:r>
       <w:r>
         <w:rPr>
@@ -5236,6 +5266,28 @@
     </w:p>
     <w:p>
       <w:pPr>
+        <w:jc w:val="right"/>
+        <w:rPr>
+          <w:rFonts w:ascii="Garamond" w:hAnsi="Garamond"/>
+          <w:b/>
+          <w:sz w:val="18"/>
+          <w:szCs w:val="18"/>
+          <w:u w:val="single"/>
+        </w:rPr>
+      </w:pPr>
+      <w:r>
+        <w:rPr>
+          <w:rFonts w:ascii="Garamond" w:hAnsi="Garamond"/>
+          <w:b/>
+          <w:sz w:val="18"/>
+          <w:szCs w:val="18"/>
+          <w:u w:val="single"/>
+        </w:rPr>
+        <w:t>Created on app.creately.com</w:t>
+      </w:r>
+    </w:p>
+    <w:p>
+      <w:pPr>
         <w:jc w:val="center"/>
         <w:rPr>
           <w:b/>
@@ -5244,21 +5296,52 @@
           <w:szCs w:val="40"/>
         </w:rPr>
       </w:pPr>
-    </w:p>
-    <w:p>
-      <w:pPr>
-        <w:jc w:val="center"/>
+      <w:r>
         <w:rPr>
           <w:b/>
           <w:bCs/>
           <w:sz w:val="40"/>
           <w:szCs w:val="40"/>
         </w:rPr>
-      </w:pPr>
-    </w:p>
-    <w:p>
-      <w:pPr>
-        <w:jc w:val="center"/>
+        <w:drawing>
+          <wp:inline distT="0" distB="0" distL="0" distR="0" wp14:anchorId="2D3A6967" wp14:editId="4A1CD0C9">
+            <wp:extent cx="6660515" cy="4919980"/>
+            <wp:effectExtent l="0" t="0" r="6985" b="0"/>
+            <wp:docPr id="1" name="Picture 1"/>
+            <wp:cNvGraphicFramePr>
+              <a:graphicFrameLocks xmlns:a="http://schemas.openxmlformats.org/drawingml/2006/main" noChangeAspect="1"/>
+            </wp:cNvGraphicFramePr>
+            <a:graphic xmlns:a="http://schemas.openxmlformats.org/drawingml/2006/main">
+              <a:graphicData uri="http://schemas.openxmlformats.org/drawingml/2006/picture">
+                <pic:pic xmlns:pic="http://schemas.openxmlformats.org/drawingml/2006/picture">
+                  <pic:nvPicPr>
+                    <pic:cNvPr id="1" name=""/>
+                    <pic:cNvPicPr/>
+                  </pic:nvPicPr>
+                  <pic:blipFill>
+                    <a:blip r:embed="rId7"/>
+                    <a:stretch>
+                      <a:fillRect/>
+                    </a:stretch>
+                  </pic:blipFill>
+                  <pic:spPr>
+                    <a:xfrm>
+                      <a:off x="0" y="0"/>
+                      <a:ext cx="6660515" cy="4919980"/>
+                    </a:xfrm>
+                    <a:prstGeom prst="rect">
+                      <a:avLst/>
+                    </a:prstGeom>
+                  </pic:spPr>
+                </pic:pic>
+              </a:graphicData>
+            </a:graphic>
+          </wp:inline>
+        </w:drawing>
+      </w:r>
+    </w:p>
+    <w:p>
+      <w:pPr>
         <w:rPr>
           <w:b/>
           <w:bCs/>
@@ -5269,931 +5352,6 @@
     </w:p>
     <w:p>
       <w:pPr>
-        <w:jc w:val="center"/>
-        <w:rPr>
-          <w:b/>
-          <w:bCs/>
-          <w:sz w:val="40"/>
-          <w:szCs w:val="40"/>
-        </w:rPr>
-      </w:pPr>
-    </w:p>
-    <w:p>
-      <w:pPr>
-        <w:jc w:val="center"/>
-        <w:rPr>
-          <w:b/>
-          <w:bCs/>
-          <w:sz w:val="40"/>
-          <w:szCs w:val="40"/>
-        </w:rPr>
-      </w:pPr>
-    </w:p>
-    <w:p>
-      <w:pPr>
-        <w:jc w:val="center"/>
-        <w:rPr>
-          <w:b/>
-          <w:bCs/>
-          <w:sz w:val="40"/>
-          <w:szCs w:val="40"/>
-        </w:rPr>
-      </w:pPr>
-    </w:p>
-    <w:p>
-      <w:pPr>
-        <w:jc w:val="center"/>
-        <w:rPr>
-          <w:b/>
-          <w:bCs/>
-          <w:sz w:val="40"/>
-          <w:szCs w:val="40"/>
-        </w:rPr>
-      </w:pPr>
-    </w:p>
-    <w:p>
-      <w:pPr>
-        <w:jc w:val="center"/>
-        <w:rPr>
-          <w:b/>
-          <w:bCs/>
-          <w:sz w:val="40"/>
-          <w:szCs w:val="40"/>
-        </w:rPr>
-      </w:pPr>
-    </w:p>
-    <w:p>
-      <w:pPr>
-        <w:jc w:val="center"/>
-        <w:rPr>
-          <w:b/>
-          <w:bCs/>
-          <w:sz w:val="40"/>
-          <w:szCs w:val="40"/>
-        </w:rPr>
-      </w:pPr>
-    </w:p>
-    <w:p>
-      <w:pPr>
-        <w:jc w:val="center"/>
-        <w:rPr>
-          <w:b/>
-          <w:bCs/>
-          <w:sz w:val="40"/>
-          <w:szCs w:val="40"/>
-        </w:rPr>
-      </w:pPr>
-    </w:p>
-    <w:p>
-      <w:pPr>
-        <w:jc w:val="center"/>
-        <w:rPr>
-          <w:b/>
-          <w:bCs/>
-          <w:sz w:val="40"/>
-          <w:szCs w:val="40"/>
-        </w:rPr>
-      </w:pPr>
-    </w:p>
-    <w:p>
-      <w:pPr>
-        <w:jc w:val="center"/>
-        <w:rPr>
-          <w:b/>
-          <w:bCs/>
-          <w:sz w:val="40"/>
-          <w:szCs w:val="40"/>
-        </w:rPr>
-      </w:pPr>
-    </w:p>
-    <w:p>
-      <w:pPr>
-        <w:jc w:val="center"/>
-        <w:rPr>
-          <w:b/>
-          <w:bCs/>
-          <w:sz w:val="40"/>
-          <w:szCs w:val="40"/>
-        </w:rPr>
-      </w:pPr>
-    </w:p>
-    <w:p>
-      <w:pPr>
-        <w:jc w:val="center"/>
-        <w:rPr>
-          <w:b/>
-          <w:bCs/>
-          <w:sz w:val="40"/>
-          <w:szCs w:val="40"/>
-        </w:rPr>
-      </w:pPr>
-    </w:p>
-    <w:p>
-      <w:pPr>
-        <w:jc w:val="center"/>
-        <w:rPr>
-          <w:b/>
-          <w:bCs/>
-          <w:sz w:val="40"/>
-          <w:szCs w:val="40"/>
-        </w:rPr>
-      </w:pPr>
-    </w:p>
-    <w:p>
-      <w:pPr>
-        <w:jc w:val="center"/>
-        <w:rPr>
-          <w:b/>
-          <w:bCs/>
-          <w:sz w:val="40"/>
-          <w:szCs w:val="40"/>
-        </w:rPr>
-      </w:pPr>
-    </w:p>
-    <w:p>
-      <w:pPr>
-        <w:jc w:val="center"/>
-        <w:rPr>
-          <w:b/>
-          <w:bCs/>
-          <w:sz w:val="40"/>
-          <w:szCs w:val="40"/>
-        </w:rPr>
-      </w:pPr>
-    </w:p>
-    <w:p>
-      <w:pPr>
-        <w:jc w:val="center"/>
-        <w:rPr>
-          <w:b/>
-          <w:bCs/>
-          <w:sz w:val="40"/>
-          <w:szCs w:val="40"/>
-        </w:rPr>
-      </w:pPr>
-    </w:p>
-    <w:p>
-      <w:pPr>
-        <w:jc w:val="center"/>
-        <w:rPr>
-          <w:b/>
-          <w:bCs/>
-          <w:sz w:val="40"/>
-          <w:szCs w:val="40"/>
-        </w:rPr>
-      </w:pPr>
-    </w:p>
-    <w:p>
-      <w:pPr>
-        <w:jc w:val="center"/>
-        <w:rPr>
-          <w:b/>
-          <w:bCs/>
-          <w:sz w:val="40"/>
-          <w:szCs w:val="40"/>
-        </w:rPr>
-      </w:pPr>
-    </w:p>
-    <w:p>
-      <w:pPr>
-        <w:jc w:val="center"/>
-        <w:rPr>
-          <w:b/>
-          <w:bCs/>
-          <w:sz w:val="40"/>
-          <w:szCs w:val="40"/>
-        </w:rPr>
-      </w:pPr>
-    </w:p>
-    <w:p>
-      <w:pPr>
-        <w:jc w:val="center"/>
-        <w:rPr>
-          <w:b/>
-          <w:bCs/>
-          <w:sz w:val="40"/>
-          <w:szCs w:val="40"/>
-        </w:rPr>
-      </w:pPr>
-    </w:p>
-    <w:p>
-      <w:pPr>
-        <w:jc w:val="center"/>
-        <w:rPr>
-          <w:b/>
-          <w:bCs/>
-          <w:sz w:val="40"/>
-          <w:szCs w:val="40"/>
-        </w:rPr>
-      </w:pPr>
-    </w:p>
-    <w:p>
-      <w:pPr>
-        <w:jc w:val="center"/>
-        <w:rPr>
-          <w:b/>
-          <w:bCs/>
-          <w:sz w:val="40"/>
-          <w:szCs w:val="40"/>
-        </w:rPr>
-      </w:pPr>
-    </w:p>
-    <w:p>
-      <w:pPr>
-        <w:jc w:val="center"/>
-        <w:rPr>
-          <w:b/>
-          <w:bCs/>
-          <w:sz w:val="40"/>
-          <w:szCs w:val="40"/>
-        </w:rPr>
-      </w:pPr>
-    </w:p>
-    <w:p>
-      <w:pPr>
-        <w:jc w:val="center"/>
-        <w:rPr>
-          <w:b/>
-          <w:bCs/>
-          <w:sz w:val="40"/>
-          <w:szCs w:val="40"/>
-        </w:rPr>
-      </w:pPr>
-    </w:p>
-    <w:p>
-      <w:pPr>
-        <w:jc w:val="center"/>
-        <w:rPr>
-          <w:b/>
-          <w:bCs/>
-          <w:sz w:val="40"/>
-          <w:szCs w:val="40"/>
-        </w:rPr>
-      </w:pPr>
-    </w:p>
-    <w:p>
-      <w:pPr>
-        <w:jc w:val="center"/>
-        <w:rPr>
-          <w:b/>
-          <w:bCs/>
-          <w:sz w:val="40"/>
-          <w:szCs w:val="40"/>
-        </w:rPr>
-      </w:pPr>
-    </w:p>
-    <w:p>
-      <w:pPr>
-        <w:jc w:val="center"/>
-        <w:rPr>
-          <w:b/>
-          <w:bCs/>
-          <w:sz w:val="40"/>
-          <w:szCs w:val="40"/>
-        </w:rPr>
-      </w:pPr>
-    </w:p>
-    <w:p>
-      <w:pPr>
-        <w:jc w:val="center"/>
-        <w:rPr>
-          <w:b/>
-          <w:bCs/>
-          <w:sz w:val="40"/>
-          <w:szCs w:val="40"/>
-        </w:rPr>
-      </w:pPr>
-    </w:p>
-    <w:p>
-      <w:pPr>
-        <w:jc w:val="center"/>
-        <w:rPr>
-          <w:b/>
-          <w:bCs/>
-          <w:sz w:val="40"/>
-          <w:szCs w:val="40"/>
-        </w:rPr>
-      </w:pPr>
-    </w:p>
-    <w:p>
-      <w:pPr>
-        <w:jc w:val="center"/>
-        <w:rPr>
-          <w:b/>
-          <w:bCs/>
-          <w:sz w:val="40"/>
-          <w:szCs w:val="40"/>
-        </w:rPr>
-      </w:pPr>
-    </w:p>
-    <w:p>
-      <w:pPr>
-        <w:jc w:val="center"/>
-        <w:rPr>
-          <w:b/>
-          <w:bCs/>
-          <w:sz w:val="40"/>
-          <w:szCs w:val="40"/>
-        </w:rPr>
-      </w:pPr>
-    </w:p>
-    <w:p>
-      <w:pPr>
-        <w:jc w:val="center"/>
-        <w:rPr>
-          <w:b/>
-          <w:bCs/>
-          <w:sz w:val="40"/>
-          <w:szCs w:val="40"/>
-        </w:rPr>
-      </w:pPr>
-    </w:p>
-    <w:p>
-      <w:pPr>
-        <w:jc w:val="center"/>
-        <w:rPr>
-          <w:b/>
-          <w:bCs/>
-          <w:sz w:val="40"/>
-          <w:szCs w:val="40"/>
-        </w:rPr>
-      </w:pPr>
-    </w:p>
-    <w:p>
-      <w:pPr>
-        <w:jc w:val="center"/>
-        <w:rPr>
-          <w:b/>
-          <w:bCs/>
-          <w:sz w:val="40"/>
-          <w:szCs w:val="40"/>
-        </w:rPr>
-      </w:pPr>
-    </w:p>
-    <w:p>
-      <w:pPr>
-        <w:jc w:val="center"/>
-        <w:rPr>
-          <w:b/>
-          <w:bCs/>
-          <w:sz w:val="40"/>
-          <w:szCs w:val="40"/>
-        </w:rPr>
-      </w:pPr>
-    </w:p>
-    <w:p>
-      <w:pPr>
-        <w:jc w:val="center"/>
-        <w:rPr>
-          <w:b/>
-          <w:bCs/>
-          <w:sz w:val="40"/>
-          <w:szCs w:val="40"/>
-        </w:rPr>
-      </w:pPr>
-    </w:p>
-    <w:p>
-      <w:pPr>
-        <w:jc w:val="center"/>
-        <w:rPr>
-          <w:b/>
-          <w:bCs/>
-          <w:sz w:val="40"/>
-          <w:szCs w:val="40"/>
-        </w:rPr>
-      </w:pPr>
-    </w:p>
-    <w:p>
-      <w:pPr>
-        <w:jc w:val="center"/>
-        <w:rPr>
-          <w:b/>
-          <w:bCs/>
-          <w:sz w:val="40"/>
-          <w:szCs w:val="40"/>
-        </w:rPr>
-      </w:pPr>
-    </w:p>
-    <w:p>
-      <w:pPr>
-        <w:jc w:val="center"/>
-        <w:rPr>
-          <w:b/>
-          <w:bCs/>
-          <w:sz w:val="40"/>
-          <w:szCs w:val="40"/>
-        </w:rPr>
-      </w:pPr>
-    </w:p>
-    <w:p>
-      <w:pPr>
-        <w:jc w:val="center"/>
-        <w:rPr>
-          <w:b/>
-          <w:bCs/>
-          <w:sz w:val="40"/>
-          <w:szCs w:val="40"/>
-        </w:rPr>
-      </w:pPr>
-    </w:p>
-    <w:p>
-      <w:pPr>
-        <w:jc w:val="center"/>
-        <w:rPr>
-          <w:b/>
-          <w:bCs/>
-          <w:sz w:val="40"/>
-          <w:szCs w:val="40"/>
-        </w:rPr>
-      </w:pPr>
-    </w:p>
-    <w:p>
-      <w:pPr>
-        <w:jc w:val="center"/>
-        <w:rPr>
-          <w:b/>
-          <w:bCs/>
-          <w:sz w:val="40"/>
-          <w:szCs w:val="40"/>
-        </w:rPr>
-      </w:pPr>
-    </w:p>
-    <w:p>
-      <w:pPr>
-        <w:jc w:val="center"/>
-        <w:rPr>
-          <w:b/>
-          <w:bCs/>
-          <w:sz w:val="40"/>
-          <w:szCs w:val="40"/>
-        </w:rPr>
-      </w:pPr>
-    </w:p>
-    <w:p>
-      <w:pPr>
-        <w:jc w:val="center"/>
-        <w:rPr>
-          <w:b/>
-          <w:bCs/>
-          <w:sz w:val="40"/>
-          <w:szCs w:val="40"/>
-        </w:rPr>
-      </w:pPr>
-    </w:p>
-    <w:p>
-      <w:pPr>
-        <w:jc w:val="center"/>
-        <w:rPr>
-          <w:b/>
-          <w:bCs/>
-          <w:sz w:val="40"/>
-          <w:szCs w:val="40"/>
-        </w:rPr>
-      </w:pPr>
-    </w:p>
-    <w:p>
-      <w:pPr>
-        <w:jc w:val="center"/>
-        <w:rPr>
-          <w:b/>
-          <w:bCs/>
-          <w:sz w:val="40"/>
-          <w:szCs w:val="40"/>
-        </w:rPr>
-      </w:pPr>
-    </w:p>
-    <w:p>
-      <w:pPr>
-        <w:jc w:val="center"/>
-        <w:rPr>
-          <w:b/>
-          <w:bCs/>
-          <w:sz w:val="40"/>
-          <w:szCs w:val="40"/>
-        </w:rPr>
-      </w:pPr>
-    </w:p>
-    <w:p>
-      <w:pPr>
-        <w:jc w:val="center"/>
-        <w:rPr>
-          <w:b/>
-          <w:bCs/>
-          <w:sz w:val="40"/>
-          <w:szCs w:val="40"/>
-        </w:rPr>
-      </w:pPr>
-    </w:p>
-    <w:p>
-      <w:pPr>
-        <w:jc w:val="center"/>
-        <w:rPr>
-          <w:b/>
-          <w:bCs/>
-          <w:sz w:val="40"/>
-          <w:szCs w:val="40"/>
-        </w:rPr>
-      </w:pPr>
-    </w:p>
-    <w:p>
-      <w:pPr>
-        <w:jc w:val="center"/>
-        <w:rPr>
-          <w:b/>
-          <w:bCs/>
-          <w:sz w:val="40"/>
-          <w:szCs w:val="40"/>
-        </w:rPr>
-      </w:pPr>
-    </w:p>
-    <w:p>
-      <w:pPr>
-        <w:jc w:val="center"/>
-        <w:rPr>
-          <w:b/>
-          <w:bCs/>
-          <w:sz w:val="40"/>
-          <w:szCs w:val="40"/>
-        </w:rPr>
-      </w:pPr>
-    </w:p>
-    <w:p>
-      <w:pPr>
-        <w:jc w:val="center"/>
-        <w:rPr>
-          <w:b/>
-          <w:bCs/>
-          <w:sz w:val="40"/>
-          <w:szCs w:val="40"/>
-        </w:rPr>
-      </w:pPr>
-    </w:p>
-    <w:p>
-      <w:pPr>
-        <w:jc w:val="center"/>
-        <w:rPr>
-          <w:b/>
-          <w:bCs/>
-          <w:sz w:val="40"/>
-          <w:szCs w:val="40"/>
-        </w:rPr>
-      </w:pPr>
-    </w:p>
-    <w:p>
-      <w:pPr>
-        <w:jc w:val="center"/>
-        <w:rPr>
-          <w:b/>
-          <w:bCs/>
-          <w:sz w:val="40"/>
-          <w:szCs w:val="40"/>
-        </w:rPr>
-      </w:pPr>
-    </w:p>
-    <w:p>
-      <w:pPr>
-        <w:jc w:val="center"/>
-        <w:rPr>
-          <w:b/>
-          <w:bCs/>
-          <w:sz w:val="40"/>
-          <w:szCs w:val="40"/>
-        </w:rPr>
-      </w:pPr>
-    </w:p>
-    <w:p>
-      <w:pPr>
-        <w:jc w:val="center"/>
-        <w:rPr>
-          <w:b/>
-          <w:bCs/>
-          <w:sz w:val="40"/>
-          <w:szCs w:val="40"/>
-        </w:rPr>
-      </w:pPr>
-    </w:p>
-    <w:p>
-      <w:pPr>
-        <w:jc w:val="center"/>
-        <w:rPr>
-          <w:b/>
-          <w:bCs/>
-          <w:sz w:val="40"/>
-          <w:szCs w:val="40"/>
-        </w:rPr>
-      </w:pPr>
-    </w:p>
-    <w:p>
-      <w:pPr>
-        <w:jc w:val="center"/>
-        <w:rPr>
-          <w:b/>
-          <w:bCs/>
-          <w:sz w:val="40"/>
-          <w:szCs w:val="40"/>
-        </w:rPr>
-      </w:pPr>
-    </w:p>
-    <w:p>
-      <w:pPr>
-        <w:jc w:val="center"/>
-        <w:rPr>
-          <w:b/>
-          <w:bCs/>
-          <w:sz w:val="40"/>
-          <w:szCs w:val="40"/>
-        </w:rPr>
-      </w:pPr>
-    </w:p>
-    <w:p>
-      <w:pPr>
-        <w:jc w:val="center"/>
-        <w:rPr>
-          <w:b/>
-          <w:bCs/>
-          <w:sz w:val="40"/>
-          <w:szCs w:val="40"/>
-        </w:rPr>
-      </w:pPr>
-    </w:p>
-    <w:p>
-      <w:pPr>
-        <w:jc w:val="center"/>
-        <w:rPr>
-          <w:b/>
-          <w:bCs/>
-          <w:sz w:val="40"/>
-          <w:szCs w:val="40"/>
-        </w:rPr>
-      </w:pPr>
-    </w:p>
-    <w:p>
-      <w:pPr>
-        <w:jc w:val="center"/>
-        <w:rPr>
-          <w:b/>
-          <w:bCs/>
-          <w:sz w:val="40"/>
-          <w:szCs w:val="40"/>
-        </w:rPr>
-      </w:pPr>
-    </w:p>
-    <w:p>
-      <w:pPr>
-        <w:jc w:val="center"/>
-        <w:rPr>
-          <w:b/>
-          <w:bCs/>
-          <w:sz w:val="40"/>
-          <w:szCs w:val="40"/>
-        </w:rPr>
-      </w:pPr>
-    </w:p>
-    <w:p>
-      <w:pPr>
-        <w:jc w:val="center"/>
-        <w:rPr>
-          <w:b/>
-          <w:bCs/>
-          <w:sz w:val="40"/>
-          <w:szCs w:val="40"/>
-        </w:rPr>
-      </w:pPr>
-    </w:p>
-    <w:p>
-      <w:pPr>
-        <w:jc w:val="center"/>
-        <w:rPr>
-          <w:b/>
-          <w:bCs/>
-          <w:sz w:val="40"/>
-          <w:szCs w:val="40"/>
-        </w:rPr>
-      </w:pPr>
-    </w:p>
-    <w:p>
-      <w:pPr>
-        <w:jc w:val="center"/>
-        <w:rPr>
-          <w:b/>
-          <w:bCs/>
-          <w:sz w:val="40"/>
-          <w:szCs w:val="40"/>
-        </w:rPr>
-      </w:pPr>
-    </w:p>
-    <w:p>
-      <w:pPr>
-        <w:jc w:val="center"/>
-        <w:rPr>
-          <w:b/>
-          <w:bCs/>
-          <w:sz w:val="40"/>
-          <w:szCs w:val="40"/>
-        </w:rPr>
-      </w:pPr>
-    </w:p>
-    <w:p>
-      <w:pPr>
-        <w:jc w:val="center"/>
-        <w:rPr>
-          <w:b/>
-          <w:bCs/>
-          <w:sz w:val="40"/>
-          <w:szCs w:val="40"/>
-        </w:rPr>
-      </w:pPr>
-    </w:p>
-    <w:p>
-      <w:pPr>
-        <w:jc w:val="center"/>
-        <w:rPr>
-          <w:b/>
-          <w:bCs/>
-          <w:sz w:val="40"/>
-          <w:szCs w:val="40"/>
-        </w:rPr>
-      </w:pPr>
-    </w:p>
-    <w:p>
-      <w:pPr>
-        <w:jc w:val="center"/>
-        <w:rPr>
-          <w:b/>
-          <w:bCs/>
-          <w:sz w:val="40"/>
-          <w:szCs w:val="40"/>
-        </w:rPr>
-      </w:pPr>
-    </w:p>
-    <w:p>
-      <w:pPr>
-        <w:jc w:val="center"/>
-        <w:rPr>
-          <w:b/>
-          <w:bCs/>
-          <w:sz w:val="40"/>
-          <w:szCs w:val="40"/>
-        </w:rPr>
-      </w:pPr>
-    </w:p>
-    <w:p>
-      <w:pPr>
-        <w:jc w:val="center"/>
-        <w:rPr>
-          <w:b/>
-          <w:bCs/>
-          <w:sz w:val="40"/>
-          <w:szCs w:val="40"/>
-        </w:rPr>
-      </w:pPr>
-    </w:p>
-    <w:p>
-      <w:pPr>
-        <w:jc w:val="center"/>
-        <w:rPr>
-          <w:b/>
-          <w:bCs/>
-          <w:sz w:val="40"/>
-          <w:szCs w:val="40"/>
-        </w:rPr>
-      </w:pPr>
-    </w:p>
-    <w:p>
-      <w:pPr>
-        <w:jc w:val="center"/>
-        <w:rPr>
-          <w:b/>
-          <w:bCs/>
-          <w:sz w:val="40"/>
-          <w:szCs w:val="40"/>
-        </w:rPr>
-      </w:pPr>
-    </w:p>
-    <w:p>
-      <w:pPr>
-        <w:jc w:val="center"/>
-        <w:rPr>
-          <w:b/>
-          <w:bCs/>
-          <w:sz w:val="40"/>
-          <w:szCs w:val="40"/>
-        </w:rPr>
-      </w:pPr>
-    </w:p>
-    <w:p>
-      <w:pPr>
-        <w:jc w:val="center"/>
-        <w:rPr>
-          <w:b/>
-          <w:bCs/>
-          <w:sz w:val="40"/>
-          <w:szCs w:val="40"/>
-        </w:rPr>
-      </w:pPr>
-    </w:p>
-    <w:p>
-      <w:pPr>
-        <w:jc w:val="center"/>
-        <w:rPr>
-          <w:b/>
-          <w:bCs/>
-          <w:sz w:val="40"/>
-          <w:szCs w:val="40"/>
-        </w:rPr>
-      </w:pPr>
-    </w:p>
-    <w:p>
-      <w:pPr>
-        <w:jc w:val="center"/>
-        <w:rPr>
-          <w:b/>
-          <w:bCs/>
-          <w:sz w:val="40"/>
-          <w:szCs w:val="40"/>
-        </w:rPr>
-      </w:pPr>
-    </w:p>
-    <w:p>
-      <w:pPr>
-        <w:jc w:val="center"/>
-        <w:rPr>
-          <w:b/>
-          <w:bCs/>
-          <w:sz w:val="40"/>
-          <w:szCs w:val="40"/>
-        </w:rPr>
-      </w:pPr>
-    </w:p>
-    <w:p>
-      <w:pPr>
-        <w:jc w:val="center"/>
-        <w:rPr>
-          <w:b/>
-          <w:bCs/>
-          <w:sz w:val="40"/>
-          <w:szCs w:val="40"/>
-        </w:rPr>
-      </w:pPr>
-    </w:p>
-    <w:p>
-      <w:pPr>
-        <w:jc w:val="center"/>
-        <w:rPr>
-          <w:b/>
-          <w:bCs/>
-          <w:sz w:val="40"/>
-          <w:szCs w:val="40"/>
-        </w:rPr>
-      </w:pPr>
-    </w:p>
-    <w:p>
-      <w:pPr>
-        <w:jc w:val="center"/>
-        <w:rPr>
-          <w:b/>
-          <w:bCs/>
-          <w:sz w:val="40"/>
-          <w:szCs w:val="40"/>
-        </w:rPr>
-      </w:pPr>
-    </w:p>
-    <w:p>
-      <w:pPr>
-        <w:jc w:val="center"/>
-        <w:rPr>
-          <w:b/>
-          <w:bCs/>
-          <w:sz w:val="40"/>
-          <w:szCs w:val="40"/>
-        </w:rPr>
-      </w:pPr>
-    </w:p>
-    <w:p>
-      <w:pPr>
-        <w:jc w:val="center"/>
-        <w:rPr>
-          <w:b/>
-          <w:bCs/>
-          <w:sz w:val="40"/>
-          <w:szCs w:val="40"/>
-        </w:rPr>
-      </w:pPr>
-    </w:p>
-    <w:p>
-      <w:pPr>
-        <w:jc w:val="center"/>
-        <w:rPr>
-          <w:b/>
-          <w:bCs/>
-          <w:sz w:val="40"/>
-          <w:szCs w:val="40"/>
-        </w:rPr>
-      </w:pPr>
-    </w:p>
-    <w:p>
-      <w:pPr>
-        <w:jc w:val="center"/>
         <w:rPr>
           <w:b/>
           <w:bCs/>
@@ -6447,7 +5605,6 @@
           <w:sz w:val="32"/>
           <w:szCs w:val="32"/>
         </w:rPr>
-        <w:lastRenderedPageBreak/>
         <w:t>Courses page</w:t>
       </w:r>
     </w:p>
@@ -6725,12 +5882,12 @@
       </w:pPr>
     </w:p>
     <w:sectPr>
-      <w:headerReference w:type="even" r:id="rId7"/>
-      <w:headerReference w:type="default" r:id="rId8"/>
-      <w:footerReference w:type="even" r:id="rId9"/>
-      <w:footerReference w:type="default" r:id="rId10"/>
-      <w:headerReference w:type="first" r:id="rId11"/>
-      <w:footerReference w:type="first" r:id="rId12"/>
+      <w:headerReference w:type="even" r:id="rId8"/>
+      <w:headerReference w:type="default" r:id="rId9"/>
+      <w:footerReference w:type="even" r:id="rId10"/>
+      <w:footerReference w:type="default" r:id="rId11"/>
+      <w:headerReference w:type="first" r:id="rId12"/>
+      <w:footerReference w:type="first" r:id="rId13"/>
       <w:pgSz w:w="12240" w:h="15840"/>
       <w:pgMar w:top="1440" w:right="900" w:bottom="1440" w:left="851" w:header="720" w:footer="720" w:gutter="0"/>
       <w:cols w:space="720"/>
@@ -9291,6 +8448,7 @@
   <w:style w:type="character" w:default="1" w:styleId="DefaultParagraphFont">
     <w:name w:val="Default Paragraph Font"/>
     <w:uiPriority w:val="1"/>
+    <w:semiHidden/>
     <w:unhideWhenUsed/>
   </w:style>
   <w:style w:type="table" w:default="1" w:styleId="TableNormal">

</xml_diff>

<commit_message>
added one more example and completed the final work on Entity-Relaton-Diagram.
</commit_message>
<xml_diff>
--- a/Institute Managenent System.docx
+++ b/Institute Managenent System.docx
@@ -2536,22 +2536,6 @@
     </w:p>
     <w:p>
       <w:pPr>
-        <w:pStyle w:val="BodyTextIndent"/>
-        <w:numPr>
-          <w:ilvl w:val="0"/>
-          <w:numId w:val="8"/>
-        </w:numPr>
-        <w:spacing w:line="360" w:lineRule="auto"/>
-        <w:jc w:val="both"/>
-        <w:rPr>
-          <w:rFonts w:ascii="Arial" w:hAnsi="Arial" w:cs="Arial"/>
-          <w:sz w:val="30"/>
-          <w:szCs w:val="30"/>
-        </w:rPr>
-      </w:pPr>
-    </w:p>
-    <w:p>
-      <w:pPr>
         <w:pStyle w:val="TOCTitle"/>
         <w:jc w:val="left"/>
       </w:pPr>
@@ -2578,6 +2562,16 @@
       <w:pPr>
         <w:pStyle w:val="TOCTitle"/>
         <w:jc w:val="left"/>
+      </w:pPr>
+    </w:p>
+    <w:p>
+      <w:pPr>
+        <w:pStyle w:val="TOCTitle"/>
+        <w:jc w:val="left"/>
+        <w:rPr>
+          <w:sz w:val="40"/>
+          <w:szCs w:val="40"/>
+        </w:rPr>
       </w:pPr>
     </w:p>
     <w:p>
@@ -4065,6 +4059,522 @@
     </w:p>
     <w:p>
       <w:pPr>
+        <w:tabs>
+          <w:tab w:val="left" w:pos="4680"/>
+        </w:tabs>
+        <w:spacing w:line="360" w:lineRule="auto"/>
+        <w:jc w:val="both"/>
+        <w:rPr>
+          <w:rFonts w:ascii="Arial" w:hAnsi="Arial"/>
+          <w:sz w:val="28"/>
+        </w:rPr>
+      </w:pPr>
+    </w:p>
+    <w:p>
+      <w:pPr>
+        <w:pStyle w:val="Heading1"/>
+        <w:shd w:val="clear" w:color="auto" w:fill="FFFFFF"/>
+        <w:spacing w:before="0" w:line="900" w:lineRule="atLeast"/>
+        <w:rPr>
+          <w:rFonts w:ascii="Arial" w:hAnsi="Arial" w:cs="Arial"/>
+          <w:sz w:val="32"/>
+          <w:szCs w:val="32"/>
+          <w:u w:val="single"/>
+        </w:rPr>
+      </w:pPr>
+      <w:r>
+        <w:rPr>
+          <w:rFonts w:ascii="Arial" w:hAnsi="Arial" w:cs="Arial"/>
+          <w:sz w:val="32"/>
+          <w:szCs w:val="32"/>
+          <w:u w:val="single"/>
+        </w:rPr>
+        <w:t>Major Advantages of Using MySQL</w:t>
+      </w:r>
+      <w:r>
+        <w:rPr>
+          <w:rFonts w:ascii="Arial" w:hAnsi="Arial" w:cs="Arial"/>
+          <w:sz w:val="32"/>
+          <w:szCs w:val="32"/>
+          <w:u w:val="single"/>
+        </w:rPr>
+        <w:t xml:space="preserve"> </w:t>
+      </w:r>
+    </w:p>
+    <w:p>
+      <w:pPr>
+        <w:pStyle w:val="NormalWeb"/>
+        <w:shd w:val="clear" w:color="auto" w:fill="FFFFFF"/>
+        <w:spacing w:before="0" w:beforeAutospacing="0" w:line="432" w:lineRule="atLeast"/>
+        <w:rPr>
+          <w:rFonts w:ascii="Arial" w:hAnsi="Arial" w:cs="Arial"/>
+          <w:color w:val="434446"/>
+        </w:rPr>
+      </w:pPr>
+      <w:r>
+        <w:rPr>
+          <w:rFonts w:ascii="Arial" w:hAnsi="Arial" w:cs="Arial"/>
+          <w:color w:val="434446"/>
+        </w:rPr>
+        <w:t>MySQL is a free-to-use, open-source database that facilitates effective management of databases by connecting them to the software. It is a stable, reliable and powerful solution with advanced features like the following:  </w:t>
+      </w:r>
+    </w:p>
+    <w:p>
+      <w:pPr>
+        <w:pStyle w:val="Heading2"/>
+        <w:numPr>
+          <w:ilvl w:val="0"/>
+          <w:numId w:val="21"/>
+        </w:numPr>
+        <w:shd w:val="clear" w:color="auto" w:fill="FFFFFF"/>
+        <w:spacing w:before="0"/>
+        <w:rPr>
+          <w:rFonts w:ascii="Arial" w:hAnsi="Arial" w:cs="Arial"/>
+          <w:color w:val="333333"/>
+          <w:spacing w:val="2"/>
+          <w:sz w:val="36"/>
+          <w:szCs w:val="36"/>
+        </w:rPr>
+      </w:pPr>
+      <w:r>
+        <w:rPr>
+          <w:rStyle w:val="Strong"/>
+          <w:rFonts w:ascii="Arial" w:hAnsi="Arial" w:cs="Arial"/>
+          <w:b w:val="0"/>
+          <w:bCs w:val="0"/>
+          <w:color w:val="333333"/>
+          <w:spacing w:val="2"/>
+          <w:sz w:val="36"/>
+          <w:szCs w:val="36"/>
+        </w:rPr>
+        <w:t>Data Security</w:t>
+      </w:r>
+    </w:p>
+    <w:p>
+      <w:pPr>
+        <w:pStyle w:val="NormalWeb"/>
+        <w:shd w:val="clear" w:color="auto" w:fill="FFFFFF"/>
+        <w:spacing w:before="0" w:beforeAutospacing="0" w:line="432" w:lineRule="atLeast"/>
+        <w:rPr>
+          <w:rFonts w:ascii="Arial" w:hAnsi="Arial" w:cs="Arial"/>
+          <w:color w:val="434446"/>
+        </w:rPr>
+      </w:pPr>
+      <w:r>
+        <w:rPr>
+          <w:rFonts w:ascii="Arial" w:hAnsi="Arial" w:cs="Arial"/>
+          <w:color w:val="434446"/>
+        </w:rPr>
+        <w:t xml:space="preserve">MySQL is globally renowned for being the most secure and reliable database management system used in popular web applications like WordPress, Drupal, Joomla, Facebook and Twitter. The data security and support for transactional processing that accompany the recent version of MySQL, </w:t>
+      </w:r>
+      <w:r>
+        <w:rPr>
+          <w:rFonts w:ascii="Arial" w:hAnsi="Arial" w:cs="Arial"/>
+          <w:color w:val="434446"/>
+        </w:rPr>
+        <w:lastRenderedPageBreak/>
+        <w:t>can greatly benefit any business especially if it is an eCommerce business that involves frequent money transfers.</w:t>
+      </w:r>
+    </w:p>
+    <w:p>
+      <w:pPr>
+        <w:pStyle w:val="Heading2"/>
+        <w:numPr>
+          <w:ilvl w:val="0"/>
+          <w:numId w:val="21"/>
+        </w:numPr>
+        <w:shd w:val="clear" w:color="auto" w:fill="FFFFFF"/>
+        <w:spacing w:before="0"/>
+        <w:rPr>
+          <w:rStyle w:val="Strong"/>
+          <w:rFonts w:ascii="Arial" w:hAnsi="Arial" w:cs="Arial"/>
+          <w:b w:val="0"/>
+          <w:bCs w:val="0"/>
+          <w:color w:val="333333"/>
+          <w:spacing w:val="2"/>
+          <w:sz w:val="36"/>
+          <w:szCs w:val="36"/>
+        </w:rPr>
+      </w:pPr>
+      <w:r>
+        <w:rPr>
+          <w:rStyle w:val="Strong"/>
+          <w:rFonts w:ascii="Arial" w:hAnsi="Arial" w:cs="Arial"/>
+          <w:b w:val="0"/>
+          <w:bCs w:val="0"/>
+          <w:color w:val="333333"/>
+          <w:spacing w:val="2"/>
+          <w:sz w:val="36"/>
+          <w:szCs w:val="36"/>
+        </w:rPr>
+        <w:t>On-Demand Scalability</w:t>
+      </w:r>
+    </w:p>
+    <w:p>
+      <w:pPr>
+        <w:pStyle w:val="NormalWeb"/>
+        <w:shd w:val="clear" w:color="auto" w:fill="FFFFFF"/>
+        <w:spacing w:before="0" w:beforeAutospacing="0" w:line="432" w:lineRule="atLeast"/>
+        <w:rPr>
+          <w:rFonts w:ascii="Arial" w:hAnsi="Arial" w:cs="Arial"/>
+          <w:color w:val="434446"/>
+        </w:rPr>
+      </w:pPr>
+      <w:r>
+        <w:rPr>
+          <w:rFonts w:ascii="Arial" w:hAnsi="Arial" w:cs="Arial"/>
+          <w:color w:val="434446"/>
+        </w:rPr>
+        <w:t xml:space="preserve">MySQL offers unmatched scalability to facilitate the management of deeply embedded apps using a smaller footprint even in massive warehouses that stack terabytes of data. On-demand flexibility is the star feature of MySQL. This </w:t>
+      </w:r>
+      <w:proofErr w:type="gramStart"/>
+      <w:r>
+        <w:rPr>
+          <w:rFonts w:ascii="Arial" w:hAnsi="Arial" w:cs="Arial"/>
+          <w:color w:val="434446"/>
+        </w:rPr>
+        <w:t>open source</w:t>
+      </w:r>
+      <w:proofErr w:type="gramEnd"/>
+      <w:r>
+        <w:rPr>
+          <w:rFonts w:ascii="Arial" w:hAnsi="Arial" w:cs="Arial"/>
+          <w:color w:val="434446"/>
+        </w:rPr>
+        <w:t xml:space="preserve"> solution allows complete customization to eCommerce businesses with unique database server requirements.</w:t>
+      </w:r>
+    </w:p>
+    <w:p>
+      <w:pPr>
+        <w:pStyle w:val="Heading2"/>
+        <w:numPr>
+          <w:ilvl w:val="0"/>
+          <w:numId w:val="21"/>
+        </w:numPr>
+        <w:shd w:val="clear" w:color="auto" w:fill="FFFFFF"/>
+        <w:spacing w:before="0"/>
+        <w:rPr>
+          <w:rStyle w:val="Strong"/>
+          <w:rFonts w:ascii="Arial" w:hAnsi="Arial" w:cs="Arial"/>
+          <w:b w:val="0"/>
+          <w:bCs w:val="0"/>
+          <w:color w:val="333333"/>
+          <w:spacing w:val="2"/>
+          <w:sz w:val="36"/>
+          <w:szCs w:val="36"/>
+        </w:rPr>
+      </w:pPr>
+      <w:r>
+        <w:rPr>
+          <w:rStyle w:val="Strong"/>
+          <w:rFonts w:ascii="Arial" w:hAnsi="Arial" w:cs="Arial"/>
+          <w:b w:val="0"/>
+          <w:bCs w:val="0"/>
+          <w:color w:val="333333"/>
+          <w:spacing w:val="2"/>
+          <w:sz w:val="36"/>
+          <w:szCs w:val="36"/>
+        </w:rPr>
+        <w:t>High Performance</w:t>
+      </w:r>
+    </w:p>
+    <w:p>
+      <w:pPr>
+        <w:pStyle w:val="NormalWeb"/>
+        <w:shd w:val="clear" w:color="auto" w:fill="FFFFFF"/>
+        <w:spacing w:before="0" w:beforeAutospacing="0" w:line="432" w:lineRule="atLeast"/>
+        <w:rPr>
+          <w:rFonts w:ascii="Arial" w:hAnsi="Arial" w:cs="Arial"/>
+          <w:color w:val="434446"/>
+        </w:rPr>
+      </w:pPr>
+      <w:r>
+        <w:rPr>
+          <w:rFonts w:ascii="Arial" w:hAnsi="Arial" w:cs="Arial"/>
+          <w:color w:val="434446"/>
+        </w:rPr>
+        <w:t>MySQL features a distinct storage-engine framework that facilitates system administrators to configure the MySQL database server for a flawless performance. Whether it is an eCommerce website that receives a million queries every single day or a high-speed transactional processing system, MySQL is designed to meet even the most demanding applications while ensuring optimum speed, full-text indexes and unique memory caches for enhanced performance.</w:t>
+      </w:r>
+    </w:p>
+    <w:p>
+      <w:pPr>
+        <w:pStyle w:val="Heading2"/>
+        <w:numPr>
+          <w:ilvl w:val="0"/>
+          <w:numId w:val="21"/>
+        </w:numPr>
+        <w:shd w:val="clear" w:color="auto" w:fill="FFFFFF"/>
+        <w:spacing w:before="0"/>
+        <w:rPr>
+          <w:rStyle w:val="Strong"/>
+          <w:rFonts w:ascii="Arial" w:hAnsi="Arial" w:cs="Arial"/>
+          <w:b w:val="0"/>
+          <w:bCs w:val="0"/>
+          <w:color w:val="333333"/>
+          <w:spacing w:val="2"/>
+          <w:sz w:val="36"/>
+          <w:szCs w:val="36"/>
+        </w:rPr>
+      </w:pPr>
+      <w:r>
+        <w:rPr>
+          <w:rStyle w:val="Strong"/>
+          <w:rFonts w:ascii="Arial" w:hAnsi="Arial" w:cs="Arial"/>
+          <w:b w:val="0"/>
+          <w:bCs w:val="0"/>
+          <w:color w:val="333333"/>
+          <w:spacing w:val="2"/>
+          <w:sz w:val="36"/>
+          <w:szCs w:val="36"/>
+        </w:rPr>
+        <w:t>Round-the-clock Uptime</w:t>
+      </w:r>
+    </w:p>
+    <w:p>
+      <w:pPr>
+        <w:pStyle w:val="NormalWeb"/>
+        <w:shd w:val="clear" w:color="auto" w:fill="FFFFFF"/>
+        <w:spacing w:before="0" w:beforeAutospacing="0" w:line="432" w:lineRule="atLeast"/>
+        <w:rPr>
+          <w:rFonts w:ascii="Arial" w:hAnsi="Arial" w:cs="Arial"/>
+          <w:color w:val="434446"/>
+        </w:rPr>
+      </w:pPr>
+      <w:r>
+        <w:rPr>
+          <w:rFonts w:ascii="Arial" w:hAnsi="Arial" w:cs="Arial"/>
+          <w:color w:val="434446"/>
+        </w:rPr>
+        <w:t>MySQL comes with the assurance of 24X7 uptime and offers a wide range of high availability solutions like specialized cluster servers and master/slave replication configurations.</w:t>
+      </w:r>
+    </w:p>
+    <w:p>
+      <w:pPr>
+        <w:pStyle w:val="Heading2"/>
+        <w:numPr>
+          <w:ilvl w:val="0"/>
+          <w:numId w:val="21"/>
+        </w:numPr>
+        <w:shd w:val="clear" w:color="auto" w:fill="FFFFFF"/>
+        <w:spacing w:before="0"/>
+        <w:rPr>
+          <w:rStyle w:val="Strong"/>
+          <w:rFonts w:ascii="Arial" w:hAnsi="Arial" w:cs="Arial"/>
+          <w:b w:val="0"/>
+          <w:bCs w:val="0"/>
+          <w:color w:val="333333"/>
+          <w:spacing w:val="2"/>
+          <w:sz w:val="36"/>
+          <w:szCs w:val="36"/>
+        </w:rPr>
+      </w:pPr>
+      <w:r>
+        <w:rPr>
+          <w:rStyle w:val="Strong"/>
+          <w:rFonts w:ascii="Arial" w:hAnsi="Arial" w:cs="Arial"/>
+          <w:b w:val="0"/>
+          <w:bCs w:val="0"/>
+          <w:color w:val="333333"/>
+          <w:spacing w:val="2"/>
+          <w:sz w:val="36"/>
+          <w:szCs w:val="36"/>
+        </w:rPr>
+        <w:t>Comprehensive Transactional Support</w:t>
+      </w:r>
+    </w:p>
+    <w:p>
+      <w:pPr>
+        <w:pStyle w:val="NormalWeb"/>
+        <w:shd w:val="clear" w:color="auto" w:fill="FFFFFF"/>
+        <w:spacing w:before="0" w:beforeAutospacing="0" w:line="432" w:lineRule="atLeast"/>
+        <w:rPr>
+          <w:rFonts w:ascii="Arial" w:hAnsi="Arial" w:cs="Arial"/>
+          <w:color w:val="434446"/>
+        </w:rPr>
+      </w:pPr>
+      <w:r>
+        <w:rPr>
+          <w:rFonts w:ascii="Arial" w:hAnsi="Arial" w:cs="Arial"/>
+          <w:color w:val="434446"/>
+        </w:rPr>
+        <w:t>MySQL tops the list of robust transactional database engines available on the market. With features like complete atomic, consistent, isolated, durable transaction support, multi-version transaction support, and unrestricted row-level locking, it is the go-to solution for full data integrity. It guarantees instant deadlock identification through server-enforced referential integrity. </w:t>
+      </w:r>
+    </w:p>
+    <w:p>
+      <w:pPr>
+        <w:pStyle w:val="Heading2"/>
+        <w:numPr>
+          <w:ilvl w:val="0"/>
+          <w:numId w:val="21"/>
+        </w:numPr>
+        <w:shd w:val="clear" w:color="auto" w:fill="FFFFFF"/>
+        <w:spacing w:before="0"/>
+        <w:rPr>
+          <w:rStyle w:val="Strong"/>
+          <w:rFonts w:ascii="Arial" w:hAnsi="Arial" w:cs="Arial"/>
+          <w:b w:val="0"/>
+          <w:bCs w:val="0"/>
+          <w:color w:val="333333"/>
+          <w:spacing w:val="2"/>
+          <w:sz w:val="36"/>
+          <w:szCs w:val="36"/>
+        </w:rPr>
+      </w:pPr>
+      <w:r>
+        <w:rPr>
+          <w:rStyle w:val="Strong"/>
+          <w:rFonts w:ascii="Arial" w:hAnsi="Arial" w:cs="Arial"/>
+          <w:b w:val="0"/>
+          <w:bCs w:val="0"/>
+          <w:color w:val="333333"/>
+          <w:spacing w:val="2"/>
+          <w:sz w:val="36"/>
+          <w:szCs w:val="36"/>
+        </w:rPr>
+        <w:t>Complete Workflow Control</w:t>
+      </w:r>
+    </w:p>
+    <w:p>
+      <w:pPr>
+        <w:pStyle w:val="NormalWeb"/>
+        <w:shd w:val="clear" w:color="auto" w:fill="FFFFFF"/>
+        <w:spacing w:before="0" w:beforeAutospacing="0" w:line="432" w:lineRule="atLeast"/>
+        <w:rPr>
+          <w:rFonts w:ascii="Arial" w:hAnsi="Arial" w:cs="Arial"/>
+          <w:color w:val="434446"/>
+        </w:rPr>
+      </w:pPr>
+      <w:r>
+        <w:rPr>
+          <w:rFonts w:ascii="Arial" w:hAnsi="Arial" w:cs="Arial"/>
+          <w:color w:val="434446"/>
+        </w:rPr>
+        <w:t>With the average download and installation time being less than 30 minutes, MySQL means usability from day one. Whether your platform is Linux, Microsoft, Macintosh or UNIX, MySQL is a comprehensive solution with self-management features that automate everything from space expansion and configuration to data design and database administration.</w:t>
+      </w:r>
+    </w:p>
+    <w:p>
+      <w:pPr>
+        <w:pStyle w:val="Heading2"/>
+        <w:numPr>
+          <w:ilvl w:val="0"/>
+          <w:numId w:val="21"/>
+        </w:numPr>
+        <w:shd w:val="clear" w:color="auto" w:fill="FFFFFF"/>
+        <w:spacing w:before="0"/>
+        <w:rPr>
+          <w:rStyle w:val="Strong"/>
+          <w:rFonts w:ascii="Arial" w:hAnsi="Arial" w:cs="Arial"/>
+          <w:b w:val="0"/>
+          <w:bCs w:val="0"/>
+          <w:color w:val="333333"/>
+          <w:spacing w:val="2"/>
+          <w:sz w:val="36"/>
+          <w:szCs w:val="36"/>
+        </w:rPr>
+      </w:pPr>
+      <w:r>
+        <w:rPr>
+          <w:rStyle w:val="Strong"/>
+          <w:rFonts w:ascii="Arial" w:hAnsi="Arial" w:cs="Arial"/>
+          <w:b w:val="0"/>
+          <w:bCs w:val="0"/>
+          <w:color w:val="333333"/>
+          <w:spacing w:val="2"/>
+          <w:sz w:val="36"/>
+          <w:szCs w:val="36"/>
+        </w:rPr>
+        <w:lastRenderedPageBreak/>
+        <w:t>Reduced Total Cost of Ownership</w:t>
+      </w:r>
+    </w:p>
+    <w:p>
+      <w:pPr>
+        <w:pStyle w:val="NormalWeb"/>
+        <w:shd w:val="clear" w:color="auto" w:fill="FFFFFF"/>
+        <w:spacing w:before="0" w:beforeAutospacing="0" w:line="432" w:lineRule="atLeast"/>
+        <w:rPr>
+          <w:rFonts w:ascii="Arial" w:hAnsi="Arial" w:cs="Arial"/>
+          <w:color w:val="434446"/>
+        </w:rPr>
+      </w:pPr>
+      <w:r>
+        <w:rPr>
+          <w:rFonts w:ascii="Arial" w:hAnsi="Arial" w:cs="Arial"/>
+          <w:color w:val="434446"/>
+        </w:rPr>
+        <w:t>By migrating current database apps to MySQL, enterprises are enjoying significant cost savings on new projects. The dependability and ease of management that accompany MySQL save your troubleshooting time which is otherwise wasted in fixing downtime issues and performance problems.</w:t>
+      </w:r>
+    </w:p>
+    <w:p>
+      <w:pPr>
+        <w:pStyle w:val="Heading2"/>
+        <w:numPr>
+          <w:ilvl w:val="0"/>
+          <w:numId w:val="21"/>
+        </w:numPr>
+        <w:shd w:val="clear" w:color="auto" w:fill="FFFFFF"/>
+        <w:spacing w:before="0"/>
+        <w:rPr>
+          <w:rStyle w:val="Strong"/>
+          <w:rFonts w:ascii="Arial" w:hAnsi="Arial" w:cs="Arial"/>
+          <w:b w:val="0"/>
+          <w:bCs w:val="0"/>
+          <w:color w:val="333333"/>
+          <w:spacing w:val="2"/>
+          <w:sz w:val="36"/>
+          <w:szCs w:val="36"/>
+        </w:rPr>
+      </w:pPr>
+      <w:r>
+        <w:rPr>
+          <w:rStyle w:val="Strong"/>
+          <w:rFonts w:ascii="Arial" w:hAnsi="Arial" w:cs="Arial"/>
+          <w:b w:val="0"/>
+          <w:bCs w:val="0"/>
+          <w:color w:val="333333"/>
+          <w:spacing w:val="2"/>
+          <w:sz w:val="36"/>
+          <w:szCs w:val="36"/>
+        </w:rPr>
+        <w:t>The Flexibility of Open Source</w:t>
+      </w:r>
+    </w:p>
+    <w:p>
+      <w:pPr>
+        <w:pStyle w:val="NormalWeb"/>
+        <w:shd w:val="clear" w:color="auto" w:fill="FFFFFF"/>
+        <w:spacing w:before="0" w:beforeAutospacing="0" w:line="432" w:lineRule="atLeast"/>
+        <w:rPr>
+          <w:rFonts w:ascii="Arial" w:hAnsi="Arial" w:cs="Arial"/>
+          <w:color w:val="434446"/>
+        </w:rPr>
+      </w:pPr>
+      <w:r>
+        <w:rPr>
+          <w:rFonts w:ascii="Arial" w:hAnsi="Arial" w:cs="Arial"/>
+          <w:color w:val="434446"/>
+        </w:rPr>
+        <w:t xml:space="preserve">All the fears and worries that arise in an </w:t>
+      </w:r>
+      <w:proofErr w:type="gramStart"/>
+      <w:r>
+        <w:rPr>
+          <w:rFonts w:ascii="Arial" w:hAnsi="Arial" w:cs="Arial"/>
+          <w:color w:val="434446"/>
+        </w:rPr>
+        <w:t>open source</w:t>
+      </w:r>
+      <w:proofErr w:type="gramEnd"/>
+      <w:r>
+        <w:rPr>
+          <w:rFonts w:ascii="Arial" w:hAnsi="Arial" w:cs="Arial"/>
+          <w:color w:val="434446"/>
+        </w:rPr>
+        <w:t xml:space="preserve"> solution can be brought to an end with My SQL’s round-the-clock support and enterprise indemnification. The secure processing and trusted software of MySQL combine to provide effective transactions for large volume projects. It makes maintenance, debugging and upgrades fast and easy while enhancing the end-user experience.</w:t>
+      </w:r>
+    </w:p>
+    <w:p>
+      <w:pPr>
         <w:pStyle w:val="TOCTitle"/>
         <w:jc w:val="left"/>
         <w:rPr>
@@ -4077,60 +4587,6 @@
       <w:pPr>
         <w:pStyle w:val="TOCTitle"/>
         <w:jc w:val="left"/>
-        <w:rPr>
-          <w:sz w:val="40"/>
-          <w:szCs w:val="40"/>
-        </w:rPr>
-      </w:pPr>
-    </w:p>
-    <w:p>
-      <w:pPr>
-        <w:pStyle w:val="TOCTitle"/>
-        <w:jc w:val="left"/>
-        <w:rPr>
-          <w:sz w:val="40"/>
-          <w:szCs w:val="40"/>
-        </w:rPr>
-      </w:pPr>
-    </w:p>
-    <w:p>
-      <w:pPr>
-        <w:pStyle w:val="TOCTitle"/>
-        <w:jc w:val="left"/>
-        <w:rPr>
-          <w:sz w:val="40"/>
-          <w:szCs w:val="40"/>
-        </w:rPr>
-      </w:pPr>
-    </w:p>
-    <w:p>
-      <w:pPr>
-        <w:pStyle w:val="TOCTitle"/>
-        <w:jc w:val="left"/>
-        <w:rPr>
-          <w:sz w:val="40"/>
-          <w:szCs w:val="40"/>
-        </w:rPr>
-      </w:pPr>
-    </w:p>
-    <w:p>
-      <w:pPr>
-        <w:pStyle w:val="TOCTitle"/>
-        <w:jc w:val="left"/>
-        <w:rPr>
-          <w:sz w:val="40"/>
-          <w:szCs w:val="40"/>
-        </w:rPr>
-      </w:pPr>
-    </w:p>
-    <w:p>
-      <w:pPr>
-        <w:rPr>
-          <w:b/>
-          <w:bCs/>
-          <w:sz w:val="40"/>
-          <w:szCs w:val="40"/>
-        </w:rPr>
       </w:pPr>
     </w:p>
     <w:p>
@@ -4149,7 +4605,6 @@
           <w:sz w:val="44"/>
           <w:u w:val="single"/>
         </w:rPr>
-        <w:lastRenderedPageBreak/>
         <w:t>TOOLS/PLATFORM, HARDWARE AND SOFTWARE REQUIREMENT SPECIFICATION</w:t>
       </w:r>
       <w:r>
@@ -4508,6 +4963,7 @@
           <w:sz w:val="32"/>
           <w:szCs w:val="32"/>
         </w:rPr>
+        <w:lastRenderedPageBreak/>
         <w:t>MySQL</w:t>
       </w:r>
     </w:p>
@@ -4780,7 +5236,6 @@
           <w:sz w:val="28"/>
           <w:u w:val="single"/>
         </w:rPr>
-        <w:lastRenderedPageBreak/>
         <w:t>Hardware requirement Specification</w:t>
       </w:r>
     </w:p>
@@ -5122,28 +5577,6 @@
     </w:p>
     <w:p>
       <w:pPr>
-        <w:jc w:val="center"/>
-        <w:rPr>
-          <w:b/>
-          <w:bCs/>
-          <w:sz w:val="40"/>
-          <w:szCs w:val="40"/>
-        </w:rPr>
-      </w:pPr>
-    </w:p>
-    <w:p>
-      <w:pPr>
-        <w:jc w:val="center"/>
-        <w:rPr>
-          <w:b/>
-          <w:bCs/>
-          <w:sz w:val="40"/>
-          <w:szCs w:val="40"/>
-        </w:rPr>
-      </w:pPr>
-    </w:p>
-    <w:p>
-      <w:pPr>
         <w:rPr>
           <w:rFonts w:ascii="Garamond" w:hAnsi="Garamond"/>
           <w:b/>
@@ -5199,7 +5632,27 @@
           <w:szCs w:val="18"/>
           <w:u w:val="single"/>
         </w:rPr>
-        <w:t>Created on app.creately.com</w:t>
+        <w:t xml:space="preserve">Created on </w:t>
+      </w:r>
+      <w:r>
+        <w:rPr>
+          <w:rFonts w:ascii="Garamond" w:hAnsi="Garamond"/>
+          <w:b/>
+          <w:sz w:val="18"/>
+          <w:szCs w:val="18"/>
+          <w:u w:val="single"/>
+        </w:rPr>
+        <w:t>www.</w:t>
+      </w:r>
+      <w:r>
+        <w:rPr>
+          <w:rFonts w:ascii="Garamond" w:hAnsi="Garamond"/>
+          <w:b/>
+          <w:sz w:val="18"/>
+          <w:szCs w:val="18"/>
+          <w:u w:val="single"/>
+        </w:rPr>
+        <w:t>app.creately.com</w:t>
       </w:r>
     </w:p>
     <w:p>
@@ -5365,7 +5818,27 @@
           <w:szCs w:val="18"/>
           <w:u w:val="single"/>
         </w:rPr>
-        <w:t>Created on app.creately.com</w:t>
+        <w:t xml:space="preserve">Created on </w:t>
+      </w:r>
+      <w:r>
+        <w:rPr>
+          <w:rFonts w:ascii="Garamond" w:hAnsi="Garamond"/>
+          <w:b/>
+          <w:sz w:val="18"/>
+          <w:szCs w:val="18"/>
+          <w:u w:val="single"/>
+        </w:rPr>
+        <w:t>www.</w:t>
+      </w:r>
+      <w:r>
+        <w:rPr>
+          <w:rFonts w:ascii="Garamond" w:hAnsi="Garamond"/>
+          <w:b/>
+          <w:sz w:val="18"/>
+          <w:szCs w:val="18"/>
+          <w:u w:val="single"/>
+        </w:rPr>
+        <w:t>app.creately.com</w:t>
       </w:r>
     </w:p>
     <w:p>
@@ -5387,10 +5860,10 @@
           <w:szCs w:val="40"/>
         </w:rPr>
         <w:drawing>
-          <wp:inline distT="0" distB="0" distL="0" distR="0" wp14:anchorId="678BC20E" wp14:editId="1DC70C86">
-            <wp:extent cx="6939117" cy="4263101"/>
-            <wp:effectExtent l="0" t="0" r="0" b="4445"/>
-            <wp:docPr id="5" name="Picture 5"/>
+          <wp:inline distT="0" distB="0" distL="0" distR="0" wp14:anchorId="7CF402B5" wp14:editId="077D1652">
+            <wp:extent cx="7063740" cy="4177665"/>
+            <wp:effectExtent l="0" t="0" r="3810" b="0"/>
+            <wp:docPr id="2" name="Picture 2"/>
             <wp:cNvGraphicFramePr>
               <a:graphicFrameLocks xmlns:a="http://schemas.openxmlformats.org/drawingml/2006/main" noChangeAspect="1"/>
             </wp:cNvGraphicFramePr>
@@ -5410,7 +5883,7 @@
                   <pic:spPr>
                     <a:xfrm>
                       <a:off x="0" y="0"/>
-                      <a:ext cx="6940442" cy="4263915"/>
+                      <a:ext cx="7063740" cy="4177665"/>
                     </a:xfrm>
                     <a:prstGeom prst="rect">
                       <a:avLst/>
@@ -5535,7 +6008,6 @@
     </w:p>
     <w:p>
       <w:pPr>
-        <w:jc w:val="center"/>
         <w:rPr>
           <w:b/>
           <w:bCs/>
@@ -5563,31 +6035,80 @@
           <w:u w:val="single"/>
         </w:rPr>
         <w:lastRenderedPageBreak/>
-        <w:t>ERDs</w:t>
-      </w:r>
-    </w:p>
-    <w:p>
-      <w:pPr>
-        <w:jc w:val="center"/>
+        <w:t>E</w:t>
+      </w:r>
+      <w:r>
         <w:rPr>
           <w:b/>
           <w:bCs/>
           <w:sz w:val="40"/>
           <w:szCs w:val="40"/>
-        </w:rPr>
-      </w:pPr>
+          <w:u w:val="single"/>
+        </w:rPr>
+        <w:t>R</w:t>
+      </w:r>
       <w:r>
         <w:rPr>
           <w:b/>
           <w:bCs/>
           <w:sz w:val="40"/>
           <w:szCs w:val="40"/>
+          <w:u w:val="single"/>
+        </w:rPr>
+        <w:t>-Diagram</w:t>
+      </w:r>
+    </w:p>
+    <w:p>
+      <w:pPr>
+        <w:jc w:val="right"/>
+        <w:rPr>
+          <w:rFonts w:ascii="Garamond" w:hAnsi="Garamond"/>
+          <w:b/>
+          <w:sz w:val="18"/>
+          <w:szCs w:val="18"/>
+          <w:u w:val="single"/>
+        </w:rPr>
+      </w:pPr>
+      <w:r>
+        <w:rPr>
+          <w:rFonts w:ascii="Garamond" w:hAnsi="Garamond"/>
+          <w:b/>
+          <w:sz w:val="18"/>
+          <w:szCs w:val="18"/>
+          <w:u w:val="single"/>
+        </w:rPr>
+        <w:t xml:space="preserve">Created on </w:t>
+      </w:r>
+      <w:r>
+        <w:rPr>
+          <w:rFonts w:ascii="Garamond" w:hAnsi="Garamond"/>
+          <w:b/>
+          <w:sz w:val="18"/>
+          <w:szCs w:val="18"/>
+          <w:u w:val="single"/>
+        </w:rPr>
+        <w:t>www.lucid.app</w:t>
+      </w:r>
+    </w:p>
+    <w:p>
+      <w:pPr>
+        <w:jc w:val="center"/>
+        <w:rPr>
+          <w:b/>
+          <w:bCs/>
+          <w:sz w:val="40"/>
+          <w:szCs w:val="40"/>
+        </w:rPr>
+      </w:pPr>
+      <w:r>
+        <w:rPr>
+          <w:noProof/>
         </w:rPr>
         <w:drawing>
-          <wp:inline distT="0" distB="0" distL="0" distR="0" wp14:anchorId="35074CC0" wp14:editId="41C9A77E">
-            <wp:extent cx="6660515" cy="3597275"/>
-            <wp:effectExtent l="7620" t="0" r="0" b="0"/>
-            <wp:docPr id="2" name="Picture 2"/>
+          <wp:inline distT="0" distB="0" distL="0" distR="0" wp14:anchorId="30FA51A9" wp14:editId="2E299F65">
+            <wp:extent cx="6525492" cy="7594600"/>
+            <wp:effectExtent l="0" t="0" r="8890" b="6350"/>
+            <wp:docPr id="4" name="Picture 4"/>
             <wp:cNvGraphicFramePr>
               <a:graphicFrameLocks xmlns:a="http://schemas.openxmlformats.org/drawingml/2006/main" noChangeAspect="1"/>
             </wp:cNvGraphicFramePr>
@@ -5595,23 +6116,36 @@
               <a:graphicData uri="http://schemas.openxmlformats.org/drawingml/2006/picture">
                 <pic:pic xmlns:pic="http://schemas.openxmlformats.org/drawingml/2006/picture">
                   <pic:nvPicPr>
-                    <pic:cNvPr id="1" name=""/>
-                    <pic:cNvPicPr/>
+                    <pic:cNvPr id="0" name="Picture 2"/>
+                    <pic:cNvPicPr>
+                      <a:picLocks noChangeAspect="1" noChangeArrowheads="1"/>
+                    </pic:cNvPicPr>
                   </pic:nvPicPr>
                   <pic:blipFill>
-                    <a:blip r:embed="rId9"/>
+                    <a:blip r:embed="rId9">
+                      <a:extLst>
+                        <a:ext uri="{28A0092B-C50C-407E-A947-70E740481C1C}">
+                          <a14:useLocalDpi xmlns:a14="http://schemas.microsoft.com/office/drawing/2010/main" val="0"/>
+                        </a:ext>
+                      </a:extLst>
+                    </a:blip>
+                    <a:srcRect/>
                     <a:stretch>
                       <a:fillRect/>
                     </a:stretch>
                   </pic:blipFill>
-                  <pic:spPr>
+                  <pic:spPr bwMode="auto">
                     <a:xfrm>
                       <a:off x="0" y="0"/>
-                      <a:ext cx="6660515" cy="3597275"/>
+                      <a:ext cx="6525492" cy="7594600"/>
                     </a:xfrm>
                     <a:prstGeom prst="rect">
                       <a:avLst/>
                     </a:prstGeom>
+                    <a:noFill/>
+                    <a:ln>
+                      <a:noFill/>
+                    </a:ln>
                   </pic:spPr>
                 </pic:pic>
               </a:graphicData>
@@ -5954,7 +6488,6 @@
           <w:sz w:val="32"/>
           <w:szCs w:val="32"/>
         </w:rPr>
-        <w:lastRenderedPageBreak/>
         <w:t>Check all students (only name)</w:t>
       </w:r>
     </w:p>
@@ -6306,7 +6839,6 @@
           <w:rFonts w:ascii="Arial" w:hAnsi="Arial"/>
           <w:sz w:val="28"/>
         </w:rPr>
-        <w:lastRenderedPageBreak/>
         <w:t xml:space="preserve">Needs </w:t>
       </w:r>
       <w:r>
@@ -6424,7 +6956,16 @@
           <w:bCs/>
           <w:sz w:val="28"/>
         </w:rPr>
-        <w:t xml:space="preserve"> in it code.  It is armed with a powerful query support system and is capable of supporting advanced and complex queries for much more advanced reports. </w:t>
+        <w:t xml:space="preserve"> in it code.  It is armed with a powerful query support system </w:t>
+      </w:r>
+      <w:r>
+        <w:rPr>
+          <w:rFonts w:ascii="Arial" w:hAnsi="Arial"/>
+          <w:bCs/>
+          <w:sz w:val="28"/>
+        </w:rPr>
+        <w:lastRenderedPageBreak/>
+        <w:t xml:space="preserve">and is capable of supporting advanced and complex queries for much more advanced reports. </w:t>
       </w:r>
     </w:p>
     <w:p>
@@ -6645,10 +7186,37 @@
         </w:numPr>
         <w:spacing w:line="360" w:lineRule="auto"/>
         <w:rPr>
+          <w:rStyle w:val="Hyperlink"/>
           <w:rFonts w:ascii="Arial" w:eastAsia="Batang" w:hAnsi="Arial"/>
+          <w:color w:val="auto"/>
+          <w:u w:val="none"/>
         </w:rPr>
       </w:pPr>
       <w:hyperlink r:id="rId12" w:history="1">
+        <w:r>
+          <w:rPr>
+            <w:rStyle w:val="Hyperlink"/>
+            <w:rFonts w:ascii="Arial" w:eastAsia="Batang" w:hAnsi="Arial"/>
+          </w:rPr>
+          <w:t>https://www.javatpoint.com/mysql-tutorial</w:t>
+        </w:r>
+      </w:hyperlink>
+    </w:p>
+    <w:p>
+      <w:pPr>
+        <w:numPr>
+          <w:ilvl w:val="0"/>
+          <w:numId w:val="17"/>
+        </w:numPr>
+        <w:spacing w:line="360" w:lineRule="auto"/>
+        <w:rPr>
+          <w:rStyle w:val="Hyperlink"/>
+          <w:rFonts w:ascii="Arial" w:eastAsia="Batang" w:hAnsi="Arial"/>
+          <w:color w:val="auto"/>
+          <w:u w:val="none"/>
+        </w:rPr>
+      </w:pPr>
+      <w:hyperlink r:id="rId13" w:history="1">
         <w:r>
           <w:rPr>
             <w:rStyle w:val="Hyperlink"/>
@@ -6657,6 +7225,15 @@
           <w:t>https://app.creately.com/diagram/IZYu0470DJu/edit</w:t>
         </w:r>
       </w:hyperlink>
+      <w:r>
+        <w:rPr>
+          <w:rStyle w:val="Hyperlink"/>
+          <w:rFonts w:ascii="Arial" w:eastAsia="Batang" w:hAnsi="Arial"/>
+          <w:color w:val="auto"/>
+          <w:u w:val="none"/>
+        </w:rPr>
+        <w:t xml:space="preserve"> </w:t>
+      </w:r>
     </w:p>
     <w:p>
       <w:pPr>
@@ -6669,13 +7246,13 @@
           <w:rFonts w:ascii="Arial" w:eastAsia="Batang" w:hAnsi="Arial"/>
         </w:rPr>
       </w:pPr>
-      <w:hyperlink r:id="rId13" w:history="1">
+      <w:hyperlink r:id="rId14" w:history="1">
         <w:r>
           <w:rPr>
             <w:rStyle w:val="Hyperlink"/>
             <w:rFonts w:ascii="Arial" w:eastAsia="Batang" w:hAnsi="Arial"/>
           </w:rPr>
-          <w:t>https://www.javatpoint.com/mysql-tutorial</w:t>
+          <w:t>https://lucid.app/lucidchart/9e136d93-4545-4cd1-b26f-8bb69ac6484d/edit?beaconFlowId=E7D9D2D1265439AA&amp;page=0_0#</w:t>
         </w:r>
       </w:hyperlink>
     </w:p>
@@ -7047,12 +7624,12 @@
       </w:pPr>
     </w:p>
     <w:sectPr>
-      <w:headerReference w:type="even" r:id="rId14"/>
-      <w:headerReference w:type="default" r:id="rId15"/>
-      <w:footerReference w:type="even" r:id="rId16"/>
-      <w:footerReference w:type="default" r:id="rId17"/>
-      <w:headerReference w:type="first" r:id="rId18"/>
-      <w:footerReference w:type="first" r:id="rId19"/>
+      <w:headerReference w:type="even" r:id="rId15"/>
+      <w:headerReference w:type="default" r:id="rId16"/>
+      <w:footerReference w:type="even" r:id="rId17"/>
+      <w:footerReference w:type="default" r:id="rId18"/>
+      <w:headerReference w:type="first" r:id="rId19"/>
+      <w:footerReference w:type="first" r:id="rId20"/>
       <w:pgSz w:w="12240" w:h="15840"/>
       <w:pgMar w:top="1440" w:right="900" w:bottom="1440" w:left="851" w:header="720" w:footer="720" w:gutter="0"/>
       <w:cols w:space="720"/>
@@ -7481,6 +8058,95 @@
     </w:lvl>
   </w:abstractNum>
   <w:abstractNum w:abstractNumId="1" w15:restartNumberingAfterBreak="0">
+    <w:nsid w:val="108A3753"/>
+    <w:multiLevelType w:val="hybridMultilevel"/>
+    <w:tmpl w:val="E062C328"/>
+    <w:lvl w:ilvl="0" w:tplc="4009000F">
+      <w:start w:val="1"/>
+      <w:numFmt w:val="decimal"/>
+      <w:lvlText w:val="%1."/>
+      <w:lvlJc w:val="left"/>
+      <w:pPr>
+        <w:ind w:left="720" w:hanging="360"/>
+      </w:pPr>
+      <w:rPr>
+        <w:rFonts w:hint="default"/>
+      </w:rPr>
+    </w:lvl>
+    <w:lvl w:ilvl="1" w:tplc="40090019" w:tentative="1">
+      <w:start w:val="1"/>
+      <w:numFmt w:val="lowerLetter"/>
+      <w:lvlText w:val="%2."/>
+      <w:lvlJc w:val="left"/>
+      <w:pPr>
+        <w:ind w:left="1440" w:hanging="360"/>
+      </w:pPr>
+    </w:lvl>
+    <w:lvl w:ilvl="2" w:tplc="4009001B" w:tentative="1">
+      <w:start w:val="1"/>
+      <w:numFmt w:val="lowerRoman"/>
+      <w:lvlText w:val="%3."/>
+      <w:lvlJc w:val="right"/>
+      <w:pPr>
+        <w:ind w:left="2160" w:hanging="180"/>
+      </w:pPr>
+    </w:lvl>
+    <w:lvl w:ilvl="3" w:tplc="4009000F" w:tentative="1">
+      <w:start w:val="1"/>
+      <w:numFmt w:val="decimal"/>
+      <w:lvlText w:val="%4."/>
+      <w:lvlJc w:val="left"/>
+      <w:pPr>
+        <w:ind w:left="2880" w:hanging="360"/>
+      </w:pPr>
+    </w:lvl>
+    <w:lvl w:ilvl="4" w:tplc="40090019" w:tentative="1">
+      <w:start w:val="1"/>
+      <w:numFmt w:val="lowerLetter"/>
+      <w:lvlText w:val="%5."/>
+      <w:lvlJc w:val="left"/>
+      <w:pPr>
+        <w:ind w:left="3600" w:hanging="360"/>
+      </w:pPr>
+    </w:lvl>
+    <w:lvl w:ilvl="5" w:tplc="4009001B" w:tentative="1">
+      <w:start w:val="1"/>
+      <w:numFmt w:val="lowerRoman"/>
+      <w:lvlText w:val="%6."/>
+      <w:lvlJc w:val="right"/>
+      <w:pPr>
+        <w:ind w:left="4320" w:hanging="180"/>
+      </w:pPr>
+    </w:lvl>
+    <w:lvl w:ilvl="6" w:tplc="4009000F" w:tentative="1">
+      <w:start w:val="1"/>
+      <w:numFmt w:val="decimal"/>
+      <w:lvlText w:val="%7."/>
+      <w:lvlJc w:val="left"/>
+      <w:pPr>
+        <w:ind w:left="5040" w:hanging="360"/>
+      </w:pPr>
+    </w:lvl>
+    <w:lvl w:ilvl="7" w:tplc="40090019" w:tentative="1">
+      <w:start w:val="1"/>
+      <w:numFmt w:val="lowerLetter"/>
+      <w:lvlText w:val="%8."/>
+      <w:lvlJc w:val="left"/>
+      <w:pPr>
+        <w:ind w:left="5760" w:hanging="360"/>
+      </w:pPr>
+    </w:lvl>
+    <w:lvl w:ilvl="8" w:tplc="4009001B" w:tentative="1">
+      <w:start w:val="1"/>
+      <w:numFmt w:val="lowerRoman"/>
+      <w:lvlText w:val="%9."/>
+      <w:lvlJc w:val="right"/>
+      <w:pPr>
+        <w:ind w:left="6480" w:hanging="180"/>
+      </w:pPr>
+    </w:lvl>
+  </w:abstractNum>
+  <w:abstractNum w:abstractNumId="2" w15:restartNumberingAfterBreak="0">
     <w:nsid w:val="12CF38F4"/>
     <w:multiLevelType w:val="hybridMultilevel"/>
     <w:tmpl w:val="542214CE"/>
@@ -7566,7 +8232,7 @@
       </w:pPr>
     </w:lvl>
   </w:abstractNum>
-  <w:abstractNum w:abstractNumId="2" w15:restartNumberingAfterBreak="0">
+  <w:abstractNum w:abstractNumId="3" w15:restartNumberingAfterBreak="0">
     <w:nsid w:val="14064D5D"/>
     <w:multiLevelType w:val="multilevel"/>
     <w:tmpl w:val="809699BC"/>
@@ -7707,7 +8373,7 @@
       </w:rPr>
     </w:lvl>
   </w:abstractNum>
-  <w:abstractNum w:abstractNumId="3" w15:restartNumberingAfterBreak="0">
+  <w:abstractNum w:abstractNumId="4" w15:restartNumberingAfterBreak="0">
     <w:nsid w:val="14437FAF"/>
     <w:multiLevelType w:val="multilevel"/>
     <w:tmpl w:val="52503704"/>
@@ -7856,7 +8522,7 @@
       </w:rPr>
     </w:lvl>
   </w:abstractNum>
-  <w:abstractNum w:abstractNumId="4" w15:restartNumberingAfterBreak="0">
+  <w:abstractNum w:abstractNumId="5" w15:restartNumberingAfterBreak="0">
     <w:nsid w:val="145E1431"/>
     <w:multiLevelType w:val="multilevel"/>
     <w:tmpl w:val="B546E438"/>
@@ -7997,7 +8663,7 @@
       </w:rPr>
     </w:lvl>
   </w:abstractNum>
-  <w:abstractNum w:abstractNumId="5" w15:restartNumberingAfterBreak="0">
+  <w:abstractNum w:abstractNumId="6" w15:restartNumberingAfterBreak="0">
     <w:nsid w:val="14680301"/>
     <w:multiLevelType w:val="hybridMultilevel"/>
     <w:tmpl w:val="256E5336"/>
@@ -8087,7 +8753,7 @@
       </w:pPr>
     </w:lvl>
   </w:abstractNum>
-  <w:abstractNum w:abstractNumId="6" w15:restartNumberingAfterBreak="0">
+  <w:abstractNum w:abstractNumId="7" w15:restartNumberingAfterBreak="0">
     <w:nsid w:val="174E360F"/>
     <w:multiLevelType w:val="hybridMultilevel"/>
     <w:tmpl w:val="3C12E31E"/>
@@ -8227,7 +8893,7 @@
       </w:rPr>
     </w:lvl>
   </w:abstractNum>
-  <w:abstractNum w:abstractNumId="7" w15:restartNumberingAfterBreak="0">
+  <w:abstractNum w:abstractNumId="8" w15:restartNumberingAfterBreak="0">
     <w:nsid w:val="1F7E5D83"/>
     <w:multiLevelType w:val="hybridMultilevel"/>
     <w:tmpl w:val="5A9C8FD2"/>
@@ -8316,7 +8982,7 @@
       </w:pPr>
     </w:lvl>
   </w:abstractNum>
-  <w:abstractNum w:abstractNumId="8" w15:restartNumberingAfterBreak="0">
+  <w:abstractNum w:abstractNumId="9" w15:restartNumberingAfterBreak="0">
     <w:nsid w:val="20551479"/>
     <w:multiLevelType w:val="hybridMultilevel"/>
     <w:tmpl w:val="33AA4BD0"/>
@@ -8456,7 +9122,7 @@
       </w:rPr>
     </w:lvl>
   </w:abstractNum>
-  <w:abstractNum w:abstractNumId="9" w15:restartNumberingAfterBreak="0">
+  <w:abstractNum w:abstractNumId="10" w15:restartNumberingAfterBreak="0">
     <w:nsid w:val="25335E79"/>
     <w:multiLevelType w:val="hybridMultilevel"/>
     <w:tmpl w:val="4AECC3E6"/>
@@ -8545,7 +9211,7 @@
       </w:pPr>
     </w:lvl>
   </w:abstractNum>
-  <w:abstractNum w:abstractNumId="10" w15:restartNumberingAfterBreak="0">
+  <w:abstractNum w:abstractNumId="11" w15:restartNumberingAfterBreak="0">
     <w:nsid w:val="263443C3"/>
     <w:multiLevelType w:val="hybridMultilevel"/>
     <w:tmpl w:val="8C3C77FC"/>
@@ -8685,7 +9351,7 @@
       </w:rPr>
     </w:lvl>
   </w:abstractNum>
-  <w:abstractNum w:abstractNumId="11" w15:restartNumberingAfterBreak="0">
+  <w:abstractNum w:abstractNumId="12" w15:restartNumberingAfterBreak="0">
     <w:nsid w:val="2C394672"/>
     <w:multiLevelType w:val="hybridMultilevel"/>
     <w:tmpl w:val="7088A008"/>
@@ -8771,7 +9437,7 @@
       </w:pPr>
     </w:lvl>
   </w:abstractNum>
-  <w:abstractNum w:abstractNumId="12" w15:restartNumberingAfterBreak="0">
+  <w:abstractNum w:abstractNumId="13" w15:restartNumberingAfterBreak="0">
     <w:nsid w:val="34846599"/>
     <w:multiLevelType w:val="hybridMultilevel"/>
     <w:tmpl w:val="34DA133A"/>
@@ -8860,7 +9526,7 @@
       </w:pPr>
     </w:lvl>
   </w:abstractNum>
-  <w:abstractNum w:abstractNumId="13" w15:restartNumberingAfterBreak="0">
+  <w:abstractNum w:abstractNumId="14" w15:restartNumberingAfterBreak="0">
     <w:nsid w:val="484A0513"/>
     <w:multiLevelType w:val="hybridMultilevel"/>
     <w:tmpl w:val="9D044528"/>
@@ -9000,7 +9666,96 @@
       </w:rPr>
     </w:lvl>
   </w:abstractNum>
-  <w:abstractNum w:abstractNumId="14" w15:restartNumberingAfterBreak="0">
+  <w:abstractNum w:abstractNumId="15" w15:restartNumberingAfterBreak="0">
+    <w:nsid w:val="48AB100A"/>
+    <w:multiLevelType w:val="hybridMultilevel"/>
+    <w:tmpl w:val="4ED24DFE"/>
+    <w:lvl w:ilvl="0" w:tplc="4009000F">
+      <w:start w:val="1"/>
+      <w:numFmt w:val="decimal"/>
+      <w:lvlText w:val="%1."/>
+      <w:lvlJc w:val="left"/>
+      <w:pPr>
+        <w:ind w:left="720" w:hanging="360"/>
+      </w:pPr>
+      <w:rPr>
+        <w:rFonts w:hint="default"/>
+      </w:rPr>
+    </w:lvl>
+    <w:lvl w:ilvl="1" w:tplc="40090019" w:tentative="1">
+      <w:start w:val="1"/>
+      <w:numFmt w:val="lowerLetter"/>
+      <w:lvlText w:val="%2."/>
+      <w:lvlJc w:val="left"/>
+      <w:pPr>
+        <w:ind w:left="1440" w:hanging="360"/>
+      </w:pPr>
+    </w:lvl>
+    <w:lvl w:ilvl="2" w:tplc="4009001B" w:tentative="1">
+      <w:start w:val="1"/>
+      <w:numFmt w:val="lowerRoman"/>
+      <w:lvlText w:val="%3."/>
+      <w:lvlJc w:val="right"/>
+      <w:pPr>
+        <w:ind w:left="2160" w:hanging="180"/>
+      </w:pPr>
+    </w:lvl>
+    <w:lvl w:ilvl="3" w:tplc="4009000F" w:tentative="1">
+      <w:start w:val="1"/>
+      <w:numFmt w:val="decimal"/>
+      <w:lvlText w:val="%4."/>
+      <w:lvlJc w:val="left"/>
+      <w:pPr>
+        <w:ind w:left="2880" w:hanging="360"/>
+      </w:pPr>
+    </w:lvl>
+    <w:lvl w:ilvl="4" w:tplc="40090019" w:tentative="1">
+      <w:start w:val="1"/>
+      <w:numFmt w:val="lowerLetter"/>
+      <w:lvlText w:val="%5."/>
+      <w:lvlJc w:val="left"/>
+      <w:pPr>
+        <w:ind w:left="3600" w:hanging="360"/>
+      </w:pPr>
+    </w:lvl>
+    <w:lvl w:ilvl="5" w:tplc="4009001B" w:tentative="1">
+      <w:start w:val="1"/>
+      <w:numFmt w:val="lowerRoman"/>
+      <w:lvlText w:val="%6."/>
+      <w:lvlJc w:val="right"/>
+      <w:pPr>
+        <w:ind w:left="4320" w:hanging="180"/>
+      </w:pPr>
+    </w:lvl>
+    <w:lvl w:ilvl="6" w:tplc="4009000F" w:tentative="1">
+      <w:start w:val="1"/>
+      <w:numFmt w:val="decimal"/>
+      <w:lvlText w:val="%7."/>
+      <w:lvlJc w:val="left"/>
+      <w:pPr>
+        <w:ind w:left="5040" w:hanging="360"/>
+      </w:pPr>
+    </w:lvl>
+    <w:lvl w:ilvl="7" w:tplc="40090019" w:tentative="1">
+      <w:start w:val="1"/>
+      <w:numFmt w:val="lowerLetter"/>
+      <w:lvlText w:val="%8."/>
+      <w:lvlJc w:val="left"/>
+      <w:pPr>
+        <w:ind w:left="5760" w:hanging="360"/>
+      </w:pPr>
+    </w:lvl>
+    <w:lvl w:ilvl="8" w:tplc="4009001B" w:tentative="1">
+      <w:start w:val="1"/>
+      <w:numFmt w:val="lowerRoman"/>
+      <w:lvlText w:val="%9."/>
+      <w:lvlJc w:val="right"/>
+      <w:pPr>
+        <w:ind w:left="6480" w:hanging="180"/>
+      </w:pPr>
+    </w:lvl>
+  </w:abstractNum>
+  <w:abstractNum w:abstractNumId="16" w15:restartNumberingAfterBreak="0">
     <w:nsid w:val="4CD66173"/>
     <w:multiLevelType w:val="hybridMultilevel"/>
     <w:tmpl w:val="4D0C5348"/>
@@ -9089,7 +9844,7 @@
       </w:pPr>
     </w:lvl>
   </w:abstractNum>
-  <w:abstractNum w:abstractNumId="15" w15:restartNumberingAfterBreak="0">
+  <w:abstractNum w:abstractNumId="17" w15:restartNumberingAfterBreak="0">
     <w:nsid w:val="6682482C"/>
     <w:multiLevelType w:val="hybridMultilevel"/>
     <w:tmpl w:val="DE586E18"/>
@@ -9178,7 +9933,7 @@
       </w:pPr>
     </w:lvl>
   </w:abstractNum>
-  <w:abstractNum w:abstractNumId="16" w15:restartNumberingAfterBreak="0">
+  <w:abstractNum w:abstractNumId="18" w15:restartNumberingAfterBreak="0">
     <w:nsid w:val="721D1A8D"/>
     <w:multiLevelType w:val="hybridMultilevel"/>
     <w:tmpl w:val="742AF99A"/>
@@ -9291,7 +10046,7 @@
       </w:rPr>
     </w:lvl>
   </w:abstractNum>
-  <w:abstractNum w:abstractNumId="17" w15:restartNumberingAfterBreak="0">
+  <w:abstractNum w:abstractNumId="19" w15:restartNumberingAfterBreak="0">
     <w:nsid w:val="764454C1"/>
     <w:multiLevelType w:val="hybridMultilevel"/>
     <w:tmpl w:val="57723E1C"/>
@@ -9377,7 +10132,7 @@
       </w:pPr>
     </w:lvl>
   </w:abstractNum>
-  <w:abstractNum w:abstractNumId="18" w15:restartNumberingAfterBreak="0">
+  <w:abstractNum w:abstractNumId="20" w15:restartNumberingAfterBreak="0">
     <w:nsid w:val="7FC8700F"/>
     <w:multiLevelType w:val="hybridMultilevel"/>
     <w:tmpl w:val="AF20DD8C"/>
@@ -9467,61 +10222,67 @@
     </w:lvl>
   </w:abstractNum>
   <w:num w:numId="1">
+    <w:abstractNumId w:val="8"/>
+  </w:num>
+  <w:num w:numId="2">
+    <w:abstractNumId w:val="6"/>
+  </w:num>
+  <w:num w:numId="3">
+    <w:abstractNumId w:val="20"/>
+  </w:num>
+  <w:num w:numId="4">
+    <w:abstractNumId w:val="16"/>
+  </w:num>
+  <w:num w:numId="5">
+    <w:abstractNumId w:val="17"/>
+  </w:num>
+  <w:num w:numId="6">
+    <w:abstractNumId w:val="10"/>
+  </w:num>
+  <w:num w:numId="7">
+    <w:abstractNumId w:val="13"/>
+  </w:num>
+  <w:num w:numId="8">
     <w:abstractNumId w:val="7"/>
   </w:num>
-  <w:num w:numId="2">
-    <w:abstractNumId w:val="5"/>
+  <w:num w:numId="9">
+    <w:abstractNumId w:val="11"/>
   </w:num>
-  <w:num w:numId="3">
+  <w:num w:numId="10">
+    <w:abstractNumId w:val="9"/>
+  </w:num>
+  <w:num w:numId="11">
+    <w:abstractNumId w:val="14"/>
+  </w:num>
+  <w:num w:numId="12">
+    <w:abstractNumId w:val="4"/>
+  </w:num>
+  <w:num w:numId="13">
     <w:abstractNumId w:val="18"/>
   </w:num>
-  <w:num w:numId="4">
-    <w:abstractNumId w:val="14"/>
-  </w:num>
-  <w:num w:numId="5">
-    <w:abstractNumId w:val="15"/>
-  </w:num>
-  <w:num w:numId="6">
-    <w:abstractNumId w:val="9"/>
-  </w:num>
-  <w:num w:numId="7">
-    <w:abstractNumId w:val="12"/>
-  </w:num>
-  <w:num w:numId="8">
-    <w:abstractNumId w:val="6"/>
-  </w:num>
-  <w:num w:numId="9">
-    <w:abstractNumId w:val="10"/>
-  </w:num>
-  <w:num w:numId="10">
-    <w:abstractNumId w:val="8"/>
-  </w:num>
-  <w:num w:numId="11">
-    <w:abstractNumId w:val="13"/>
-  </w:num>
-  <w:num w:numId="12">
+  <w:num w:numId="14">
     <w:abstractNumId w:val="3"/>
   </w:num>
-  <w:num w:numId="13">
-    <w:abstractNumId w:val="16"/>
-  </w:num>
-  <w:num w:numId="14">
-    <w:abstractNumId w:val="2"/>
-  </w:num>
   <w:num w:numId="15">
-    <w:abstractNumId w:val="4"/>
+    <w:abstractNumId w:val="5"/>
   </w:num>
   <w:num w:numId="16">
     <w:abstractNumId w:val="0"/>
   </w:num>
   <w:num w:numId="17">
-    <w:abstractNumId w:val="11"/>
+    <w:abstractNumId w:val="12"/>
   </w:num>
   <w:num w:numId="18">
-    <w:abstractNumId w:val="17"/>
+    <w:abstractNumId w:val="19"/>
   </w:num>
   <w:num w:numId="19">
+    <w:abstractNumId w:val="2"/>
+  </w:num>
+  <w:num w:numId="20">
     <w:abstractNumId w:val="1"/>
+  </w:num>
+  <w:num w:numId="21">
+    <w:abstractNumId w:val="15"/>
   </w:num>
 </w:numbering>
 </file>
@@ -9924,7 +10685,7 @@
   <w:style w:type="paragraph" w:default="1" w:styleId="Normal">
     <w:name w:val="Normal"/>
     <w:qFormat/>
-    <w:rsid w:val="006C4AD5"/>
+    <w:rsid w:val="00671C3F"/>
     <w:pPr>
       <w:spacing w:after="0" w:line="240" w:lineRule="auto"/>
     </w:pPr>
@@ -9954,6 +10715,29 @@
       <w:bCs/>
       <w:sz w:val="28"/>
       <w:szCs w:val="28"/>
+    </w:rPr>
+  </w:style>
+  <w:style w:type="paragraph" w:styleId="Heading2">
+    <w:name w:val="heading 2"/>
+    <w:basedOn w:val="Normal"/>
+    <w:next w:val="Normal"/>
+    <w:link w:val="Heading2Char"/>
+    <w:uiPriority w:val="9"/>
+    <w:semiHidden/>
+    <w:unhideWhenUsed/>
+    <w:qFormat/>
+    <w:rsid w:val="000225D5"/>
+    <w:pPr>
+      <w:keepNext/>
+      <w:keepLines/>
+      <w:spacing w:before="40"/>
+      <w:outlineLvl w:val="1"/>
+    </w:pPr>
+    <w:rPr>
+      <w:rFonts w:asciiTheme="majorHAnsi" w:eastAsiaTheme="majorEastAsia" w:hAnsiTheme="majorHAnsi" w:cstheme="majorBidi"/>
+      <w:color w:val="2F5496" w:themeColor="accent1" w:themeShade="BF"/>
+      <w:sz w:val="26"/>
+      <w:szCs w:val="26"/>
     </w:rPr>
   </w:style>
   <w:style w:type="paragraph" w:styleId="Heading3">
@@ -10286,7 +11070,6 @@
     <w:name w:val="Normal (Web)"/>
     <w:basedOn w:val="Normal"/>
     <w:uiPriority w:val="99"/>
-    <w:semiHidden/>
     <w:unhideWhenUsed/>
     <w:rsid w:val="001E7968"/>
     <w:pPr>
@@ -10319,6 +11102,37 @@
     <w:rPr>
       <w:color w:val="605E5C"/>
       <w:shd w:val="clear" w:color="auto" w:fill="E1DFDD"/>
+    </w:rPr>
+  </w:style>
+  <w:style w:type="character" w:customStyle="1" w:styleId="Heading2Char">
+    <w:name w:val="Heading 2 Char"/>
+    <w:basedOn w:val="DefaultParagraphFont"/>
+    <w:link w:val="Heading2"/>
+    <w:uiPriority w:val="9"/>
+    <w:semiHidden/>
+    <w:rsid w:val="000225D5"/>
+    <w:rPr>
+      <w:rFonts w:asciiTheme="majorHAnsi" w:eastAsiaTheme="majorEastAsia" w:hAnsiTheme="majorHAnsi" w:cstheme="majorBidi"/>
+      <w:color w:val="2F5496" w:themeColor="accent1" w:themeShade="BF"/>
+      <w:sz w:val="26"/>
+      <w:szCs w:val="26"/>
+      <w:lang w:val="en-US"/>
+    </w:rPr>
+  </w:style>
+  <w:style w:type="character" w:customStyle="1" w:styleId="stsharetext">
+    <w:name w:val="st_share_text"/>
+    <w:basedOn w:val="DefaultParagraphFont"/>
+    <w:rsid w:val="000225D5"/>
+  </w:style>
+  <w:style w:type="character" w:styleId="Strong">
+    <w:name w:val="Strong"/>
+    <w:basedOn w:val="DefaultParagraphFont"/>
+    <w:uiPriority w:val="22"/>
+    <w:qFormat/>
+    <w:rsid w:val="000225D5"/>
+    <w:rPr>
+      <w:b/>
+      <w:bCs/>
     </w:rPr>
   </w:style>
 </w:styles>

</xml_diff>

<commit_message>
Data structures added and half work done on them.
</commit_message>
<xml_diff>
--- a/Institute Managenent System.docx
+++ b/Institute Managenent System.docx
@@ -4233,7 +4233,23 @@
           <w:rFonts w:ascii="Arial" w:hAnsi="Arial" w:cs="Arial"/>
           <w:color w:val="434446"/>
         </w:rPr>
-        <w:t>MySQL offers unmatched scalability to facilitate the management of deeply embedded apps using a smaller footprint even in massive warehouses that stack terabytes of data. On-demand flexibility is the star feature of MySQL. This open source solution allows complete customization to eCommerce businesses with unique database server requirements.</w:t>
+        <w:t xml:space="preserve">MySQL offers unmatched scalability to facilitate the management of deeply embedded apps using a smaller footprint even in massive warehouses that stack terabytes of data. On-demand flexibility is the star feature of MySQL. This </w:t>
+      </w:r>
+      <w:proofErr w:type="gramStart"/>
+      <w:r>
+        <w:rPr>
+          <w:rFonts w:ascii="Arial" w:hAnsi="Arial" w:cs="Arial"/>
+          <w:color w:val="434446"/>
+        </w:rPr>
+        <w:t>open source</w:t>
+      </w:r>
+      <w:proofErr w:type="gramEnd"/>
+      <w:r>
+        <w:rPr>
+          <w:rFonts w:ascii="Arial" w:hAnsi="Arial" w:cs="Arial"/>
+          <w:color w:val="434446"/>
+        </w:rPr>
+        <w:t xml:space="preserve"> solution allows complete customization to eCommerce businesses with unique database server requirements.</w:t>
       </w:r>
     </w:p>
     <w:p>
@@ -4546,7 +4562,23 @@
           <w:rFonts w:ascii="Arial" w:hAnsi="Arial" w:cs="Arial"/>
           <w:color w:val="434446"/>
         </w:rPr>
-        <w:t>All the fears and worries that arise in an open source solution can be brought to an end with My SQL’s round-the-clock support and enterprise indemnification. The secure processing and trusted software of MySQL combine to provide effective transactions for large volume projects. It makes maintenance, debugging and upgrades fast and easy while enhancing the end-user experience.</w:t>
+        <w:t xml:space="preserve">All the fears and worries that arise in an </w:t>
+      </w:r>
+      <w:proofErr w:type="gramStart"/>
+      <w:r>
+        <w:rPr>
+          <w:rFonts w:ascii="Arial" w:hAnsi="Arial" w:cs="Arial"/>
+          <w:color w:val="434446"/>
+        </w:rPr>
+        <w:t>open source</w:t>
+      </w:r>
+      <w:proofErr w:type="gramEnd"/>
+      <w:r>
+        <w:rPr>
+          <w:rFonts w:ascii="Arial" w:hAnsi="Arial" w:cs="Arial"/>
+          <w:color w:val="434446"/>
+        </w:rPr>
+        <w:t xml:space="preserve"> solution can be brought to an end with My SQL’s round-the-clock support and enterprise indemnification. The secure processing and trusted software of MySQL combine to provide effective transactions for large volume projects. It makes maintenance, debugging and upgrades fast and easy while enhancing the end-user experience.</w:t>
       </w:r>
     </w:p>
     <w:p>
@@ -6006,6 +6038,2709 @@
       <w:pPr>
         <w:jc w:val="center"/>
         <w:rPr>
+          <w:rFonts w:ascii="Garamond" w:hAnsi="Garamond"/>
+          <w:b/>
+          <w:sz w:val="44"/>
+          <w:u w:val="single"/>
+        </w:rPr>
+      </w:pPr>
+      <w:r>
+        <w:rPr>
+          <w:rFonts w:ascii="Garamond" w:hAnsi="Garamond"/>
+          <w:b/>
+          <w:sz w:val="44"/>
+          <w:u w:val="single"/>
+        </w:rPr>
+        <w:lastRenderedPageBreak/>
+        <w:t>DATA-STRUCTURES</w:t>
+      </w:r>
+    </w:p>
+    <w:p>
+      <w:pPr>
+        <w:rPr>
+          <w:b/>
+          <w:bCs/>
+          <w:sz w:val="44"/>
+          <w:szCs w:val="44"/>
+        </w:rPr>
+      </w:pPr>
+    </w:p>
+    <w:p>
+      <w:pPr>
+        <w:pStyle w:val="H4"/>
+        <w:spacing w:before="0" w:after="0"/>
+        <w:rPr>
+          <w:rFonts w:ascii="Arial" w:hAnsi="Arial" w:cs="Arial"/>
+          <w:snapToGrid/>
+          <w:sz w:val="32"/>
+          <w:szCs w:val="28"/>
+        </w:rPr>
+      </w:pPr>
+      <w:r>
+        <w:rPr>
+          <w:rFonts w:ascii="Arial" w:hAnsi="Arial" w:cs="Arial"/>
+          <w:snapToGrid/>
+          <w:sz w:val="32"/>
+          <w:szCs w:val="28"/>
+        </w:rPr>
+        <w:t xml:space="preserve">Table Name: </w:t>
+      </w:r>
+      <w:proofErr w:type="spellStart"/>
+      <w:r>
+        <w:rPr>
+          <w:rFonts w:ascii="Arial" w:hAnsi="Arial" w:cs="Arial"/>
+          <w:snapToGrid/>
+          <w:sz w:val="32"/>
+          <w:szCs w:val="28"/>
+        </w:rPr>
+        <w:t>stu_details</w:t>
+      </w:r>
+      <w:proofErr w:type="spellEnd"/>
+    </w:p>
+    <w:p>
+      <w:pPr>
+        <w:rPr>
+          <w:sz w:val="10"/>
+          <w:szCs w:val="10"/>
+        </w:rPr>
+      </w:pPr>
+    </w:p>
+    <w:tbl>
+      <w:tblPr>
+        <w:tblW w:w="10215" w:type="dxa"/>
+        <w:tblInd w:w="-162" w:type="dxa"/>
+        <w:tblBorders>
+          <w:top w:val="single" w:sz="4" w:space="0" w:color="auto"/>
+          <w:left w:val="single" w:sz="4" w:space="0" w:color="auto"/>
+          <w:bottom w:val="single" w:sz="4" w:space="0" w:color="auto"/>
+          <w:right w:val="single" w:sz="4" w:space="0" w:color="auto"/>
+          <w:insideH w:val="single" w:sz="4" w:space="0" w:color="auto"/>
+          <w:insideV w:val="single" w:sz="4" w:space="0" w:color="auto"/>
+        </w:tblBorders>
+        <w:tblLayout w:type="fixed"/>
+        <w:tblLook w:val="0000" w:firstRow="0" w:lastRow="0" w:firstColumn="0" w:lastColumn="0" w:noHBand="0" w:noVBand="0"/>
+      </w:tblPr>
+      <w:tblGrid>
+        <w:gridCol w:w="2731"/>
+        <w:gridCol w:w="2225"/>
+        <w:gridCol w:w="2022"/>
+        <w:gridCol w:w="3237"/>
+      </w:tblGrid>
+      <w:tr>
+        <w:trPr>
+          <w:trHeight w:val="400"/>
+        </w:trPr>
+        <w:tc>
+          <w:tcPr>
+            <w:tcW w:w="2731" w:type="dxa"/>
+          </w:tcPr>
+          <w:p>
+            <w:pPr>
+              <w:rPr>
+                <w:rFonts w:ascii="Arial" w:hAnsi="Arial"/>
+                <w:b/>
+                <w:color w:val="000000"/>
+                <w:sz w:val="24"/>
+                <w:szCs w:val="24"/>
+              </w:rPr>
+            </w:pPr>
+            <w:r>
+              <w:rPr>
+                <w:rFonts w:ascii="Arial" w:hAnsi="Arial"/>
+                <w:b/>
+                <w:color w:val="000000"/>
+                <w:sz w:val="24"/>
+                <w:szCs w:val="24"/>
+              </w:rPr>
+              <w:t>Column Name</w:t>
+            </w:r>
+          </w:p>
+        </w:tc>
+        <w:tc>
+          <w:tcPr>
+            <w:tcW w:w="2225" w:type="dxa"/>
+          </w:tcPr>
+          <w:p>
+            <w:pPr>
+              <w:rPr>
+                <w:rFonts w:ascii="Arial" w:hAnsi="Arial"/>
+                <w:b/>
+                <w:color w:val="000000"/>
+                <w:sz w:val="24"/>
+                <w:szCs w:val="24"/>
+              </w:rPr>
+            </w:pPr>
+            <w:r>
+              <w:rPr>
+                <w:rFonts w:ascii="Arial" w:hAnsi="Arial"/>
+                <w:b/>
+                <w:color w:val="000000"/>
+                <w:sz w:val="24"/>
+                <w:szCs w:val="24"/>
+              </w:rPr>
+              <w:t xml:space="preserve">Data Type </w:t>
+            </w:r>
+            <w:r>
+              <w:rPr>
+                <w:rFonts w:ascii="Arial" w:hAnsi="Arial"/>
+                <w:b/>
+                <w:color w:val="000000"/>
+                <w:sz w:val="24"/>
+                <w:szCs w:val="24"/>
+              </w:rPr>
+              <w:tab/>
+            </w:r>
+          </w:p>
+        </w:tc>
+        <w:tc>
+          <w:tcPr>
+            <w:tcW w:w="2022" w:type="dxa"/>
+          </w:tcPr>
+          <w:p>
+            <w:pPr>
+              <w:rPr>
+                <w:rFonts w:ascii="Arial" w:hAnsi="Arial"/>
+                <w:b/>
+                <w:color w:val="000000"/>
+                <w:sz w:val="24"/>
+                <w:szCs w:val="24"/>
+              </w:rPr>
+            </w:pPr>
+            <w:r>
+              <w:rPr>
+                <w:rFonts w:ascii="Arial" w:hAnsi="Arial"/>
+                <w:b/>
+                <w:color w:val="000000"/>
+                <w:sz w:val="24"/>
+                <w:szCs w:val="24"/>
+              </w:rPr>
+              <w:t>Constraints</w:t>
+            </w:r>
+          </w:p>
+        </w:tc>
+        <w:tc>
+          <w:tcPr>
+            <w:tcW w:w="3237" w:type="dxa"/>
+          </w:tcPr>
+          <w:p>
+            <w:pPr>
+              <w:rPr>
+                <w:rFonts w:ascii="Arial" w:hAnsi="Arial"/>
+                <w:b/>
+                <w:color w:val="000000"/>
+                <w:sz w:val="24"/>
+                <w:szCs w:val="24"/>
+              </w:rPr>
+            </w:pPr>
+            <w:r>
+              <w:rPr>
+                <w:rFonts w:ascii="Arial" w:hAnsi="Arial"/>
+                <w:b/>
+                <w:color w:val="000000"/>
+                <w:sz w:val="24"/>
+                <w:szCs w:val="24"/>
+              </w:rPr>
+              <w:t>Description</w:t>
+            </w:r>
+          </w:p>
+        </w:tc>
+      </w:tr>
+      <w:tr>
+        <w:trPr>
+          <w:trHeight w:val="983"/>
+        </w:trPr>
+        <w:tc>
+          <w:tcPr>
+            <w:tcW w:w="2731" w:type="dxa"/>
+          </w:tcPr>
+          <w:p>
+            <w:pPr>
+              <w:rPr>
+                <w:sz w:val="22"/>
+                <w:szCs w:val="22"/>
+              </w:rPr>
+            </w:pPr>
+            <w:proofErr w:type="spellStart"/>
+            <w:r>
+              <w:rPr>
+                <w:sz w:val="22"/>
+                <w:szCs w:val="22"/>
+              </w:rPr>
+              <w:t>stu_enrollment</w:t>
+            </w:r>
+            <w:proofErr w:type="spellEnd"/>
+          </w:p>
+        </w:tc>
+        <w:tc>
+          <w:tcPr>
+            <w:tcW w:w="2225" w:type="dxa"/>
+          </w:tcPr>
+          <w:p>
+            <w:pPr>
+              <w:rPr>
+                <w:sz w:val="22"/>
+                <w:szCs w:val="22"/>
+              </w:rPr>
+            </w:pPr>
+            <w:proofErr w:type="gramStart"/>
+            <w:r>
+              <w:rPr>
+                <w:sz w:val="22"/>
+                <w:szCs w:val="22"/>
+              </w:rPr>
+              <w:t>INT(</w:t>
+            </w:r>
+            <w:proofErr w:type="gramEnd"/>
+            <w:r>
+              <w:rPr>
+                <w:sz w:val="22"/>
+                <w:szCs w:val="22"/>
+              </w:rPr>
+              <w:t>6)</w:t>
+            </w:r>
+          </w:p>
+        </w:tc>
+        <w:tc>
+          <w:tcPr>
+            <w:tcW w:w="2022" w:type="dxa"/>
+          </w:tcPr>
+          <w:p>
+            <w:pPr>
+              <w:rPr>
+                <w:sz w:val="22"/>
+                <w:szCs w:val="22"/>
+              </w:rPr>
+            </w:pPr>
+            <w:r>
+              <w:rPr>
+                <w:sz w:val="22"/>
+                <w:szCs w:val="22"/>
+              </w:rPr>
+              <w:t>primary key</w:t>
+            </w:r>
+          </w:p>
+        </w:tc>
+        <w:tc>
+          <w:tcPr>
+            <w:tcW w:w="3237" w:type="dxa"/>
+          </w:tcPr>
+          <w:p>
+            <w:pPr>
+              <w:rPr>
+                <w:sz w:val="22"/>
+                <w:szCs w:val="22"/>
+              </w:rPr>
+            </w:pPr>
+            <w:r>
+              <w:rPr>
+                <w:sz w:val="22"/>
+                <w:szCs w:val="22"/>
+              </w:rPr>
+              <w:t>unique identity number of the student, most imp for the student.</w:t>
+            </w:r>
+          </w:p>
+        </w:tc>
+      </w:tr>
+      <w:tr>
+        <w:trPr>
+          <w:trHeight w:val="315"/>
+        </w:trPr>
+        <w:tc>
+          <w:tcPr>
+            <w:tcW w:w="2731" w:type="dxa"/>
+          </w:tcPr>
+          <w:p>
+            <w:pPr>
+              <w:rPr>
+                <w:sz w:val="22"/>
+                <w:szCs w:val="22"/>
+              </w:rPr>
+            </w:pPr>
+            <w:proofErr w:type="spellStart"/>
+            <w:r>
+              <w:rPr>
+                <w:sz w:val="22"/>
+                <w:szCs w:val="22"/>
+              </w:rPr>
+              <w:t>stu_first_name</w:t>
+            </w:r>
+            <w:proofErr w:type="spellEnd"/>
+          </w:p>
+        </w:tc>
+        <w:tc>
+          <w:tcPr>
+            <w:tcW w:w="2225" w:type="dxa"/>
+          </w:tcPr>
+          <w:p>
+            <w:pPr>
+              <w:rPr>
+                <w:sz w:val="22"/>
+                <w:szCs w:val="22"/>
+              </w:rPr>
+            </w:pPr>
+            <w:proofErr w:type="gramStart"/>
+            <w:r>
+              <w:rPr>
+                <w:sz w:val="22"/>
+                <w:szCs w:val="22"/>
+              </w:rPr>
+              <w:t>VARCHAR(</w:t>
+            </w:r>
+            <w:proofErr w:type="gramEnd"/>
+            <w:r>
+              <w:rPr>
+                <w:sz w:val="22"/>
+                <w:szCs w:val="22"/>
+              </w:rPr>
+              <w:t>10)</w:t>
+            </w:r>
+          </w:p>
+        </w:tc>
+        <w:tc>
+          <w:tcPr>
+            <w:tcW w:w="2022" w:type="dxa"/>
+          </w:tcPr>
+          <w:p>
+            <w:pPr>
+              <w:rPr>
+                <w:sz w:val="22"/>
+                <w:szCs w:val="22"/>
+              </w:rPr>
+            </w:pPr>
+          </w:p>
+        </w:tc>
+        <w:tc>
+          <w:tcPr>
+            <w:tcW w:w="3237" w:type="dxa"/>
+          </w:tcPr>
+          <w:p>
+            <w:pPr>
+              <w:rPr>
+                <w:sz w:val="22"/>
+                <w:szCs w:val="22"/>
+              </w:rPr>
+            </w:pPr>
+            <w:r>
+              <w:rPr>
+                <w:sz w:val="22"/>
+                <w:szCs w:val="22"/>
+              </w:rPr>
+              <w:t>name of user</w:t>
+            </w:r>
+          </w:p>
+        </w:tc>
+      </w:tr>
+      <w:tr>
+        <w:trPr>
+          <w:trHeight w:val="327"/>
+        </w:trPr>
+        <w:tc>
+          <w:tcPr>
+            <w:tcW w:w="2731" w:type="dxa"/>
+          </w:tcPr>
+          <w:p>
+            <w:pPr>
+              <w:rPr>
+                <w:sz w:val="22"/>
+                <w:szCs w:val="22"/>
+              </w:rPr>
+            </w:pPr>
+            <w:proofErr w:type="spellStart"/>
+            <w:r>
+              <w:rPr>
+                <w:sz w:val="22"/>
+                <w:szCs w:val="22"/>
+              </w:rPr>
+              <w:t>stu_last_name</w:t>
+            </w:r>
+            <w:proofErr w:type="spellEnd"/>
+          </w:p>
+        </w:tc>
+        <w:tc>
+          <w:tcPr>
+            <w:tcW w:w="2225" w:type="dxa"/>
+          </w:tcPr>
+          <w:p>
+            <w:pPr>
+              <w:rPr>
+                <w:sz w:val="22"/>
+                <w:szCs w:val="22"/>
+              </w:rPr>
+            </w:pPr>
+            <w:proofErr w:type="gramStart"/>
+            <w:r>
+              <w:rPr>
+                <w:sz w:val="22"/>
+                <w:szCs w:val="22"/>
+              </w:rPr>
+              <w:t>VARCHAR(</w:t>
+            </w:r>
+            <w:proofErr w:type="gramEnd"/>
+            <w:r>
+              <w:rPr>
+                <w:sz w:val="22"/>
+                <w:szCs w:val="22"/>
+              </w:rPr>
+              <w:t>10)</w:t>
+            </w:r>
+          </w:p>
+        </w:tc>
+        <w:tc>
+          <w:tcPr>
+            <w:tcW w:w="2022" w:type="dxa"/>
+          </w:tcPr>
+          <w:p>
+            <w:pPr>
+              <w:rPr>
+                <w:sz w:val="22"/>
+                <w:szCs w:val="22"/>
+              </w:rPr>
+            </w:pPr>
+          </w:p>
+        </w:tc>
+        <w:tc>
+          <w:tcPr>
+            <w:tcW w:w="3237" w:type="dxa"/>
+          </w:tcPr>
+          <w:p>
+            <w:pPr>
+              <w:rPr>
+                <w:sz w:val="22"/>
+                <w:szCs w:val="22"/>
+              </w:rPr>
+            </w:pPr>
+            <w:r>
+              <w:rPr>
+                <w:sz w:val="22"/>
+                <w:szCs w:val="22"/>
+              </w:rPr>
+              <w:t>password</w:t>
+            </w:r>
+          </w:p>
+        </w:tc>
+      </w:tr>
+      <w:tr>
+        <w:trPr>
+          <w:trHeight w:val="327"/>
+        </w:trPr>
+        <w:tc>
+          <w:tcPr>
+            <w:tcW w:w="2731" w:type="dxa"/>
+          </w:tcPr>
+          <w:p>
+            <w:pPr>
+              <w:rPr>
+                <w:sz w:val="22"/>
+                <w:szCs w:val="22"/>
+              </w:rPr>
+            </w:pPr>
+            <w:proofErr w:type="spellStart"/>
+            <w:r>
+              <w:rPr>
+                <w:sz w:val="22"/>
+                <w:szCs w:val="22"/>
+              </w:rPr>
+              <w:t>stu_mail_id</w:t>
+            </w:r>
+            <w:proofErr w:type="spellEnd"/>
+          </w:p>
+        </w:tc>
+        <w:tc>
+          <w:tcPr>
+            <w:tcW w:w="2225" w:type="dxa"/>
+          </w:tcPr>
+          <w:p>
+            <w:pPr>
+              <w:rPr>
+                <w:sz w:val="22"/>
+                <w:szCs w:val="22"/>
+              </w:rPr>
+            </w:pPr>
+            <w:proofErr w:type="gramStart"/>
+            <w:r>
+              <w:rPr>
+                <w:sz w:val="22"/>
+                <w:szCs w:val="22"/>
+              </w:rPr>
+              <w:t>VARCHAR(</w:t>
+            </w:r>
+            <w:proofErr w:type="gramEnd"/>
+            <w:r>
+              <w:rPr>
+                <w:sz w:val="22"/>
+                <w:szCs w:val="22"/>
+              </w:rPr>
+              <w:t>20)</w:t>
+            </w:r>
+          </w:p>
+        </w:tc>
+        <w:tc>
+          <w:tcPr>
+            <w:tcW w:w="2022" w:type="dxa"/>
+          </w:tcPr>
+          <w:p>
+            <w:pPr>
+              <w:rPr>
+                <w:sz w:val="22"/>
+                <w:szCs w:val="22"/>
+              </w:rPr>
+            </w:pPr>
+          </w:p>
+        </w:tc>
+        <w:tc>
+          <w:tcPr>
+            <w:tcW w:w="3237" w:type="dxa"/>
+          </w:tcPr>
+          <w:p>
+            <w:pPr>
+              <w:rPr>
+                <w:sz w:val="22"/>
+                <w:szCs w:val="22"/>
+              </w:rPr>
+            </w:pPr>
+            <w:r>
+              <w:rPr>
+                <w:sz w:val="22"/>
+                <w:szCs w:val="22"/>
+              </w:rPr>
+              <w:t>role of the user</w:t>
+            </w:r>
+          </w:p>
+        </w:tc>
+      </w:tr>
+      <w:tr>
+        <w:trPr>
+          <w:trHeight w:val="327"/>
+        </w:trPr>
+        <w:tc>
+          <w:tcPr>
+            <w:tcW w:w="2731" w:type="dxa"/>
+          </w:tcPr>
+          <w:p>
+            <w:pPr>
+              <w:rPr>
+                <w:sz w:val="22"/>
+                <w:szCs w:val="22"/>
+              </w:rPr>
+            </w:pPr>
+            <w:proofErr w:type="spellStart"/>
+            <w:r>
+              <w:rPr>
+                <w:sz w:val="22"/>
+                <w:szCs w:val="22"/>
+              </w:rPr>
+              <w:t>stu_course</w:t>
+            </w:r>
+            <w:proofErr w:type="spellEnd"/>
+          </w:p>
+        </w:tc>
+        <w:tc>
+          <w:tcPr>
+            <w:tcW w:w="2225" w:type="dxa"/>
+          </w:tcPr>
+          <w:p>
+            <w:pPr>
+              <w:rPr>
+                <w:sz w:val="22"/>
+                <w:szCs w:val="22"/>
+              </w:rPr>
+            </w:pPr>
+            <w:proofErr w:type="gramStart"/>
+            <w:r>
+              <w:rPr>
+                <w:sz w:val="22"/>
+                <w:szCs w:val="22"/>
+              </w:rPr>
+              <w:t>VARCHAR(</w:t>
+            </w:r>
+            <w:proofErr w:type="gramEnd"/>
+            <w:r>
+              <w:rPr>
+                <w:sz w:val="22"/>
+                <w:szCs w:val="22"/>
+              </w:rPr>
+              <w:t>30)</w:t>
+            </w:r>
+          </w:p>
+        </w:tc>
+        <w:tc>
+          <w:tcPr>
+            <w:tcW w:w="2022" w:type="dxa"/>
+          </w:tcPr>
+          <w:p>
+            <w:pPr>
+              <w:rPr>
+                <w:sz w:val="22"/>
+                <w:szCs w:val="22"/>
+              </w:rPr>
+            </w:pPr>
+          </w:p>
+        </w:tc>
+        <w:tc>
+          <w:tcPr>
+            <w:tcW w:w="3237" w:type="dxa"/>
+          </w:tcPr>
+          <w:p>
+            <w:pPr>
+              <w:rPr>
+                <w:sz w:val="22"/>
+                <w:szCs w:val="22"/>
+              </w:rPr>
+            </w:pPr>
+          </w:p>
+        </w:tc>
+      </w:tr>
+      <w:tr>
+        <w:trPr>
+          <w:trHeight w:val="327"/>
+        </w:trPr>
+        <w:tc>
+          <w:tcPr>
+            <w:tcW w:w="2731" w:type="dxa"/>
+          </w:tcPr>
+          <w:p>
+            <w:pPr>
+              <w:rPr>
+                <w:sz w:val="22"/>
+                <w:szCs w:val="22"/>
+              </w:rPr>
+            </w:pPr>
+            <w:proofErr w:type="spellStart"/>
+            <w:r>
+              <w:rPr>
+                <w:sz w:val="22"/>
+                <w:szCs w:val="22"/>
+              </w:rPr>
+              <w:t>stu_city</w:t>
+            </w:r>
+            <w:proofErr w:type="spellEnd"/>
+          </w:p>
+        </w:tc>
+        <w:tc>
+          <w:tcPr>
+            <w:tcW w:w="2225" w:type="dxa"/>
+          </w:tcPr>
+          <w:p>
+            <w:pPr>
+              <w:rPr>
+                <w:sz w:val="22"/>
+                <w:szCs w:val="22"/>
+              </w:rPr>
+            </w:pPr>
+          </w:p>
+        </w:tc>
+        <w:tc>
+          <w:tcPr>
+            <w:tcW w:w="2022" w:type="dxa"/>
+          </w:tcPr>
+          <w:p>
+            <w:pPr>
+              <w:rPr>
+                <w:sz w:val="22"/>
+                <w:szCs w:val="22"/>
+              </w:rPr>
+            </w:pPr>
+          </w:p>
+        </w:tc>
+        <w:tc>
+          <w:tcPr>
+            <w:tcW w:w="3237" w:type="dxa"/>
+          </w:tcPr>
+          <w:p>
+            <w:pPr>
+              <w:rPr>
+                <w:sz w:val="22"/>
+                <w:szCs w:val="22"/>
+              </w:rPr>
+            </w:pPr>
+          </w:p>
+        </w:tc>
+      </w:tr>
+      <w:tr>
+        <w:trPr>
+          <w:trHeight w:val="327"/>
+        </w:trPr>
+        <w:tc>
+          <w:tcPr>
+            <w:tcW w:w="2731" w:type="dxa"/>
+          </w:tcPr>
+          <w:p>
+            <w:pPr>
+              <w:rPr>
+                <w:sz w:val="22"/>
+                <w:szCs w:val="22"/>
+              </w:rPr>
+            </w:pPr>
+            <w:proofErr w:type="spellStart"/>
+            <w:r>
+              <w:rPr>
+                <w:sz w:val="22"/>
+                <w:szCs w:val="22"/>
+              </w:rPr>
+              <w:t>stu_state</w:t>
+            </w:r>
+            <w:proofErr w:type="spellEnd"/>
+          </w:p>
+        </w:tc>
+        <w:tc>
+          <w:tcPr>
+            <w:tcW w:w="2225" w:type="dxa"/>
+          </w:tcPr>
+          <w:p>
+            <w:pPr>
+              <w:rPr>
+                <w:sz w:val="22"/>
+                <w:szCs w:val="22"/>
+              </w:rPr>
+            </w:pPr>
+          </w:p>
+        </w:tc>
+        <w:tc>
+          <w:tcPr>
+            <w:tcW w:w="2022" w:type="dxa"/>
+          </w:tcPr>
+          <w:p>
+            <w:pPr>
+              <w:rPr>
+                <w:sz w:val="22"/>
+                <w:szCs w:val="22"/>
+              </w:rPr>
+            </w:pPr>
+          </w:p>
+        </w:tc>
+        <w:tc>
+          <w:tcPr>
+            <w:tcW w:w="3237" w:type="dxa"/>
+          </w:tcPr>
+          <w:p>
+            <w:pPr>
+              <w:rPr>
+                <w:sz w:val="22"/>
+                <w:szCs w:val="22"/>
+              </w:rPr>
+            </w:pPr>
+          </w:p>
+        </w:tc>
+      </w:tr>
+      <w:tr>
+        <w:trPr>
+          <w:trHeight w:val="327"/>
+        </w:trPr>
+        <w:tc>
+          <w:tcPr>
+            <w:tcW w:w="2731" w:type="dxa"/>
+          </w:tcPr>
+          <w:p>
+            <w:pPr>
+              <w:rPr>
+                <w:sz w:val="22"/>
+                <w:szCs w:val="22"/>
+              </w:rPr>
+            </w:pPr>
+            <w:proofErr w:type="spellStart"/>
+            <w:r>
+              <w:rPr>
+                <w:sz w:val="22"/>
+                <w:szCs w:val="22"/>
+              </w:rPr>
+              <w:t>stu_land_mark</w:t>
+            </w:r>
+            <w:proofErr w:type="spellEnd"/>
+          </w:p>
+        </w:tc>
+        <w:tc>
+          <w:tcPr>
+            <w:tcW w:w="2225" w:type="dxa"/>
+          </w:tcPr>
+          <w:p>
+            <w:pPr>
+              <w:rPr>
+                <w:sz w:val="22"/>
+                <w:szCs w:val="22"/>
+              </w:rPr>
+            </w:pPr>
+          </w:p>
+        </w:tc>
+        <w:tc>
+          <w:tcPr>
+            <w:tcW w:w="2022" w:type="dxa"/>
+          </w:tcPr>
+          <w:p>
+            <w:pPr>
+              <w:rPr>
+                <w:sz w:val="22"/>
+                <w:szCs w:val="22"/>
+              </w:rPr>
+            </w:pPr>
+          </w:p>
+        </w:tc>
+        <w:tc>
+          <w:tcPr>
+            <w:tcW w:w="3237" w:type="dxa"/>
+          </w:tcPr>
+          <w:p>
+            <w:pPr>
+              <w:rPr>
+                <w:sz w:val="22"/>
+                <w:szCs w:val="22"/>
+              </w:rPr>
+            </w:pPr>
+          </w:p>
+        </w:tc>
+      </w:tr>
+      <w:tr>
+        <w:trPr>
+          <w:trHeight w:val="315"/>
+        </w:trPr>
+        <w:tc>
+          <w:tcPr>
+            <w:tcW w:w="2731" w:type="dxa"/>
+          </w:tcPr>
+          <w:p>
+            <w:pPr>
+              <w:rPr>
+                <w:sz w:val="22"/>
+                <w:szCs w:val="22"/>
+              </w:rPr>
+            </w:pPr>
+            <w:proofErr w:type="spellStart"/>
+            <w:r>
+              <w:rPr>
+                <w:sz w:val="22"/>
+                <w:szCs w:val="22"/>
+              </w:rPr>
+              <w:t>stu_pin_code</w:t>
+            </w:r>
+            <w:proofErr w:type="spellEnd"/>
+          </w:p>
+        </w:tc>
+        <w:tc>
+          <w:tcPr>
+            <w:tcW w:w="2225" w:type="dxa"/>
+          </w:tcPr>
+          <w:p>
+            <w:pPr>
+              <w:rPr>
+                <w:sz w:val="22"/>
+                <w:szCs w:val="22"/>
+              </w:rPr>
+            </w:pPr>
+          </w:p>
+        </w:tc>
+        <w:tc>
+          <w:tcPr>
+            <w:tcW w:w="2022" w:type="dxa"/>
+          </w:tcPr>
+          <w:p>
+            <w:pPr>
+              <w:rPr>
+                <w:sz w:val="22"/>
+                <w:szCs w:val="22"/>
+              </w:rPr>
+            </w:pPr>
+          </w:p>
+        </w:tc>
+        <w:tc>
+          <w:tcPr>
+            <w:tcW w:w="3237" w:type="dxa"/>
+          </w:tcPr>
+          <w:p>
+            <w:pPr>
+              <w:rPr>
+                <w:sz w:val="22"/>
+                <w:szCs w:val="22"/>
+              </w:rPr>
+            </w:pPr>
+          </w:p>
+        </w:tc>
+      </w:tr>
+      <w:tr>
+        <w:trPr>
+          <w:trHeight w:val="327"/>
+        </w:trPr>
+        <w:tc>
+          <w:tcPr>
+            <w:tcW w:w="2731" w:type="dxa"/>
+          </w:tcPr>
+          <w:p>
+            <w:pPr>
+              <w:rPr>
+                <w:sz w:val="22"/>
+                <w:szCs w:val="22"/>
+              </w:rPr>
+            </w:pPr>
+            <w:proofErr w:type="spellStart"/>
+            <w:r>
+              <w:rPr>
+                <w:sz w:val="22"/>
+                <w:szCs w:val="22"/>
+              </w:rPr>
+              <w:t>stu_house_no</w:t>
+            </w:r>
+            <w:proofErr w:type="spellEnd"/>
+          </w:p>
+        </w:tc>
+        <w:tc>
+          <w:tcPr>
+            <w:tcW w:w="2225" w:type="dxa"/>
+          </w:tcPr>
+          <w:p>
+            <w:pPr>
+              <w:rPr>
+                <w:sz w:val="22"/>
+                <w:szCs w:val="22"/>
+              </w:rPr>
+            </w:pPr>
+          </w:p>
+        </w:tc>
+        <w:tc>
+          <w:tcPr>
+            <w:tcW w:w="2022" w:type="dxa"/>
+          </w:tcPr>
+          <w:p>
+            <w:pPr>
+              <w:rPr>
+                <w:sz w:val="22"/>
+                <w:szCs w:val="22"/>
+              </w:rPr>
+            </w:pPr>
+          </w:p>
+        </w:tc>
+        <w:tc>
+          <w:tcPr>
+            <w:tcW w:w="3237" w:type="dxa"/>
+          </w:tcPr>
+          <w:p>
+            <w:pPr>
+              <w:rPr>
+                <w:sz w:val="22"/>
+                <w:szCs w:val="22"/>
+              </w:rPr>
+            </w:pPr>
+          </w:p>
+        </w:tc>
+      </w:tr>
+    </w:tbl>
+    <w:p>
+      <w:pPr>
+        <w:jc w:val="both"/>
+        <w:rPr>
+          <w:rFonts w:ascii="Arial" w:hAnsi="Arial"/>
+          <w:sz w:val="32"/>
+          <w:szCs w:val="22"/>
+        </w:rPr>
+      </w:pPr>
+    </w:p>
+    <w:p>
+      <w:pPr>
+        <w:jc w:val="both"/>
+        <w:rPr>
+          <w:rFonts w:ascii="Arial" w:hAnsi="Arial"/>
+          <w:sz w:val="32"/>
+          <w:szCs w:val="22"/>
+        </w:rPr>
+      </w:pPr>
+    </w:p>
+    <w:p>
+      <w:pPr>
+        <w:pStyle w:val="H4"/>
+        <w:spacing w:before="0" w:after="0"/>
+        <w:rPr>
+          <w:rFonts w:ascii="Arial" w:hAnsi="Arial" w:cs="Arial"/>
+          <w:snapToGrid/>
+          <w:sz w:val="32"/>
+          <w:szCs w:val="28"/>
+        </w:rPr>
+      </w:pPr>
+      <w:r>
+        <w:rPr>
+          <w:rFonts w:ascii="Arial" w:hAnsi="Arial" w:cs="Arial"/>
+          <w:snapToGrid/>
+          <w:sz w:val="32"/>
+          <w:szCs w:val="28"/>
+        </w:rPr>
+        <w:t xml:space="preserve">Table Name:  </w:t>
+      </w:r>
+      <w:proofErr w:type="spellStart"/>
+      <w:r>
+        <w:rPr>
+          <w:rFonts w:ascii="Arial" w:hAnsi="Arial" w:cs="Arial"/>
+          <w:snapToGrid/>
+          <w:sz w:val="32"/>
+          <w:szCs w:val="28"/>
+        </w:rPr>
+        <w:t>faculty_details</w:t>
+      </w:r>
+      <w:proofErr w:type="spellEnd"/>
+    </w:p>
+    <w:p>
+      <w:pPr>
+        <w:rPr>
+          <w:rFonts w:ascii="Arial" w:hAnsi="Arial"/>
+          <w:sz w:val="10"/>
+          <w:szCs w:val="10"/>
+        </w:rPr>
+      </w:pPr>
+    </w:p>
+    <w:tbl>
+      <w:tblPr>
+        <w:tblW w:w="0" w:type="auto"/>
+        <w:tblInd w:w="-147" w:type="dxa"/>
+        <w:tblBorders>
+          <w:top w:val="single" w:sz="4" w:space="0" w:color="auto"/>
+          <w:left w:val="single" w:sz="4" w:space="0" w:color="auto"/>
+          <w:bottom w:val="single" w:sz="4" w:space="0" w:color="auto"/>
+          <w:right w:val="single" w:sz="4" w:space="0" w:color="auto"/>
+          <w:insideH w:val="single" w:sz="4" w:space="0" w:color="auto"/>
+          <w:insideV w:val="single" w:sz="4" w:space="0" w:color="auto"/>
+        </w:tblBorders>
+        <w:tblLayout w:type="fixed"/>
+        <w:tblLook w:val="0000" w:firstRow="0" w:lastRow="0" w:firstColumn="0" w:lastColumn="0" w:noHBand="0" w:noVBand="0"/>
+      </w:tblPr>
+      <w:tblGrid>
+        <w:gridCol w:w="2920"/>
+        <w:gridCol w:w="2025"/>
+        <w:gridCol w:w="2025"/>
+        <w:gridCol w:w="3241"/>
+      </w:tblGrid>
+      <w:tr>
+        <w:trPr>
+          <w:trHeight w:val="356"/>
+        </w:trPr>
+        <w:tc>
+          <w:tcPr>
+            <w:tcW w:w="2920" w:type="dxa"/>
+          </w:tcPr>
+          <w:p>
+            <w:pPr>
+              <w:rPr>
+                <w:rFonts w:ascii="Arial" w:hAnsi="Arial"/>
+                <w:b/>
+                <w:color w:val="000000"/>
+                <w:sz w:val="24"/>
+                <w:szCs w:val="24"/>
+              </w:rPr>
+            </w:pPr>
+            <w:r>
+              <w:rPr>
+                <w:rFonts w:ascii="Arial" w:hAnsi="Arial"/>
+                <w:b/>
+                <w:color w:val="000000"/>
+                <w:sz w:val="24"/>
+                <w:szCs w:val="24"/>
+              </w:rPr>
+              <w:t>Column Name</w:t>
+            </w:r>
+          </w:p>
+        </w:tc>
+        <w:tc>
+          <w:tcPr>
+            <w:tcW w:w="2025" w:type="dxa"/>
+          </w:tcPr>
+          <w:p>
+            <w:pPr>
+              <w:rPr>
+                <w:rFonts w:ascii="Arial" w:hAnsi="Arial"/>
+                <w:b/>
+                <w:color w:val="000000"/>
+                <w:sz w:val="24"/>
+                <w:szCs w:val="24"/>
+              </w:rPr>
+            </w:pPr>
+            <w:r>
+              <w:rPr>
+                <w:rFonts w:ascii="Arial" w:hAnsi="Arial"/>
+                <w:b/>
+                <w:color w:val="000000"/>
+                <w:sz w:val="24"/>
+                <w:szCs w:val="24"/>
+              </w:rPr>
+              <w:t xml:space="preserve">Data Type </w:t>
+            </w:r>
+            <w:r>
+              <w:rPr>
+                <w:rFonts w:ascii="Arial" w:hAnsi="Arial"/>
+                <w:b/>
+                <w:color w:val="000000"/>
+                <w:sz w:val="24"/>
+                <w:szCs w:val="24"/>
+              </w:rPr>
+              <w:tab/>
+            </w:r>
+          </w:p>
+        </w:tc>
+        <w:tc>
+          <w:tcPr>
+            <w:tcW w:w="2025" w:type="dxa"/>
+          </w:tcPr>
+          <w:p>
+            <w:pPr>
+              <w:rPr>
+                <w:rFonts w:ascii="Arial" w:hAnsi="Arial"/>
+                <w:b/>
+                <w:color w:val="000000"/>
+                <w:sz w:val="24"/>
+                <w:szCs w:val="24"/>
+              </w:rPr>
+            </w:pPr>
+            <w:r>
+              <w:rPr>
+                <w:rFonts w:ascii="Arial" w:hAnsi="Arial"/>
+                <w:b/>
+                <w:color w:val="000000"/>
+                <w:sz w:val="24"/>
+                <w:szCs w:val="24"/>
+              </w:rPr>
+              <w:t>Constraint</w:t>
+            </w:r>
+          </w:p>
+        </w:tc>
+        <w:tc>
+          <w:tcPr>
+            <w:tcW w:w="3241" w:type="dxa"/>
+          </w:tcPr>
+          <w:p>
+            <w:pPr>
+              <w:rPr>
+                <w:rFonts w:ascii="Arial" w:hAnsi="Arial"/>
+                <w:b/>
+                <w:color w:val="000000"/>
+                <w:sz w:val="24"/>
+                <w:szCs w:val="24"/>
+              </w:rPr>
+            </w:pPr>
+            <w:r>
+              <w:rPr>
+                <w:rFonts w:ascii="Arial" w:hAnsi="Arial"/>
+                <w:b/>
+                <w:color w:val="000000"/>
+                <w:sz w:val="24"/>
+                <w:szCs w:val="24"/>
+              </w:rPr>
+              <w:t>Description</w:t>
+            </w:r>
+          </w:p>
+        </w:tc>
+      </w:tr>
+      <w:tr>
+        <w:trPr>
+          <w:trHeight w:val="327"/>
+        </w:trPr>
+        <w:tc>
+          <w:tcPr>
+            <w:tcW w:w="2920" w:type="dxa"/>
+          </w:tcPr>
+          <w:p>
+            <w:pPr>
+              <w:rPr>
+                <w:sz w:val="22"/>
+                <w:szCs w:val="22"/>
+              </w:rPr>
+            </w:pPr>
+            <w:proofErr w:type="spellStart"/>
+            <w:r>
+              <w:rPr>
+                <w:sz w:val="22"/>
+                <w:szCs w:val="22"/>
+              </w:rPr>
+              <w:t>fac_id</w:t>
+            </w:r>
+            <w:proofErr w:type="spellEnd"/>
+          </w:p>
+        </w:tc>
+        <w:tc>
+          <w:tcPr>
+            <w:tcW w:w="2025" w:type="dxa"/>
+          </w:tcPr>
+          <w:p>
+            <w:pPr>
+              <w:rPr>
+                <w:sz w:val="22"/>
+                <w:szCs w:val="22"/>
+              </w:rPr>
+            </w:pPr>
+            <w:proofErr w:type="gramStart"/>
+            <w:r>
+              <w:rPr>
+                <w:sz w:val="22"/>
+                <w:szCs w:val="22"/>
+              </w:rPr>
+              <w:t>INT(</w:t>
+            </w:r>
+            <w:proofErr w:type="gramEnd"/>
+            <w:r>
+              <w:rPr>
+                <w:sz w:val="22"/>
+                <w:szCs w:val="22"/>
+              </w:rPr>
+              <w:t>6)</w:t>
+            </w:r>
+          </w:p>
+        </w:tc>
+        <w:tc>
+          <w:tcPr>
+            <w:tcW w:w="2025" w:type="dxa"/>
+          </w:tcPr>
+          <w:p>
+            <w:pPr>
+              <w:rPr>
+                <w:sz w:val="22"/>
+                <w:szCs w:val="22"/>
+              </w:rPr>
+            </w:pPr>
+            <w:r>
+              <w:rPr>
+                <w:sz w:val="22"/>
+                <w:szCs w:val="22"/>
+              </w:rPr>
+              <w:t>PRIMARY KEY</w:t>
+            </w:r>
+          </w:p>
+        </w:tc>
+        <w:tc>
+          <w:tcPr>
+            <w:tcW w:w="3241" w:type="dxa"/>
+          </w:tcPr>
+          <w:p>
+            <w:pPr>
+              <w:rPr>
+                <w:sz w:val="22"/>
+                <w:szCs w:val="22"/>
+              </w:rPr>
+            </w:pPr>
+            <w:r>
+              <w:rPr>
+                <w:sz w:val="22"/>
+                <w:szCs w:val="22"/>
+              </w:rPr>
+              <w:t>Unique id of faculty</w:t>
+            </w:r>
+          </w:p>
+        </w:tc>
+      </w:tr>
+      <w:tr>
+        <w:trPr>
+          <w:trHeight w:val="327"/>
+        </w:trPr>
+        <w:tc>
+          <w:tcPr>
+            <w:tcW w:w="2920" w:type="dxa"/>
+          </w:tcPr>
+          <w:p>
+            <w:pPr>
+              <w:rPr>
+                <w:sz w:val="22"/>
+                <w:szCs w:val="22"/>
+              </w:rPr>
+            </w:pPr>
+            <w:proofErr w:type="spellStart"/>
+            <w:r>
+              <w:rPr>
+                <w:sz w:val="22"/>
+                <w:szCs w:val="22"/>
+              </w:rPr>
+              <w:t>fac_mail_id</w:t>
+            </w:r>
+            <w:proofErr w:type="spellEnd"/>
+          </w:p>
+        </w:tc>
+        <w:tc>
+          <w:tcPr>
+            <w:tcW w:w="2025" w:type="dxa"/>
+          </w:tcPr>
+          <w:p>
+            <w:pPr>
+              <w:rPr>
+                <w:sz w:val="22"/>
+                <w:szCs w:val="22"/>
+              </w:rPr>
+            </w:pPr>
+            <w:proofErr w:type="gramStart"/>
+            <w:r>
+              <w:rPr>
+                <w:sz w:val="22"/>
+                <w:szCs w:val="22"/>
+              </w:rPr>
+              <w:t>VARCHAR(</w:t>
+            </w:r>
+            <w:proofErr w:type="gramEnd"/>
+            <w:r>
+              <w:rPr>
+                <w:sz w:val="22"/>
+                <w:szCs w:val="22"/>
+              </w:rPr>
+              <w:t>30)</w:t>
+            </w:r>
+          </w:p>
+        </w:tc>
+        <w:tc>
+          <w:tcPr>
+            <w:tcW w:w="2025" w:type="dxa"/>
+          </w:tcPr>
+          <w:p>
+            <w:pPr>
+              <w:rPr>
+                <w:sz w:val="22"/>
+                <w:szCs w:val="22"/>
+              </w:rPr>
+            </w:pPr>
+            <w:r>
+              <w:rPr>
+                <w:sz w:val="22"/>
+                <w:szCs w:val="22"/>
+              </w:rPr>
+              <w:t>NOT NULL</w:t>
+            </w:r>
+          </w:p>
+        </w:tc>
+        <w:tc>
+          <w:tcPr>
+            <w:tcW w:w="3241" w:type="dxa"/>
+          </w:tcPr>
+          <w:p>
+            <w:pPr>
+              <w:rPr>
+                <w:sz w:val="22"/>
+                <w:szCs w:val="22"/>
+              </w:rPr>
+            </w:pPr>
+            <w:r>
+              <w:rPr>
+                <w:sz w:val="22"/>
+                <w:szCs w:val="22"/>
+              </w:rPr>
+              <w:t>Mail-id of faculty</w:t>
+            </w:r>
+          </w:p>
+        </w:tc>
+      </w:tr>
+      <w:tr>
+        <w:trPr>
+          <w:trHeight w:val="327"/>
+        </w:trPr>
+        <w:tc>
+          <w:tcPr>
+            <w:tcW w:w="2920" w:type="dxa"/>
+          </w:tcPr>
+          <w:p>
+            <w:pPr>
+              <w:rPr>
+                <w:sz w:val="22"/>
+                <w:szCs w:val="22"/>
+              </w:rPr>
+            </w:pPr>
+            <w:proofErr w:type="spellStart"/>
+            <w:r>
+              <w:rPr>
+                <w:sz w:val="22"/>
+                <w:szCs w:val="22"/>
+              </w:rPr>
+              <w:t>fac_first_name</w:t>
+            </w:r>
+            <w:proofErr w:type="spellEnd"/>
+          </w:p>
+        </w:tc>
+        <w:tc>
+          <w:tcPr>
+            <w:tcW w:w="2025" w:type="dxa"/>
+          </w:tcPr>
+          <w:p>
+            <w:pPr>
+              <w:rPr>
+                <w:sz w:val="22"/>
+                <w:szCs w:val="22"/>
+              </w:rPr>
+            </w:pPr>
+            <w:proofErr w:type="gramStart"/>
+            <w:r>
+              <w:rPr>
+                <w:sz w:val="22"/>
+                <w:szCs w:val="22"/>
+              </w:rPr>
+              <w:t>VARCHAR(</w:t>
+            </w:r>
+            <w:proofErr w:type="gramEnd"/>
+            <w:r>
+              <w:rPr>
+                <w:sz w:val="22"/>
+                <w:szCs w:val="22"/>
+              </w:rPr>
+              <w:t>10)</w:t>
+            </w:r>
+          </w:p>
+        </w:tc>
+        <w:tc>
+          <w:tcPr>
+            <w:tcW w:w="2025" w:type="dxa"/>
+          </w:tcPr>
+          <w:p>
+            <w:pPr>
+              <w:rPr>
+                <w:sz w:val="22"/>
+                <w:szCs w:val="22"/>
+              </w:rPr>
+            </w:pPr>
+          </w:p>
+        </w:tc>
+        <w:tc>
+          <w:tcPr>
+            <w:tcW w:w="3241" w:type="dxa"/>
+          </w:tcPr>
+          <w:p>
+            <w:pPr>
+              <w:rPr>
+                <w:sz w:val="22"/>
+                <w:szCs w:val="22"/>
+              </w:rPr>
+            </w:pPr>
+            <w:r>
+              <w:rPr>
+                <w:sz w:val="22"/>
+                <w:szCs w:val="22"/>
+              </w:rPr>
+              <w:t>Faculty first name</w:t>
+            </w:r>
+          </w:p>
+        </w:tc>
+      </w:tr>
+      <w:tr>
+        <w:trPr>
+          <w:trHeight w:val="327"/>
+        </w:trPr>
+        <w:tc>
+          <w:tcPr>
+            <w:tcW w:w="2920" w:type="dxa"/>
+          </w:tcPr>
+          <w:p>
+            <w:pPr>
+              <w:rPr>
+                <w:sz w:val="22"/>
+                <w:szCs w:val="22"/>
+              </w:rPr>
+            </w:pPr>
+            <w:proofErr w:type="spellStart"/>
+            <w:r>
+              <w:rPr>
+                <w:sz w:val="22"/>
+                <w:szCs w:val="22"/>
+              </w:rPr>
+              <w:t>fac_last_name</w:t>
+            </w:r>
+            <w:proofErr w:type="spellEnd"/>
+          </w:p>
+        </w:tc>
+        <w:tc>
+          <w:tcPr>
+            <w:tcW w:w="2025" w:type="dxa"/>
+          </w:tcPr>
+          <w:p>
+            <w:pPr>
+              <w:rPr>
+                <w:sz w:val="22"/>
+                <w:szCs w:val="22"/>
+              </w:rPr>
+            </w:pPr>
+            <w:proofErr w:type="gramStart"/>
+            <w:r>
+              <w:rPr>
+                <w:sz w:val="22"/>
+                <w:szCs w:val="22"/>
+              </w:rPr>
+              <w:t>VARCHAR(</w:t>
+            </w:r>
+            <w:proofErr w:type="gramEnd"/>
+            <w:r>
+              <w:rPr>
+                <w:sz w:val="22"/>
+                <w:szCs w:val="22"/>
+              </w:rPr>
+              <w:t>10)</w:t>
+            </w:r>
+          </w:p>
+        </w:tc>
+        <w:tc>
+          <w:tcPr>
+            <w:tcW w:w="2025" w:type="dxa"/>
+          </w:tcPr>
+          <w:p>
+            <w:pPr>
+              <w:rPr>
+                <w:sz w:val="22"/>
+                <w:szCs w:val="22"/>
+              </w:rPr>
+            </w:pPr>
+          </w:p>
+        </w:tc>
+        <w:tc>
+          <w:tcPr>
+            <w:tcW w:w="3241" w:type="dxa"/>
+          </w:tcPr>
+          <w:p>
+            <w:pPr>
+              <w:rPr>
+                <w:sz w:val="22"/>
+                <w:szCs w:val="22"/>
+              </w:rPr>
+            </w:pPr>
+            <w:r>
+              <w:rPr>
+                <w:sz w:val="22"/>
+                <w:szCs w:val="22"/>
+              </w:rPr>
+              <w:t>Faculty last name</w:t>
+            </w:r>
+          </w:p>
+        </w:tc>
+      </w:tr>
+      <w:tr>
+        <w:trPr>
+          <w:trHeight w:val="327"/>
+        </w:trPr>
+        <w:tc>
+          <w:tcPr>
+            <w:tcW w:w="2920" w:type="dxa"/>
+          </w:tcPr>
+          <w:p>
+            <w:pPr>
+              <w:rPr>
+                <w:sz w:val="22"/>
+                <w:szCs w:val="22"/>
+              </w:rPr>
+            </w:pPr>
+            <w:proofErr w:type="spellStart"/>
+            <w:r>
+              <w:rPr>
+                <w:sz w:val="22"/>
+                <w:szCs w:val="22"/>
+              </w:rPr>
+              <w:t>fac_city</w:t>
+            </w:r>
+            <w:proofErr w:type="spellEnd"/>
+          </w:p>
+        </w:tc>
+        <w:tc>
+          <w:tcPr>
+            <w:tcW w:w="2025" w:type="dxa"/>
+          </w:tcPr>
+          <w:p>
+            <w:pPr>
+              <w:rPr>
+                <w:sz w:val="22"/>
+                <w:szCs w:val="22"/>
+              </w:rPr>
+            </w:pPr>
+            <w:proofErr w:type="gramStart"/>
+            <w:r>
+              <w:rPr>
+                <w:sz w:val="22"/>
+                <w:szCs w:val="22"/>
+              </w:rPr>
+              <w:t>VARCHAR(</w:t>
+            </w:r>
+            <w:proofErr w:type="gramEnd"/>
+            <w:r>
+              <w:rPr>
+                <w:sz w:val="22"/>
+                <w:szCs w:val="22"/>
+              </w:rPr>
+              <w:t>10)</w:t>
+            </w:r>
+          </w:p>
+        </w:tc>
+        <w:tc>
+          <w:tcPr>
+            <w:tcW w:w="2025" w:type="dxa"/>
+          </w:tcPr>
+          <w:p>
+            <w:pPr>
+              <w:rPr>
+                <w:sz w:val="22"/>
+                <w:szCs w:val="22"/>
+              </w:rPr>
+            </w:pPr>
+          </w:p>
+        </w:tc>
+        <w:tc>
+          <w:tcPr>
+            <w:tcW w:w="3241" w:type="dxa"/>
+          </w:tcPr>
+          <w:p>
+            <w:pPr>
+              <w:rPr>
+                <w:sz w:val="22"/>
+                <w:szCs w:val="22"/>
+              </w:rPr>
+            </w:pPr>
+            <w:r>
+              <w:rPr>
+                <w:sz w:val="22"/>
+                <w:szCs w:val="22"/>
+              </w:rPr>
+              <w:t xml:space="preserve">City living in </w:t>
+            </w:r>
+          </w:p>
+        </w:tc>
+      </w:tr>
+      <w:tr>
+        <w:trPr>
+          <w:trHeight w:val="327"/>
+        </w:trPr>
+        <w:tc>
+          <w:tcPr>
+            <w:tcW w:w="2920" w:type="dxa"/>
+          </w:tcPr>
+          <w:p>
+            <w:pPr>
+              <w:rPr>
+                <w:sz w:val="22"/>
+                <w:szCs w:val="22"/>
+              </w:rPr>
+            </w:pPr>
+            <w:proofErr w:type="spellStart"/>
+            <w:r>
+              <w:rPr>
+                <w:sz w:val="22"/>
+                <w:szCs w:val="22"/>
+              </w:rPr>
+              <w:t>fac_state</w:t>
+            </w:r>
+            <w:proofErr w:type="spellEnd"/>
+          </w:p>
+        </w:tc>
+        <w:tc>
+          <w:tcPr>
+            <w:tcW w:w="2025" w:type="dxa"/>
+          </w:tcPr>
+          <w:p>
+            <w:pPr>
+              <w:rPr>
+                <w:sz w:val="22"/>
+                <w:szCs w:val="22"/>
+              </w:rPr>
+            </w:pPr>
+            <w:proofErr w:type="gramStart"/>
+            <w:r>
+              <w:rPr>
+                <w:sz w:val="22"/>
+                <w:szCs w:val="22"/>
+              </w:rPr>
+              <w:t>VARCHAR(</w:t>
+            </w:r>
+            <w:proofErr w:type="gramEnd"/>
+            <w:r>
+              <w:rPr>
+                <w:sz w:val="22"/>
+                <w:szCs w:val="22"/>
+              </w:rPr>
+              <w:t>10)</w:t>
+            </w:r>
+          </w:p>
+        </w:tc>
+        <w:tc>
+          <w:tcPr>
+            <w:tcW w:w="2025" w:type="dxa"/>
+          </w:tcPr>
+          <w:p>
+            <w:pPr>
+              <w:rPr>
+                <w:sz w:val="22"/>
+                <w:szCs w:val="22"/>
+              </w:rPr>
+            </w:pPr>
+          </w:p>
+        </w:tc>
+        <w:tc>
+          <w:tcPr>
+            <w:tcW w:w="3241" w:type="dxa"/>
+          </w:tcPr>
+          <w:p>
+            <w:pPr>
+              <w:rPr>
+                <w:sz w:val="22"/>
+                <w:szCs w:val="22"/>
+              </w:rPr>
+            </w:pPr>
+            <w:r>
+              <w:rPr>
+                <w:sz w:val="22"/>
+                <w:szCs w:val="22"/>
+              </w:rPr>
+              <w:t>State living in</w:t>
+            </w:r>
+          </w:p>
+        </w:tc>
+      </w:tr>
+      <w:tr>
+        <w:trPr>
+          <w:trHeight w:val="315"/>
+        </w:trPr>
+        <w:tc>
+          <w:tcPr>
+            <w:tcW w:w="2920" w:type="dxa"/>
+          </w:tcPr>
+          <w:p>
+            <w:pPr>
+              <w:rPr>
+                <w:sz w:val="22"/>
+                <w:szCs w:val="22"/>
+              </w:rPr>
+            </w:pPr>
+            <w:proofErr w:type="spellStart"/>
+            <w:r>
+              <w:rPr>
+                <w:sz w:val="22"/>
+                <w:szCs w:val="22"/>
+              </w:rPr>
+              <w:t>fac_land_mark</w:t>
+            </w:r>
+            <w:proofErr w:type="spellEnd"/>
+          </w:p>
+        </w:tc>
+        <w:tc>
+          <w:tcPr>
+            <w:tcW w:w="2025" w:type="dxa"/>
+          </w:tcPr>
+          <w:p>
+            <w:pPr>
+              <w:rPr>
+                <w:sz w:val="22"/>
+                <w:szCs w:val="22"/>
+              </w:rPr>
+            </w:pPr>
+            <w:proofErr w:type="gramStart"/>
+            <w:r>
+              <w:rPr>
+                <w:sz w:val="22"/>
+                <w:szCs w:val="22"/>
+              </w:rPr>
+              <w:t>VARCHAR(</w:t>
+            </w:r>
+            <w:proofErr w:type="gramEnd"/>
+            <w:r>
+              <w:rPr>
+                <w:sz w:val="22"/>
+                <w:szCs w:val="22"/>
+              </w:rPr>
+              <w:t>10)</w:t>
+            </w:r>
+          </w:p>
+        </w:tc>
+        <w:tc>
+          <w:tcPr>
+            <w:tcW w:w="2025" w:type="dxa"/>
+          </w:tcPr>
+          <w:p>
+            <w:pPr>
+              <w:rPr>
+                <w:sz w:val="22"/>
+                <w:szCs w:val="22"/>
+              </w:rPr>
+            </w:pPr>
+          </w:p>
+        </w:tc>
+        <w:tc>
+          <w:tcPr>
+            <w:tcW w:w="3241" w:type="dxa"/>
+          </w:tcPr>
+          <w:p>
+            <w:pPr>
+              <w:rPr>
+                <w:sz w:val="22"/>
+                <w:szCs w:val="22"/>
+              </w:rPr>
+            </w:pPr>
+            <w:r>
+              <w:rPr>
+                <w:sz w:val="22"/>
+                <w:szCs w:val="22"/>
+              </w:rPr>
+              <w:t>Land mark of address</w:t>
+            </w:r>
+          </w:p>
+        </w:tc>
+      </w:tr>
+      <w:tr>
+        <w:trPr>
+          <w:trHeight w:val="327"/>
+        </w:trPr>
+        <w:tc>
+          <w:tcPr>
+            <w:tcW w:w="2920" w:type="dxa"/>
+          </w:tcPr>
+          <w:p>
+            <w:pPr>
+              <w:rPr>
+                <w:sz w:val="22"/>
+                <w:szCs w:val="22"/>
+              </w:rPr>
+            </w:pPr>
+            <w:proofErr w:type="spellStart"/>
+            <w:r>
+              <w:rPr>
+                <w:sz w:val="22"/>
+                <w:szCs w:val="22"/>
+              </w:rPr>
+              <w:t>fac_pin_code</w:t>
+            </w:r>
+            <w:proofErr w:type="spellEnd"/>
+          </w:p>
+        </w:tc>
+        <w:tc>
+          <w:tcPr>
+            <w:tcW w:w="2025" w:type="dxa"/>
+          </w:tcPr>
+          <w:p>
+            <w:pPr>
+              <w:rPr>
+                <w:sz w:val="22"/>
+                <w:szCs w:val="22"/>
+              </w:rPr>
+            </w:pPr>
+            <w:proofErr w:type="gramStart"/>
+            <w:r>
+              <w:rPr>
+                <w:sz w:val="22"/>
+                <w:szCs w:val="22"/>
+              </w:rPr>
+              <w:t>INT(</w:t>
+            </w:r>
+            <w:proofErr w:type="gramEnd"/>
+            <w:r>
+              <w:rPr>
+                <w:sz w:val="22"/>
+                <w:szCs w:val="22"/>
+              </w:rPr>
+              <w:t>6)</w:t>
+            </w:r>
+          </w:p>
+        </w:tc>
+        <w:tc>
+          <w:tcPr>
+            <w:tcW w:w="2025" w:type="dxa"/>
+          </w:tcPr>
+          <w:p>
+            <w:pPr>
+              <w:rPr>
+                <w:sz w:val="22"/>
+                <w:szCs w:val="22"/>
+              </w:rPr>
+            </w:pPr>
+          </w:p>
+        </w:tc>
+        <w:tc>
+          <w:tcPr>
+            <w:tcW w:w="3241" w:type="dxa"/>
+          </w:tcPr>
+          <w:p>
+            <w:pPr>
+              <w:rPr>
+                <w:sz w:val="22"/>
+                <w:szCs w:val="22"/>
+              </w:rPr>
+            </w:pPr>
+            <w:r>
+              <w:rPr>
+                <w:sz w:val="22"/>
+                <w:szCs w:val="22"/>
+              </w:rPr>
+              <w:t>Pin code</w:t>
+            </w:r>
+          </w:p>
+        </w:tc>
+      </w:tr>
+      <w:tr>
+        <w:trPr>
+          <w:trHeight w:val="327"/>
+        </w:trPr>
+        <w:tc>
+          <w:tcPr>
+            <w:tcW w:w="2920" w:type="dxa"/>
+          </w:tcPr>
+          <w:p>
+            <w:pPr>
+              <w:rPr>
+                <w:sz w:val="22"/>
+                <w:szCs w:val="22"/>
+              </w:rPr>
+            </w:pPr>
+            <w:proofErr w:type="spellStart"/>
+            <w:r>
+              <w:rPr>
+                <w:sz w:val="22"/>
+                <w:szCs w:val="22"/>
+              </w:rPr>
+              <w:t>fac_house_no</w:t>
+            </w:r>
+            <w:proofErr w:type="spellEnd"/>
+          </w:p>
+        </w:tc>
+        <w:tc>
+          <w:tcPr>
+            <w:tcW w:w="2025" w:type="dxa"/>
+          </w:tcPr>
+          <w:p>
+            <w:pPr>
+              <w:rPr>
+                <w:sz w:val="22"/>
+                <w:szCs w:val="22"/>
+              </w:rPr>
+            </w:pPr>
+            <w:proofErr w:type="gramStart"/>
+            <w:r>
+              <w:rPr>
+                <w:sz w:val="22"/>
+                <w:szCs w:val="22"/>
+              </w:rPr>
+              <w:t>VARCHAR(</w:t>
+            </w:r>
+            <w:proofErr w:type="gramEnd"/>
+            <w:r>
+              <w:rPr>
+                <w:sz w:val="22"/>
+                <w:szCs w:val="22"/>
+              </w:rPr>
+              <w:t>10)</w:t>
+            </w:r>
+          </w:p>
+        </w:tc>
+        <w:tc>
+          <w:tcPr>
+            <w:tcW w:w="2025" w:type="dxa"/>
+          </w:tcPr>
+          <w:p>
+            <w:pPr>
+              <w:rPr>
+                <w:sz w:val="22"/>
+                <w:szCs w:val="22"/>
+              </w:rPr>
+            </w:pPr>
+          </w:p>
+        </w:tc>
+        <w:tc>
+          <w:tcPr>
+            <w:tcW w:w="3241" w:type="dxa"/>
+          </w:tcPr>
+          <w:p>
+            <w:pPr>
+              <w:rPr>
+                <w:sz w:val="22"/>
+                <w:szCs w:val="22"/>
+              </w:rPr>
+            </w:pPr>
+            <w:r>
+              <w:rPr>
+                <w:sz w:val="22"/>
+                <w:szCs w:val="22"/>
+              </w:rPr>
+              <w:t>House no with floor no</w:t>
+            </w:r>
+          </w:p>
+        </w:tc>
+      </w:tr>
+    </w:tbl>
+    <w:p>
+      <w:pPr>
+        <w:pStyle w:val="H4"/>
+        <w:spacing w:before="0" w:after="0"/>
+        <w:rPr>
+          <w:rFonts w:ascii="Arial" w:hAnsi="Arial" w:cs="Arial"/>
+          <w:snapToGrid/>
+        </w:rPr>
+      </w:pPr>
+    </w:p>
+    <w:p>
+      <w:pPr>
+        <w:pStyle w:val="H4"/>
+        <w:spacing w:before="0" w:after="0"/>
+        <w:rPr>
+          <w:rFonts w:ascii="Arial" w:hAnsi="Arial" w:cs="Arial"/>
+          <w:snapToGrid/>
+          <w:sz w:val="28"/>
+          <w:szCs w:val="28"/>
+        </w:rPr>
+      </w:pPr>
+    </w:p>
+    <w:p>
+      <w:pPr>
+        <w:pStyle w:val="H4"/>
+        <w:spacing w:before="0" w:after="0"/>
+        <w:rPr>
+          <w:rFonts w:ascii="Arial" w:hAnsi="Arial" w:cs="Arial"/>
+          <w:snapToGrid/>
+          <w:sz w:val="28"/>
+          <w:szCs w:val="28"/>
+        </w:rPr>
+      </w:pPr>
+    </w:p>
+    <w:p>
+      <w:pPr>
+        <w:pStyle w:val="H4"/>
+        <w:spacing w:before="0" w:after="0"/>
+        <w:rPr>
+          <w:rFonts w:ascii="Arial" w:hAnsi="Arial" w:cs="Arial"/>
+          <w:snapToGrid/>
+          <w:sz w:val="28"/>
+          <w:szCs w:val="28"/>
+        </w:rPr>
+      </w:pPr>
+    </w:p>
+    <w:p>
+      <w:pPr>
+        <w:pStyle w:val="H4"/>
+        <w:spacing w:before="0" w:after="0"/>
+        <w:rPr>
+          <w:rFonts w:ascii="Arial" w:hAnsi="Arial" w:cs="Arial"/>
+          <w:snapToGrid/>
+          <w:sz w:val="28"/>
+          <w:szCs w:val="28"/>
+        </w:rPr>
+      </w:pPr>
+    </w:p>
+    <w:p/>
+    <w:p/>
+    <w:p>
+      <w:pPr>
+        <w:pStyle w:val="H4"/>
+        <w:spacing w:before="0" w:after="0"/>
+        <w:rPr>
+          <w:rFonts w:ascii="Arial" w:hAnsi="Arial" w:cs="Arial"/>
+          <w:snapToGrid/>
+          <w:sz w:val="28"/>
+          <w:szCs w:val="28"/>
+        </w:rPr>
+      </w:pPr>
+      <w:r>
+        <w:rPr>
+          <w:rFonts w:ascii="Arial" w:hAnsi="Arial" w:cs="Arial"/>
+          <w:snapToGrid/>
+          <w:sz w:val="28"/>
+          <w:szCs w:val="28"/>
+        </w:rPr>
+        <w:lastRenderedPageBreak/>
+        <w:t xml:space="preserve">Table Name:  </w:t>
+      </w:r>
+      <w:proofErr w:type="spellStart"/>
+      <w:r>
+        <w:rPr>
+          <w:rFonts w:ascii="Arial" w:hAnsi="Arial" w:cs="Arial"/>
+          <w:snapToGrid/>
+          <w:sz w:val="28"/>
+          <w:szCs w:val="28"/>
+        </w:rPr>
+        <w:t>course_details</w:t>
+      </w:r>
+      <w:proofErr w:type="spellEnd"/>
+    </w:p>
+    <w:p>
+      <w:pPr>
+        <w:rPr>
+          <w:rFonts w:ascii="Arial" w:hAnsi="Arial"/>
+          <w:sz w:val="10"/>
+          <w:szCs w:val="10"/>
+        </w:rPr>
+      </w:pPr>
+    </w:p>
+    <w:tbl>
+      <w:tblPr>
+        <w:tblW w:w="10109" w:type="dxa"/>
+        <w:tblInd w:w="-147" w:type="dxa"/>
+        <w:tblBorders>
+          <w:top w:val="single" w:sz="4" w:space="0" w:color="auto"/>
+          <w:left w:val="single" w:sz="4" w:space="0" w:color="auto"/>
+          <w:bottom w:val="single" w:sz="4" w:space="0" w:color="auto"/>
+          <w:right w:val="single" w:sz="4" w:space="0" w:color="auto"/>
+          <w:insideH w:val="single" w:sz="4" w:space="0" w:color="auto"/>
+          <w:insideV w:val="single" w:sz="4" w:space="0" w:color="auto"/>
+        </w:tblBorders>
+        <w:tblLayout w:type="fixed"/>
+        <w:tblLook w:val="0000" w:firstRow="0" w:lastRow="0" w:firstColumn="0" w:lastColumn="0" w:noHBand="0" w:noVBand="0"/>
+      </w:tblPr>
+      <w:tblGrid>
+        <w:gridCol w:w="2861"/>
+        <w:gridCol w:w="2346"/>
+        <w:gridCol w:w="2064"/>
+        <w:gridCol w:w="2838"/>
+      </w:tblGrid>
+      <w:tr>
+        <w:trPr>
+          <w:trHeight w:val="310"/>
+        </w:trPr>
+        <w:tc>
+          <w:tcPr>
+            <w:tcW w:w="2861" w:type="dxa"/>
+          </w:tcPr>
+          <w:p>
+            <w:pPr>
+              <w:rPr>
+                <w:rFonts w:ascii="Arial" w:hAnsi="Arial"/>
+                <w:b/>
+                <w:color w:val="000000"/>
+                <w:sz w:val="24"/>
+                <w:szCs w:val="24"/>
+              </w:rPr>
+            </w:pPr>
+            <w:r>
+              <w:rPr>
+                <w:rFonts w:ascii="Arial" w:hAnsi="Arial"/>
+                <w:b/>
+                <w:color w:val="000000"/>
+                <w:sz w:val="24"/>
+                <w:szCs w:val="24"/>
+              </w:rPr>
+              <w:t>Column Name</w:t>
+            </w:r>
+          </w:p>
+        </w:tc>
+        <w:tc>
+          <w:tcPr>
+            <w:tcW w:w="2346" w:type="dxa"/>
+          </w:tcPr>
+          <w:p>
+            <w:pPr>
+              <w:rPr>
+                <w:rFonts w:ascii="Arial" w:hAnsi="Arial"/>
+                <w:b/>
+                <w:color w:val="000000"/>
+                <w:sz w:val="24"/>
+                <w:szCs w:val="24"/>
+              </w:rPr>
+            </w:pPr>
+            <w:r>
+              <w:rPr>
+                <w:rFonts w:ascii="Arial" w:hAnsi="Arial"/>
+                <w:b/>
+                <w:color w:val="000000"/>
+                <w:sz w:val="24"/>
+                <w:szCs w:val="24"/>
+              </w:rPr>
+              <w:t xml:space="preserve">Data Type </w:t>
+            </w:r>
+            <w:r>
+              <w:rPr>
+                <w:rFonts w:ascii="Arial" w:hAnsi="Arial"/>
+                <w:b/>
+                <w:color w:val="000000"/>
+                <w:sz w:val="24"/>
+                <w:szCs w:val="24"/>
+              </w:rPr>
+              <w:tab/>
+            </w:r>
+          </w:p>
+        </w:tc>
+        <w:tc>
+          <w:tcPr>
+            <w:tcW w:w="2064" w:type="dxa"/>
+          </w:tcPr>
+          <w:p>
+            <w:pPr>
+              <w:rPr>
+                <w:rFonts w:ascii="Arial" w:hAnsi="Arial"/>
+                <w:b/>
+                <w:color w:val="000000"/>
+                <w:sz w:val="24"/>
+                <w:szCs w:val="24"/>
+              </w:rPr>
+            </w:pPr>
+            <w:r>
+              <w:rPr>
+                <w:rFonts w:ascii="Arial" w:hAnsi="Arial"/>
+                <w:b/>
+                <w:color w:val="000000"/>
+                <w:sz w:val="24"/>
+                <w:szCs w:val="24"/>
+              </w:rPr>
+              <w:t>Constraints</w:t>
+            </w:r>
+          </w:p>
+        </w:tc>
+        <w:tc>
+          <w:tcPr>
+            <w:tcW w:w="2838" w:type="dxa"/>
+          </w:tcPr>
+          <w:p>
+            <w:pPr>
+              <w:rPr>
+                <w:rFonts w:ascii="Arial" w:hAnsi="Arial"/>
+                <w:b/>
+                <w:color w:val="000000"/>
+                <w:sz w:val="24"/>
+                <w:szCs w:val="24"/>
+              </w:rPr>
+            </w:pPr>
+            <w:r>
+              <w:rPr>
+                <w:rFonts w:ascii="Arial" w:hAnsi="Arial"/>
+                <w:b/>
+                <w:color w:val="000000"/>
+                <w:sz w:val="24"/>
+                <w:szCs w:val="24"/>
+              </w:rPr>
+              <w:t>Description</w:t>
+            </w:r>
+          </w:p>
+        </w:tc>
+      </w:tr>
+      <w:tr>
+        <w:trPr>
+          <w:trHeight w:val="363"/>
+        </w:trPr>
+        <w:tc>
+          <w:tcPr>
+            <w:tcW w:w="2861" w:type="dxa"/>
+          </w:tcPr>
+          <w:p>
+            <w:pPr>
+              <w:rPr>
+                <w:sz w:val="22"/>
+                <w:szCs w:val="22"/>
+              </w:rPr>
+            </w:pPr>
+            <w:proofErr w:type="spellStart"/>
+            <w:r>
+              <w:rPr>
+                <w:sz w:val="22"/>
+                <w:szCs w:val="22"/>
+              </w:rPr>
+              <w:t>course_id</w:t>
+            </w:r>
+            <w:proofErr w:type="spellEnd"/>
+          </w:p>
+        </w:tc>
+        <w:tc>
+          <w:tcPr>
+            <w:tcW w:w="2346" w:type="dxa"/>
+          </w:tcPr>
+          <w:p>
+            <w:pPr>
+              <w:rPr>
+                <w:sz w:val="22"/>
+                <w:szCs w:val="22"/>
+              </w:rPr>
+            </w:pPr>
+            <w:proofErr w:type="gramStart"/>
+            <w:r>
+              <w:rPr>
+                <w:sz w:val="22"/>
+                <w:szCs w:val="22"/>
+              </w:rPr>
+              <w:t>INT(</w:t>
+            </w:r>
+            <w:proofErr w:type="gramEnd"/>
+            <w:r>
+              <w:rPr>
+                <w:sz w:val="22"/>
+                <w:szCs w:val="22"/>
+              </w:rPr>
+              <w:t>6)</w:t>
+            </w:r>
+          </w:p>
+        </w:tc>
+        <w:tc>
+          <w:tcPr>
+            <w:tcW w:w="2064" w:type="dxa"/>
+          </w:tcPr>
+          <w:p>
+            <w:pPr>
+              <w:rPr>
+                <w:sz w:val="22"/>
+                <w:szCs w:val="22"/>
+              </w:rPr>
+            </w:pPr>
+            <w:r>
+              <w:rPr>
+                <w:sz w:val="22"/>
+                <w:szCs w:val="22"/>
+              </w:rPr>
+              <w:t>Primary key</w:t>
+            </w:r>
+          </w:p>
+        </w:tc>
+        <w:tc>
+          <w:tcPr>
+            <w:tcW w:w="2838" w:type="dxa"/>
+          </w:tcPr>
+          <w:p>
+            <w:pPr>
+              <w:rPr>
+                <w:sz w:val="22"/>
+                <w:szCs w:val="22"/>
+              </w:rPr>
+            </w:pPr>
+            <w:r>
+              <w:rPr>
+                <w:sz w:val="22"/>
+                <w:szCs w:val="22"/>
+              </w:rPr>
+              <w:t>Identity of the product</w:t>
+            </w:r>
+          </w:p>
+        </w:tc>
+      </w:tr>
+      <w:tr>
+        <w:trPr>
+          <w:trHeight w:val="363"/>
+        </w:trPr>
+        <w:tc>
+          <w:tcPr>
+            <w:tcW w:w="2861" w:type="dxa"/>
+          </w:tcPr>
+          <w:p>
+            <w:pPr>
+              <w:rPr>
+                <w:sz w:val="22"/>
+                <w:szCs w:val="22"/>
+              </w:rPr>
+            </w:pPr>
+            <w:proofErr w:type="spellStart"/>
+            <w:r>
+              <w:rPr>
+                <w:sz w:val="22"/>
+                <w:szCs w:val="22"/>
+              </w:rPr>
+              <w:t>course_name</w:t>
+            </w:r>
+            <w:proofErr w:type="spellEnd"/>
+          </w:p>
+        </w:tc>
+        <w:tc>
+          <w:tcPr>
+            <w:tcW w:w="2346" w:type="dxa"/>
+          </w:tcPr>
+          <w:p>
+            <w:pPr>
+              <w:rPr>
+                <w:sz w:val="22"/>
+                <w:szCs w:val="22"/>
+              </w:rPr>
+            </w:pPr>
+            <w:proofErr w:type="gramStart"/>
+            <w:r>
+              <w:rPr>
+                <w:sz w:val="22"/>
+                <w:szCs w:val="22"/>
+              </w:rPr>
+              <w:t>VARCHAR(</w:t>
+            </w:r>
+            <w:proofErr w:type="gramEnd"/>
+            <w:r>
+              <w:rPr>
+                <w:sz w:val="22"/>
+                <w:szCs w:val="22"/>
+              </w:rPr>
+              <w:t>20)</w:t>
+            </w:r>
+          </w:p>
+        </w:tc>
+        <w:tc>
+          <w:tcPr>
+            <w:tcW w:w="2064" w:type="dxa"/>
+          </w:tcPr>
+          <w:p>
+            <w:pPr>
+              <w:rPr>
+                <w:sz w:val="22"/>
+                <w:szCs w:val="22"/>
+              </w:rPr>
+            </w:pPr>
+          </w:p>
+        </w:tc>
+        <w:tc>
+          <w:tcPr>
+            <w:tcW w:w="2838" w:type="dxa"/>
+          </w:tcPr>
+          <w:p>
+            <w:pPr>
+              <w:rPr>
+                <w:sz w:val="22"/>
+                <w:szCs w:val="22"/>
+              </w:rPr>
+            </w:pPr>
+            <w:r>
+              <w:rPr>
+                <w:sz w:val="22"/>
+                <w:szCs w:val="22"/>
+              </w:rPr>
+              <w:t>Name of the product</w:t>
+            </w:r>
+          </w:p>
+        </w:tc>
+      </w:tr>
+      <w:tr>
+        <w:trPr>
+          <w:trHeight w:val="363"/>
+        </w:trPr>
+        <w:tc>
+          <w:tcPr>
+            <w:tcW w:w="2861" w:type="dxa"/>
+          </w:tcPr>
+          <w:p>
+            <w:pPr>
+              <w:rPr>
+                <w:sz w:val="22"/>
+                <w:szCs w:val="22"/>
+              </w:rPr>
+            </w:pPr>
+            <w:proofErr w:type="spellStart"/>
+            <w:r>
+              <w:rPr>
+                <w:sz w:val="22"/>
+                <w:szCs w:val="22"/>
+              </w:rPr>
+              <w:t>course_price</w:t>
+            </w:r>
+            <w:proofErr w:type="spellEnd"/>
+          </w:p>
+        </w:tc>
+        <w:tc>
+          <w:tcPr>
+            <w:tcW w:w="2346" w:type="dxa"/>
+          </w:tcPr>
+          <w:p>
+            <w:pPr>
+              <w:rPr>
+                <w:sz w:val="22"/>
+                <w:szCs w:val="22"/>
+              </w:rPr>
+            </w:pPr>
+            <w:proofErr w:type="gramStart"/>
+            <w:r>
+              <w:rPr>
+                <w:sz w:val="22"/>
+                <w:szCs w:val="22"/>
+              </w:rPr>
+              <w:t>INT(</w:t>
+            </w:r>
+            <w:proofErr w:type="gramEnd"/>
+            <w:r>
+              <w:rPr>
+                <w:sz w:val="22"/>
+                <w:szCs w:val="22"/>
+              </w:rPr>
+              <w:t>5)</w:t>
+            </w:r>
+          </w:p>
+        </w:tc>
+        <w:tc>
+          <w:tcPr>
+            <w:tcW w:w="2064" w:type="dxa"/>
+          </w:tcPr>
+          <w:p>
+            <w:pPr>
+              <w:rPr>
+                <w:sz w:val="22"/>
+                <w:szCs w:val="22"/>
+              </w:rPr>
+            </w:pPr>
+          </w:p>
+        </w:tc>
+        <w:tc>
+          <w:tcPr>
+            <w:tcW w:w="2838" w:type="dxa"/>
+          </w:tcPr>
+          <w:p>
+            <w:pPr>
+              <w:rPr>
+                <w:sz w:val="22"/>
+                <w:szCs w:val="22"/>
+              </w:rPr>
+            </w:pPr>
+            <w:r>
+              <w:rPr>
+                <w:sz w:val="22"/>
+                <w:szCs w:val="22"/>
+              </w:rPr>
+              <w:t>Unit of measurement</w:t>
+            </w:r>
+          </w:p>
+        </w:tc>
+      </w:tr>
+      <w:tr>
+        <w:trPr>
+          <w:trHeight w:val="363"/>
+        </w:trPr>
+        <w:tc>
+          <w:tcPr>
+            <w:tcW w:w="2861" w:type="dxa"/>
+          </w:tcPr>
+          <w:p>
+            <w:pPr>
+              <w:rPr>
+                <w:sz w:val="22"/>
+                <w:szCs w:val="22"/>
+              </w:rPr>
+            </w:pPr>
+            <w:proofErr w:type="spellStart"/>
+            <w:r>
+              <w:rPr>
+                <w:sz w:val="22"/>
+                <w:szCs w:val="22"/>
+              </w:rPr>
+              <w:t>course_pic</w:t>
+            </w:r>
+            <w:proofErr w:type="spellEnd"/>
+          </w:p>
+        </w:tc>
+        <w:tc>
+          <w:tcPr>
+            <w:tcW w:w="2346" w:type="dxa"/>
+          </w:tcPr>
+          <w:p>
+            <w:pPr>
+              <w:rPr>
+                <w:sz w:val="22"/>
+                <w:szCs w:val="22"/>
+              </w:rPr>
+            </w:pPr>
+            <w:proofErr w:type="gramStart"/>
+            <w:r>
+              <w:rPr>
+                <w:sz w:val="22"/>
+                <w:szCs w:val="22"/>
+              </w:rPr>
+              <w:t>VARCHAR(</w:t>
+            </w:r>
+            <w:proofErr w:type="gramEnd"/>
+            <w:r>
+              <w:rPr>
+                <w:sz w:val="22"/>
+                <w:szCs w:val="22"/>
+              </w:rPr>
+              <w:t>150)</w:t>
+            </w:r>
+          </w:p>
+        </w:tc>
+        <w:tc>
+          <w:tcPr>
+            <w:tcW w:w="2064" w:type="dxa"/>
+          </w:tcPr>
+          <w:p>
+            <w:pPr>
+              <w:rPr>
+                <w:sz w:val="22"/>
+                <w:szCs w:val="22"/>
+              </w:rPr>
+            </w:pPr>
+          </w:p>
+        </w:tc>
+        <w:tc>
+          <w:tcPr>
+            <w:tcW w:w="2838" w:type="dxa"/>
+          </w:tcPr>
+          <w:p>
+            <w:pPr>
+              <w:rPr>
+                <w:sz w:val="22"/>
+                <w:szCs w:val="22"/>
+              </w:rPr>
+            </w:pPr>
+            <w:r>
+              <w:rPr>
+                <w:sz w:val="22"/>
+                <w:szCs w:val="22"/>
+              </w:rPr>
+              <w:t>Unit price</w:t>
+            </w:r>
+          </w:p>
+        </w:tc>
+      </w:tr>
+      <w:tr>
+        <w:trPr>
+          <w:trHeight w:val="363"/>
+        </w:trPr>
+        <w:tc>
+          <w:tcPr>
+            <w:tcW w:w="2861" w:type="dxa"/>
+          </w:tcPr>
+          <w:p>
+            <w:pPr>
+              <w:rPr>
+                <w:sz w:val="22"/>
+                <w:szCs w:val="22"/>
+              </w:rPr>
+            </w:pPr>
+            <w:r>
+              <w:rPr>
+                <w:sz w:val="22"/>
+                <w:szCs w:val="22"/>
+              </w:rPr>
+              <w:t>description</w:t>
+            </w:r>
+          </w:p>
+        </w:tc>
+        <w:tc>
+          <w:tcPr>
+            <w:tcW w:w="2346" w:type="dxa"/>
+          </w:tcPr>
+          <w:p>
+            <w:pPr>
+              <w:rPr>
+                <w:sz w:val="22"/>
+                <w:szCs w:val="22"/>
+              </w:rPr>
+            </w:pPr>
+            <w:proofErr w:type="gramStart"/>
+            <w:r>
+              <w:rPr>
+                <w:sz w:val="22"/>
+                <w:szCs w:val="22"/>
+              </w:rPr>
+              <w:t>VARCHAR(</w:t>
+            </w:r>
+            <w:proofErr w:type="gramEnd"/>
+            <w:r>
+              <w:rPr>
+                <w:sz w:val="22"/>
+                <w:szCs w:val="22"/>
+              </w:rPr>
+              <w:t>200</w:t>
+            </w:r>
+            <w:r>
+              <w:rPr>
+                <w:sz w:val="22"/>
+                <w:szCs w:val="22"/>
+              </w:rPr>
+              <w:t>)</w:t>
+            </w:r>
+          </w:p>
+        </w:tc>
+        <w:tc>
+          <w:tcPr>
+            <w:tcW w:w="2064" w:type="dxa"/>
+          </w:tcPr>
+          <w:p>
+            <w:pPr>
+              <w:rPr>
+                <w:sz w:val="22"/>
+                <w:szCs w:val="22"/>
+              </w:rPr>
+            </w:pPr>
+          </w:p>
+        </w:tc>
+        <w:tc>
+          <w:tcPr>
+            <w:tcW w:w="2838" w:type="dxa"/>
+          </w:tcPr>
+          <w:p>
+            <w:pPr>
+              <w:rPr>
+                <w:sz w:val="22"/>
+                <w:szCs w:val="22"/>
+              </w:rPr>
+            </w:pPr>
+            <w:r>
+              <w:rPr>
+                <w:sz w:val="22"/>
+                <w:szCs w:val="22"/>
+              </w:rPr>
+              <w:t>Description of product</w:t>
+            </w:r>
+          </w:p>
+        </w:tc>
+      </w:tr>
+    </w:tbl>
+    <w:p>
+      <w:pPr>
+        <w:rPr>
           <w:b/>
           <w:bCs/>
           <w:sz w:val="40"/>
@@ -6015,7 +8750,6 @@
     </w:p>
     <w:p>
       <w:pPr>
-        <w:jc w:val="center"/>
         <w:rPr>
           <w:b/>
           <w:bCs/>
@@ -6026,7 +8760,6 @@
     </w:p>
     <w:p>
       <w:pPr>
-        <w:jc w:val="center"/>
         <w:rPr>
           <w:b/>
           <w:bCs/>
@@ -6037,6 +8770,782 @@
     </w:p>
     <w:p>
       <w:pPr>
+        <w:pStyle w:val="H4"/>
+        <w:spacing w:before="0" w:after="0"/>
+        <w:rPr>
+          <w:rFonts w:ascii="Arial" w:hAnsi="Arial" w:cs="Arial"/>
+          <w:snapToGrid/>
+          <w:sz w:val="28"/>
+          <w:szCs w:val="28"/>
+        </w:rPr>
+      </w:pPr>
+      <w:r>
+        <w:rPr>
+          <w:rFonts w:ascii="Arial" w:hAnsi="Arial" w:cs="Arial"/>
+          <w:snapToGrid/>
+          <w:sz w:val="28"/>
+          <w:szCs w:val="28"/>
+        </w:rPr>
+        <w:t xml:space="preserve"> </w:t>
+      </w:r>
+      <w:r>
+        <w:rPr>
+          <w:rFonts w:ascii="Arial" w:hAnsi="Arial" w:cs="Arial"/>
+          <w:snapToGrid/>
+          <w:sz w:val="28"/>
+          <w:szCs w:val="28"/>
+        </w:rPr>
+        <w:t xml:space="preserve">Table Name:  </w:t>
+      </w:r>
+      <w:proofErr w:type="spellStart"/>
+      <w:r>
+        <w:rPr>
+          <w:rFonts w:ascii="Arial" w:hAnsi="Arial" w:cs="Arial"/>
+          <w:snapToGrid/>
+          <w:sz w:val="28"/>
+          <w:szCs w:val="28"/>
+        </w:rPr>
+        <w:t>batch</w:t>
+      </w:r>
+      <w:r>
+        <w:rPr>
+          <w:rFonts w:ascii="Arial" w:hAnsi="Arial" w:cs="Arial"/>
+          <w:snapToGrid/>
+          <w:sz w:val="28"/>
+          <w:szCs w:val="28"/>
+        </w:rPr>
+        <w:t>_details</w:t>
+      </w:r>
+      <w:proofErr w:type="spellEnd"/>
+    </w:p>
+    <w:p>
+      <w:pPr>
+        <w:rPr>
+          <w:rFonts w:ascii="Arial" w:hAnsi="Arial"/>
+          <w:sz w:val="10"/>
+          <w:szCs w:val="10"/>
+        </w:rPr>
+      </w:pPr>
+    </w:p>
+    <w:tbl>
+      <w:tblPr>
+        <w:tblW w:w="0" w:type="auto"/>
+        <w:tblInd w:w="-147" w:type="dxa"/>
+        <w:tblBorders>
+          <w:top w:val="single" w:sz="4" w:space="0" w:color="auto"/>
+          <w:left w:val="single" w:sz="4" w:space="0" w:color="auto"/>
+          <w:bottom w:val="single" w:sz="4" w:space="0" w:color="auto"/>
+          <w:right w:val="single" w:sz="4" w:space="0" w:color="auto"/>
+          <w:insideH w:val="single" w:sz="4" w:space="0" w:color="auto"/>
+          <w:insideV w:val="single" w:sz="4" w:space="0" w:color="auto"/>
+        </w:tblBorders>
+        <w:tblLayout w:type="fixed"/>
+        <w:tblLook w:val="0000" w:firstRow="0" w:lastRow="0" w:firstColumn="0" w:lastColumn="0" w:noHBand="0" w:noVBand="0"/>
+      </w:tblPr>
+      <w:tblGrid>
+        <w:gridCol w:w="3072"/>
+        <w:gridCol w:w="2102"/>
+        <w:gridCol w:w="2424"/>
+        <w:gridCol w:w="2545"/>
+      </w:tblGrid>
+      <w:tr>
+        <w:trPr>
+          <w:trHeight w:val="403"/>
+        </w:trPr>
+        <w:tc>
+          <w:tcPr>
+            <w:tcW w:w="3072" w:type="dxa"/>
+          </w:tcPr>
+          <w:p>
+            <w:pPr>
+              <w:pStyle w:val="H4"/>
+              <w:spacing w:before="0" w:after="0"/>
+              <w:rPr>
+                <w:rFonts w:ascii="Arial" w:hAnsi="Arial" w:cs="Arial"/>
+                <w:snapToGrid/>
+                <w:sz w:val="32"/>
+                <w:szCs w:val="28"/>
+              </w:rPr>
+            </w:pPr>
+            <w:r>
+              <w:rPr>
+                <w:rFonts w:ascii="Arial" w:hAnsi="Arial" w:cs="Arial"/>
+                <w:snapToGrid/>
+                <w:sz w:val="32"/>
+                <w:szCs w:val="28"/>
+              </w:rPr>
+              <w:t>Column Name</w:t>
+            </w:r>
+          </w:p>
+        </w:tc>
+        <w:tc>
+          <w:tcPr>
+            <w:tcW w:w="2102" w:type="dxa"/>
+          </w:tcPr>
+          <w:p>
+            <w:pPr>
+              <w:pStyle w:val="H4"/>
+              <w:spacing w:before="0" w:after="0"/>
+              <w:rPr>
+                <w:rFonts w:ascii="Arial" w:hAnsi="Arial" w:cs="Arial"/>
+                <w:snapToGrid/>
+                <w:sz w:val="32"/>
+                <w:szCs w:val="28"/>
+              </w:rPr>
+            </w:pPr>
+            <w:r>
+              <w:rPr>
+                <w:rFonts w:ascii="Arial" w:hAnsi="Arial" w:cs="Arial"/>
+                <w:snapToGrid/>
+                <w:sz w:val="32"/>
+                <w:szCs w:val="28"/>
+              </w:rPr>
+              <w:t>Data Type</w:t>
+            </w:r>
+          </w:p>
+        </w:tc>
+        <w:tc>
+          <w:tcPr>
+            <w:tcW w:w="2424" w:type="dxa"/>
+          </w:tcPr>
+          <w:p>
+            <w:pPr>
+              <w:pStyle w:val="H4"/>
+              <w:spacing w:before="0" w:after="0"/>
+              <w:rPr>
+                <w:rFonts w:ascii="Arial" w:hAnsi="Arial" w:cs="Arial"/>
+                <w:snapToGrid/>
+                <w:sz w:val="32"/>
+                <w:szCs w:val="28"/>
+              </w:rPr>
+            </w:pPr>
+            <w:r>
+              <w:rPr>
+                <w:rFonts w:ascii="Arial" w:hAnsi="Arial" w:cs="Arial"/>
+                <w:snapToGrid/>
+                <w:sz w:val="32"/>
+                <w:szCs w:val="28"/>
+              </w:rPr>
+              <w:t>Constraints</w:t>
+            </w:r>
+          </w:p>
+        </w:tc>
+        <w:tc>
+          <w:tcPr>
+            <w:tcW w:w="2545" w:type="dxa"/>
+          </w:tcPr>
+          <w:p>
+            <w:pPr>
+              <w:pStyle w:val="H4"/>
+              <w:spacing w:before="0" w:after="0"/>
+              <w:rPr>
+                <w:rFonts w:ascii="Arial" w:hAnsi="Arial" w:cs="Arial"/>
+                <w:snapToGrid/>
+                <w:sz w:val="32"/>
+                <w:szCs w:val="28"/>
+              </w:rPr>
+            </w:pPr>
+            <w:r>
+              <w:rPr>
+                <w:rFonts w:ascii="Arial" w:hAnsi="Arial" w:cs="Arial"/>
+                <w:snapToGrid/>
+                <w:sz w:val="32"/>
+                <w:szCs w:val="28"/>
+              </w:rPr>
+              <w:t>Description</w:t>
+            </w:r>
+          </w:p>
+        </w:tc>
+      </w:tr>
+      <w:tr>
+        <w:trPr>
+          <w:trHeight w:val="368"/>
+        </w:trPr>
+        <w:tc>
+          <w:tcPr>
+            <w:tcW w:w="3072" w:type="dxa"/>
+          </w:tcPr>
+          <w:p>
+            <w:pPr>
+              <w:rPr>
+                <w:sz w:val="22"/>
+                <w:szCs w:val="22"/>
+              </w:rPr>
+            </w:pPr>
+            <w:proofErr w:type="spellStart"/>
+            <w:r>
+              <w:rPr>
+                <w:sz w:val="22"/>
+                <w:szCs w:val="22"/>
+              </w:rPr>
+              <w:t>Batch_id</w:t>
+            </w:r>
+            <w:proofErr w:type="spellEnd"/>
+          </w:p>
+        </w:tc>
+        <w:tc>
+          <w:tcPr>
+            <w:tcW w:w="2102" w:type="dxa"/>
+          </w:tcPr>
+          <w:p>
+            <w:pPr>
+              <w:rPr>
+                <w:sz w:val="22"/>
+                <w:szCs w:val="22"/>
+              </w:rPr>
+            </w:pPr>
+            <w:proofErr w:type="gramStart"/>
+            <w:r>
+              <w:rPr>
+                <w:sz w:val="22"/>
+                <w:szCs w:val="22"/>
+              </w:rPr>
+              <w:t>VARCHAR(</w:t>
+            </w:r>
+            <w:proofErr w:type="gramEnd"/>
+            <w:r>
+              <w:rPr>
+                <w:sz w:val="22"/>
+                <w:szCs w:val="22"/>
+              </w:rPr>
+              <w:t>6)</w:t>
+            </w:r>
+          </w:p>
+        </w:tc>
+        <w:tc>
+          <w:tcPr>
+            <w:tcW w:w="2424" w:type="dxa"/>
+          </w:tcPr>
+          <w:p>
+            <w:pPr>
+              <w:rPr>
+                <w:sz w:val="22"/>
+                <w:szCs w:val="22"/>
+              </w:rPr>
+            </w:pPr>
+            <w:r>
+              <w:rPr>
+                <w:sz w:val="22"/>
+                <w:szCs w:val="22"/>
+              </w:rPr>
+              <w:t>Primary key</w:t>
+            </w:r>
+          </w:p>
+        </w:tc>
+        <w:tc>
+          <w:tcPr>
+            <w:tcW w:w="2545" w:type="dxa"/>
+          </w:tcPr>
+          <w:p>
+            <w:pPr>
+              <w:rPr>
+                <w:sz w:val="22"/>
+                <w:szCs w:val="22"/>
+              </w:rPr>
+            </w:pPr>
+            <w:r>
+              <w:rPr>
+                <w:sz w:val="22"/>
+                <w:szCs w:val="22"/>
+              </w:rPr>
+              <w:t>Unique id of the batch</w:t>
+            </w:r>
+          </w:p>
+        </w:tc>
+      </w:tr>
+      <w:tr>
+        <w:trPr>
+          <w:trHeight w:val="368"/>
+        </w:trPr>
+        <w:tc>
+          <w:tcPr>
+            <w:tcW w:w="3072" w:type="dxa"/>
+          </w:tcPr>
+          <w:p>
+            <w:pPr>
+              <w:rPr>
+                <w:sz w:val="22"/>
+                <w:szCs w:val="22"/>
+              </w:rPr>
+            </w:pPr>
+            <w:proofErr w:type="spellStart"/>
+            <w:r>
+              <w:rPr>
+                <w:sz w:val="22"/>
+                <w:szCs w:val="22"/>
+              </w:rPr>
+              <w:t>Batch_course_name</w:t>
+            </w:r>
+            <w:proofErr w:type="spellEnd"/>
+          </w:p>
+        </w:tc>
+        <w:tc>
+          <w:tcPr>
+            <w:tcW w:w="2102" w:type="dxa"/>
+          </w:tcPr>
+          <w:p>
+            <w:pPr>
+              <w:rPr>
+                <w:sz w:val="22"/>
+                <w:szCs w:val="22"/>
+              </w:rPr>
+            </w:pPr>
+            <w:proofErr w:type="gramStart"/>
+            <w:r>
+              <w:rPr>
+                <w:sz w:val="22"/>
+                <w:szCs w:val="22"/>
+              </w:rPr>
+              <w:t>VARCHAR(</w:t>
+            </w:r>
+            <w:proofErr w:type="gramEnd"/>
+            <w:r>
+              <w:rPr>
+                <w:sz w:val="22"/>
+                <w:szCs w:val="22"/>
+              </w:rPr>
+              <w:t>20)</w:t>
+            </w:r>
+          </w:p>
+        </w:tc>
+        <w:tc>
+          <w:tcPr>
+            <w:tcW w:w="2424" w:type="dxa"/>
+          </w:tcPr>
+          <w:p>
+            <w:pPr>
+              <w:rPr>
+                <w:sz w:val="22"/>
+                <w:szCs w:val="22"/>
+              </w:rPr>
+            </w:pPr>
+          </w:p>
+        </w:tc>
+        <w:tc>
+          <w:tcPr>
+            <w:tcW w:w="2545" w:type="dxa"/>
+          </w:tcPr>
+          <w:p>
+            <w:pPr>
+              <w:rPr>
+                <w:sz w:val="22"/>
+                <w:szCs w:val="22"/>
+              </w:rPr>
+            </w:pPr>
+            <w:r>
+              <w:rPr>
+                <w:sz w:val="22"/>
+                <w:szCs w:val="22"/>
+              </w:rPr>
+              <w:t>Which course and subject will be taught in this batch</w:t>
+            </w:r>
+          </w:p>
+        </w:tc>
+      </w:tr>
+      <w:tr>
+        <w:trPr>
+          <w:trHeight w:val="368"/>
+        </w:trPr>
+        <w:tc>
+          <w:tcPr>
+            <w:tcW w:w="3072" w:type="dxa"/>
+          </w:tcPr>
+          <w:p>
+            <w:pPr>
+              <w:rPr>
+                <w:sz w:val="22"/>
+                <w:szCs w:val="22"/>
+              </w:rPr>
+            </w:pPr>
+            <w:proofErr w:type="spellStart"/>
+            <w:r>
+              <w:rPr>
+                <w:sz w:val="22"/>
+                <w:szCs w:val="22"/>
+              </w:rPr>
+              <w:t>Batch_faculty</w:t>
+            </w:r>
+            <w:proofErr w:type="spellEnd"/>
+          </w:p>
+        </w:tc>
+        <w:tc>
+          <w:tcPr>
+            <w:tcW w:w="2102" w:type="dxa"/>
+          </w:tcPr>
+          <w:p>
+            <w:pPr>
+              <w:rPr>
+                <w:sz w:val="22"/>
+                <w:szCs w:val="22"/>
+              </w:rPr>
+            </w:pPr>
+            <w:proofErr w:type="gramStart"/>
+            <w:r>
+              <w:rPr>
+                <w:sz w:val="22"/>
+                <w:szCs w:val="22"/>
+              </w:rPr>
+              <w:t>VARCHAR(</w:t>
+            </w:r>
+            <w:proofErr w:type="gramEnd"/>
+            <w:r>
+              <w:rPr>
+                <w:sz w:val="22"/>
+                <w:szCs w:val="22"/>
+              </w:rPr>
+              <w:t>20)</w:t>
+            </w:r>
+          </w:p>
+        </w:tc>
+        <w:tc>
+          <w:tcPr>
+            <w:tcW w:w="2424" w:type="dxa"/>
+          </w:tcPr>
+          <w:p>
+            <w:pPr>
+              <w:rPr>
+                <w:sz w:val="22"/>
+                <w:szCs w:val="22"/>
+              </w:rPr>
+            </w:pPr>
+          </w:p>
+        </w:tc>
+        <w:tc>
+          <w:tcPr>
+            <w:tcW w:w="2545" w:type="dxa"/>
+          </w:tcPr>
+          <w:p>
+            <w:pPr>
+              <w:rPr>
+                <w:sz w:val="22"/>
+                <w:szCs w:val="22"/>
+              </w:rPr>
+            </w:pPr>
+            <w:r>
+              <w:rPr>
+                <w:sz w:val="22"/>
+                <w:szCs w:val="22"/>
+              </w:rPr>
+              <w:t>Which faculty will teach</w:t>
+            </w:r>
+          </w:p>
+        </w:tc>
+      </w:tr>
+      <w:tr>
+        <w:trPr>
+          <w:trHeight w:val="368"/>
+        </w:trPr>
+        <w:tc>
+          <w:tcPr>
+            <w:tcW w:w="3072" w:type="dxa"/>
+          </w:tcPr>
+          <w:p>
+            <w:pPr>
+              <w:rPr>
+                <w:sz w:val="22"/>
+                <w:szCs w:val="22"/>
+              </w:rPr>
+            </w:pPr>
+            <w:proofErr w:type="spellStart"/>
+            <w:r>
+              <w:rPr>
+                <w:sz w:val="22"/>
+                <w:szCs w:val="22"/>
+              </w:rPr>
+              <w:t>Batch_students</w:t>
+            </w:r>
+            <w:proofErr w:type="spellEnd"/>
+          </w:p>
+        </w:tc>
+        <w:tc>
+          <w:tcPr>
+            <w:tcW w:w="2102" w:type="dxa"/>
+          </w:tcPr>
+          <w:p>
+            <w:pPr>
+              <w:rPr>
+                <w:sz w:val="22"/>
+                <w:szCs w:val="22"/>
+              </w:rPr>
+            </w:pPr>
+            <w:proofErr w:type="gramStart"/>
+            <w:r>
+              <w:rPr>
+                <w:sz w:val="22"/>
+                <w:szCs w:val="22"/>
+              </w:rPr>
+              <w:t>INT(</w:t>
+            </w:r>
+            <w:proofErr w:type="gramEnd"/>
+            <w:r>
+              <w:rPr>
+                <w:sz w:val="22"/>
+                <w:szCs w:val="22"/>
+              </w:rPr>
+              <w:t>2)</w:t>
+            </w:r>
+          </w:p>
+        </w:tc>
+        <w:tc>
+          <w:tcPr>
+            <w:tcW w:w="2424" w:type="dxa"/>
+          </w:tcPr>
+          <w:p>
+            <w:pPr>
+              <w:rPr>
+                <w:sz w:val="22"/>
+                <w:szCs w:val="22"/>
+              </w:rPr>
+            </w:pPr>
+          </w:p>
+        </w:tc>
+        <w:tc>
+          <w:tcPr>
+            <w:tcW w:w="2545" w:type="dxa"/>
+          </w:tcPr>
+          <w:p>
+            <w:pPr>
+              <w:rPr>
+                <w:sz w:val="22"/>
+                <w:szCs w:val="22"/>
+              </w:rPr>
+            </w:pPr>
+            <w:r>
+              <w:rPr>
+                <w:sz w:val="22"/>
+                <w:szCs w:val="22"/>
+              </w:rPr>
+              <w:t>No. of students in particular batch</w:t>
+            </w:r>
+          </w:p>
+        </w:tc>
+      </w:tr>
+      <w:tr>
+        <w:trPr>
+          <w:trHeight w:val="368"/>
+        </w:trPr>
+        <w:tc>
+          <w:tcPr>
+            <w:tcW w:w="3072" w:type="dxa"/>
+          </w:tcPr>
+          <w:p>
+            <w:pPr>
+              <w:rPr>
+                <w:sz w:val="22"/>
+                <w:szCs w:val="22"/>
+              </w:rPr>
+            </w:pPr>
+            <w:proofErr w:type="spellStart"/>
+            <w:r>
+              <w:rPr>
+                <w:sz w:val="22"/>
+                <w:szCs w:val="22"/>
+              </w:rPr>
+              <w:t>Batch_start_time</w:t>
+            </w:r>
+            <w:proofErr w:type="spellEnd"/>
+          </w:p>
+        </w:tc>
+        <w:tc>
+          <w:tcPr>
+            <w:tcW w:w="2102" w:type="dxa"/>
+          </w:tcPr>
+          <w:p>
+            <w:pPr>
+              <w:rPr>
+                <w:sz w:val="22"/>
+                <w:szCs w:val="22"/>
+              </w:rPr>
+            </w:pPr>
+            <w:r>
+              <w:rPr>
+                <w:sz w:val="22"/>
+                <w:szCs w:val="22"/>
+              </w:rPr>
+              <w:t>TIME</w:t>
+            </w:r>
+          </w:p>
+        </w:tc>
+        <w:tc>
+          <w:tcPr>
+            <w:tcW w:w="2424" w:type="dxa"/>
+          </w:tcPr>
+          <w:p>
+            <w:pPr>
+              <w:rPr>
+                <w:sz w:val="22"/>
+                <w:szCs w:val="22"/>
+              </w:rPr>
+            </w:pPr>
+          </w:p>
+        </w:tc>
+        <w:tc>
+          <w:tcPr>
+            <w:tcW w:w="2545" w:type="dxa"/>
+          </w:tcPr>
+          <w:p>
+            <w:pPr>
+              <w:rPr>
+                <w:sz w:val="22"/>
+                <w:szCs w:val="22"/>
+              </w:rPr>
+            </w:pPr>
+            <w:r>
+              <w:rPr>
+                <w:sz w:val="22"/>
+                <w:szCs w:val="22"/>
+              </w:rPr>
+              <w:t>Class start time on batch days (</w:t>
+            </w:r>
+            <w:proofErr w:type="spellStart"/>
+            <w:r>
+              <w:rPr>
+                <w:sz w:val="22"/>
+                <w:szCs w:val="22"/>
+              </w:rPr>
+              <w:t>hh:</w:t>
+            </w:r>
+            <w:proofErr w:type="gramStart"/>
+            <w:r>
+              <w:rPr>
+                <w:sz w:val="22"/>
+                <w:szCs w:val="22"/>
+              </w:rPr>
+              <w:t>mm:ss</w:t>
+            </w:r>
+            <w:proofErr w:type="spellEnd"/>
+            <w:proofErr w:type="gramEnd"/>
+            <w:r>
+              <w:rPr>
+                <w:sz w:val="22"/>
+                <w:szCs w:val="22"/>
+              </w:rPr>
+              <w:t> format</w:t>
+            </w:r>
+            <w:r>
+              <w:rPr>
+                <w:sz w:val="22"/>
+                <w:szCs w:val="22"/>
+              </w:rPr>
+              <w:t>)</w:t>
+            </w:r>
+          </w:p>
+        </w:tc>
+      </w:tr>
+      <w:tr>
+        <w:trPr>
+          <w:trHeight w:val="368"/>
+        </w:trPr>
+        <w:tc>
+          <w:tcPr>
+            <w:tcW w:w="3072" w:type="dxa"/>
+          </w:tcPr>
+          <w:p>
+            <w:pPr>
+              <w:rPr>
+                <w:sz w:val="22"/>
+                <w:szCs w:val="22"/>
+              </w:rPr>
+            </w:pPr>
+            <w:proofErr w:type="spellStart"/>
+            <w:r>
+              <w:rPr>
+                <w:sz w:val="22"/>
+                <w:szCs w:val="22"/>
+              </w:rPr>
+              <w:t>Batch_start_date</w:t>
+            </w:r>
+            <w:proofErr w:type="spellEnd"/>
+          </w:p>
+        </w:tc>
+        <w:tc>
+          <w:tcPr>
+            <w:tcW w:w="2102" w:type="dxa"/>
+          </w:tcPr>
+          <w:p>
+            <w:pPr>
+              <w:rPr>
+                <w:sz w:val="22"/>
+                <w:szCs w:val="22"/>
+              </w:rPr>
+            </w:pPr>
+            <w:r>
+              <w:rPr>
+                <w:sz w:val="22"/>
+                <w:szCs w:val="22"/>
+              </w:rPr>
+              <w:t>DATE</w:t>
+            </w:r>
+          </w:p>
+        </w:tc>
+        <w:tc>
+          <w:tcPr>
+            <w:tcW w:w="2424" w:type="dxa"/>
+          </w:tcPr>
+          <w:p>
+            <w:pPr>
+              <w:rPr>
+                <w:sz w:val="22"/>
+                <w:szCs w:val="22"/>
+              </w:rPr>
+            </w:pPr>
+          </w:p>
+        </w:tc>
+        <w:tc>
+          <w:tcPr>
+            <w:tcW w:w="2545" w:type="dxa"/>
+          </w:tcPr>
+          <w:p>
+            <w:pPr>
+              <w:rPr>
+                <w:sz w:val="22"/>
+                <w:szCs w:val="22"/>
+              </w:rPr>
+            </w:pPr>
+            <w:r>
+              <w:rPr>
+                <w:sz w:val="22"/>
+                <w:szCs w:val="22"/>
+              </w:rPr>
+              <w:t>Date of first class of batch</w:t>
+            </w:r>
+            <w:r>
+              <w:rPr>
+                <w:sz w:val="22"/>
+                <w:szCs w:val="22"/>
+              </w:rPr>
+              <w:t xml:space="preserve"> (</w:t>
+            </w:r>
+            <w:r>
+              <w:rPr>
+                <w:sz w:val="22"/>
+                <w:szCs w:val="22"/>
+              </w:rPr>
+              <w:t>CCYY-MM-DD format</w:t>
+            </w:r>
+            <w:r>
+              <w:rPr>
+                <w:sz w:val="22"/>
+                <w:szCs w:val="22"/>
+              </w:rPr>
+              <w:t>)</w:t>
+            </w:r>
+          </w:p>
+        </w:tc>
+      </w:tr>
+    </w:tbl>
+    <w:p>
+      <w:pPr>
+        <w:rPr>
+          <w:b/>
+          <w:bCs/>
+          <w:sz w:val="44"/>
+          <w:szCs w:val="44"/>
+        </w:rPr>
+      </w:pPr>
+    </w:p>
+    <w:p>
+      <w:pPr>
         <w:jc w:val="center"/>
         <w:rPr>
           <w:b/>
@@ -6052,424 +9561,17 @@
           <w:sz w:val="40"/>
           <w:szCs w:val="40"/>
         </w:rPr>
-        <w:t>Functions my project will have.</w:t>
+        <w:t xml:space="preserve"> </w:t>
       </w:r>
     </w:p>
     <w:p>
       <w:pPr>
         <w:jc w:val="center"/>
         <w:rPr>
-          <w:sz w:val="32"/>
-          <w:szCs w:val="32"/>
-        </w:rPr>
-      </w:pPr>
-    </w:p>
-    <w:p>
-      <w:pPr>
-        <w:pStyle w:val="ListParagraph"/>
-        <w:numPr>
-          <w:ilvl w:val="0"/>
-          <w:numId w:val="1"/>
-        </w:numPr>
-        <w:rPr>
-          <w:sz w:val="32"/>
-          <w:szCs w:val="32"/>
-        </w:rPr>
-      </w:pPr>
-      <w:r>
-        <w:rPr>
-          <w:sz w:val="32"/>
-          <w:szCs w:val="32"/>
-        </w:rPr>
-        <w:t>Home page</w:t>
-      </w:r>
-    </w:p>
-    <w:p>
-      <w:pPr>
-        <w:pStyle w:val="ListParagraph"/>
-        <w:numPr>
-          <w:ilvl w:val="1"/>
-          <w:numId w:val="1"/>
-        </w:numPr>
-        <w:rPr>
-          <w:sz w:val="32"/>
-          <w:szCs w:val="32"/>
-        </w:rPr>
-      </w:pPr>
-      <w:r>
-        <w:rPr>
-          <w:sz w:val="32"/>
-          <w:szCs w:val="32"/>
-        </w:rPr>
-        <w:t>Intro</w:t>
-      </w:r>
-    </w:p>
-    <w:p>
-      <w:pPr>
-        <w:pStyle w:val="ListParagraph"/>
-        <w:numPr>
-          <w:ilvl w:val="1"/>
-          <w:numId w:val="1"/>
-        </w:numPr>
-        <w:rPr>
-          <w:sz w:val="32"/>
-          <w:szCs w:val="32"/>
-        </w:rPr>
-      </w:pPr>
-      <w:r>
-        <w:rPr>
-          <w:sz w:val="32"/>
-          <w:szCs w:val="32"/>
-        </w:rPr>
-        <w:t>About</w:t>
-      </w:r>
-    </w:p>
-    <w:p>
-      <w:pPr>
-        <w:pStyle w:val="ListParagraph"/>
-        <w:numPr>
-          <w:ilvl w:val="1"/>
-          <w:numId w:val="1"/>
-        </w:numPr>
-        <w:rPr>
-          <w:sz w:val="32"/>
-          <w:szCs w:val="32"/>
-        </w:rPr>
-      </w:pPr>
-      <w:r>
-        <w:rPr>
-          <w:sz w:val="32"/>
-          <w:szCs w:val="32"/>
-        </w:rPr>
-        <w:t>Achievements</w:t>
-      </w:r>
-    </w:p>
-    <w:p>
-      <w:pPr>
-        <w:pStyle w:val="ListParagraph"/>
-        <w:numPr>
-          <w:ilvl w:val="1"/>
-          <w:numId w:val="1"/>
-        </w:numPr>
-        <w:rPr>
-          <w:sz w:val="32"/>
-          <w:szCs w:val="32"/>
-        </w:rPr>
-      </w:pPr>
-      <w:r>
-        <w:rPr>
-          <w:sz w:val="32"/>
-          <w:szCs w:val="32"/>
-        </w:rPr>
-        <w:t>Hyperlink for courses</w:t>
-      </w:r>
-    </w:p>
-    <w:p>
-      <w:pPr>
-        <w:pStyle w:val="ListParagraph"/>
-        <w:numPr>
-          <w:ilvl w:val="0"/>
-          <w:numId w:val="1"/>
-        </w:numPr>
-        <w:rPr>
-          <w:sz w:val="32"/>
-          <w:szCs w:val="32"/>
-        </w:rPr>
-      </w:pPr>
-      <w:r>
-        <w:rPr>
-          <w:sz w:val="32"/>
-          <w:szCs w:val="32"/>
-        </w:rPr>
-        <w:t>Courses page</w:t>
-      </w:r>
-    </w:p>
-    <w:p>
-      <w:pPr>
-        <w:pStyle w:val="ListParagraph"/>
-        <w:numPr>
-          <w:ilvl w:val="0"/>
-          <w:numId w:val="1"/>
-        </w:numPr>
-        <w:rPr>
-          <w:sz w:val="32"/>
-          <w:szCs w:val="32"/>
-        </w:rPr>
-      </w:pPr>
-      <w:r>
-        <w:rPr>
-          <w:sz w:val="32"/>
-          <w:szCs w:val="32"/>
-        </w:rPr>
-        <w:t>Admission page</w:t>
-      </w:r>
-    </w:p>
-    <w:p>
-      <w:pPr>
-        <w:pStyle w:val="ListParagraph"/>
-        <w:numPr>
-          <w:ilvl w:val="0"/>
-          <w:numId w:val="1"/>
-        </w:numPr>
-        <w:rPr>
-          <w:sz w:val="32"/>
-          <w:szCs w:val="32"/>
-        </w:rPr>
-      </w:pPr>
-      <w:r>
-        <w:rPr>
-          <w:sz w:val="32"/>
-          <w:szCs w:val="32"/>
-        </w:rPr>
-        <w:t>Check your courses</w:t>
-      </w:r>
-    </w:p>
-    <w:p>
-      <w:pPr>
-        <w:pStyle w:val="ListParagraph"/>
-        <w:numPr>
-          <w:ilvl w:val="1"/>
-          <w:numId w:val="1"/>
-        </w:numPr>
-        <w:rPr>
-          <w:sz w:val="32"/>
-          <w:szCs w:val="32"/>
-        </w:rPr>
-      </w:pPr>
-      <w:r>
-        <w:rPr>
-          <w:sz w:val="32"/>
-          <w:szCs w:val="32"/>
-        </w:rPr>
-        <w:t>List of all courses</w:t>
-      </w:r>
-      <w:r>
-        <w:rPr>
-          <w:sz w:val="32"/>
-          <w:szCs w:val="32"/>
-        </w:rPr>
-        <w:t xml:space="preserve"> with price</w:t>
-      </w:r>
-    </w:p>
-    <w:p>
-      <w:pPr>
-        <w:pStyle w:val="ListParagraph"/>
-        <w:numPr>
-          <w:ilvl w:val="1"/>
-          <w:numId w:val="1"/>
-        </w:numPr>
-        <w:rPr>
-          <w:sz w:val="32"/>
-          <w:szCs w:val="32"/>
-        </w:rPr>
-      </w:pPr>
-      <w:r>
-        <w:rPr>
-          <w:sz w:val="32"/>
-          <w:szCs w:val="32"/>
-        </w:rPr>
-        <w:t xml:space="preserve">Link on a side for institute faculty for extra </w:t>
-      </w:r>
-      <w:r>
-        <w:rPr>
-          <w:sz w:val="32"/>
-          <w:szCs w:val="32"/>
-        </w:rPr>
-        <w:t>functionalaty</w:t>
-      </w:r>
-    </w:p>
-    <w:p>
-      <w:pPr>
-        <w:pStyle w:val="ListParagraph"/>
-        <w:numPr>
-          <w:ilvl w:val="0"/>
-          <w:numId w:val="1"/>
-        </w:numPr>
-        <w:rPr>
-          <w:sz w:val="32"/>
-          <w:szCs w:val="32"/>
-        </w:rPr>
-      </w:pPr>
-      <w:r>
-        <w:rPr>
-          <w:sz w:val="32"/>
-          <w:szCs w:val="32"/>
-        </w:rPr>
-        <w:t>F</w:t>
-      </w:r>
-      <w:r>
-        <w:rPr>
-          <w:sz w:val="32"/>
-          <w:szCs w:val="32"/>
-        </w:rPr>
-        <w:t xml:space="preserve">aculty </w:t>
-      </w:r>
-      <w:r>
-        <w:rPr>
-          <w:sz w:val="32"/>
-          <w:szCs w:val="32"/>
-        </w:rPr>
-        <w:t>page are</w:t>
-      </w:r>
-      <w:r>
-        <w:rPr>
-          <w:sz w:val="32"/>
-          <w:szCs w:val="32"/>
-        </w:rPr>
-        <w:t>:</w:t>
-      </w:r>
-    </w:p>
-    <w:p>
-      <w:pPr>
-        <w:pStyle w:val="ListParagraph"/>
-        <w:numPr>
-          <w:ilvl w:val="1"/>
-          <w:numId w:val="1"/>
-        </w:numPr>
-        <w:rPr>
-          <w:sz w:val="32"/>
-          <w:szCs w:val="32"/>
-        </w:rPr>
-      </w:pPr>
-      <w:r>
-        <w:rPr>
-          <w:sz w:val="32"/>
-          <w:szCs w:val="32"/>
-        </w:rPr>
-        <w:t>Check all students (only name)</w:t>
-      </w:r>
-    </w:p>
-    <w:p>
-      <w:pPr>
-        <w:pStyle w:val="ListParagraph"/>
-        <w:numPr>
-          <w:ilvl w:val="1"/>
-          <w:numId w:val="1"/>
-        </w:numPr>
-        <w:rPr>
-          <w:sz w:val="32"/>
-          <w:szCs w:val="32"/>
-        </w:rPr>
-      </w:pPr>
-      <w:r>
-        <w:rPr>
-          <w:sz w:val="32"/>
-          <w:szCs w:val="32"/>
-        </w:rPr>
-        <w:t>Specific student details (full details)</w:t>
-      </w:r>
-    </w:p>
-    <w:p>
-      <w:pPr>
-        <w:pStyle w:val="ListParagraph"/>
-        <w:numPr>
-          <w:ilvl w:val="1"/>
-          <w:numId w:val="1"/>
-        </w:numPr>
-        <w:rPr>
-          <w:sz w:val="32"/>
-          <w:szCs w:val="32"/>
-        </w:rPr>
-      </w:pPr>
-      <w:r>
-        <w:rPr>
-          <w:sz w:val="32"/>
-          <w:szCs w:val="32"/>
-        </w:rPr>
-        <w:t>All student details (partial common details)</w:t>
-      </w:r>
-    </w:p>
-    <w:p>
-      <w:pPr>
-        <w:pStyle w:val="ListParagraph"/>
-        <w:numPr>
-          <w:ilvl w:val="1"/>
-          <w:numId w:val="1"/>
-        </w:numPr>
-        <w:rPr>
-          <w:sz w:val="32"/>
-          <w:szCs w:val="32"/>
-        </w:rPr>
-      </w:pPr>
-      <w:r>
-        <w:rPr>
-          <w:sz w:val="32"/>
-          <w:szCs w:val="32"/>
-        </w:rPr>
-        <w:t>List of facult</w:t>
-      </w:r>
-      <w:r>
-        <w:rPr>
-          <w:sz w:val="32"/>
-          <w:szCs w:val="32"/>
-        </w:rPr>
-        <w:t>ies</w:t>
-      </w:r>
-      <w:r>
-        <w:rPr>
-          <w:sz w:val="32"/>
-          <w:szCs w:val="32"/>
-        </w:rPr>
-        <w:t xml:space="preserve"> in the institute</w:t>
-      </w:r>
-    </w:p>
-    <w:p>
-      <w:pPr>
-        <w:pStyle w:val="ListParagraph"/>
-        <w:numPr>
-          <w:ilvl w:val="1"/>
-          <w:numId w:val="1"/>
-        </w:numPr>
-        <w:rPr>
-          <w:sz w:val="32"/>
-          <w:szCs w:val="32"/>
-        </w:rPr>
-      </w:pPr>
-      <w:r>
-        <w:rPr>
-          <w:sz w:val="32"/>
-          <w:szCs w:val="32"/>
-        </w:rPr>
-        <w:t>Add new faculty with a password (only know to owner)</w:t>
-      </w:r>
-    </w:p>
-    <w:p>
-      <w:pPr>
-        <w:rPr>
-          <w:sz w:val="32"/>
-          <w:szCs w:val="32"/>
-        </w:rPr>
-      </w:pPr>
-    </w:p>
-    <w:p>
-      <w:pPr>
-        <w:rPr>
-          <w:sz w:val="32"/>
-          <w:szCs w:val="32"/>
-        </w:rPr>
-      </w:pPr>
-    </w:p>
-    <w:p>
-      <w:pPr>
-        <w:rPr>
-          <w:sz w:val="32"/>
-          <w:szCs w:val="32"/>
-        </w:rPr>
-      </w:pPr>
-    </w:p>
-    <w:p>
-      <w:pPr>
-        <w:rPr>
-          <w:sz w:val="32"/>
-          <w:szCs w:val="32"/>
-        </w:rPr>
-      </w:pPr>
-    </w:p>
-    <w:p>
-      <w:pPr>
-        <w:rPr>
-          <w:sz w:val="32"/>
-          <w:szCs w:val="32"/>
+          <w:b/>
+          <w:bCs/>
+          <w:sz w:val="40"/>
+          <w:szCs w:val="40"/>
         </w:rPr>
       </w:pPr>
     </w:p>
@@ -6804,16 +9906,7 @@
           <w:bCs/>
           <w:sz w:val="28"/>
         </w:rPr>
-        <w:t xml:space="preserve"> in it code.  It is armed with a powerful query support system </w:t>
-      </w:r>
-      <w:r>
-        <w:rPr>
-          <w:rFonts w:ascii="Arial" w:hAnsi="Arial"/>
-          <w:bCs/>
-          <w:sz w:val="28"/>
-        </w:rPr>
-        <w:lastRenderedPageBreak/>
-        <w:t xml:space="preserve">and is capable of supporting advanced and complex queries for much more advanced reports. </w:t>
+        <w:t xml:space="preserve"> in it code.  It is armed with a powerful query support system and is capable of supporting advanced and complex queries for much more advanced reports. </w:t>
       </w:r>
     </w:p>
     <w:p>
@@ -6845,6 +9938,7 @@
           <w:bCs/>
           <w:sz w:val="28"/>
         </w:rPr>
+        <w:lastRenderedPageBreak/>
         <w:t xml:space="preserve">This application fits into the current scenario, which is the information age. This application with some modifications can be used by modern </w:t>
       </w:r>
       <w:smartTag w:uri="urn:schemas-microsoft-com:office:smarttags" w:element="PlaceName">
@@ -7460,6 +10554,396 @@
         <w:spacing w:line="360" w:lineRule="auto"/>
         <w:rPr>
           <w:rFonts w:ascii="Arial" w:hAnsi="Arial"/>
+        </w:rPr>
+      </w:pPr>
+    </w:p>
+    <w:p>
+      <w:pPr>
+        <w:jc w:val="center"/>
+        <w:rPr>
+          <w:b/>
+          <w:bCs/>
+          <w:sz w:val="40"/>
+          <w:szCs w:val="40"/>
+        </w:rPr>
+      </w:pPr>
+      <w:r>
+        <w:rPr>
+          <w:b/>
+          <w:bCs/>
+          <w:sz w:val="40"/>
+          <w:szCs w:val="40"/>
+        </w:rPr>
+        <w:t>Functions my project will have.</w:t>
+      </w:r>
+    </w:p>
+    <w:p>
+      <w:pPr>
+        <w:jc w:val="center"/>
+        <w:rPr>
+          <w:sz w:val="32"/>
+          <w:szCs w:val="32"/>
+        </w:rPr>
+      </w:pPr>
+    </w:p>
+    <w:p>
+      <w:pPr>
+        <w:pStyle w:val="ListParagraph"/>
+        <w:numPr>
+          <w:ilvl w:val="0"/>
+          <w:numId w:val="1"/>
+        </w:numPr>
+        <w:rPr>
+          <w:sz w:val="32"/>
+          <w:szCs w:val="32"/>
+        </w:rPr>
+      </w:pPr>
+      <w:r>
+        <w:rPr>
+          <w:sz w:val="32"/>
+          <w:szCs w:val="32"/>
+        </w:rPr>
+        <w:t>Home page</w:t>
+      </w:r>
+    </w:p>
+    <w:p>
+      <w:pPr>
+        <w:pStyle w:val="ListParagraph"/>
+        <w:numPr>
+          <w:ilvl w:val="1"/>
+          <w:numId w:val="1"/>
+        </w:numPr>
+        <w:rPr>
+          <w:sz w:val="32"/>
+          <w:szCs w:val="32"/>
+        </w:rPr>
+      </w:pPr>
+      <w:r>
+        <w:rPr>
+          <w:sz w:val="32"/>
+          <w:szCs w:val="32"/>
+        </w:rPr>
+        <w:t>Intro</w:t>
+      </w:r>
+    </w:p>
+    <w:p>
+      <w:pPr>
+        <w:pStyle w:val="ListParagraph"/>
+        <w:numPr>
+          <w:ilvl w:val="1"/>
+          <w:numId w:val="1"/>
+        </w:numPr>
+        <w:rPr>
+          <w:sz w:val="32"/>
+          <w:szCs w:val="32"/>
+        </w:rPr>
+      </w:pPr>
+      <w:r>
+        <w:rPr>
+          <w:sz w:val="32"/>
+          <w:szCs w:val="32"/>
+        </w:rPr>
+        <w:t>About</w:t>
+      </w:r>
+    </w:p>
+    <w:p>
+      <w:pPr>
+        <w:pStyle w:val="ListParagraph"/>
+        <w:numPr>
+          <w:ilvl w:val="1"/>
+          <w:numId w:val="1"/>
+        </w:numPr>
+        <w:rPr>
+          <w:sz w:val="32"/>
+          <w:szCs w:val="32"/>
+        </w:rPr>
+      </w:pPr>
+      <w:r>
+        <w:rPr>
+          <w:sz w:val="32"/>
+          <w:szCs w:val="32"/>
+        </w:rPr>
+        <w:t>Achievements</w:t>
+      </w:r>
+    </w:p>
+    <w:p>
+      <w:pPr>
+        <w:pStyle w:val="ListParagraph"/>
+        <w:numPr>
+          <w:ilvl w:val="1"/>
+          <w:numId w:val="1"/>
+        </w:numPr>
+        <w:rPr>
+          <w:sz w:val="32"/>
+          <w:szCs w:val="32"/>
+        </w:rPr>
+      </w:pPr>
+      <w:r>
+        <w:rPr>
+          <w:sz w:val="32"/>
+          <w:szCs w:val="32"/>
+        </w:rPr>
+        <w:t>Hyperlink for courses</w:t>
+      </w:r>
+    </w:p>
+    <w:p>
+      <w:pPr>
+        <w:pStyle w:val="ListParagraph"/>
+        <w:numPr>
+          <w:ilvl w:val="0"/>
+          <w:numId w:val="1"/>
+        </w:numPr>
+        <w:rPr>
+          <w:sz w:val="32"/>
+          <w:szCs w:val="32"/>
+        </w:rPr>
+      </w:pPr>
+      <w:r>
+        <w:rPr>
+          <w:sz w:val="32"/>
+          <w:szCs w:val="32"/>
+        </w:rPr>
+        <w:t>Courses page</w:t>
+      </w:r>
+    </w:p>
+    <w:p>
+      <w:pPr>
+        <w:pStyle w:val="ListParagraph"/>
+        <w:numPr>
+          <w:ilvl w:val="0"/>
+          <w:numId w:val="1"/>
+        </w:numPr>
+        <w:rPr>
+          <w:sz w:val="32"/>
+          <w:szCs w:val="32"/>
+        </w:rPr>
+      </w:pPr>
+      <w:r>
+        <w:rPr>
+          <w:sz w:val="32"/>
+          <w:szCs w:val="32"/>
+        </w:rPr>
+        <w:t>Admission page</w:t>
+      </w:r>
+    </w:p>
+    <w:p>
+      <w:pPr>
+        <w:pStyle w:val="ListParagraph"/>
+        <w:numPr>
+          <w:ilvl w:val="0"/>
+          <w:numId w:val="1"/>
+        </w:numPr>
+        <w:rPr>
+          <w:sz w:val="32"/>
+          <w:szCs w:val="32"/>
+        </w:rPr>
+      </w:pPr>
+      <w:r>
+        <w:rPr>
+          <w:sz w:val="32"/>
+          <w:szCs w:val="32"/>
+        </w:rPr>
+        <w:t>Check your courses</w:t>
+      </w:r>
+    </w:p>
+    <w:p>
+      <w:pPr>
+        <w:pStyle w:val="ListParagraph"/>
+        <w:numPr>
+          <w:ilvl w:val="1"/>
+          <w:numId w:val="1"/>
+        </w:numPr>
+        <w:rPr>
+          <w:sz w:val="32"/>
+          <w:szCs w:val="32"/>
+        </w:rPr>
+      </w:pPr>
+      <w:r>
+        <w:rPr>
+          <w:sz w:val="32"/>
+          <w:szCs w:val="32"/>
+        </w:rPr>
+        <w:lastRenderedPageBreak/>
+        <w:t>List of all courses with price</w:t>
+      </w:r>
+    </w:p>
+    <w:p>
+      <w:pPr>
+        <w:pStyle w:val="ListParagraph"/>
+        <w:numPr>
+          <w:ilvl w:val="1"/>
+          <w:numId w:val="1"/>
+        </w:numPr>
+        <w:rPr>
+          <w:sz w:val="32"/>
+          <w:szCs w:val="32"/>
+        </w:rPr>
+      </w:pPr>
+      <w:r>
+        <w:rPr>
+          <w:sz w:val="32"/>
+          <w:szCs w:val="32"/>
+        </w:rPr>
+        <w:t>Link on a side for institute faculty for extra functionalaty</w:t>
+      </w:r>
+    </w:p>
+    <w:p>
+      <w:pPr>
+        <w:pStyle w:val="ListParagraph"/>
+        <w:numPr>
+          <w:ilvl w:val="0"/>
+          <w:numId w:val="1"/>
+        </w:numPr>
+        <w:rPr>
+          <w:sz w:val="32"/>
+          <w:szCs w:val="32"/>
+        </w:rPr>
+      </w:pPr>
+      <w:r>
+        <w:rPr>
+          <w:sz w:val="32"/>
+          <w:szCs w:val="32"/>
+        </w:rPr>
+        <w:t>Faculty page are:</w:t>
+      </w:r>
+    </w:p>
+    <w:p>
+      <w:pPr>
+        <w:pStyle w:val="ListParagraph"/>
+        <w:numPr>
+          <w:ilvl w:val="1"/>
+          <w:numId w:val="1"/>
+        </w:numPr>
+        <w:rPr>
+          <w:sz w:val="32"/>
+          <w:szCs w:val="32"/>
+        </w:rPr>
+      </w:pPr>
+      <w:r>
+        <w:rPr>
+          <w:sz w:val="32"/>
+          <w:szCs w:val="32"/>
+        </w:rPr>
+        <w:t>Check all students (only name)</w:t>
+      </w:r>
+    </w:p>
+    <w:p>
+      <w:pPr>
+        <w:pStyle w:val="ListParagraph"/>
+        <w:numPr>
+          <w:ilvl w:val="1"/>
+          <w:numId w:val="1"/>
+        </w:numPr>
+        <w:rPr>
+          <w:sz w:val="32"/>
+          <w:szCs w:val="32"/>
+        </w:rPr>
+      </w:pPr>
+      <w:r>
+        <w:rPr>
+          <w:sz w:val="32"/>
+          <w:szCs w:val="32"/>
+        </w:rPr>
+        <w:t>Specific student details (full details)</w:t>
+      </w:r>
+    </w:p>
+    <w:p>
+      <w:pPr>
+        <w:pStyle w:val="ListParagraph"/>
+        <w:numPr>
+          <w:ilvl w:val="1"/>
+          <w:numId w:val="1"/>
+        </w:numPr>
+        <w:rPr>
+          <w:sz w:val="32"/>
+          <w:szCs w:val="32"/>
+        </w:rPr>
+      </w:pPr>
+      <w:r>
+        <w:rPr>
+          <w:sz w:val="32"/>
+          <w:szCs w:val="32"/>
+        </w:rPr>
+        <w:t>All student details (partial common details)</w:t>
+      </w:r>
+    </w:p>
+    <w:p>
+      <w:pPr>
+        <w:pStyle w:val="ListParagraph"/>
+        <w:numPr>
+          <w:ilvl w:val="1"/>
+          <w:numId w:val="1"/>
+        </w:numPr>
+        <w:rPr>
+          <w:sz w:val="32"/>
+          <w:szCs w:val="32"/>
+        </w:rPr>
+      </w:pPr>
+      <w:r>
+        <w:rPr>
+          <w:sz w:val="32"/>
+          <w:szCs w:val="32"/>
+        </w:rPr>
+        <w:t>List of faculties in the institute</w:t>
+      </w:r>
+    </w:p>
+    <w:p>
+      <w:pPr>
+        <w:pStyle w:val="ListParagraph"/>
+        <w:numPr>
+          <w:ilvl w:val="1"/>
+          <w:numId w:val="1"/>
+        </w:numPr>
+        <w:rPr>
+          <w:sz w:val="32"/>
+          <w:szCs w:val="32"/>
+        </w:rPr>
+      </w:pPr>
+      <w:r>
+        <w:rPr>
+          <w:sz w:val="32"/>
+          <w:szCs w:val="32"/>
+        </w:rPr>
+        <w:t>Add new faculty with a password (only know to owner)</w:t>
+      </w:r>
+    </w:p>
+    <w:p>
+      <w:pPr>
+        <w:rPr>
+          <w:sz w:val="32"/>
+          <w:szCs w:val="32"/>
+        </w:rPr>
+      </w:pPr>
+    </w:p>
+    <w:p>
+      <w:pPr>
+        <w:rPr>
+          <w:sz w:val="32"/>
+          <w:szCs w:val="32"/>
+        </w:rPr>
+      </w:pPr>
+    </w:p>
+    <w:p>
+      <w:pPr>
+        <w:rPr>
+          <w:sz w:val="32"/>
+          <w:szCs w:val="32"/>
+        </w:rPr>
+      </w:pPr>
+    </w:p>
+    <w:p>
+      <w:pPr>
+        <w:rPr>
+          <w:sz w:val="32"/>
+          <w:szCs w:val="32"/>
+        </w:rPr>
+      </w:pPr>
+    </w:p>
+    <w:p>
+      <w:pPr>
+        <w:rPr>
+          <w:sz w:val="32"/>
+          <w:szCs w:val="32"/>
         </w:rPr>
       </w:pPr>
     </w:p>
@@ -10983,6 +14467,31 @@
       <w:bCs/>
     </w:rPr>
   </w:style>
+  <w:style w:type="paragraph" w:customStyle="1" w:styleId="DefinitionTerm">
+    <w:name w:val="Definition Term"/>
+    <w:basedOn w:val="Normal"/>
+    <w:next w:val="Normal"/>
+    <w:rsid w:val="00567C96"/>
+    <w:rPr>
+      <w:rFonts w:ascii="Times New Roman" w:hAnsi="Times New Roman" w:cs="Times New Roman"/>
+      <w:snapToGrid w:val="0"/>
+      <w:sz w:val="24"/>
+      <w:szCs w:val="24"/>
+    </w:rPr>
+  </w:style>
+  <w:style w:type="character" w:styleId="HTMLCode">
+    <w:name w:val="HTML Code"/>
+    <w:basedOn w:val="DefaultParagraphFont"/>
+    <w:uiPriority w:val="99"/>
+    <w:semiHidden/>
+    <w:unhideWhenUsed/>
+    <w:rsid w:val="00AC5191"/>
+    <w:rPr>
+      <w:rFonts w:ascii="Courier New" w:eastAsia="Times New Roman" w:hAnsi="Courier New" w:cs="Courier New"/>
+      <w:sz w:val="20"/>
+      <w:szCs w:val="20"/>
+    </w:rPr>
+  </w:style>
 </w:styles>
 </file>
 

</xml_diff>

<commit_message>
dfd level 2 must be added
</commit_message>
<xml_diff>
--- a/Institute Managenent System.docx
+++ b/Institute Managenent System.docx
@@ -5886,6 +5886,57 @@
     <w:p>
       <w:pPr>
         <w:rPr>
+          <w:rFonts w:ascii="Garamond" w:hAnsi="Garamond"/>
+          <w:b/>
+          <w:sz w:val="40"/>
+          <w:u w:val="single"/>
+        </w:rPr>
+      </w:pPr>
+      <w:r>
+        <w:rPr>
+          <w:rFonts w:ascii="Garamond" w:hAnsi="Garamond"/>
+          <w:b/>
+          <w:sz w:val="36"/>
+          <w:u w:val="single"/>
+        </w:rPr>
+        <w:br w:type="page"/>
+      </w:r>
+      <w:r>
+        <w:rPr>
+          <w:rFonts w:ascii="Garamond" w:hAnsi="Garamond"/>
+          <w:b/>
+          <w:sz w:val="40"/>
+          <w:u w:val="single"/>
+        </w:rPr>
+        <w:lastRenderedPageBreak/>
+        <w:t>CONTEXT LEVEL DFD</w:t>
+      </w:r>
+    </w:p>
+    <w:p>
+      <w:pPr>
+        <w:jc w:val="right"/>
+        <w:rPr>
+          <w:rFonts w:ascii="Garamond" w:hAnsi="Garamond"/>
+          <w:b/>
+          <w:sz w:val="18"/>
+          <w:szCs w:val="18"/>
+          <w:u w:val="single"/>
+        </w:rPr>
+      </w:pPr>
+      <w:r>
+        <w:rPr>
+          <w:rFonts w:ascii="Garamond" w:hAnsi="Garamond"/>
+          <w:b/>
+          <w:sz w:val="18"/>
+          <w:szCs w:val="18"/>
+          <w:u w:val="single"/>
+        </w:rPr>
+        <w:t>Created on www.app.creately.com</w:t>
+      </w:r>
+    </w:p>
+    <w:p>
+      <w:pPr>
+        <w:rPr>
           <w:b/>
           <w:bCs/>
           <w:sz w:val="40"/>
@@ -5893,7 +5944,9 @@
           <w:u w:val="single"/>
         </w:rPr>
       </w:pPr>
-      <w:r>
+    </w:p>
+    <w:p>
+      <w:pPr>
         <w:rPr>
           <w:b/>
           <w:bCs/>
@@ -5901,9 +5954,7 @@
           <w:szCs w:val="40"/>
           <w:u w:val="single"/>
         </w:rPr>
-        <w:lastRenderedPageBreak/>
-        <w:t>E</w:t>
-      </w:r>
+      </w:pPr>
       <w:r>
         <w:rPr>
           <w:b/>
@@ -5912,7 +5963,7 @@
           <w:szCs w:val="40"/>
           <w:u w:val="single"/>
         </w:rPr>
-        <w:t>R</w:t>
+        <w:t>E</w:t>
       </w:r>
       <w:r>
         <w:rPr>
@@ -5922,55 +5973,66 @@
           <w:szCs w:val="40"/>
           <w:u w:val="single"/>
         </w:rPr>
-        <w:t>-Diagram</w:t>
-      </w:r>
-    </w:p>
-    <w:p>
-      <w:pPr>
-        <w:jc w:val="right"/>
-        <w:rPr>
-          <w:rFonts w:ascii="Garamond" w:hAnsi="Garamond"/>
-          <w:b/>
-          <w:sz w:val="18"/>
-          <w:szCs w:val="18"/>
-          <w:u w:val="single"/>
-        </w:rPr>
-      </w:pPr>
-      <w:r>
-        <w:rPr>
-          <w:rFonts w:ascii="Garamond" w:hAnsi="Garamond"/>
-          <w:b/>
-          <w:sz w:val="18"/>
-          <w:szCs w:val="18"/>
-          <w:u w:val="single"/>
-        </w:rPr>
-        <w:t xml:space="preserve">Created on </w:t>
-      </w:r>
-      <w:r>
-        <w:rPr>
-          <w:rFonts w:ascii="Garamond" w:hAnsi="Garamond"/>
-          <w:b/>
-          <w:sz w:val="18"/>
-          <w:szCs w:val="18"/>
-          <w:u w:val="single"/>
-        </w:rPr>
-        <w:t>www.lucid.app</w:t>
-      </w:r>
-    </w:p>
-    <w:p>
-      <w:pPr>
-        <w:jc w:val="center"/>
+        <w:t>R</w:t>
+      </w:r>
+      <w:r>
         <w:rPr>
           <w:b/>
           <w:bCs/>
           <w:sz w:val="40"/>
           <w:szCs w:val="40"/>
+          <w:u w:val="single"/>
+        </w:rPr>
+        <w:t>-Diagram</w:t>
+      </w:r>
+    </w:p>
+    <w:p>
+      <w:pPr>
+        <w:jc w:val="right"/>
+        <w:rPr>
+          <w:rFonts w:ascii="Garamond" w:hAnsi="Garamond"/>
+          <w:b/>
+          <w:sz w:val="18"/>
+          <w:szCs w:val="18"/>
+          <w:u w:val="single"/>
+        </w:rPr>
+      </w:pPr>
+      <w:r>
+        <w:rPr>
+          <w:rFonts w:ascii="Garamond" w:hAnsi="Garamond"/>
+          <w:b/>
+          <w:sz w:val="18"/>
+          <w:szCs w:val="18"/>
+          <w:u w:val="single"/>
+        </w:rPr>
+        <w:t xml:space="preserve">Created on </w:t>
+      </w:r>
+      <w:r>
+        <w:rPr>
+          <w:rFonts w:ascii="Garamond" w:hAnsi="Garamond"/>
+          <w:b/>
+          <w:sz w:val="18"/>
+          <w:szCs w:val="18"/>
+          <w:u w:val="single"/>
+        </w:rPr>
+        <w:t>www.lucid.app</w:t>
+      </w:r>
+    </w:p>
+    <w:p>
+      <w:pPr>
+        <w:jc w:val="center"/>
+        <w:rPr>
+          <w:b/>
+          <w:bCs/>
+          <w:sz w:val="40"/>
+          <w:szCs w:val="40"/>
         </w:rPr>
       </w:pPr>
       <w:r>
         <w:rPr>
           <w:noProof/>
         </w:rPr>
+        <w:lastRenderedPageBreak/>
         <w:drawing>
           <wp:inline distT="0" distB="0" distL="0" distR="0" wp14:anchorId="30FA51A9" wp14:editId="2E299F65">
             <wp:extent cx="6525492" cy="7594600"/>
@@ -6038,7 +6100,6 @@
           <w:sz w:val="44"/>
           <w:u w:val="single"/>
         </w:rPr>
-        <w:lastRenderedPageBreak/>
         <w:t>DATA-STRUCTURES</w:t>
       </w:r>
     </w:p>
@@ -8280,6 +8341,7 @@
           <w:sz w:val="32"/>
           <w:szCs w:val="32"/>
         </w:rPr>
+        <w:lastRenderedPageBreak/>
         <w:t xml:space="preserve">Table Name:  </w:t>
       </w:r>
       <w:proofErr w:type="spellStart"/>
@@ -8971,16 +9033,7 @@
           <w:sz w:val="32"/>
           <w:szCs w:val="32"/>
         </w:rPr>
-        <w:t>batch</w:t>
-      </w:r>
-      <w:r>
-        <w:rPr>
-          <w:rFonts w:ascii="Arial" w:hAnsi="Arial" w:cs="Arial"/>
-          <w:snapToGrid/>
-          <w:sz w:val="32"/>
-          <w:szCs w:val="32"/>
-        </w:rPr>
-        <w:t>_details</w:t>
+        <w:t>batch_details</w:t>
       </w:r>
       <w:proofErr w:type="spellEnd"/>
     </w:p>
@@ -9586,14 +9639,7 @@
                 <w:sz w:val="24"/>
                 <w:szCs w:val="24"/>
               </w:rPr>
-              <w:t> format</w:t>
-            </w:r>
-            <w:r>
-              <w:rPr>
-                <w:sz w:val="24"/>
-                <w:szCs w:val="24"/>
-              </w:rPr>
-              <w:t>)</w:t>
+              <w:t> format)</w:t>
             </w:r>
           </w:p>
         </w:tc>
@@ -9680,21 +9726,7 @@
                 <w:sz w:val="24"/>
                 <w:szCs w:val="24"/>
               </w:rPr>
-              <w:t xml:space="preserve"> (</w:t>
-            </w:r>
-            <w:r>
-              <w:rPr>
-                <w:sz w:val="24"/>
-                <w:szCs w:val="24"/>
-              </w:rPr>
-              <w:t>CCYY-MM-DD format</w:t>
-            </w:r>
-            <w:r>
-              <w:rPr>
-                <w:sz w:val="24"/>
-                <w:szCs w:val="24"/>
-              </w:rPr>
-              <w:t>)</w:t>
+              <w:t xml:space="preserve"> (CCYY-MM-DD format)</w:t>
             </w:r>
           </w:p>
         </w:tc>
@@ -9825,7 +9857,7 @@
           <w:sz w:val="28"/>
           <w:u w:val="single"/>
         </w:rPr>
-        <w:t>Secure Login</w:t>
+        <w:t>Admission</w:t>
       </w:r>
     </w:p>
     <w:p>
@@ -9849,7 +9881,27 @@
           <w:sz w:val="28"/>
           <w:u w:val="single"/>
         </w:rPr>
-        <w:t>…</w:t>
+        <w:t xml:space="preserve">Viewing basic student and </w:t>
+      </w:r>
+      <w:proofErr w:type="gramStart"/>
+      <w:r>
+        <w:rPr>
+          <w:rFonts w:ascii="Arial" w:hAnsi="Arial"/>
+          <w:b/>
+          <w:sz w:val="28"/>
+          <w:u w:val="single"/>
+        </w:rPr>
+        <w:t>students</w:t>
+      </w:r>
+      <w:proofErr w:type="gramEnd"/>
+      <w:r>
+        <w:rPr>
+          <w:rFonts w:ascii="Arial" w:hAnsi="Arial"/>
+          <w:b/>
+          <w:sz w:val="28"/>
+          <w:u w:val="single"/>
+        </w:rPr>
+        <w:t xml:space="preserve"> details</w:t>
       </w:r>
     </w:p>
     <w:p>
@@ -9873,7 +9925,7 @@
           <w:sz w:val="28"/>
           <w:u w:val="single"/>
         </w:rPr>
-        <w:t>…</w:t>
+        <w:t>Viewing basic details of teacher and teachers</w:t>
       </w:r>
     </w:p>
     <w:p>
@@ -9897,7 +9949,7 @@
           <w:sz w:val="28"/>
           <w:u w:val="single"/>
         </w:rPr>
-        <w:t>…</w:t>
+        <w:t>Taking admission in a subject</w:t>
       </w:r>
     </w:p>
     <w:p>
@@ -9921,7 +9973,7 @@
           <w:sz w:val="28"/>
           <w:u w:val="single"/>
         </w:rPr>
-        <w:t>…</w:t>
+        <w:t>Viewing batch details</w:t>
       </w:r>
     </w:p>
     <w:p>
@@ -9945,7 +9997,7 @@
           <w:sz w:val="28"/>
           <w:u w:val="single"/>
         </w:rPr>
-        <w:t>…</w:t>
+        <w:t>Login for faculty</w:t>
       </w:r>
     </w:p>
     <w:p>
@@ -9969,8 +10021,211 @@
           <w:sz w:val="28"/>
           <w:u w:val="single"/>
         </w:rPr>
-        <w:t>…</w:t>
-      </w:r>
+        <w:t>Viewing advanced</w:t>
+      </w:r>
+      <w:r>
+        <w:rPr>
+          <w:rFonts w:ascii="Arial" w:hAnsi="Arial"/>
+          <w:b/>
+          <w:sz w:val="28"/>
+          <w:u w:val="single"/>
+        </w:rPr>
+        <w:t xml:space="preserve"> detail of</w:t>
+      </w:r>
+      <w:r>
+        <w:rPr>
+          <w:rFonts w:ascii="Arial" w:hAnsi="Arial"/>
+          <w:b/>
+          <w:sz w:val="28"/>
+          <w:u w:val="single"/>
+        </w:rPr>
+        <w:t xml:space="preserve"> student and </w:t>
+      </w:r>
+      <w:r>
+        <w:rPr>
+          <w:rFonts w:ascii="Arial" w:hAnsi="Arial"/>
+          <w:b/>
+          <w:sz w:val="28"/>
+          <w:u w:val="single"/>
+        </w:rPr>
+        <w:t xml:space="preserve">all </w:t>
+      </w:r>
+      <w:r>
+        <w:rPr>
+          <w:rFonts w:ascii="Arial" w:hAnsi="Arial"/>
+          <w:b/>
+          <w:sz w:val="28"/>
+          <w:u w:val="single"/>
+        </w:rPr>
+        <w:t>students</w:t>
+      </w:r>
+    </w:p>
+    <w:p>
+      <w:pPr>
+        <w:pStyle w:val="ListParagraph"/>
+        <w:numPr>
+          <w:ilvl w:val="0"/>
+          <w:numId w:val="22"/>
+        </w:numPr>
+        <w:spacing w:line="480" w:lineRule="auto"/>
+        <w:rPr>
+          <w:rFonts w:ascii="Arial" w:hAnsi="Arial"/>
+          <w:b/>
+          <w:sz w:val="28"/>
+          <w:u w:val="single"/>
+        </w:rPr>
+      </w:pPr>
+      <w:r>
+        <w:rPr>
+          <w:rFonts w:ascii="Arial" w:hAnsi="Arial"/>
+          <w:b/>
+          <w:sz w:val="28"/>
+          <w:u w:val="single"/>
+        </w:rPr>
+        <w:t xml:space="preserve">Viewing advanced detail of teacher </w:t>
+      </w:r>
+      <w:proofErr w:type="gramStart"/>
+      <w:r>
+        <w:rPr>
+          <w:rFonts w:ascii="Arial" w:hAnsi="Arial"/>
+          <w:b/>
+          <w:sz w:val="28"/>
+          <w:u w:val="single"/>
+        </w:rPr>
+        <w:t xml:space="preserve">and </w:t>
+      </w:r>
+      <w:r>
+        <w:rPr>
+          <w:rFonts w:ascii="Arial" w:hAnsi="Arial"/>
+          <w:b/>
+          <w:sz w:val="28"/>
+          <w:u w:val="single"/>
+        </w:rPr>
+        <w:t xml:space="preserve"> all</w:t>
+      </w:r>
+      <w:proofErr w:type="gramEnd"/>
+      <w:r>
+        <w:rPr>
+          <w:rFonts w:ascii="Arial" w:hAnsi="Arial"/>
+          <w:b/>
+          <w:sz w:val="28"/>
+          <w:u w:val="single"/>
+        </w:rPr>
+        <w:t xml:space="preserve"> </w:t>
+      </w:r>
+      <w:proofErr w:type="spellStart"/>
+      <w:r>
+        <w:rPr>
+          <w:rFonts w:ascii="Arial" w:hAnsi="Arial"/>
+          <w:b/>
+          <w:sz w:val="28"/>
+          <w:u w:val="single"/>
+        </w:rPr>
+        <w:t>facluties</w:t>
+      </w:r>
+      <w:proofErr w:type="spellEnd"/>
+    </w:p>
+    <w:p>
+      <w:pPr>
+        <w:pStyle w:val="ListParagraph"/>
+        <w:numPr>
+          <w:ilvl w:val="0"/>
+          <w:numId w:val="22"/>
+        </w:numPr>
+        <w:spacing w:line="480" w:lineRule="auto"/>
+        <w:rPr>
+          <w:rFonts w:ascii="Arial" w:hAnsi="Arial"/>
+          <w:b/>
+          <w:sz w:val="28"/>
+          <w:u w:val="single"/>
+        </w:rPr>
+      </w:pPr>
+      <w:r>
+        <w:rPr>
+          <w:rFonts w:ascii="Arial" w:hAnsi="Arial"/>
+          <w:b/>
+          <w:sz w:val="28"/>
+          <w:u w:val="single"/>
+        </w:rPr>
+        <w:t>Adding more faculty with administration login</w:t>
+      </w:r>
+    </w:p>
+    <w:p>
+      <w:pPr>
+        <w:pStyle w:val="ListParagraph"/>
+        <w:numPr>
+          <w:ilvl w:val="0"/>
+          <w:numId w:val="22"/>
+        </w:numPr>
+        <w:spacing w:line="480" w:lineRule="auto"/>
+        <w:rPr>
+          <w:rFonts w:ascii="Arial" w:hAnsi="Arial"/>
+          <w:b/>
+          <w:sz w:val="28"/>
+          <w:u w:val="single"/>
+        </w:rPr>
+      </w:pPr>
+      <w:r>
+        <w:rPr>
+          <w:rFonts w:ascii="Arial" w:hAnsi="Arial"/>
+          <w:b/>
+          <w:sz w:val="28"/>
+          <w:u w:val="single"/>
+        </w:rPr>
+        <w:t>Deleting resigned or leaved faculty with administration and sending mail to leaving faculty and the administration.</w:t>
+      </w:r>
+    </w:p>
+    <w:p>
+      <w:pPr>
+        <w:pStyle w:val="ListParagraph"/>
+        <w:numPr>
+          <w:ilvl w:val="0"/>
+          <w:numId w:val="22"/>
+        </w:numPr>
+        <w:spacing w:line="480" w:lineRule="auto"/>
+        <w:rPr>
+          <w:rFonts w:ascii="Arial" w:hAnsi="Arial"/>
+          <w:b/>
+          <w:sz w:val="28"/>
+          <w:u w:val="single"/>
+        </w:rPr>
+      </w:pPr>
+    </w:p>
+    <w:p>
+      <w:pPr>
+        <w:spacing w:line="480" w:lineRule="auto"/>
+        <w:ind w:left="567"/>
+        <w:rPr>
+          <w:rFonts w:ascii="Arial" w:hAnsi="Arial"/>
+          <w:b/>
+          <w:sz w:val="28"/>
+          <w:u w:val="single"/>
+        </w:rPr>
+      </w:pPr>
+    </w:p>
+    <w:p>
+      <w:pPr>
+        <w:spacing w:line="480" w:lineRule="auto"/>
+        <w:ind w:left="567"/>
+        <w:rPr>
+          <w:rFonts w:ascii="Arial" w:hAnsi="Arial"/>
+          <w:b/>
+          <w:sz w:val="28"/>
+          <w:u w:val="single"/>
+        </w:rPr>
+      </w:pPr>
+    </w:p>
+    <w:p>
+      <w:pPr>
+        <w:spacing w:line="480" w:lineRule="auto"/>
+        <w:ind w:left="567"/>
+        <w:rPr>
+          <w:rFonts w:ascii="Arial" w:hAnsi="Arial"/>
+          <w:b/>
+          <w:sz w:val="28"/>
+          <w:u w:val="single"/>
+        </w:rPr>
+      </w:pPr>
     </w:p>
     <w:p>
       <w:pPr>
@@ -10102,16 +10357,7 @@
           <w:bCs/>
           <w:sz w:val="28"/>
         </w:rPr>
-        <w:t xml:space="preserve"> system as per requirements of system. He/she can only will have permission to add new Login Id’s </w:t>
-      </w:r>
-      <w:r>
-        <w:rPr>
-          <w:rFonts w:ascii="Arial" w:hAnsi="Arial"/>
-          <w:bCs/>
-          <w:sz w:val="28"/>
-        </w:rPr>
-        <w:lastRenderedPageBreak/>
-        <w:t>(Employees) to the system, change passwords, change connection settings and perform any other administrative functions which will be provided by application.</w:t>
+        <w:t xml:space="preserve"> system as per requirements of system. He/she can only will have permission to add new Login Id’s (Employees) to the system, change passwords, change connection settings and perform any other administrative functions which will be provided by application.</w:t>
       </w:r>
     </w:p>
     <w:p>
@@ -10436,7 +10682,6 @@
           <w:sz w:val="44"/>
           <w:u w:val="single"/>
         </w:rPr>
-        <w:lastRenderedPageBreak/>
         <w:t>LIMITATION OF THE PROJECT</w:t>
       </w:r>
     </w:p>
@@ -10647,6 +10892,7 @@
           <w:bCs/>
           <w:sz w:val="28"/>
         </w:rPr>
+        <w:lastRenderedPageBreak/>
         <w:t xml:space="preserve">his project is designed and developed in such a manner that it provides maximum efficiency &amp; speed and has a vast scope of further development.  Number of modules can be added without many modifications in the database and with a </w:t>
       </w:r>
       <w:r>
@@ -10695,7 +10941,6 @@
           <w:bCs/>
           <w:sz w:val="28"/>
         </w:rPr>
-        <w:lastRenderedPageBreak/>
         <w:t xml:space="preserve">This application fits into the current scenario, which is the information age. This application with some modifications can be used by modern </w:t>
       </w:r>
       <w:smartTag w:uri="urn:schemas-microsoft-com:office:smarttags" w:element="PlaceName">
@@ -11447,7 +11692,7 @@
       <w:pPr>
         <w:pStyle w:val="ListParagraph"/>
         <w:numPr>
-          <w:ilvl w:val="0"/>
+          <w:ilvl w:val="1"/>
           <w:numId w:val="1"/>
         </w:numPr>
         <w:rPr>
@@ -11460,7 +11705,144 @@
           <w:sz w:val="32"/>
           <w:szCs w:val="32"/>
         </w:rPr>
-        <w:t>Courses page</w:t>
+        <w:t xml:space="preserve">TOP right corner link for </w:t>
+      </w:r>
+      <w:proofErr w:type="spellStart"/>
+      <w:r>
+        <w:rPr>
+          <w:sz w:val="32"/>
+          <w:szCs w:val="32"/>
+        </w:rPr>
+        <w:t>admistration</w:t>
+      </w:r>
+      <w:proofErr w:type="spellEnd"/>
+      <w:r>
+        <w:rPr>
+          <w:sz w:val="32"/>
+          <w:szCs w:val="32"/>
+        </w:rPr>
+        <w:t xml:space="preserve"> login</w:t>
+      </w:r>
+    </w:p>
+    <w:p>
+      <w:pPr>
+        <w:pStyle w:val="ListParagraph"/>
+        <w:numPr>
+          <w:ilvl w:val="2"/>
+          <w:numId w:val="1"/>
+        </w:numPr>
+        <w:rPr>
+          <w:sz w:val="32"/>
+          <w:szCs w:val="32"/>
+        </w:rPr>
+      </w:pPr>
+      <w:r>
+        <w:rPr>
+          <w:sz w:val="32"/>
+          <w:szCs w:val="32"/>
+        </w:rPr>
+        <w:t xml:space="preserve">Login </w:t>
+      </w:r>
+    </w:p>
+    <w:p>
+      <w:pPr>
+        <w:pStyle w:val="ListParagraph"/>
+        <w:numPr>
+          <w:ilvl w:val="3"/>
+          <w:numId w:val="1"/>
+        </w:numPr>
+        <w:rPr>
+          <w:sz w:val="32"/>
+          <w:szCs w:val="32"/>
+        </w:rPr>
+      </w:pPr>
+      <w:r>
+        <w:rPr>
+          <w:sz w:val="32"/>
+          <w:szCs w:val="32"/>
+        </w:rPr>
+        <w:t>Add new faculty</w:t>
+      </w:r>
+    </w:p>
+    <w:p>
+      <w:pPr>
+        <w:pStyle w:val="ListParagraph"/>
+        <w:numPr>
+          <w:ilvl w:val="3"/>
+          <w:numId w:val="1"/>
+        </w:numPr>
+        <w:rPr>
+          <w:sz w:val="32"/>
+          <w:szCs w:val="32"/>
+        </w:rPr>
+      </w:pPr>
+      <w:r>
+        <w:rPr>
+          <w:sz w:val="32"/>
+          <w:szCs w:val="32"/>
+        </w:rPr>
+        <w:lastRenderedPageBreak/>
+        <w:t>View all teacher detail with salary and address</w:t>
+      </w:r>
+    </w:p>
+    <w:p>
+      <w:pPr>
+        <w:pStyle w:val="ListParagraph"/>
+        <w:numPr>
+          <w:ilvl w:val="3"/>
+          <w:numId w:val="1"/>
+        </w:numPr>
+        <w:rPr>
+          <w:sz w:val="32"/>
+          <w:szCs w:val="32"/>
+        </w:rPr>
+      </w:pPr>
+      <w:r>
+        <w:rPr>
+          <w:sz w:val="32"/>
+          <w:szCs w:val="32"/>
+        </w:rPr>
+        <w:t>View all student detail with address</w:t>
+      </w:r>
+    </w:p>
+    <w:p>
+      <w:pPr>
+        <w:pStyle w:val="ListParagraph"/>
+        <w:numPr>
+          <w:ilvl w:val="3"/>
+          <w:numId w:val="1"/>
+        </w:numPr>
+        <w:rPr>
+          <w:sz w:val="32"/>
+          <w:szCs w:val="32"/>
+        </w:rPr>
+      </w:pPr>
+      <w:r>
+        <w:rPr>
+          <w:sz w:val="32"/>
+          <w:szCs w:val="32"/>
+        </w:rPr>
+        <w:t>Mailing teachers.</w:t>
+      </w:r>
+    </w:p>
+    <w:p>
+      <w:pPr>
+        <w:pStyle w:val="ListParagraph"/>
+        <w:numPr>
+          <w:ilvl w:val="3"/>
+          <w:numId w:val="1"/>
+        </w:numPr>
+        <w:rPr>
+          <w:sz w:val="32"/>
+          <w:szCs w:val="32"/>
+        </w:rPr>
+      </w:pPr>
+      <w:r>
+        <w:rPr>
+          <w:sz w:val="32"/>
+          <w:szCs w:val="32"/>
+        </w:rPr>
+        <w:t>Deleting teacher details after they leave institute with warning and sending a mail to admins and removed faculty.</w:t>
       </w:r>
     </w:p>
     <w:p>
@@ -11480,7 +11862,7 @@
           <w:sz w:val="32"/>
           <w:szCs w:val="32"/>
         </w:rPr>
-        <w:t>Admission page</w:t>
+        <w:t>Courses page</w:t>
       </w:r>
     </w:p>
     <w:p>
@@ -11500,6 +11882,26 @@
           <w:sz w:val="32"/>
           <w:szCs w:val="32"/>
         </w:rPr>
+        <w:t>Admission page</w:t>
+      </w:r>
+    </w:p>
+    <w:p>
+      <w:pPr>
+        <w:pStyle w:val="ListParagraph"/>
+        <w:numPr>
+          <w:ilvl w:val="0"/>
+          <w:numId w:val="1"/>
+        </w:numPr>
+        <w:rPr>
+          <w:sz w:val="32"/>
+          <w:szCs w:val="32"/>
+        </w:rPr>
+      </w:pPr>
+      <w:r>
+        <w:rPr>
+          <w:sz w:val="32"/>
+          <w:szCs w:val="32"/>
+        </w:rPr>
         <w:t>Check your courses</w:t>
       </w:r>
     </w:p>
@@ -11520,7 +11922,6 @@
           <w:sz w:val="32"/>
           <w:szCs w:val="32"/>
         </w:rPr>
-        <w:lastRenderedPageBreak/>
         <w:t>List of all courses with price</w:t>
       </w:r>
     </w:p>
@@ -11884,6 +12285,7 @@
         <v:shape id="PowerPlusWaterMarkObject259835938" o:spid="_x0000_s2054" type="#_x0000_t136" style="position:absolute;margin-left:0;margin-top:0;width:633.7pt;height:105.6pt;rotation:315;z-index:-251655168;mso-position-horizontal:center;mso-position-horizontal-relative:margin;mso-position-vertical:center;mso-position-vertical-relative:margin" o:allowincell="f" fillcolor="silver" stroked="f">
           <v:fill opacity=".5"/>
           <v:textpath style="font-family:&quot;Bradley Hand ITC&quot;;font-size:1pt" string="BY UJJWAL PANDEY"/>
+          <w10:wrap anchorx="margin" anchory="margin"/>
         </v:shape>
       </w:pict>
     </w:r>
@@ -11936,6 +12338,7 @@
         <v:shape id="PowerPlusWaterMarkObject259835939" o:spid="_x0000_s2055" type="#_x0000_t136" style="position:absolute;margin-left:0;margin-top:0;width:633.7pt;height:105.6pt;rotation:315;z-index:-251653120;mso-position-horizontal:center;mso-position-horizontal-relative:margin;mso-position-vertical:center;mso-position-vertical-relative:margin" o:allowincell="f" fillcolor="silver" stroked="f">
           <v:fill opacity=".5"/>
           <v:textpath style="font-family:&quot;Bradley Hand ITC&quot;;font-size:1pt" string="BY UJJWAL PANDEY"/>
+          <w10:wrap anchorx="margin" anchory="margin"/>
         </v:shape>
       </w:pict>
     </w:r>
@@ -12108,6 +12511,7 @@
         <v:shape id="PowerPlusWaterMarkObject259835937" o:spid="_x0000_s2053" type="#_x0000_t136" style="position:absolute;margin-left:0;margin-top:0;width:633.7pt;height:105.6pt;rotation:315;z-index:-251657216;mso-position-horizontal:center;mso-position-horizontal-relative:margin;mso-position-vertical:center;mso-position-vertical-relative:margin" o:allowincell="f" fillcolor="silver" stroked="f">
           <v:fill opacity=".5"/>
           <v:textpath style="font-family:&quot;Bradley Hand ITC&quot;;font-size:1pt" string="BY UJJWAL PANDEY"/>
+          <w10:wrap anchorx="margin" anchory="margin"/>
         </v:shape>
       </w:pict>
     </w:r>
@@ -12273,7 +12677,7 @@
         <w:ind w:left="900" w:hanging="360"/>
       </w:pPr>
     </w:lvl>
-    <w:lvl w:ilvl="1" w:tplc="04090019" w:tentative="1">
+    <w:lvl w:ilvl="1" w:tplc="04090019">
       <w:start w:val="1"/>
       <w:numFmt w:val="lowerLetter"/>
       <w:lvlText w:val="%2."/>
@@ -13240,7 +13644,7 @@
         <w:ind w:left="2160" w:hanging="180"/>
       </w:pPr>
     </w:lvl>
-    <w:lvl w:ilvl="3" w:tplc="4009000F" w:tentative="1">
+    <w:lvl w:ilvl="3" w:tplc="4009000F">
       <w:start w:val="1"/>
       <w:numFmt w:val="decimal"/>
       <w:lvlText w:val="%4."/>
@@ -15001,7 +15405,7 @@
   <w:style w:type="paragraph" w:default="1" w:styleId="Normal">
     <w:name w:val="Normal"/>
     <w:qFormat/>
-    <w:rsid w:val="00671C3F"/>
+    <w:rsid w:val="00DF0D0A"/>
     <w:pPr>
       <w:spacing w:after="0" w:line="240" w:lineRule="auto"/>
     </w:pPr>

</xml_diff>

<commit_message>
dfd level 2 complete
</commit_message>
<xml_diff>
--- a/Institute Managenent System.docx
+++ b/Institute Managenent System.docx
@@ -5712,18 +5712,19 @@
           <w:bCs/>
           <w:sz w:val="40"/>
           <w:szCs w:val="40"/>
-        </w:rPr>
-      </w:pPr>
-    </w:p>
-    <w:p>
-      <w:pPr>
+          <w:u w:val="single"/>
+        </w:rPr>
+      </w:pPr>
+      <w:r>
         <w:rPr>
           <w:b/>
           <w:bCs/>
           <w:sz w:val="40"/>
           <w:szCs w:val="40"/>
-        </w:rPr>
-      </w:pPr>
+          <w:u w:val="single"/>
+        </w:rPr>
+        <w:t>DFD level 0</w:t>
+      </w:r>
     </w:p>
     <w:p>
       <w:pPr>
@@ -5768,6 +5769,16 @@
     <w:p>
       <w:pPr>
         <w:rPr>
+          <w:b/>
+          <w:bCs/>
+          <w:sz w:val="40"/>
+          <w:szCs w:val="40"/>
+        </w:rPr>
+      </w:pPr>
+    </w:p>
+    <w:p>
+      <w:pPr>
+        <w:rPr>
           <w:rFonts w:ascii="Garamond" w:hAnsi="Garamond"/>
           <w:b/>
           <w:sz w:val="40"/>
@@ -5834,8 +5845,8 @@
           <w:u w:val="single"/>
         </w:rPr>
         <w:drawing>
-          <wp:inline distT="0" distB="0" distL="0" distR="0" wp14:anchorId="6501A005" wp14:editId="0105D0C3">
-            <wp:extent cx="6697980" cy="7581900"/>
+          <wp:inline distT="0" distB="0" distL="0" distR="0" wp14:anchorId="6501A005" wp14:editId="5D9D93E0">
+            <wp:extent cx="6697980" cy="6997700"/>
             <wp:effectExtent l="0" t="0" r="7620" b="0"/>
             <wp:docPr id="3" name="Picture 3"/>
             <wp:cNvGraphicFramePr>
@@ -5866,7 +5877,7 @@
                   <pic:spPr bwMode="auto">
                     <a:xfrm>
                       <a:off x="0" y="0"/>
-                      <a:ext cx="6697980" cy="7581900"/>
+                      <a:ext cx="6697980" cy="6997700"/>
                     </a:xfrm>
                     <a:prstGeom prst="rect">
                       <a:avLst/>
@@ -5896,6 +5907,25 @@
         <w:rPr>
           <w:rFonts w:ascii="Garamond" w:hAnsi="Garamond"/>
           <w:b/>
+          <w:sz w:val="40"/>
+          <w:u w:val="single"/>
+        </w:rPr>
+        <w:t>DFD level 1</w:t>
+      </w:r>
+    </w:p>
+    <w:p>
+      <w:pPr>
+        <w:rPr>
+          <w:rFonts w:ascii="Garamond" w:hAnsi="Garamond"/>
+          <w:b/>
+          <w:sz w:val="40"/>
+          <w:u w:val="single"/>
+        </w:rPr>
+      </w:pPr>
+      <w:r>
+        <w:rPr>
+          <w:rFonts w:ascii="Garamond" w:hAnsi="Garamond"/>
+          <w:b/>
           <w:sz w:val="36"/>
           <w:u w:val="single"/>
         </w:rPr>
@@ -5931,7 +5961,63 @@
           <w:szCs w:val="18"/>
           <w:u w:val="single"/>
         </w:rPr>
-        <w:t>Created on www.app.creately.com</w:t>
+        <w:t>Created on www.lucid.app</w:t>
+      </w:r>
+    </w:p>
+    <w:p>
+      <w:pPr>
+        <w:jc w:val="right"/>
+        <w:rPr>
+          <w:rFonts w:ascii="Garamond" w:hAnsi="Garamond"/>
+          <w:b/>
+          <w:sz w:val="18"/>
+          <w:szCs w:val="18"/>
+          <w:u w:val="single"/>
+        </w:rPr>
+      </w:pPr>
+      <w:r>
+        <w:rPr>
+          <w:rFonts w:ascii="Garamond" w:hAnsi="Garamond"/>
+          <w:b/>
+          <w:sz w:val="18"/>
+          <w:szCs w:val="18"/>
+          <w:u w:val="single"/>
+        </w:rPr>
+        <w:drawing>
+          <wp:inline distT="0" distB="0" distL="0" distR="0" wp14:anchorId="0F15E282" wp14:editId="43ACAEC9">
+            <wp:extent cx="6660515" cy="3195320"/>
+            <wp:effectExtent l="0" t="0" r="6985" b="5080"/>
+            <wp:docPr id="2" name="Picture 2"/>
+            <wp:cNvGraphicFramePr>
+              <a:graphicFrameLocks xmlns:a="http://schemas.openxmlformats.org/drawingml/2006/main" noChangeAspect="1"/>
+            </wp:cNvGraphicFramePr>
+            <a:graphic xmlns:a="http://schemas.openxmlformats.org/drawingml/2006/main">
+              <a:graphicData uri="http://schemas.openxmlformats.org/drawingml/2006/picture">
+                <pic:pic xmlns:pic="http://schemas.openxmlformats.org/drawingml/2006/picture">
+                  <pic:nvPicPr>
+                    <pic:cNvPr id="1" name=""/>
+                    <pic:cNvPicPr/>
+                  </pic:nvPicPr>
+                  <pic:blipFill>
+                    <a:blip r:embed="rId9"/>
+                    <a:stretch>
+                      <a:fillRect/>
+                    </a:stretch>
+                  </pic:blipFill>
+                  <pic:spPr>
+                    <a:xfrm>
+                      <a:off x="0" y="0"/>
+                      <a:ext cx="6660515" cy="3195320"/>
+                    </a:xfrm>
+                    <a:prstGeom prst="rect">
+                      <a:avLst/>
+                    </a:prstGeom>
+                  </pic:spPr>
+                </pic:pic>
+              </a:graphicData>
+            </a:graphic>
+          </wp:inline>
+        </w:drawing>
       </w:r>
     </w:p>
     <w:p>
@@ -5944,9 +6030,7 @@
           <w:u w:val="single"/>
         </w:rPr>
       </w:pPr>
-    </w:p>
-    <w:p>
-      <w:pPr>
+      <w:r>
         <w:rPr>
           <w:b/>
           <w:bCs/>
@@ -5954,8 +6038,11 @@
           <w:szCs w:val="40"/>
           <w:u w:val="single"/>
         </w:rPr>
-      </w:pPr>
-      <w:r>
+        <w:t>DFD level-2</w:t>
+      </w:r>
+    </w:p>
+    <w:p>
+      <w:pPr>
         <w:rPr>
           <w:b/>
           <w:bCs/>
@@ -5963,9 +6050,10 @@
           <w:szCs w:val="40"/>
           <w:u w:val="single"/>
         </w:rPr>
-        <w:t>E</w:t>
-      </w:r>
-      <w:r>
+      </w:pPr>
+    </w:p>
+    <w:p>
+      <w:pPr>
         <w:rPr>
           <w:b/>
           <w:bCs/>
@@ -5973,9 +6061,10 @@
           <w:szCs w:val="40"/>
           <w:u w:val="single"/>
         </w:rPr>
-        <w:t>R</w:t>
-      </w:r>
-      <w:r>
+      </w:pPr>
+    </w:p>
+    <w:p>
+      <w:pPr>
         <w:rPr>
           <w:b/>
           <w:bCs/>
@@ -5983,56 +6072,206 @@
           <w:szCs w:val="40"/>
           <w:u w:val="single"/>
         </w:rPr>
-        <w:t>-Diagram</w:t>
-      </w:r>
-    </w:p>
-    <w:p>
-      <w:pPr>
-        <w:jc w:val="right"/>
-        <w:rPr>
-          <w:rFonts w:ascii="Garamond" w:hAnsi="Garamond"/>
-          <w:b/>
-          <w:sz w:val="18"/>
-          <w:szCs w:val="18"/>
-          <w:u w:val="single"/>
-        </w:rPr>
-      </w:pPr>
-      <w:r>
-        <w:rPr>
-          <w:rFonts w:ascii="Garamond" w:hAnsi="Garamond"/>
-          <w:b/>
-          <w:sz w:val="18"/>
-          <w:szCs w:val="18"/>
-          <w:u w:val="single"/>
-        </w:rPr>
-        <w:t xml:space="preserve">Created on </w:t>
-      </w:r>
-      <w:r>
-        <w:rPr>
-          <w:rFonts w:ascii="Garamond" w:hAnsi="Garamond"/>
-          <w:b/>
-          <w:sz w:val="18"/>
-          <w:szCs w:val="18"/>
-          <w:u w:val="single"/>
-        </w:rPr>
-        <w:t>www.lucid.app</w:t>
-      </w:r>
-    </w:p>
-    <w:p>
-      <w:pPr>
-        <w:jc w:val="center"/>
+      </w:pPr>
+    </w:p>
+    <w:p>
+      <w:pPr>
         <w:rPr>
           <w:b/>
           <w:bCs/>
           <w:sz w:val="40"/>
           <w:szCs w:val="40"/>
+          <w:u w:val="single"/>
+        </w:rPr>
+      </w:pPr>
+    </w:p>
+    <w:p>
+      <w:pPr>
+        <w:rPr>
+          <w:b/>
+          <w:bCs/>
+          <w:sz w:val="40"/>
+          <w:szCs w:val="40"/>
+          <w:u w:val="single"/>
+        </w:rPr>
+      </w:pPr>
+    </w:p>
+    <w:p>
+      <w:pPr>
+        <w:rPr>
+          <w:b/>
+          <w:bCs/>
+          <w:sz w:val="40"/>
+          <w:szCs w:val="40"/>
+          <w:u w:val="single"/>
+        </w:rPr>
+      </w:pPr>
+    </w:p>
+    <w:p>
+      <w:pPr>
+        <w:rPr>
+          <w:b/>
+          <w:bCs/>
+          <w:sz w:val="40"/>
+          <w:szCs w:val="40"/>
+          <w:u w:val="single"/>
+        </w:rPr>
+      </w:pPr>
+    </w:p>
+    <w:p>
+      <w:pPr>
+        <w:rPr>
+          <w:b/>
+          <w:bCs/>
+          <w:sz w:val="40"/>
+          <w:szCs w:val="40"/>
+          <w:u w:val="single"/>
+        </w:rPr>
+      </w:pPr>
+    </w:p>
+    <w:p>
+      <w:pPr>
+        <w:rPr>
+          <w:b/>
+          <w:bCs/>
+          <w:sz w:val="40"/>
+          <w:szCs w:val="40"/>
+          <w:u w:val="single"/>
+        </w:rPr>
+      </w:pPr>
+    </w:p>
+    <w:p>
+      <w:pPr>
+        <w:rPr>
+          <w:b/>
+          <w:bCs/>
+          <w:sz w:val="40"/>
+          <w:szCs w:val="40"/>
+          <w:u w:val="single"/>
+        </w:rPr>
+      </w:pPr>
+    </w:p>
+    <w:p>
+      <w:pPr>
+        <w:rPr>
+          <w:b/>
+          <w:bCs/>
+          <w:sz w:val="40"/>
+          <w:szCs w:val="40"/>
+          <w:u w:val="single"/>
+        </w:rPr>
+      </w:pPr>
+    </w:p>
+    <w:p>
+      <w:pPr>
+        <w:rPr>
+          <w:b/>
+          <w:bCs/>
+          <w:sz w:val="40"/>
+          <w:szCs w:val="40"/>
+          <w:u w:val="single"/>
+        </w:rPr>
+      </w:pPr>
+    </w:p>
+    <w:p>
+      <w:pPr>
+        <w:rPr>
+          <w:b/>
+          <w:bCs/>
+          <w:sz w:val="40"/>
+          <w:szCs w:val="40"/>
+          <w:u w:val="single"/>
+        </w:rPr>
+      </w:pPr>
+    </w:p>
+    <w:p>
+      <w:pPr>
+        <w:rPr>
+          <w:b/>
+          <w:bCs/>
+          <w:sz w:val="40"/>
+          <w:szCs w:val="40"/>
+          <w:u w:val="single"/>
+        </w:rPr>
+      </w:pPr>
+      <w:r>
+        <w:rPr>
+          <w:b/>
+          <w:bCs/>
+          <w:sz w:val="40"/>
+          <w:szCs w:val="40"/>
+          <w:u w:val="single"/>
+        </w:rPr>
+        <w:lastRenderedPageBreak/>
+        <w:t>E</w:t>
+      </w:r>
+      <w:r>
+        <w:rPr>
+          <w:b/>
+          <w:bCs/>
+          <w:sz w:val="40"/>
+          <w:szCs w:val="40"/>
+          <w:u w:val="single"/>
+        </w:rPr>
+        <w:t>R</w:t>
+      </w:r>
+      <w:r>
+        <w:rPr>
+          <w:b/>
+          <w:bCs/>
+          <w:sz w:val="40"/>
+          <w:szCs w:val="40"/>
+          <w:u w:val="single"/>
+        </w:rPr>
+        <w:t>-Diagram</w:t>
+      </w:r>
+    </w:p>
+    <w:p>
+      <w:pPr>
+        <w:jc w:val="right"/>
+        <w:rPr>
+          <w:rFonts w:ascii="Garamond" w:hAnsi="Garamond"/>
+          <w:b/>
+          <w:sz w:val="18"/>
+          <w:szCs w:val="18"/>
+          <w:u w:val="single"/>
+        </w:rPr>
+      </w:pPr>
+      <w:r>
+        <w:rPr>
+          <w:rFonts w:ascii="Garamond" w:hAnsi="Garamond"/>
+          <w:b/>
+          <w:sz w:val="18"/>
+          <w:szCs w:val="18"/>
+          <w:u w:val="single"/>
+        </w:rPr>
+        <w:t xml:space="preserve">Created on </w:t>
+      </w:r>
+      <w:r>
+        <w:rPr>
+          <w:rFonts w:ascii="Garamond" w:hAnsi="Garamond"/>
+          <w:b/>
+          <w:sz w:val="18"/>
+          <w:szCs w:val="18"/>
+          <w:u w:val="single"/>
+        </w:rPr>
+        <w:t>www.lucid.app</w:t>
+      </w:r>
+    </w:p>
+    <w:p>
+      <w:pPr>
+        <w:jc w:val="center"/>
+        <w:rPr>
+          <w:b/>
+          <w:bCs/>
+          <w:sz w:val="40"/>
+          <w:szCs w:val="40"/>
         </w:rPr>
       </w:pPr>
       <w:r>
         <w:rPr>
           <w:noProof/>
         </w:rPr>
-        <w:lastRenderedPageBreak/>
         <w:drawing>
           <wp:inline distT="0" distB="0" distL="0" distR="0" wp14:anchorId="30FA51A9" wp14:editId="2E299F65">
             <wp:extent cx="6525492" cy="7594600"/>
@@ -6051,7 +6290,7 @@
                     </pic:cNvPicPr>
                   </pic:nvPicPr>
                   <pic:blipFill>
-                    <a:blip r:embed="rId9">
+                    <a:blip r:embed="rId10">
                       <a:extLst>
                         <a:ext uri="{28A0092B-C50C-407E-A947-70E740481C1C}">
                           <a14:useLocalDpi xmlns:a14="http://schemas.microsoft.com/office/drawing/2010/main" val="0"/>
@@ -6100,6 +6339,7 @@
           <w:sz w:val="44"/>
           <w:u w:val="single"/>
         </w:rPr>
+        <w:lastRenderedPageBreak/>
         <w:t>DATA-STRUCTURES</w:t>
       </w:r>
     </w:p>
@@ -8341,7 +8581,6 @@
           <w:sz w:val="32"/>
           <w:szCs w:val="32"/>
         </w:rPr>
-        <w:lastRenderedPageBreak/>
         <w:t xml:space="preserve">Table Name:  </w:t>
       </w:r>
       <w:proofErr w:type="spellStart"/>
@@ -11090,7 +11329,7 @@
           <w:b w:val="0"/>
         </w:rPr>
       </w:pPr>
-      <w:hyperlink r:id="rId10" w:history="1">
+      <w:hyperlink r:id="rId11" w:history="1">
         <w:r>
           <w:rPr>
             <w:rStyle w:val="Hyperlink"/>
@@ -11112,7 +11351,7 @@
           <w:rFonts w:ascii="Arial" w:eastAsia="Batang" w:hAnsi="Arial"/>
         </w:rPr>
       </w:pPr>
-      <w:hyperlink r:id="rId11" w:history="1">
+      <w:hyperlink r:id="rId12" w:history="1">
         <w:r>
           <w:rPr>
             <w:rStyle w:val="Hyperlink"/>
@@ -11136,7 +11375,7 @@
           <w:u w:val="none"/>
         </w:rPr>
       </w:pPr>
-      <w:hyperlink r:id="rId12" w:history="1">
+      <w:hyperlink r:id="rId13" w:history="1">
         <w:r>
           <w:rPr>
             <w:rStyle w:val="Hyperlink"/>
@@ -11160,7 +11399,7 @@
           <w:u w:val="none"/>
         </w:rPr>
       </w:pPr>
-      <w:hyperlink r:id="rId13" w:history="1">
+      <w:hyperlink r:id="rId14" w:history="1">
         <w:r>
           <w:rPr>
             <w:rStyle w:val="Hyperlink"/>
@@ -11190,7 +11429,7 @@
           <w:rFonts w:ascii="Arial" w:eastAsia="Batang" w:hAnsi="Arial"/>
         </w:rPr>
       </w:pPr>
-      <w:hyperlink r:id="rId14" w:history="1">
+      <w:hyperlink r:id="rId15" w:history="1">
         <w:r>
           <w:rPr>
             <w:rStyle w:val="Hyperlink"/>
@@ -12114,12 +12353,12 @@
       </w:pPr>
     </w:p>
     <w:sectPr>
-      <w:headerReference w:type="even" r:id="rId15"/>
-      <w:headerReference w:type="default" r:id="rId16"/>
-      <w:footerReference w:type="even" r:id="rId17"/>
-      <w:footerReference w:type="default" r:id="rId18"/>
-      <w:headerReference w:type="first" r:id="rId19"/>
-      <w:footerReference w:type="first" r:id="rId20"/>
+      <w:headerReference w:type="even" r:id="rId16"/>
+      <w:headerReference w:type="default" r:id="rId17"/>
+      <w:footerReference w:type="even" r:id="rId18"/>
+      <w:footerReference w:type="default" r:id="rId19"/>
+      <w:headerReference w:type="first" r:id="rId20"/>
+      <w:footerReference w:type="first" r:id="rId21"/>
       <w:pgSz w:w="12240" w:h="15840"/>
       <w:pgMar w:top="1440" w:right="900" w:bottom="1440" w:left="851" w:header="720" w:footer="720" w:gutter="0"/>
       <w:pgBorders w:offsetFrom="page">
@@ -15405,7 +15644,7 @@
   <w:style w:type="paragraph" w:default="1" w:styleId="Normal">
     <w:name w:val="Normal"/>
     <w:qFormat/>
-    <w:rsid w:val="00DF0D0A"/>
+    <w:rsid w:val="003F532A"/>
     <w:pPr>
       <w:spacing w:after="0" w:line="240" w:lineRule="auto"/>
     </w:pPr>

</xml_diff>

<commit_message>
Work finished of modules description nearly
</commit_message>
<xml_diff>
--- a/Institute Managenent System.docx
+++ b/Institute Managenent System.docx
@@ -8038,6 +8038,98 @@
                 <w:sz w:val="24"/>
                 <w:szCs w:val="24"/>
               </w:rPr>
+              <w:t>fac_subject</w:t>
+            </w:r>
+          </w:p>
+        </w:tc>
+        <w:tc>
+          <w:tcPr>
+            <w:tcW w:w="2120" w:type="dxa"/>
+          </w:tcPr>
+          <w:p>
+            <w:pPr>
+              <w:rPr>
+                <w:sz w:val="24"/>
+                <w:szCs w:val="24"/>
+              </w:rPr>
+            </w:pPr>
+            <w:r>
+              <w:rPr>
+                <w:sz w:val="24"/>
+                <w:szCs w:val="24"/>
+              </w:rPr>
+              <w:t>VARCHAR(</w:t>
+            </w:r>
+            <w:r>
+              <w:rPr>
+                <w:sz w:val="24"/>
+                <w:szCs w:val="24"/>
+              </w:rPr>
+              <w:t>2</w:t>
+            </w:r>
+            <w:r>
+              <w:rPr>
+                <w:sz w:val="24"/>
+                <w:szCs w:val="24"/>
+              </w:rPr>
+              <w:t>0)</w:t>
+            </w:r>
+          </w:p>
+        </w:tc>
+        <w:tc>
+          <w:tcPr>
+            <w:tcW w:w="2120" w:type="dxa"/>
+          </w:tcPr>
+          <w:p>
+            <w:pPr>
+              <w:rPr>
+                <w:sz w:val="24"/>
+                <w:szCs w:val="24"/>
+              </w:rPr>
+            </w:pPr>
+          </w:p>
+        </w:tc>
+        <w:tc>
+          <w:tcPr>
+            <w:tcW w:w="3393" w:type="dxa"/>
+          </w:tcPr>
+          <w:p>
+            <w:pPr>
+              <w:rPr>
+                <w:sz w:val="24"/>
+                <w:szCs w:val="24"/>
+              </w:rPr>
+            </w:pPr>
+            <w:r>
+              <w:rPr>
+                <w:sz w:val="24"/>
+                <w:szCs w:val="24"/>
+              </w:rPr>
+              <w:t>Subject taught by the teacher</w:t>
+            </w:r>
+          </w:p>
+        </w:tc>
+      </w:tr>
+      <w:tr>
+        <w:trPr>
+          <w:trHeight w:val="339"/>
+        </w:trPr>
+        <w:tc>
+          <w:tcPr>
+            <w:tcW w:w="3057" w:type="dxa"/>
+          </w:tcPr>
+          <w:p>
+            <w:pPr>
+              <w:rPr>
+                <w:sz w:val="24"/>
+                <w:szCs w:val="24"/>
+              </w:rPr>
+            </w:pPr>
+            <w:r>
+              <w:rPr>
+                <w:sz w:val="24"/>
+                <w:szCs w:val="24"/>
+              </w:rPr>
               <w:t>fac_first_name</w:t>
             </w:r>
           </w:p>
@@ -10099,30 +10191,6 @@
           <w:sz w:val="28"/>
           <w:u w:val="single"/>
         </w:rPr>
-        <w:t>Taking admission in a subject</w:t>
-      </w:r>
-    </w:p>
-    <w:p>
-      <w:pPr>
-        <w:numPr>
-          <w:ilvl w:val="0"/>
-          <w:numId w:val="22"/>
-        </w:numPr>
-        <w:spacing w:line="480" w:lineRule="auto"/>
-        <w:rPr>
-          <w:rFonts w:ascii="Arial" w:hAnsi="Arial"/>
-          <w:b/>
-          <w:sz w:val="28"/>
-          <w:u w:val="single"/>
-        </w:rPr>
-      </w:pPr>
-      <w:r>
-        <w:rPr>
-          <w:rFonts w:ascii="Arial" w:hAnsi="Arial"/>
-          <w:b/>
-          <w:sz w:val="28"/>
-          <w:u w:val="single"/>
-        </w:rPr>
         <w:t>Viewing basic student and students details</w:t>
       </w:r>
     </w:p>
@@ -10333,27 +10401,31 @@
           <w:ilvl w:val="0"/>
           <w:numId w:val="22"/>
         </w:numPr>
-        <w:tabs>
-          <w:tab w:val="clear" w:pos="900"/>
-        </w:tabs>
-        <w:spacing w:line="480" w:lineRule="auto"/>
-        <w:ind w:left="709" w:hanging="142"/>
-        <w:jc w:val="center"/>
-        <w:rPr>
-          <w:rFonts w:ascii="Arial" w:hAnsi="Arial"/>
-          <w:b/>
-          <w:sz w:val="28"/>
-          <w:u w:val="single"/>
-        </w:rPr>
-      </w:pPr>
-      <w:r>
-        <w:rPr>
-          <w:rFonts w:ascii="Arial" w:hAnsi="Arial"/>
-          <w:b/>
-          <w:sz w:val="28"/>
-          <w:u w:val="single"/>
-        </w:rPr>
-        <w:t>Deleting resigned or leaved faculty with administration and sending mail to leaving faculty and the administration.</w:t>
+        <w:spacing w:line="360" w:lineRule="auto"/>
+        <w:rPr>
+          <w:rFonts w:ascii="Arial" w:hAnsi="Arial"/>
+          <w:b/>
+          <w:sz w:val="28"/>
+          <w:u w:val="single"/>
+        </w:rPr>
+      </w:pPr>
+      <w:r>
+        <w:rPr>
+          <w:rFonts w:ascii="Arial" w:hAnsi="Arial"/>
+          <w:b/>
+          <w:sz w:val="28"/>
+          <w:u w:val="single"/>
+        </w:rPr>
+        <w:t>Deleting resigned faculty and sending mail to them</w:t>
+      </w:r>
+      <w:r>
+        <w:rPr>
+          <w:rFonts w:ascii="Arial" w:hAnsi="Arial"/>
+          <w:b/>
+          <w:sz w:val="28"/>
+          <w:u w:val="single"/>
+        </w:rPr>
+        <w:t xml:space="preserve"> by admin</w:t>
       </w:r>
     </w:p>
     <w:p>
@@ -10425,6 +10497,30 @@
     </w:p>
     <w:p>
       <w:pPr>
+        <w:spacing w:line="480" w:lineRule="auto"/>
+        <w:ind w:left="567"/>
+        <w:rPr>
+          <w:rFonts w:ascii="Arial" w:hAnsi="Arial"/>
+          <w:b/>
+          <w:sz w:val="28"/>
+          <w:u w:val="single"/>
+        </w:rPr>
+      </w:pPr>
+    </w:p>
+    <w:p>
+      <w:pPr>
+        <w:spacing w:line="480" w:lineRule="auto"/>
+        <w:ind w:left="567"/>
+        <w:rPr>
+          <w:rFonts w:ascii="Arial" w:hAnsi="Arial"/>
+          <w:b/>
+          <w:sz w:val="28"/>
+          <w:u w:val="single"/>
+        </w:rPr>
+      </w:pPr>
+    </w:p>
+    <w:p>
+      <w:pPr>
         <w:jc w:val="center"/>
         <w:rPr>
           <w:rFonts w:ascii="Garamond" w:hAnsi="Garamond"/>
@@ -10510,6 +10606,7 @@
           <w:rFonts w:ascii="Arial" w:hAnsi="Arial"/>
           <w:b/>
           <w:sz w:val="28"/>
+          <w:u w:val="single"/>
         </w:rPr>
         <w:t>Administrator</w:t>
       </w:r>
@@ -10602,6 +10699,7 @@
           <w:rFonts w:ascii="Arial" w:hAnsi="Arial"/>
           <w:b/>
           <w:sz w:val="28"/>
+          <w:u w:val="single"/>
         </w:rPr>
         <w:t>Staff</w:t>
       </w:r>
@@ -10729,7 +10827,9 @@
         <w:ind w:left="180"/>
         <w:rPr>
           <w:rFonts w:ascii="Arial" w:hAnsi="Arial"/>
-          <w:sz w:val="28"/>
+          <w:b/>
+          <w:sz w:val="28"/>
+          <w:u w:val="single"/>
         </w:rPr>
       </w:pPr>
       <w:r>
@@ -10792,21 +10892,16 @@
     </w:p>
     <w:p>
       <w:pPr>
-        <w:spacing w:line="480" w:lineRule="auto"/>
-        <w:rPr>
-          <w:rFonts w:ascii="Arial" w:hAnsi="Arial"/>
-          <w:b/>
-          <w:sz w:val="28"/>
-          <w:u w:val="single"/>
-        </w:rPr>
-      </w:pPr>
-      <w:r>
-        <w:rPr>
-          <w:rFonts w:ascii="Arial" w:hAnsi="Arial"/>
-          <w:b/>
-          <w:sz w:val="28"/>
-        </w:rPr>
-        <w:t xml:space="preserve">  </w:t>
+        <w:spacing w:line="360" w:lineRule="auto"/>
+        <w:rPr>
+          <w:rFonts w:ascii="Arial" w:hAnsi="Arial"/>
+          <w:b/>
+          <w:sz w:val="28"/>
+          <w:u w:val="single"/>
+        </w:rPr>
+      </w:pPr>
+      <w:r>
+        <w:t xml:space="preserve">   </w:t>
       </w:r>
       <w:r>
         <w:rPr>
@@ -10820,24 +10915,978 @@
     </w:p>
     <w:p>
       <w:pPr>
-        <w:rPr>
-          <w:sz w:val="28"/>
-          <w:szCs w:val="28"/>
+        <w:spacing w:line="360" w:lineRule="auto"/>
+        <w:ind w:firstLine="720"/>
+        <w:rPr>
+          <w:rFonts w:ascii="Arial" w:hAnsi="Arial"/>
+          <w:bCs/>
+          <w:sz w:val="28"/>
+        </w:rPr>
+      </w:pPr>
+      <w:r>
+        <w:rPr>
+          <w:rFonts w:ascii="Arial" w:hAnsi="Arial"/>
+          <w:bCs/>
+          <w:sz w:val="28"/>
+        </w:rPr>
+        <w:t xml:space="preserve">This </w:t>
+      </w:r>
+      <w:r>
+        <w:rPr>
+          <w:rFonts w:ascii="Arial" w:hAnsi="Arial"/>
+          <w:sz w:val="28"/>
+        </w:rPr>
+        <w:t>module’s business logic takes data from model and show it on view on a specified jsp page. It comprises of query language of MySQL with java (used hibernate framework which make work easier with HQL).</w:t>
+      </w:r>
+    </w:p>
+    <w:p>
+      <w:pPr>
+        <w:spacing w:line="360" w:lineRule="auto"/>
+        <w:rPr>
+          <w:rFonts w:ascii="Arial" w:hAnsi="Arial"/>
+          <w:b/>
+          <w:sz w:val="28"/>
+          <w:u w:val="single"/>
+        </w:rPr>
+      </w:pPr>
+      <w:r>
+        <w:t xml:space="preserve">   </w:t>
+      </w:r>
+      <w:r>
+        <w:rPr>
+          <w:rFonts w:ascii="Arial" w:hAnsi="Arial"/>
+          <w:b/>
+          <w:sz w:val="28"/>
+          <w:u w:val="single"/>
+        </w:rPr>
+        <w:t>Admission</w:t>
+      </w:r>
+    </w:p>
+    <w:p>
+      <w:pPr>
+        <w:spacing w:line="360" w:lineRule="auto"/>
+        <w:ind w:firstLine="720"/>
+        <w:rPr>
+          <w:rFonts w:ascii="Arial" w:hAnsi="Arial"/>
+          <w:b/>
+          <w:sz w:val="28"/>
+          <w:u w:val="single"/>
+        </w:rPr>
+      </w:pPr>
+      <w:r>
+        <w:rPr>
+          <w:rFonts w:ascii="Arial" w:hAnsi="Arial"/>
+          <w:bCs/>
+          <w:sz w:val="28"/>
+        </w:rPr>
+        <w:t xml:space="preserve">This </w:t>
+      </w:r>
+      <w:r>
+        <w:rPr>
+          <w:rFonts w:ascii="Arial" w:hAnsi="Arial"/>
+          <w:sz w:val="28"/>
+        </w:rPr>
+        <w:t>module</w:t>
+      </w:r>
+      <w:r>
+        <w:rPr>
+          <w:rFonts w:ascii="Arial" w:hAnsi="Arial"/>
+          <w:sz w:val="28"/>
+        </w:rPr>
+        <w:t xml:space="preserve"> </w:t>
+      </w:r>
+      <w:r>
+        <w:rPr>
+          <w:rFonts w:ascii="Arial" w:hAnsi="Arial"/>
+          <w:sz w:val="28"/>
+        </w:rPr>
+        <w:t>consist of a form on view</w:t>
+      </w:r>
+      <w:r>
+        <w:rPr>
+          <w:rFonts w:ascii="Arial" w:hAnsi="Arial"/>
+          <w:sz w:val="28"/>
+        </w:rPr>
+        <w:t xml:space="preserve"> page</w:t>
+      </w:r>
+      <w:r>
+        <w:rPr>
+          <w:rFonts w:ascii="Arial" w:hAnsi="Arial"/>
+          <w:sz w:val="28"/>
+        </w:rPr>
+        <w:t xml:space="preserve"> through which the user will</w:t>
+      </w:r>
+      <w:r>
+        <w:rPr>
+          <w:rFonts w:ascii="Arial" w:hAnsi="Arial"/>
+          <w:sz w:val="28"/>
+        </w:rPr>
+        <w:t xml:space="preserve"> interact and </w:t>
+      </w:r>
+      <w:r>
+        <w:rPr>
+          <w:rFonts w:ascii="Arial" w:hAnsi="Arial"/>
+          <w:sz w:val="28"/>
+        </w:rPr>
+        <w:t>fill all the given details and sub</w:t>
+      </w:r>
+      <w:r>
+        <w:rPr>
+          <w:rFonts w:ascii="Arial" w:hAnsi="Arial"/>
+          <w:sz w:val="28"/>
+        </w:rPr>
+        <w:t>m</w:t>
+      </w:r>
+      <w:r>
+        <w:rPr>
+          <w:rFonts w:ascii="Arial" w:hAnsi="Arial"/>
+          <w:sz w:val="28"/>
+        </w:rPr>
+        <w:t>it it online with just a single click. Tha</w:t>
+      </w:r>
+      <w:r>
+        <w:rPr>
+          <w:rFonts w:ascii="Arial" w:hAnsi="Arial"/>
+          <w:sz w:val="28"/>
+        </w:rPr>
+        <w:t>n</w:t>
+      </w:r>
+      <w:r>
+        <w:rPr>
+          <w:rFonts w:ascii="Arial" w:hAnsi="Arial"/>
+          <w:sz w:val="28"/>
+        </w:rPr>
+        <w:t xml:space="preserve"> details </w:t>
+      </w:r>
+      <w:r>
+        <w:rPr>
+          <w:rFonts w:ascii="Arial" w:hAnsi="Arial"/>
+          <w:sz w:val="28"/>
+        </w:rPr>
+        <w:t>will</w:t>
+      </w:r>
+      <w:r>
+        <w:rPr>
+          <w:rFonts w:ascii="Arial" w:hAnsi="Arial"/>
+          <w:sz w:val="28"/>
+        </w:rPr>
+        <w:t xml:space="preserve"> be added to the database and </w:t>
+      </w:r>
+      <w:r>
+        <w:rPr>
+          <w:rFonts w:ascii="Arial" w:hAnsi="Arial"/>
+          <w:sz w:val="28"/>
+        </w:rPr>
+        <w:t>a computer generate pdf is provide to the admission taking student.</w:t>
+      </w:r>
+    </w:p>
+    <w:p>
+      <w:pPr>
+        <w:spacing w:line="360" w:lineRule="auto"/>
+      </w:pPr>
+    </w:p>
+    <w:p>
+      <w:pPr>
+        <w:spacing w:line="360" w:lineRule="auto"/>
+        <w:rPr>
+          <w:rFonts w:ascii="Arial" w:hAnsi="Arial"/>
+          <w:b/>
+          <w:sz w:val="28"/>
+          <w:u w:val="single"/>
+        </w:rPr>
+      </w:pPr>
+      <w:r>
+        <w:t xml:space="preserve">   </w:t>
+      </w:r>
+      <w:r>
+        <w:rPr>
+          <w:rFonts w:ascii="Arial" w:hAnsi="Arial"/>
+          <w:b/>
+          <w:sz w:val="28"/>
+          <w:u w:val="single"/>
+        </w:rPr>
+        <w:t>Any user view list of teachers with their respective subjects</w:t>
+      </w:r>
+    </w:p>
+    <w:p>
+      <w:pPr>
+        <w:spacing w:line="360" w:lineRule="auto"/>
+        <w:ind w:firstLine="720"/>
+      </w:pPr>
+      <w:r>
+        <w:rPr>
+          <w:rFonts w:ascii="Arial" w:hAnsi="Arial"/>
+          <w:bCs/>
+          <w:sz w:val="28"/>
+        </w:rPr>
+        <w:t xml:space="preserve">This </w:t>
+      </w:r>
+      <w:r>
+        <w:rPr>
+          <w:rFonts w:ascii="Arial" w:hAnsi="Arial"/>
+          <w:sz w:val="28"/>
+        </w:rPr>
+        <w:t>module</w:t>
+      </w:r>
+      <w:r>
+        <w:rPr>
+          <w:rFonts w:ascii="Arial" w:hAnsi="Arial"/>
+          <w:sz w:val="28"/>
+        </w:rPr>
+        <w:t xml:space="preserve"> is interactable through a single button and the data will be visible on the screen with the help of java, hibernate extracting data form database and showing on jsp page.</w:t>
+      </w:r>
+    </w:p>
+    <w:p>
+      <w:pPr>
+        <w:spacing w:line="360" w:lineRule="auto"/>
+        <w:rPr>
+          <w:rFonts w:ascii="Arial" w:hAnsi="Arial"/>
+          <w:b/>
+          <w:sz w:val="28"/>
+          <w:u w:val="single"/>
+        </w:rPr>
+      </w:pPr>
+      <w:r>
+        <w:t xml:space="preserve">   </w:t>
+      </w:r>
+      <w:r>
+        <w:rPr>
+          <w:rFonts w:ascii="Arial" w:hAnsi="Arial"/>
+          <w:b/>
+          <w:sz w:val="28"/>
+          <w:u w:val="single"/>
+        </w:rPr>
+        <w:t>List of batches</w:t>
+      </w:r>
+    </w:p>
+    <w:p>
+      <w:pPr>
+        <w:spacing w:line="360" w:lineRule="auto"/>
+        <w:ind w:firstLine="720"/>
+        <w:rPr>
+          <w:rFonts w:ascii="Arial" w:hAnsi="Arial"/>
+          <w:b/>
+          <w:sz w:val="28"/>
+          <w:u w:val="single"/>
+        </w:rPr>
+      </w:pPr>
+      <w:r>
+        <w:rPr>
+          <w:rFonts w:ascii="Arial" w:hAnsi="Arial"/>
+          <w:bCs/>
+          <w:sz w:val="28"/>
+        </w:rPr>
+        <w:t xml:space="preserve">This </w:t>
+      </w:r>
+      <w:r>
+        <w:rPr>
+          <w:rFonts w:ascii="Arial" w:hAnsi="Arial"/>
+          <w:sz w:val="28"/>
+        </w:rPr>
+        <w:t>module</w:t>
+      </w:r>
+      <w:r>
+        <w:rPr>
+          <w:rFonts w:ascii="Arial" w:hAnsi="Arial"/>
+          <w:sz w:val="28"/>
+        </w:rPr>
+        <w:t xml:space="preserve"> is as simple as other view lists same process but the query used and data extracted is changed.</w:t>
+      </w:r>
+      <w:r>
+        <w:rPr>
+          <w:rFonts w:ascii="Arial" w:hAnsi="Arial"/>
+          <w:sz w:val="28"/>
+        </w:rPr>
+        <w:t xml:space="preserve"> Most visible change is in their way of presentation.</w:t>
+      </w:r>
+    </w:p>
+    <w:p>
+      <w:pPr>
+        <w:spacing w:line="360" w:lineRule="auto"/>
+        <w:rPr>
+          <w:rFonts w:ascii="Arial" w:hAnsi="Arial"/>
+          <w:b/>
+          <w:sz w:val="28"/>
+          <w:u w:val="single"/>
+        </w:rPr>
+      </w:pPr>
+      <w:r>
+        <w:t xml:space="preserve">   </w:t>
+      </w:r>
+      <w:r>
+        <w:rPr>
+          <w:rFonts w:ascii="Arial" w:hAnsi="Arial"/>
+          <w:b/>
+          <w:sz w:val="28"/>
+          <w:u w:val="single"/>
+        </w:rPr>
+        <w:t xml:space="preserve">Viewing basic student and </w:t>
+      </w:r>
+      <w:r>
+        <w:rPr>
+          <w:rFonts w:ascii="Arial" w:hAnsi="Arial"/>
+          <w:b/>
+          <w:sz w:val="28"/>
+          <w:u w:val="single"/>
+        </w:rPr>
+        <w:t>students’</w:t>
+      </w:r>
+      <w:r>
+        <w:rPr>
+          <w:rFonts w:ascii="Arial" w:hAnsi="Arial"/>
+          <w:b/>
+          <w:sz w:val="28"/>
+          <w:u w:val="single"/>
+        </w:rPr>
+        <w:t xml:space="preserve"> details</w:t>
+      </w:r>
+    </w:p>
+    <w:p>
+      <w:pPr>
+        <w:spacing w:line="360" w:lineRule="auto"/>
+        <w:ind w:firstLine="720"/>
+        <w:rPr>
+          <w:rFonts w:ascii="Arial" w:hAnsi="Arial"/>
+          <w:b/>
+          <w:sz w:val="28"/>
+          <w:u w:val="single"/>
+        </w:rPr>
+      </w:pPr>
+      <w:r>
+        <w:rPr>
+          <w:rFonts w:ascii="Arial" w:hAnsi="Arial"/>
+          <w:bCs/>
+          <w:sz w:val="28"/>
+        </w:rPr>
+        <w:t xml:space="preserve">This </w:t>
+      </w:r>
+      <w:r>
+        <w:rPr>
+          <w:rFonts w:ascii="Arial" w:hAnsi="Arial"/>
+          <w:sz w:val="28"/>
+        </w:rPr>
+        <w:t>module</w:t>
+      </w:r>
+      <w:r>
+        <w:rPr>
+          <w:rFonts w:ascii="Arial" w:hAnsi="Arial"/>
+          <w:sz w:val="28"/>
+        </w:rPr>
+        <w:t xml:space="preserve"> </w:t>
+      </w:r>
+      <w:r>
+        <w:rPr>
+          <w:rFonts w:ascii="Arial" w:hAnsi="Arial"/>
+          <w:sz w:val="28"/>
+        </w:rPr>
+        <w:t>consist of extracting and presenting on the page. It does not have the authority to show all the details of a student like fee, address, etc.</w:t>
+      </w:r>
+    </w:p>
+    <w:p>
+      <w:pPr>
+        <w:spacing w:line="360" w:lineRule="auto"/>
+        <w:ind w:left="142"/>
+        <w:rPr>
+          <w:rFonts w:ascii="Arial" w:hAnsi="Arial"/>
+          <w:b/>
+          <w:sz w:val="28"/>
+          <w:u w:val="single"/>
+        </w:rPr>
+      </w:pPr>
+      <w:r>
+        <w:rPr>
+          <w:rFonts w:ascii="Arial" w:hAnsi="Arial"/>
+          <w:b/>
+          <w:sz w:val="28"/>
+          <w:u w:val="single"/>
+        </w:rPr>
+        <w:t>Viewing basic teacher and teachers</w:t>
+      </w:r>
+      <w:r>
+        <w:rPr>
+          <w:rFonts w:ascii="Arial" w:hAnsi="Arial"/>
+          <w:b/>
+          <w:sz w:val="28"/>
+          <w:u w:val="single"/>
+        </w:rPr>
+        <w:t xml:space="preserve">’ </w:t>
+      </w:r>
+      <w:r>
+        <w:rPr>
+          <w:rFonts w:ascii="Arial" w:hAnsi="Arial"/>
+          <w:b/>
+          <w:sz w:val="28"/>
+          <w:u w:val="single"/>
+        </w:rPr>
+        <w:t>details</w:t>
+      </w:r>
+    </w:p>
+    <w:p>
+      <w:pPr>
+        <w:spacing w:line="360" w:lineRule="auto"/>
+        <w:ind w:firstLine="720"/>
+        <w:rPr>
+          <w:rFonts w:ascii="Arial" w:hAnsi="Arial"/>
+          <w:b/>
+          <w:sz w:val="28"/>
+          <w:u w:val="single"/>
+        </w:rPr>
+      </w:pPr>
+      <w:r>
+        <w:rPr>
+          <w:rFonts w:ascii="Arial" w:hAnsi="Arial"/>
+          <w:bCs/>
+          <w:sz w:val="28"/>
+        </w:rPr>
+        <w:t xml:space="preserve">This </w:t>
+      </w:r>
+      <w:r>
+        <w:rPr>
+          <w:rFonts w:ascii="Arial" w:hAnsi="Arial"/>
+          <w:sz w:val="28"/>
+        </w:rPr>
+        <w:t xml:space="preserve">module consist of extracting and presenting on the page. It does not have the authority to show all the details of a </w:t>
+      </w:r>
+      <w:r>
+        <w:rPr>
+          <w:rFonts w:ascii="Arial" w:hAnsi="Arial"/>
+          <w:sz w:val="28"/>
+        </w:rPr>
+        <w:t>faculty</w:t>
+      </w:r>
+      <w:r>
+        <w:rPr>
+          <w:rFonts w:ascii="Arial" w:hAnsi="Arial"/>
+          <w:sz w:val="28"/>
+        </w:rPr>
+        <w:t xml:space="preserve"> like </w:t>
+      </w:r>
+      <w:r>
+        <w:rPr>
+          <w:rFonts w:ascii="Arial" w:hAnsi="Arial"/>
+          <w:sz w:val="28"/>
+        </w:rPr>
+        <w:t>salary, date of joining</w:t>
+      </w:r>
+      <w:r>
+        <w:rPr>
+          <w:rFonts w:ascii="Arial" w:hAnsi="Arial"/>
+          <w:sz w:val="28"/>
+        </w:rPr>
+        <w:t>, address, etc.</w:t>
+      </w:r>
+    </w:p>
+    <w:p>
+      <w:pPr>
+        <w:spacing w:line="360" w:lineRule="auto"/>
+        <w:ind w:left="142"/>
+        <w:rPr>
+          <w:rFonts w:ascii="Arial" w:hAnsi="Arial"/>
+          <w:b/>
+          <w:sz w:val="28"/>
+          <w:u w:val="single"/>
+        </w:rPr>
+      </w:pPr>
+      <w:r>
+        <w:rPr>
+          <w:rFonts w:ascii="Arial" w:hAnsi="Arial"/>
+          <w:b/>
+          <w:sz w:val="28"/>
+          <w:u w:val="single"/>
+        </w:rPr>
+        <w:t>Viewing batch details</w:t>
+      </w:r>
+    </w:p>
+    <w:p>
+      <w:pPr>
+        <w:spacing w:line="360" w:lineRule="auto"/>
+        <w:ind w:firstLine="720"/>
+        <w:rPr>
+          <w:rFonts w:ascii="Arial" w:hAnsi="Arial"/>
+          <w:b/>
+          <w:sz w:val="28"/>
+          <w:u w:val="single"/>
+        </w:rPr>
+      </w:pPr>
+      <w:r>
+        <w:rPr>
+          <w:rFonts w:ascii="Arial" w:hAnsi="Arial"/>
+          <w:bCs/>
+          <w:sz w:val="28"/>
+        </w:rPr>
+        <w:t>This</w:t>
+      </w:r>
+      <w:r>
+        <w:rPr>
+          <w:rFonts w:ascii="Arial" w:hAnsi="Arial"/>
+          <w:bCs/>
+          <w:sz w:val="28"/>
+        </w:rPr>
+        <w:t xml:space="preserve"> module will show the list of ongoing batches of subjects with just a single button click.</w:t>
+      </w:r>
+    </w:p>
+    <w:p>
+      <w:pPr>
+        <w:spacing w:line="360" w:lineRule="auto"/>
+        <w:ind w:left="142"/>
+        <w:rPr>
+          <w:rFonts w:ascii="Arial" w:hAnsi="Arial"/>
+          <w:b/>
+          <w:sz w:val="28"/>
+          <w:u w:val="single"/>
+        </w:rPr>
+      </w:pPr>
+      <w:r>
+        <w:rPr>
+          <w:rFonts w:ascii="Arial" w:hAnsi="Arial"/>
+          <w:b/>
+          <w:sz w:val="28"/>
+          <w:u w:val="single"/>
+        </w:rPr>
+        <w:t>Secure Login</w:t>
+      </w:r>
+    </w:p>
+    <w:p>
+      <w:pPr>
+        <w:spacing w:line="360" w:lineRule="auto"/>
+        <w:ind w:firstLine="720"/>
+        <w:rPr>
+          <w:rFonts w:ascii="Arial" w:hAnsi="Arial"/>
+          <w:b/>
+          <w:sz w:val="28"/>
+          <w:u w:val="single"/>
+        </w:rPr>
+      </w:pPr>
+      <w:r>
+        <w:rPr>
+          <w:rFonts w:ascii="Arial" w:hAnsi="Arial"/>
+          <w:bCs/>
+          <w:sz w:val="28"/>
+        </w:rPr>
+        <w:t>This</w:t>
+      </w:r>
+      <w:r>
+        <w:rPr>
+          <w:rFonts w:ascii="Arial" w:hAnsi="Arial"/>
+          <w:bCs/>
+          <w:sz w:val="28"/>
+        </w:rPr>
+        <w:t xml:space="preserve"> module is used while login by authorities and is properly secure, all the data used to check details is fetched from the database which can’t be changed by any unauthorized person except the admin or owner of the institute.</w:t>
+      </w:r>
+    </w:p>
+    <w:p>
+      <w:pPr>
+        <w:spacing w:line="360" w:lineRule="auto"/>
+        <w:ind w:left="142"/>
+        <w:rPr>
+          <w:rFonts w:ascii="Arial" w:hAnsi="Arial"/>
+          <w:b/>
+          <w:sz w:val="28"/>
+          <w:u w:val="single"/>
+        </w:rPr>
+      </w:pPr>
+      <w:r>
+        <w:rPr>
+          <w:rFonts w:ascii="Arial" w:hAnsi="Arial"/>
+          <w:b/>
+          <w:sz w:val="28"/>
+          <w:u w:val="single"/>
+        </w:rPr>
+        <w:t>Viewing advanced detail of student and all students</w:t>
+      </w:r>
+    </w:p>
+    <w:p>
+      <w:pPr>
+        <w:spacing w:line="360" w:lineRule="auto"/>
+        <w:ind w:firstLine="720"/>
+        <w:rPr>
+          <w:rFonts w:ascii="Arial" w:hAnsi="Arial"/>
+          <w:bCs/>
+          <w:sz w:val="28"/>
+        </w:rPr>
+      </w:pPr>
+      <w:r>
+        <w:rPr>
+          <w:rFonts w:ascii="Arial" w:hAnsi="Arial"/>
+          <w:bCs/>
+          <w:sz w:val="28"/>
+        </w:rPr>
+        <w:t>This</w:t>
+      </w:r>
+      <w:r>
+        <w:rPr>
+          <w:rFonts w:ascii="Arial" w:hAnsi="Arial"/>
+          <w:bCs/>
+          <w:sz w:val="28"/>
+        </w:rPr>
+        <w:t xml:space="preserve"> </w:t>
+      </w:r>
+      <w:r>
+        <w:rPr>
+          <w:rFonts w:ascii="Arial" w:hAnsi="Arial"/>
+          <w:bCs/>
+          <w:sz w:val="28"/>
+        </w:rPr>
+        <w:t>is used by only owner/admin of institute. It is different from all other list presenting modules as it fetches all the student detail available in the database without hiding anything from owner.</w:t>
+      </w:r>
+    </w:p>
+    <w:p>
+      <w:pPr>
+        <w:spacing w:line="360" w:lineRule="auto"/>
+        <w:ind w:firstLine="720"/>
+        <w:rPr>
+          <w:rFonts w:ascii="Arial" w:hAnsi="Arial"/>
+          <w:b/>
+          <w:sz w:val="28"/>
+          <w:u w:val="single"/>
+        </w:rPr>
+      </w:pPr>
+    </w:p>
+    <w:p>
+      <w:pPr>
+        <w:spacing w:line="360" w:lineRule="auto"/>
+        <w:ind w:left="142"/>
+        <w:rPr>
+          <w:rFonts w:ascii="Arial" w:hAnsi="Arial"/>
+          <w:b/>
+          <w:sz w:val="28"/>
+          <w:u w:val="single"/>
+        </w:rPr>
+      </w:pPr>
+      <w:r>
+        <w:rPr>
+          <w:rFonts w:ascii="Arial" w:hAnsi="Arial"/>
+          <w:b/>
+          <w:sz w:val="28"/>
+          <w:u w:val="single"/>
+        </w:rPr>
+        <w:lastRenderedPageBreak/>
+        <w:t xml:space="preserve">Viewing advanced detail of teacher </w:t>
+      </w:r>
+      <w:r>
+        <w:rPr>
+          <w:rFonts w:ascii="Arial" w:hAnsi="Arial"/>
+          <w:b/>
+          <w:sz w:val="28"/>
+          <w:u w:val="single"/>
+        </w:rPr>
+        <w:t>and all</w:t>
+      </w:r>
+      <w:r>
+        <w:rPr>
+          <w:rFonts w:ascii="Arial" w:hAnsi="Arial"/>
+          <w:b/>
+          <w:sz w:val="28"/>
+          <w:u w:val="single"/>
+        </w:rPr>
+        <w:t xml:space="preserve"> </w:t>
+      </w:r>
+      <w:r>
+        <w:rPr>
+          <w:rFonts w:ascii="Arial" w:hAnsi="Arial"/>
+          <w:b/>
+          <w:sz w:val="28"/>
+          <w:u w:val="single"/>
+        </w:rPr>
+        <w:t>faculties</w:t>
+      </w:r>
+    </w:p>
+    <w:p>
+      <w:pPr>
+        <w:spacing w:line="360" w:lineRule="auto"/>
+        <w:ind w:firstLine="720"/>
+        <w:rPr>
+          <w:rFonts w:ascii="Arial" w:hAnsi="Arial"/>
+          <w:b/>
+          <w:sz w:val="28"/>
+          <w:u w:val="single"/>
+        </w:rPr>
+      </w:pPr>
+      <w:r>
+        <w:rPr>
+          <w:rFonts w:ascii="Arial" w:hAnsi="Arial"/>
+          <w:bCs/>
+          <w:sz w:val="28"/>
+        </w:rPr>
+        <w:t>This is used by only owner/admin of institute. It is different from all other list presenting modules as it fetches all the student detail available in the database without hiding anything from owner.</w:t>
+      </w:r>
+    </w:p>
+    <w:p>
+      <w:pPr>
+        <w:spacing w:line="360" w:lineRule="auto"/>
+        <w:ind w:left="142"/>
+        <w:rPr>
+          <w:rFonts w:ascii="Arial" w:hAnsi="Arial"/>
+          <w:b/>
+          <w:sz w:val="28"/>
+          <w:u w:val="single"/>
+        </w:rPr>
+      </w:pPr>
+      <w:r>
+        <w:rPr>
+          <w:rFonts w:ascii="Arial" w:hAnsi="Arial"/>
+          <w:b/>
+          <w:sz w:val="28"/>
+          <w:u w:val="single"/>
+        </w:rPr>
+        <w:t>Adding more faculty with administration login</w:t>
+      </w:r>
+    </w:p>
+    <w:p>
+      <w:pPr>
+        <w:spacing w:line="360" w:lineRule="auto"/>
+        <w:ind w:firstLine="720"/>
+        <w:rPr>
+          <w:rFonts w:ascii="Arial" w:hAnsi="Arial"/>
+          <w:bCs/>
+          <w:sz w:val="28"/>
+        </w:rPr>
+      </w:pPr>
+      <w:r>
+        <w:rPr>
+          <w:rFonts w:ascii="Arial" w:hAnsi="Arial"/>
+          <w:bCs/>
+          <w:sz w:val="28"/>
+        </w:rPr>
+        <w:t xml:space="preserve">This </w:t>
+      </w:r>
+      <w:r>
+        <w:rPr>
+          <w:rFonts w:ascii="Arial" w:hAnsi="Arial"/>
+          <w:bCs/>
+          <w:sz w:val="28"/>
+        </w:rPr>
+        <w:t>is used by owner only. He/she can add new faculty after confirming their joining in the institute. When he/she adds there details in the database, a mail is sent to them as a congratulation to them.</w:t>
+      </w:r>
+    </w:p>
+    <w:p>
+      <w:pPr>
+        <w:spacing w:line="360" w:lineRule="auto"/>
+        <w:ind w:left="284"/>
+        <w:rPr>
+          <w:rFonts w:ascii="Arial" w:hAnsi="Arial"/>
+          <w:b/>
+          <w:sz w:val="28"/>
+          <w:u w:val="single"/>
+        </w:rPr>
+      </w:pPr>
+      <w:r>
+        <w:rPr>
+          <w:rFonts w:ascii="Arial" w:hAnsi="Arial"/>
+          <w:b/>
+          <w:sz w:val="28"/>
+          <w:u w:val="single"/>
+        </w:rPr>
+        <w:t xml:space="preserve">Deleting resigned or leaved faculty and sending mail </w:t>
+      </w:r>
+      <w:r>
+        <w:rPr>
+          <w:rFonts w:ascii="Arial" w:hAnsi="Arial"/>
+          <w:b/>
+          <w:sz w:val="28"/>
+          <w:u w:val="single"/>
+        </w:rPr>
+        <w:t>to them</w:t>
+      </w:r>
+    </w:p>
+    <w:p>
+      <w:pPr>
+        <w:spacing w:line="360" w:lineRule="auto"/>
+        <w:ind w:firstLine="720"/>
+        <w:rPr>
+          <w:rFonts w:ascii="Arial" w:hAnsi="Arial"/>
+          <w:b/>
+          <w:sz w:val="28"/>
+          <w:u w:val="single"/>
+        </w:rPr>
+      </w:pPr>
+      <w:r>
+        <w:rPr>
+          <w:rFonts w:ascii="Arial" w:hAnsi="Arial"/>
+          <w:bCs/>
+          <w:sz w:val="28"/>
+        </w:rPr>
+        <w:t xml:space="preserve">Same as adding </w:t>
+      </w:r>
+      <w:r>
+        <w:rPr>
+          <w:rFonts w:ascii="Arial" w:hAnsi="Arial"/>
+          <w:bCs/>
+          <w:sz w:val="28"/>
+        </w:rPr>
+        <w:t>the only difference</w:t>
+      </w:r>
+      <w:r>
+        <w:rPr>
+          <w:rFonts w:ascii="Arial" w:hAnsi="Arial"/>
+          <w:bCs/>
+          <w:sz w:val="28"/>
+        </w:rPr>
+        <w:t xml:space="preserve"> is</w:t>
+      </w:r>
+      <w:r>
+        <w:rPr>
+          <w:rFonts w:ascii="Arial" w:hAnsi="Arial"/>
+          <w:bCs/>
+          <w:sz w:val="28"/>
+        </w:rPr>
+        <w:t xml:space="preserve"> that </w:t>
+      </w:r>
+      <w:r>
+        <w:rPr>
+          <w:rFonts w:ascii="Arial" w:hAnsi="Arial"/>
+          <w:bCs/>
+          <w:sz w:val="28"/>
+        </w:rPr>
+        <w:t xml:space="preserve">in it the data is delated and the mail received by the leaving faculty is </w:t>
+      </w:r>
+      <w:r>
+        <w:rPr>
+          <w:rFonts w:ascii="Arial" w:hAnsi="Arial"/>
+          <w:bCs/>
+          <w:sz w:val="28"/>
+        </w:rPr>
+        <w:t>‘T</w:t>
+      </w:r>
+      <w:r>
+        <w:rPr>
+          <w:rFonts w:ascii="Arial" w:hAnsi="Arial"/>
+          <w:bCs/>
+          <w:sz w:val="28"/>
+        </w:rPr>
+        <w:t>hanks for being with us</w:t>
+      </w:r>
+      <w:r>
+        <w:rPr>
+          <w:rFonts w:ascii="Arial" w:hAnsi="Arial"/>
+          <w:bCs/>
+          <w:sz w:val="28"/>
+        </w:rPr>
+        <w:t>’</w:t>
+      </w:r>
+      <w:r>
+        <w:rPr>
+          <w:rFonts w:ascii="Arial" w:hAnsi="Arial"/>
+          <w:bCs/>
+          <w:sz w:val="28"/>
+        </w:rPr>
+        <w:t>.</w:t>
+      </w:r>
+    </w:p>
+    <w:p>
+      <w:pPr>
+        <w:spacing w:line="360" w:lineRule="auto"/>
+        <w:ind w:left="284"/>
+        <w:rPr>
+          <w:rFonts w:ascii="Arial" w:hAnsi="Arial"/>
+          <w:b/>
+          <w:sz w:val="28"/>
+          <w:u w:val="single"/>
+        </w:rPr>
+      </w:pPr>
+      <w:r>
+        <w:rPr>
+          <w:rFonts w:ascii="Arial" w:hAnsi="Arial"/>
+          <w:b/>
+          <w:sz w:val="28"/>
+          <w:u w:val="single"/>
+        </w:rPr>
+        <w:t>Updat</w:t>
+      </w:r>
+      <w:r>
+        <w:rPr>
+          <w:rFonts w:ascii="Arial" w:hAnsi="Arial"/>
+          <w:b/>
+          <w:sz w:val="28"/>
+          <w:u w:val="single"/>
+        </w:rPr>
+        <w:t>ing</w:t>
+      </w:r>
+      <w:r>
+        <w:rPr>
+          <w:rFonts w:ascii="Arial" w:hAnsi="Arial"/>
+          <w:b/>
+          <w:sz w:val="28"/>
+          <w:u w:val="single"/>
+        </w:rPr>
+        <w:t xml:space="preserve"> staff and student data</w:t>
+      </w:r>
+    </w:p>
+    <w:p>
+      <w:pPr>
+        <w:spacing w:line="360" w:lineRule="auto"/>
+        <w:ind w:firstLine="720"/>
+        <w:rPr>
+          <w:rFonts w:ascii="Arial" w:hAnsi="Arial"/>
+          <w:bCs/>
+          <w:sz w:val="28"/>
+        </w:rPr>
+      </w:pPr>
+      <w:r>
+        <w:rPr>
+          <w:rFonts w:ascii="Arial" w:hAnsi="Arial"/>
+          <w:bCs/>
+          <w:sz w:val="28"/>
+        </w:rPr>
+        <w:t>This</w:t>
+      </w:r>
+      <w:r>
+        <w:rPr>
+          <w:rFonts w:ascii="Arial" w:hAnsi="Arial"/>
+          <w:bCs/>
+          <w:sz w:val="28"/>
+        </w:rPr>
+        <w:t xml:space="preserve"> module </w:t>
+      </w:r>
+      <w:r>
+        <w:rPr>
+          <w:rFonts w:ascii="Arial" w:hAnsi="Arial"/>
+          <w:bCs/>
+          <w:sz w:val="28"/>
+        </w:rPr>
+        <w:t>perform</w:t>
+      </w:r>
+      <w:r>
+        <w:rPr>
+          <w:rFonts w:ascii="Arial" w:hAnsi="Arial"/>
+          <w:bCs/>
+          <w:sz w:val="28"/>
+        </w:rPr>
+        <w:t>s</w:t>
+      </w:r>
+      <w:r>
+        <w:rPr>
+          <w:rFonts w:ascii="Arial" w:hAnsi="Arial"/>
+          <w:bCs/>
+          <w:sz w:val="28"/>
+        </w:rPr>
+        <w:t xml:space="preserve"> more than one work. First it takes the enrollment id or any unique id filled in the section and then fetches their data from the database which after successful fetching presents on the screen, and get update after editing by the owner</w:t>
+      </w:r>
+      <w:r>
+        <w:rPr>
+          <w:rFonts w:ascii="Arial" w:hAnsi="Arial"/>
+          <w:bCs/>
+          <w:sz w:val="28"/>
+        </w:rPr>
+        <w:t>.</w:t>
+      </w:r>
+    </w:p>
+    <w:p>
+      <w:pPr>
+        <w:rPr>
+          <w:rFonts w:ascii="Garamond" w:hAnsi="Garamond"/>
+          <w:b/>
+          <w:sz w:val="44"/>
+          <w:u w:val="single"/>
         </w:rPr>
       </w:pPr>
       <w:r>
         <w:tab/>
       </w:r>
-      <w:r>
-        <w:rPr>
-          <w:sz w:val="28"/>
-          <w:szCs w:val="28"/>
-        </w:rPr>
-        <w:t xml:space="preserve">This is one of simple module which shows few </w:t>
-      </w:r>
-    </w:p>
-    <w:p>
-      <w:pPr>
+    </w:p>
+    <w:p>
+      <w:pPr>
+        <w:jc w:val="center"/>
         <w:rPr>
           <w:rFonts w:ascii="Garamond" w:hAnsi="Garamond"/>
           <w:b/>
@@ -10845,18 +11894,21 @@
           <w:u w:val="single"/>
         </w:rPr>
       </w:pPr>
-      <w:r>
+    </w:p>
+    <w:p>
+      <w:pPr>
+        <w:jc w:val="center"/>
         <w:rPr>
           <w:rFonts w:ascii="Garamond" w:hAnsi="Garamond"/>
           <w:b/>
           <w:sz w:val="44"/>
           <w:u w:val="single"/>
         </w:rPr>
-        <w:t xml:space="preserve"> </w:t>
-      </w:r>
-    </w:p>
-    <w:p>
-      <w:pPr>
+      </w:pPr>
+    </w:p>
+    <w:p>
+      <w:pPr>
+        <w:jc w:val="center"/>
         <w:rPr>
           <w:rFonts w:ascii="Garamond" w:hAnsi="Garamond"/>
           <w:b/>
@@ -10867,76 +11919,21 @@
     </w:p>
     <w:p>
       <w:pPr>
+        <w:jc w:val="center"/>
+        <w:rPr>
+          <w:rFonts w:ascii="Arial" w:hAnsi="Arial"/>
+          <w:b/>
+          <w:sz w:val="32"/>
+          <w:u w:val="single"/>
+        </w:rPr>
+      </w:pPr>
+      <w:r>
         <w:rPr>
           <w:rFonts w:ascii="Garamond" w:hAnsi="Garamond"/>
           <w:b/>
           <w:sz w:val="44"/>
           <w:u w:val="single"/>
         </w:rPr>
-      </w:pPr>
-    </w:p>
-    <w:p>
-      <w:pPr>
-        <w:jc w:val="center"/>
-        <w:rPr>
-          <w:rFonts w:ascii="Garamond" w:hAnsi="Garamond"/>
-          <w:b/>
-          <w:sz w:val="44"/>
-          <w:u w:val="single"/>
-        </w:rPr>
-      </w:pPr>
-    </w:p>
-    <w:p>
-      <w:pPr>
-        <w:jc w:val="center"/>
-        <w:rPr>
-          <w:rFonts w:ascii="Garamond" w:hAnsi="Garamond"/>
-          <w:b/>
-          <w:sz w:val="44"/>
-          <w:u w:val="single"/>
-        </w:rPr>
-      </w:pPr>
-    </w:p>
-    <w:p>
-      <w:pPr>
-        <w:jc w:val="center"/>
-        <w:rPr>
-          <w:rFonts w:ascii="Garamond" w:hAnsi="Garamond"/>
-          <w:b/>
-          <w:sz w:val="44"/>
-          <w:u w:val="single"/>
-        </w:rPr>
-      </w:pPr>
-    </w:p>
-    <w:p>
-      <w:pPr>
-        <w:jc w:val="center"/>
-        <w:rPr>
-          <w:rFonts w:ascii="Garamond" w:hAnsi="Garamond"/>
-          <w:b/>
-          <w:sz w:val="44"/>
-          <w:u w:val="single"/>
-        </w:rPr>
-      </w:pPr>
-    </w:p>
-    <w:p>
-      <w:pPr>
-        <w:jc w:val="center"/>
-        <w:rPr>
-          <w:rFonts w:ascii="Arial" w:hAnsi="Arial"/>
-          <w:b/>
-          <w:sz w:val="32"/>
-          <w:u w:val="single"/>
-        </w:rPr>
-      </w:pPr>
-      <w:r>
-        <w:rPr>
-          <w:rFonts w:ascii="Garamond" w:hAnsi="Garamond"/>
-          <w:b/>
-          <w:sz w:val="44"/>
-          <w:u w:val="single"/>
-        </w:rPr>
-        <w:lastRenderedPageBreak/>
         <w:t>LIMITATION OF THE PROJECT</w:t>
       </w:r>
     </w:p>
@@ -15166,6 +16163,122 @@
     </w:lvl>
   </w:abstractNum>
   <w:abstractNum w:abstractNumId="21" w15:restartNumberingAfterBreak="0">
+    <w:nsid w:val="722B252E"/>
+    <w:multiLevelType w:val="hybridMultilevel"/>
+    <w:tmpl w:val="A266AE98"/>
+    <w:lvl w:ilvl="0" w:tplc="A82E9F68">
+      <w:start w:val="1"/>
+      <w:numFmt w:val="decimalZero"/>
+      <w:lvlText w:val="%1."/>
+      <w:lvlJc w:val="left"/>
+      <w:pPr>
+        <w:tabs>
+          <w:tab w:val="num" w:pos="900"/>
+        </w:tabs>
+        <w:ind w:left="900" w:hanging="360"/>
+      </w:pPr>
+      <w:rPr>
+        <w:rFonts w:ascii="Arial" w:eastAsia="Times New Roman" w:hAnsi="Arial" w:cs="Arial"/>
+      </w:rPr>
+    </w:lvl>
+    <w:lvl w:ilvl="1" w:tplc="04090019">
+      <w:start w:val="1"/>
+      <w:numFmt w:val="lowerLetter"/>
+      <w:lvlText w:val="%2."/>
+      <w:lvlJc w:val="left"/>
+      <w:pPr>
+        <w:tabs>
+          <w:tab w:val="num" w:pos="1620"/>
+        </w:tabs>
+        <w:ind w:left="1620" w:hanging="360"/>
+      </w:pPr>
+    </w:lvl>
+    <w:lvl w:ilvl="2" w:tplc="0409001B" w:tentative="1">
+      <w:start w:val="1"/>
+      <w:numFmt w:val="lowerRoman"/>
+      <w:lvlText w:val="%3."/>
+      <w:lvlJc w:val="right"/>
+      <w:pPr>
+        <w:tabs>
+          <w:tab w:val="num" w:pos="2340"/>
+        </w:tabs>
+        <w:ind w:left="2340" w:hanging="180"/>
+      </w:pPr>
+    </w:lvl>
+    <w:lvl w:ilvl="3" w:tplc="0409000F" w:tentative="1">
+      <w:start w:val="1"/>
+      <w:numFmt w:val="decimal"/>
+      <w:lvlText w:val="%4."/>
+      <w:lvlJc w:val="left"/>
+      <w:pPr>
+        <w:tabs>
+          <w:tab w:val="num" w:pos="3060"/>
+        </w:tabs>
+        <w:ind w:left="3060" w:hanging="360"/>
+      </w:pPr>
+    </w:lvl>
+    <w:lvl w:ilvl="4" w:tplc="04090019" w:tentative="1">
+      <w:start w:val="1"/>
+      <w:numFmt w:val="lowerLetter"/>
+      <w:lvlText w:val="%5."/>
+      <w:lvlJc w:val="left"/>
+      <w:pPr>
+        <w:tabs>
+          <w:tab w:val="num" w:pos="3780"/>
+        </w:tabs>
+        <w:ind w:left="3780" w:hanging="360"/>
+      </w:pPr>
+    </w:lvl>
+    <w:lvl w:ilvl="5" w:tplc="0409001B" w:tentative="1">
+      <w:start w:val="1"/>
+      <w:numFmt w:val="lowerRoman"/>
+      <w:lvlText w:val="%6."/>
+      <w:lvlJc w:val="right"/>
+      <w:pPr>
+        <w:tabs>
+          <w:tab w:val="num" w:pos="4500"/>
+        </w:tabs>
+        <w:ind w:left="4500" w:hanging="180"/>
+      </w:pPr>
+    </w:lvl>
+    <w:lvl w:ilvl="6" w:tplc="0409000F" w:tentative="1">
+      <w:start w:val="1"/>
+      <w:numFmt w:val="decimal"/>
+      <w:lvlText w:val="%7."/>
+      <w:lvlJc w:val="left"/>
+      <w:pPr>
+        <w:tabs>
+          <w:tab w:val="num" w:pos="5220"/>
+        </w:tabs>
+        <w:ind w:left="5220" w:hanging="360"/>
+      </w:pPr>
+    </w:lvl>
+    <w:lvl w:ilvl="7" w:tplc="04090019" w:tentative="1">
+      <w:start w:val="1"/>
+      <w:numFmt w:val="lowerLetter"/>
+      <w:lvlText w:val="%8."/>
+      <w:lvlJc w:val="left"/>
+      <w:pPr>
+        <w:tabs>
+          <w:tab w:val="num" w:pos="5940"/>
+        </w:tabs>
+        <w:ind w:left="5940" w:hanging="360"/>
+      </w:pPr>
+    </w:lvl>
+    <w:lvl w:ilvl="8" w:tplc="0409001B" w:tentative="1">
+      <w:start w:val="1"/>
+      <w:numFmt w:val="lowerRoman"/>
+      <w:lvlText w:val="%9."/>
+      <w:lvlJc w:val="right"/>
+      <w:pPr>
+        <w:tabs>
+          <w:tab w:val="num" w:pos="6660"/>
+        </w:tabs>
+        <w:ind w:left="6660" w:hanging="180"/>
+      </w:pPr>
+    </w:lvl>
+  </w:abstractNum>
+  <w:abstractNum w:abstractNumId="22" w15:restartNumberingAfterBreak="0">
     <w:nsid w:val="764454C1"/>
     <w:multiLevelType w:val="hybridMultilevel"/>
     <w:tmpl w:val="57723E1C"/>
@@ -15251,7 +16364,7 @@
       </w:pPr>
     </w:lvl>
   </w:abstractNum>
-  <w:abstractNum w:abstractNumId="22" w15:restartNumberingAfterBreak="0">
+  <w:abstractNum w:abstractNumId="23" w15:restartNumberingAfterBreak="0">
     <w:nsid w:val="7FC8700F"/>
     <w:multiLevelType w:val="hybridMultilevel"/>
     <w:tmpl w:val="AF20DD8C"/>
@@ -15347,7 +16460,7 @@
     <w:abstractNumId w:val="7"/>
   </w:num>
   <w:num w:numId="3">
-    <w:abstractNumId w:val="22"/>
+    <w:abstractNumId w:val="23"/>
   </w:num>
   <w:num w:numId="4">
     <w:abstractNumId w:val="18"/>
@@ -15392,7 +16505,7 @@
     <w:abstractNumId w:val="13"/>
   </w:num>
   <w:num w:numId="18">
-    <w:abstractNumId w:val="21"/>
+    <w:abstractNumId w:val="22"/>
   </w:num>
   <w:num w:numId="19">
     <w:abstractNumId w:val="3"/>
@@ -15408,6 +16521,9 @@
   </w:num>
   <w:num w:numId="23">
     <w:abstractNumId w:val="15"/>
+  </w:num>
+  <w:num w:numId="24">
+    <w:abstractNumId w:val="21"/>
   </w:num>
 </w:numbering>
 </file>
@@ -15810,7 +16926,7 @@
   <w:style w:type="paragraph" w:default="1" w:styleId="Normal">
     <w:name w:val="Normal"/>
     <w:qFormat/>
-    <w:rsid w:val="001F50CE"/>
+    <w:rsid w:val="00F936B2"/>
     <w:pPr>
       <w:spacing w:after="0" w:line="240" w:lineRule="auto"/>
     </w:pPr>
@@ -15932,7 +17048,6 @@
   <w:style w:type="character" w:default="1" w:styleId="DefaultParagraphFont">
     <w:name w:val="Default Paragraph Font"/>
     <w:uiPriority w:val="1"/>
-    <w:semiHidden/>
     <w:unhideWhenUsed/>
   </w:style>
   <w:style w:type="table" w:default="1" w:styleId="TableNormal">

</xml_diff>

<commit_message>
All done only left is adding guid details
</commit_message>
<xml_diff>
--- a/Institute Managenent System.docx
+++ b/Institute Managenent System.docx
@@ -801,6 +801,14 @@
           <w:b/>
         </w:rPr>
       </w:pPr>
+      <w:r>
+        <w:rPr>
+          <w:rFonts w:ascii="Arial" w:hAnsi="Arial"/>
+          <w:b/>
+        </w:rPr>
+        <w:lastRenderedPageBreak/>
+        <w:t>Add guide details.</w:t>
+      </w:r>
     </w:p>
     <w:p>
       <w:pPr>
@@ -1056,7 +1064,7 @@
           <w:sz w:val="26"/>
           <w:szCs w:val="26"/>
         </w:rPr>
-        <w:t>3</w:t>
+        <w:t>4</w:t>
       </w:r>
     </w:p>
     <w:p>
@@ -1144,7 +1152,7 @@
           <w:sz w:val="26"/>
           <w:szCs w:val="26"/>
         </w:rPr>
-        <w:t>4</w:t>
+        <w:t>5</w:t>
       </w:r>
       <w:r>
         <w:rPr>
@@ -1256,7 +1264,7 @@
           <w:sz w:val="26"/>
           <w:szCs w:val="26"/>
         </w:rPr>
-        <w:t>5</w:t>
+        <w:t>6</w:t>
       </w:r>
     </w:p>
     <w:p>
@@ -1312,7 +1320,7 @@
           <w:szCs w:val="26"/>
         </w:rPr>
         <w:tab/>
-        <w:t>….0</w:t>
+        <w:t>….</w:t>
       </w:r>
       <w:r>
         <w:rPr>
@@ -1320,7 +1328,7 @@
           <w:sz w:val="26"/>
           <w:szCs w:val="26"/>
         </w:rPr>
-        <w:t>8</w:t>
+        <w:t>10</w:t>
       </w:r>
     </w:p>
     <w:p>
@@ -1496,7 +1504,23 @@
           <w:szCs w:val="26"/>
         </w:rPr>
         <w:tab/>
-        <w:t>….09</w:t>
+        <w:t>….</w:t>
+      </w:r>
+      <w:r>
+        <w:rPr>
+          <w:rFonts w:ascii="Arial" w:hAnsi="Arial"/>
+          <w:sz w:val="26"/>
+          <w:szCs w:val="26"/>
+        </w:rPr>
+        <w:t>1</w:t>
+      </w:r>
+      <w:r>
+        <w:rPr>
+          <w:rFonts w:ascii="Arial" w:hAnsi="Arial"/>
+          <w:sz w:val="26"/>
+          <w:szCs w:val="26"/>
+        </w:rPr>
+        <w:t>2</w:t>
       </w:r>
     </w:p>
     <w:p>
@@ -1578,6 +1602,22 @@
         <w:tab/>
         <w:t>….</w:t>
       </w:r>
+      <w:r>
+        <w:rPr>
+          <w:rFonts w:ascii="Arial" w:hAnsi="Arial"/>
+          <w:sz w:val="26"/>
+          <w:szCs w:val="26"/>
+        </w:rPr>
+        <w:t>1</w:t>
+      </w:r>
+      <w:r>
+        <w:rPr>
+          <w:rFonts w:ascii="Arial" w:hAnsi="Arial"/>
+          <w:sz w:val="26"/>
+          <w:szCs w:val="26"/>
+        </w:rPr>
+        <w:t>5</w:t>
+      </w:r>
     </w:p>
     <w:p>
       <w:pPr>
@@ -1650,6 +1690,22 @@
         <w:tab/>
         <w:t>….</w:t>
       </w:r>
+      <w:r>
+        <w:rPr>
+          <w:rFonts w:ascii="Arial" w:hAnsi="Arial"/>
+          <w:sz w:val="26"/>
+          <w:szCs w:val="26"/>
+        </w:rPr>
+        <w:t>1</w:t>
+      </w:r>
+      <w:r>
+        <w:rPr>
+          <w:rFonts w:ascii="Arial" w:hAnsi="Arial"/>
+          <w:sz w:val="26"/>
+          <w:szCs w:val="26"/>
+        </w:rPr>
+        <w:t>6</w:t>
+      </w:r>
     </w:p>
     <w:p>
       <w:pPr>
@@ -1704,7 +1760,15 @@
           <w:sz w:val="26"/>
           <w:szCs w:val="26"/>
         </w:rPr>
-        <w:tab/>
+        <w:t>1</w:t>
+      </w:r>
+      <w:r>
+        <w:rPr>
+          <w:rFonts w:ascii="Arial" w:hAnsi="Arial"/>
+          <w:sz w:val="26"/>
+          <w:szCs w:val="26"/>
+        </w:rPr>
+        <w:t>8</w:t>
       </w:r>
     </w:p>
     <w:p>
@@ -1770,6 +1834,22 @@
         <w:tab/>
         <w:t>….</w:t>
       </w:r>
+      <w:r>
+        <w:rPr>
+          <w:rFonts w:ascii="Arial" w:hAnsi="Arial"/>
+          <w:sz w:val="26"/>
+          <w:szCs w:val="26"/>
+        </w:rPr>
+        <w:t>1</w:t>
+      </w:r>
+      <w:r>
+        <w:rPr>
+          <w:rFonts w:ascii="Arial" w:hAnsi="Arial"/>
+          <w:sz w:val="26"/>
+          <w:szCs w:val="26"/>
+        </w:rPr>
+        <w:t>9</w:t>
+      </w:r>
     </w:p>
     <w:p>
       <w:pPr>
@@ -1791,7 +1871,7 @@
           <w:sz w:val="26"/>
           <w:szCs w:val="26"/>
         </w:rPr>
-        <w:t xml:space="preserve">Types of </w:t>
+        <w:t>Limitation of the Projects</w:t>
       </w:r>
       <w:r>
         <w:rPr>
@@ -1799,7 +1879,7 @@
           <w:sz w:val="26"/>
           <w:szCs w:val="26"/>
         </w:rPr>
-        <w:t>information provided</w:t>
+        <w:tab/>
       </w:r>
       <w:r>
         <w:rPr>
@@ -1849,6 +1929,22 @@
         </w:rPr>
         <w:tab/>
         <w:t>….</w:t>
+      </w:r>
+      <w:r>
+        <w:rPr>
+          <w:rFonts w:ascii="Arial" w:hAnsi="Arial"/>
+          <w:sz w:val="26"/>
+          <w:szCs w:val="26"/>
+        </w:rPr>
+        <w:t>2</w:t>
+      </w:r>
+      <w:r>
+        <w:rPr>
+          <w:rFonts w:ascii="Arial" w:hAnsi="Arial"/>
+          <w:sz w:val="26"/>
+          <w:szCs w:val="26"/>
+        </w:rPr>
+        <w:t>2</w:t>
       </w:r>
     </w:p>
     <w:p>
@@ -1871,7 +1967,7 @@
           <w:sz w:val="26"/>
           <w:szCs w:val="26"/>
         </w:rPr>
-        <w:t>Limitation of the Projects</w:t>
+        <w:t>Future</w:t>
       </w:r>
       <w:r>
         <w:rPr>
@@ -1879,7 +1975,7 @@
           <w:sz w:val="26"/>
           <w:szCs w:val="26"/>
         </w:rPr>
-        <w:tab/>
+        <w:t xml:space="preserve"> Scope of Project</w:t>
       </w:r>
       <w:r>
         <w:rPr>
@@ -1928,7 +2024,31 @@
           <w:szCs w:val="26"/>
         </w:rPr>
         <w:tab/>
+      </w:r>
+      <w:r>
+        <w:rPr>
+          <w:rFonts w:ascii="Arial" w:hAnsi="Arial"/>
+          <w:sz w:val="26"/>
+          <w:szCs w:val="26"/>
+        </w:rPr>
+        <w:tab/>
         <w:t>….</w:t>
+      </w:r>
+      <w:r>
+        <w:rPr>
+          <w:rFonts w:ascii="Arial" w:hAnsi="Arial"/>
+          <w:sz w:val="26"/>
+          <w:szCs w:val="26"/>
+        </w:rPr>
+        <w:t>2</w:t>
+      </w:r>
+      <w:r>
+        <w:rPr>
+          <w:rFonts w:ascii="Arial" w:hAnsi="Arial"/>
+          <w:sz w:val="26"/>
+          <w:szCs w:val="26"/>
+        </w:rPr>
+        <w:t>2</w:t>
       </w:r>
     </w:p>
     <w:p>
@@ -1940,7 +2060,6 @@
         </w:numPr>
         <w:spacing w:before="120" w:after="120" w:line="480" w:lineRule="auto"/>
         <w:rPr>
-          <w:rFonts w:ascii="Arial" w:hAnsi="Arial"/>
           <w:sz w:val="26"/>
           <w:szCs w:val="26"/>
         </w:rPr>
@@ -1951,7 +2070,7 @@
           <w:sz w:val="26"/>
           <w:szCs w:val="26"/>
         </w:rPr>
-        <w:t>Future</w:t>
+        <w:t>Bib</w:t>
       </w:r>
       <w:r>
         <w:rPr>
@@ -1959,7 +2078,7 @@
           <w:sz w:val="26"/>
           <w:szCs w:val="26"/>
         </w:rPr>
-        <w:t xml:space="preserve"> Scope of Project</w:t>
+        <w:t>l</w:t>
       </w:r>
       <w:r>
         <w:rPr>
@@ -1967,11 +2086,10 @@
           <w:sz w:val="26"/>
           <w:szCs w:val="26"/>
         </w:rPr>
-        <w:tab/>
-      </w:r>
-      <w:r>
-        <w:rPr>
-          <w:rFonts w:ascii="Arial" w:hAnsi="Arial"/>
+        <w:t>iography</w:t>
+      </w:r>
+      <w:r>
+        <w:rPr>
           <w:sz w:val="26"/>
           <w:szCs w:val="26"/>
         </w:rPr>
@@ -1979,7 +2097,6 @@
       </w:r>
       <w:r>
         <w:rPr>
-          <w:rFonts w:ascii="Arial" w:hAnsi="Arial"/>
           <w:sz w:val="26"/>
           <w:szCs w:val="26"/>
         </w:rPr>
@@ -1987,7 +2104,6 @@
       </w:r>
       <w:r>
         <w:rPr>
-          <w:rFonts w:ascii="Arial" w:hAnsi="Arial"/>
           <w:sz w:val="26"/>
           <w:szCs w:val="26"/>
         </w:rPr>
@@ -1995,7 +2111,6 @@
       </w:r>
       <w:r>
         <w:rPr>
-          <w:rFonts w:ascii="Arial" w:hAnsi="Arial"/>
           <w:sz w:val="26"/>
           <w:szCs w:val="26"/>
         </w:rPr>
@@ -2003,7 +2118,6 @@
       </w:r>
       <w:r>
         <w:rPr>
-          <w:rFonts w:ascii="Arial" w:hAnsi="Arial"/>
           <w:sz w:val="26"/>
           <w:szCs w:val="26"/>
         </w:rPr>
@@ -2011,42 +2125,31 @@
       </w:r>
       <w:r>
         <w:rPr>
-          <w:rFonts w:ascii="Arial" w:hAnsi="Arial"/>
           <w:sz w:val="26"/>
           <w:szCs w:val="26"/>
         </w:rPr>
         <w:tab/>
-        <w:t>….</w:t>
-      </w:r>
-    </w:p>
-    <w:p>
-      <w:pPr>
-        <w:pStyle w:val="ListParagraph"/>
-        <w:numPr>
-          <w:ilvl w:val="0"/>
-          <w:numId w:val="2"/>
-        </w:numPr>
-        <w:spacing w:before="120" w:after="120" w:line="480" w:lineRule="auto"/>
+      </w:r>
+      <w:r>
         <w:rPr>
           <w:sz w:val="26"/>
           <w:szCs w:val="26"/>
         </w:rPr>
-      </w:pPr>
-      <w:r>
-        <w:rPr>
-          <w:rFonts w:ascii="Arial" w:hAnsi="Arial"/>
+        <w:tab/>
+      </w:r>
+      <w:r>
+        <w:rPr>
           <w:sz w:val="26"/>
           <w:szCs w:val="26"/>
         </w:rPr>
-        <w:t>Bib</w:t>
-      </w:r>
-      <w:r>
-        <w:rPr>
-          <w:rFonts w:ascii="Arial" w:hAnsi="Arial"/>
+        <w:tab/>
+      </w:r>
+      <w:r>
+        <w:rPr>
           <w:sz w:val="26"/>
           <w:szCs w:val="26"/>
         </w:rPr>
-        <w:t>l</w:t>
+        <w:tab/>
       </w:r>
       <w:r>
         <w:rPr>
@@ -2054,80 +2157,34 @@
           <w:sz w:val="26"/>
           <w:szCs w:val="26"/>
         </w:rPr>
-        <w:t>iography</w:t>
-      </w:r>
-      <w:r>
-        <w:rPr>
+        <w:t>….</w:t>
+      </w:r>
+      <w:r>
+        <w:rPr>
+          <w:rFonts w:ascii="Arial" w:hAnsi="Arial"/>
           <w:sz w:val="26"/>
           <w:szCs w:val="26"/>
         </w:rPr>
-        <w:tab/>
-      </w:r>
-      <w:r>
-        <w:rPr>
+        <w:t>2</w:t>
+      </w:r>
+      <w:r>
+        <w:rPr>
+          <w:rFonts w:ascii="Arial" w:hAnsi="Arial"/>
           <w:sz w:val="26"/>
           <w:szCs w:val="26"/>
         </w:rPr>
-        <w:tab/>
-      </w:r>
-      <w:r>
+        <w:t>3</w:t>
+      </w:r>
+    </w:p>
+    <w:p>
+      <w:pPr>
+        <w:pStyle w:val="ListParagraph"/>
+        <w:spacing w:before="120" w:after="120" w:line="480" w:lineRule="auto"/>
         <w:rPr>
           <w:sz w:val="26"/>
           <w:szCs w:val="26"/>
         </w:rPr>
-        <w:tab/>
-      </w:r>
-      <w:r>
-        <w:rPr>
-          <w:sz w:val="26"/>
-          <w:szCs w:val="26"/>
-        </w:rPr>
-        <w:tab/>
-      </w:r>
-      <w:r>
-        <w:rPr>
-          <w:sz w:val="26"/>
-          <w:szCs w:val="26"/>
-        </w:rPr>
-        <w:tab/>
-      </w:r>
-      <w:r>
-        <w:rPr>
-          <w:sz w:val="26"/>
-          <w:szCs w:val="26"/>
-        </w:rPr>
-        <w:tab/>
-      </w:r>
-      <w:r>
-        <w:rPr>
-          <w:sz w:val="26"/>
-          <w:szCs w:val="26"/>
-        </w:rPr>
-        <w:tab/>
-      </w:r>
-      <w:r>
-        <w:rPr>
-          <w:sz w:val="26"/>
-          <w:szCs w:val="26"/>
-        </w:rPr>
-        <w:tab/>
-      </w:r>
-      <w:r>
-        <w:rPr>
-          <w:sz w:val="26"/>
-          <w:szCs w:val="26"/>
-        </w:rPr>
-        <w:tab/>
-        <w:t xml:space="preserve"> </w:t>
-      </w:r>
-      <w:r>
-        <w:rPr>
-          <w:rFonts w:ascii="Arial" w:hAnsi="Arial"/>
-          <w:sz w:val="26"/>
-          <w:szCs w:val="26"/>
-        </w:rPr>
-        <w:t>….</w:t>
-      </w:r>
+      </w:pPr>
     </w:p>
     <w:p>
       <w:pPr>
@@ -2489,7 +2546,7 @@
           <w:sz w:val="28"/>
           <w:szCs w:val="28"/>
         </w:rPr>
-        <w:t xml:space="preserve">) of </w:t>
+        <w:t>) of</w:t>
       </w:r>
       <w:r>
         <w:rPr>
@@ -2497,6 +2554,22 @@
           <w:sz w:val="28"/>
           <w:szCs w:val="28"/>
         </w:rPr>
+        <w:t xml:space="preserve"> the</w:t>
+      </w:r>
+      <w:r>
+        <w:rPr>
+          <w:rFonts w:ascii="Arial" w:hAnsi="Arial" w:cs="Arial"/>
+          <w:sz w:val="28"/>
+          <w:szCs w:val="28"/>
+        </w:rPr>
+        <w:t xml:space="preserve"> </w:t>
+      </w:r>
+      <w:r>
+        <w:rPr>
+          <w:rFonts w:ascii="Arial" w:hAnsi="Arial" w:cs="Arial"/>
+          <w:sz w:val="28"/>
+          <w:szCs w:val="28"/>
+        </w:rPr>
         <w:t>Institute</w:t>
       </w:r>
       <w:r>
@@ -2513,7 +2586,23 @@
           <w:sz w:val="28"/>
           <w:szCs w:val="28"/>
         </w:rPr>
-        <w:t xml:space="preserve">related with the management </w:t>
+        <w:t xml:space="preserve">related </w:t>
+      </w:r>
+      <w:r>
+        <w:rPr>
+          <w:rFonts w:ascii="Arial" w:hAnsi="Arial" w:cs="Arial"/>
+          <w:sz w:val="28"/>
+          <w:szCs w:val="28"/>
+        </w:rPr>
+        <w:t>to</w:t>
+      </w:r>
+      <w:r>
+        <w:rPr>
+          <w:rFonts w:ascii="Arial" w:hAnsi="Arial" w:cs="Arial"/>
+          <w:sz w:val="28"/>
+          <w:szCs w:val="28"/>
+        </w:rPr>
+        <w:t xml:space="preserve"> the management </w:t>
       </w:r>
       <w:r>
         <w:rPr>
@@ -2593,7 +2682,23 @@
           <w:sz w:val="30"/>
           <w:szCs w:val="30"/>
         </w:rPr>
-        <w:t xml:space="preserve">, this would be more flexible than </w:t>
+        <w:t>,</w:t>
+      </w:r>
+      <w:r>
+        <w:rPr>
+          <w:rFonts w:ascii="Arial" w:hAnsi="Arial" w:cs="Arial"/>
+          <w:sz w:val="30"/>
+          <w:szCs w:val="30"/>
+        </w:rPr>
+        <w:t xml:space="preserve"> </w:t>
+      </w:r>
+      <w:r>
+        <w:rPr>
+          <w:rFonts w:ascii="Arial" w:hAnsi="Arial" w:cs="Arial"/>
+          <w:sz w:val="30"/>
+          <w:szCs w:val="30"/>
+        </w:rPr>
+        <w:t xml:space="preserve">would be more flexible than </w:t>
       </w:r>
       <w:r>
         <w:rPr>
@@ -2657,7 +2762,39 @@
           <w:sz w:val="30"/>
           <w:szCs w:val="30"/>
         </w:rPr>
-        <w:t>for their loved and required course within the institute and get enrolled in it without coming in contact to other human and reduce the spread of COVID-19.</w:t>
+        <w:t xml:space="preserve">for their loved and required course within the institute and get enrolled in it without coming in contact </w:t>
+      </w:r>
+      <w:r>
+        <w:rPr>
+          <w:rFonts w:ascii="Arial" w:hAnsi="Arial" w:cs="Arial"/>
+          <w:sz w:val="30"/>
+          <w:szCs w:val="30"/>
+        </w:rPr>
+        <w:t>with</w:t>
+      </w:r>
+      <w:r>
+        <w:rPr>
+          <w:rFonts w:ascii="Arial" w:hAnsi="Arial" w:cs="Arial"/>
+          <w:sz w:val="30"/>
+          <w:szCs w:val="30"/>
+        </w:rPr>
+        <w:t xml:space="preserve"> other human</w:t>
+      </w:r>
+      <w:r>
+        <w:rPr>
+          <w:rFonts w:ascii="Arial" w:hAnsi="Arial" w:cs="Arial"/>
+          <w:sz w:val="30"/>
+          <w:szCs w:val="30"/>
+        </w:rPr>
+        <w:t>s</w:t>
+      </w:r>
+      <w:r>
+        <w:rPr>
+          <w:rFonts w:ascii="Arial" w:hAnsi="Arial" w:cs="Arial"/>
+          <w:sz w:val="30"/>
+          <w:szCs w:val="30"/>
+        </w:rPr>
+        <w:t xml:space="preserve"> and reduce the spread of COVID-19.</w:t>
       </w:r>
     </w:p>
     <w:p>
@@ -2689,7 +2826,23 @@
           <w:sz w:val="30"/>
           <w:szCs w:val="30"/>
         </w:rPr>
-        <w:t>students enrolled till date and faculty in the institute.</w:t>
+        <w:t xml:space="preserve">students enrolled </w:t>
+      </w:r>
+      <w:r>
+        <w:rPr>
+          <w:rFonts w:ascii="Arial" w:hAnsi="Arial" w:cs="Arial"/>
+          <w:sz w:val="30"/>
+          <w:szCs w:val="30"/>
+        </w:rPr>
+        <w:t>to</w:t>
+      </w:r>
+      <w:r>
+        <w:rPr>
+          <w:rFonts w:ascii="Arial" w:hAnsi="Arial" w:cs="Arial"/>
+          <w:sz w:val="30"/>
+          <w:szCs w:val="30"/>
+        </w:rPr>
+        <w:t xml:space="preserve"> date and faculty in the institute.</w:t>
       </w:r>
     </w:p>
     <w:p>
@@ -2802,15 +2955,45 @@
           <w:rFonts w:ascii="Arial" w:hAnsi="Arial"/>
           <w:sz w:val="28"/>
         </w:rPr>
-        <w:t xml:space="preserve">The project is based on </w:t>
-      </w:r>
-      <w:r>
-        <w:rPr>
-          <w:rFonts w:ascii="Arial" w:hAnsi="Arial"/>
-          <w:b/>
-          <w:sz w:val="28"/>
-        </w:rPr>
-        <w:t>three tier architecture.</w:t>
+        <w:t>The project is based on</w:t>
+      </w:r>
+      <w:r>
+        <w:rPr>
+          <w:rFonts w:ascii="Arial" w:hAnsi="Arial"/>
+          <w:sz w:val="28"/>
+        </w:rPr>
+        <w:t xml:space="preserve"> a</w:t>
+      </w:r>
+      <w:r>
+        <w:rPr>
+          <w:rFonts w:ascii="Arial" w:hAnsi="Arial"/>
+          <w:sz w:val="28"/>
+        </w:rPr>
+        <w:t xml:space="preserve"> </w:t>
+      </w:r>
+      <w:r>
+        <w:rPr>
+          <w:rFonts w:ascii="Arial" w:hAnsi="Arial"/>
+          <w:b/>
+          <w:sz w:val="28"/>
+        </w:rPr>
+        <w:t>three</w:t>
+      </w:r>
+      <w:r>
+        <w:rPr>
+          <w:rFonts w:ascii="Arial" w:hAnsi="Arial"/>
+          <w:b/>
+          <w:sz w:val="28"/>
+        </w:rPr>
+        <w:t>-</w:t>
+      </w:r>
+      <w:r>
+        <w:rPr>
+          <w:rFonts w:ascii="Arial" w:hAnsi="Arial"/>
+          <w:b/>
+          <w:sz w:val="28"/>
+        </w:rPr>
+        <w:t>tier architecture.</w:t>
       </w:r>
       <w:r>
         <w:rPr>
@@ -3466,7 +3649,56 @@
           <w:rFonts w:ascii="Arial" w:hAnsi="Arial"/>
           <w:sz w:val="28"/>
         </w:rPr>
-        <w:t>. It Is fine to manage project manually If It Is small. But If project Is very large</w:t>
+        <w:t xml:space="preserve">. It Is fine to manage </w:t>
+      </w:r>
+      <w:r>
+        <w:rPr>
+          <w:rFonts w:ascii="Arial" w:hAnsi="Arial"/>
+          <w:sz w:val="28"/>
+        </w:rPr>
+        <w:t xml:space="preserve">the </w:t>
+      </w:r>
+      <w:r>
+        <w:rPr>
+          <w:rFonts w:ascii="Arial" w:hAnsi="Arial"/>
+          <w:sz w:val="28"/>
+        </w:rPr>
+        <w:t xml:space="preserve">project manually </w:t>
+      </w:r>
+      <w:r>
+        <w:rPr>
+          <w:rFonts w:ascii="Arial" w:hAnsi="Arial"/>
+          <w:sz w:val="28"/>
+        </w:rPr>
+        <w:t>if it is</w:t>
+      </w:r>
+      <w:r>
+        <w:rPr>
+          <w:rFonts w:ascii="Arial" w:hAnsi="Arial"/>
+          <w:sz w:val="28"/>
+        </w:rPr>
+        <w:t xml:space="preserve"> small. But If</w:t>
+      </w:r>
+      <w:r>
+        <w:rPr>
+          <w:rFonts w:ascii="Arial" w:hAnsi="Arial"/>
+          <w:sz w:val="28"/>
+        </w:rPr>
+        <w:t xml:space="preserve"> the</w:t>
+      </w:r>
+      <w:r>
+        <w:rPr>
+          <w:rFonts w:ascii="Arial" w:hAnsi="Arial"/>
+          <w:sz w:val="28"/>
+        </w:rPr>
+        <w:t xml:space="preserve"> project Is </w:t>
+      </w:r>
+      <w:r>
+        <w:rPr>
+          <w:rFonts w:ascii="Arial" w:hAnsi="Arial"/>
+          <w:sz w:val="28"/>
+        </w:rPr>
+        <w:t>huge</w:t>
       </w:r>
       <w:r>
         <w:rPr>
@@ -3480,7 +3712,35 @@
           <w:rFonts w:ascii="Arial" w:hAnsi="Arial"/>
           <w:sz w:val="28"/>
         </w:rPr>
-        <w:t xml:space="preserve"> or there are many projects then It Is very hard for developer to manage each of them manually.</w:t>
+        <w:t xml:space="preserve"> or there are many</w:t>
+      </w:r>
+      <w:r>
+        <w:rPr>
+          <w:rFonts w:ascii="Arial" w:hAnsi="Arial"/>
+          <w:sz w:val="28"/>
+        </w:rPr>
+        <w:t xml:space="preserve">, </w:t>
+      </w:r>
+      <w:r>
+        <w:rPr>
+          <w:rFonts w:ascii="Arial" w:hAnsi="Arial"/>
+          <w:sz w:val="28"/>
+        </w:rPr>
+        <w:t>then It Is very hard for</w:t>
+      </w:r>
+      <w:r>
+        <w:rPr>
+          <w:rFonts w:ascii="Arial" w:hAnsi="Arial"/>
+          <w:sz w:val="28"/>
+        </w:rPr>
+        <w:t xml:space="preserve"> a</w:t>
+      </w:r>
+      <w:r>
+        <w:rPr>
+          <w:rFonts w:ascii="Arial" w:hAnsi="Arial"/>
+          <w:sz w:val="28"/>
+        </w:rPr>
+        <w:t xml:space="preserve"> developer to manage each of them manually.</w:t>
       </w:r>
     </w:p>
     <w:p>
@@ -3543,7 +3803,21 @@
           <w:rFonts w:ascii="Arial" w:hAnsi="Arial"/>
           <w:sz w:val="28"/>
         </w:rPr>
-        <w:t>It makes project build process easy.</w:t>
+        <w:t>It makes</w:t>
+      </w:r>
+      <w:r>
+        <w:rPr>
+          <w:rFonts w:ascii="Arial" w:hAnsi="Arial"/>
+          <w:sz w:val="28"/>
+        </w:rPr>
+        <w:t xml:space="preserve"> the</w:t>
+      </w:r>
+      <w:r>
+        <w:rPr>
+          <w:rFonts w:ascii="Arial" w:hAnsi="Arial"/>
+          <w:sz w:val="28"/>
+        </w:rPr>
+        <w:t xml:space="preserve"> project build process easy.</w:t>
       </w:r>
     </w:p>
     <w:p>
@@ -3565,7 +3839,21 @@
           <w:rFonts w:ascii="Arial" w:hAnsi="Arial"/>
           <w:sz w:val="28"/>
         </w:rPr>
-        <w:t>It provides easy and uniform build system.</w:t>
+        <w:t xml:space="preserve">It provides </w:t>
+      </w:r>
+      <w:r>
+        <w:rPr>
+          <w:rFonts w:ascii="Arial" w:hAnsi="Arial"/>
+          <w:sz w:val="28"/>
+        </w:rPr>
+        <w:t xml:space="preserve">an </w:t>
+      </w:r>
+      <w:r>
+        <w:rPr>
+          <w:rFonts w:ascii="Arial" w:hAnsi="Arial"/>
+          <w:sz w:val="28"/>
+        </w:rPr>
+        <w:t>easy and uniform build system.</w:t>
       </w:r>
     </w:p>
     <w:p>
@@ -3675,7 +3963,35 @@
           <w:rFonts w:ascii="Arial" w:hAnsi="Arial"/>
           <w:sz w:val="28"/>
         </w:rPr>
-        <w:t>It allows to build project using project object model (POM).</w:t>
+        <w:t>It allows to build</w:t>
+      </w:r>
+      <w:r>
+        <w:rPr>
+          <w:rFonts w:ascii="Arial" w:hAnsi="Arial"/>
+          <w:sz w:val="28"/>
+        </w:rPr>
+        <w:t>ing</w:t>
+      </w:r>
+      <w:r>
+        <w:rPr>
+          <w:rFonts w:ascii="Arial" w:hAnsi="Arial"/>
+          <w:sz w:val="28"/>
+        </w:rPr>
+        <w:t xml:space="preserve"> project</w:t>
+      </w:r>
+      <w:r>
+        <w:rPr>
+          <w:rFonts w:ascii="Arial" w:hAnsi="Arial"/>
+          <w:sz w:val="28"/>
+        </w:rPr>
+        <w:t>s</w:t>
+      </w:r>
+      <w:r>
+        <w:rPr>
+          <w:rFonts w:ascii="Arial" w:hAnsi="Arial"/>
+          <w:sz w:val="28"/>
+        </w:rPr>
+        <w:t xml:space="preserve"> using project object model (POM).</w:t>
       </w:r>
     </w:p>
     <w:p>
@@ -3838,25 +4154,18 @@
           <w:tab w:val="left" w:pos="4680"/>
         </w:tabs>
         <w:spacing w:line="360" w:lineRule="auto"/>
-        <w:rPr>
-          <w:rFonts w:ascii="Arial" w:hAnsi="Arial"/>
-          <w:sz w:val="28"/>
-        </w:rPr>
-      </w:pPr>
-      <w:r>
-        <w:rPr>
-          <w:rFonts w:ascii="Arial" w:hAnsi="Arial"/>
-          <w:sz w:val="28"/>
-        </w:rPr>
-        <w:t>A database system is essentially a sophisticated, computerized record keeping system, a repository for a collection of computerized data files. A database system maintains information and makes that information available on demand, for this purpose a database system provides set of facilities to perform such operations.</w:t>
-      </w:r>
-      <w:r>
-        <w:rPr>
-          <w:rFonts w:ascii="Arial" w:hAnsi="Arial"/>
-          <w:sz w:val="28"/>
-        </w:rPr>
-        <w:br/>
-        <w:t>The benefits of a database system over any traditional system are obvious as database is integrated as well as shared, thus a database eliminates redundancy and also as a consequence, database lets multiple users access the same piece of data.</w:t>
+        <w:jc w:val="both"/>
+        <w:rPr>
+          <w:rFonts w:ascii="Arial" w:hAnsi="Arial"/>
+          <w:sz w:val="28"/>
+        </w:rPr>
+      </w:pPr>
+      <w:r>
+        <w:rPr>
+          <w:rFonts w:ascii="Arial" w:hAnsi="Arial"/>
+          <w:sz w:val="28"/>
+        </w:rPr>
+        <w:t>A database system is essentially a sophisticated, computerized record-keeping system, a repository for a collection of computerized data files. A database system maintains information and makes that information available on-demand, for this purpose a database system provides a set of facilities to perform such operations.</w:t>
       </w:r>
     </w:p>
     <w:p>
@@ -3876,35 +4185,7 @@
           <w:rFonts w:ascii="Arial" w:hAnsi="Arial"/>
           <w:sz w:val="28"/>
         </w:rPr>
-        <w:t xml:space="preserve">The most important advantage of the database is to maintain the integrity </w:t>
-      </w:r>
-      <w:r>
-        <w:rPr>
-          <w:rFonts w:ascii="Arial" w:hAnsi="Arial"/>
-          <w:sz w:val="28"/>
-        </w:rPr>
-        <w:t>i.e.,</w:t>
-      </w:r>
-      <w:r>
-        <w:rPr>
-          <w:rFonts w:ascii="Arial" w:hAnsi="Arial"/>
-          <w:sz w:val="28"/>
-        </w:rPr>
-        <w:t xml:space="preserve"> it </w:t>
-      </w:r>
-      <w:r>
-        <w:rPr>
-          <w:rFonts w:ascii="Arial" w:hAnsi="Arial"/>
-          <w:sz w:val="28"/>
-        </w:rPr>
-        <w:t>ensures</w:t>
-      </w:r>
-      <w:r>
-        <w:rPr>
-          <w:rFonts w:ascii="Arial" w:hAnsi="Arial"/>
-          <w:sz w:val="28"/>
-        </w:rPr>
-        <w:t xml:space="preserve"> that the change made to the database by authorized users do not result in a loss of data consistency and guard against accidental damage to the database.</w:t>
+        <w:t>The benefits of a database system over any traditional system are obvious as the database is integrated as well as shared, thus a database eliminates redundancy, and also as a consequence, the database lets multiple users access the same piece of data.</w:t>
       </w:r>
     </w:p>
     <w:p>
@@ -3919,6 +4200,13 @@
           <w:sz w:val="28"/>
         </w:rPr>
       </w:pPr>
+      <w:r>
+        <w:rPr>
+          <w:rFonts w:ascii="Arial" w:hAnsi="Arial"/>
+          <w:sz w:val="28"/>
+        </w:rPr>
+        <w:t>The most important advantage of the database is to maintain integrity, i.e.; it ensures that the change made to the database by authorized users does not result in a loss of data consistency and guard against accidental damage to the database.</w:t>
+      </w:r>
     </w:p>
     <w:p>
       <w:pPr>
@@ -3949,7 +4237,35 @@
           <w:u w:val="single"/>
         </w:rPr>
         <w:lastRenderedPageBreak/>
-        <w:t>RDBMS have the following facilities</w:t>
+        <w:t xml:space="preserve">RDBMS </w:t>
+      </w:r>
+      <w:r>
+        <w:rPr>
+          <w:rFonts w:ascii="Arial" w:hAnsi="Arial" w:cs="Arial"/>
+          <w:b/>
+          <w:bCs/>
+          <w:i w:val="0"/>
+          <w:iCs w:val="0"/>
+          <w:color w:val="auto"/>
+          <w:sz w:val="32"/>
+          <w:szCs w:val="32"/>
+          <w:u w:val="single"/>
+        </w:rPr>
+        <w:t>has</w:t>
+      </w:r>
+      <w:r>
+        <w:rPr>
+          <w:rFonts w:ascii="Arial" w:hAnsi="Arial" w:cs="Arial"/>
+          <w:b/>
+          <w:bCs/>
+          <w:i w:val="0"/>
+          <w:iCs w:val="0"/>
+          <w:color w:val="auto"/>
+          <w:sz w:val="32"/>
+          <w:szCs w:val="32"/>
+          <w:u w:val="single"/>
+        </w:rPr>
+        <w:t xml:space="preserve"> the following facilities</w:t>
       </w:r>
     </w:p>
     <w:p>
@@ -4028,6 +4344,13 @@
           <w:rFonts w:ascii="Arial" w:hAnsi="Arial"/>
           <w:sz w:val="28"/>
         </w:rPr>
+        <w:t xml:space="preserve">the </w:t>
+      </w:r>
+      <w:r>
+        <w:rPr>
+          <w:rFonts w:ascii="Arial" w:hAnsi="Arial"/>
+          <w:sz w:val="28"/>
+        </w:rPr>
         <w:t>user’s</w:t>
       </w:r>
       <w:r>
@@ -4083,7 +4406,14 @@
           <w:rFonts w:ascii="Arial" w:hAnsi="Arial"/>
           <w:sz w:val="28"/>
         </w:rPr>
-        <w:t>Mathematical function can be performed and the data stored in the database can be manipulated with functions to perform the desired calculations.</w:t>
+        <w:t>The m</w:t>
+      </w:r>
+      <w:r>
+        <w:rPr>
+          <w:rFonts w:ascii="Arial" w:hAnsi="Arial"/>
+          <w:sz w:val="28"/>
+        </w:rPr>
+        <w:t>athematical function can be performed and the data stored in the database can be manipulated with functions to perform the desired calculations.</w:t>
       </w:r>
     </w:p>
     <w:p>
@@ -4162,6 +4492,13 @@
           <w:rFonts w:ascii="Arial" w:hAnsi="Arial"/>
           <w:sz w:val="28"/>
         </w:rPr>
+        <w:t xml:space="preserve">a </w:t>
+      </w:r>
+      <w:r>
+        <w:rPr>
+          <w:rFonts w:ascii="Arial" w:hAnsi="Arial"/>
+          <w:sz w:val="28"/>
+        </w:rPr>
         <w:t>form-based</w:t>
       </w:r>
       <w:r>
@@ -4457,7 +4794,21 @@
           <w:rFonts w:ascii="Arial" w:hAnsi="Arial" w:cs="Arial"/>
           <w:color w:val="434446"/>
         </w:rPr>
-        <w:t>MySQL features a distinct storage-engine framework that facilitates system administrators to configure the MySQL database server for a flawless performance. Whether it is an eCommerce website that receives a million queries every single day or a high-speed transactional processing system, MySQL is designed to meet even the most demanding applications while ensuring optimum speed, full-text indexes and unique memory caches for enhanced performance.</w:t>
+        <w:t>MySQL features a distinct storage-engine framework that facilitates system administrators to configure the MySQL database server for a flawless performance. Whether it is an eCommerce website that receives a million queries every single day or a high-speed transactional processing system, MySQL is designed to meet even the most demanding applications while ensuring optimum speed, full-text indexes</w:t>
+      </w:r>
+      <w:r>
+        <w:rPr>
+          <w:rFonts w:ascii="Arial" w:hAnsi="Arial" w:cs="Arial"/>
+          <w:color w:val="434446"/>
+        </w:rPr>
+        <w:t>,</w:t>
+      </w:r>
+      <w:r>
+        <w:rPr>
+          <w:rFonts w:ascii="Arial" w:hAnsi="Arial" w:cs="Arial"/>
+          <w:color w:val="434446"/>
+        </w:rPr>
+        <w:t xml:space="preserve"> and unique memory caches for enhanced performance.</w:t>
       </w:r>
     </w:p>
     <w:p>
@@ -4613,7 +4964,21 @@
           <w:rFonts w:ascii="Arial" w:hAnsi="Arial" w:cs="Arial"/>
           <w:color w:val="434446"/>
         </w:rPr>
-        <w:t>With the average download and installation time being less than 30 minutes, MySQL means usability from day one. Whether your platform is Linux, Microsoft, Macintosh or UNIX, MySQL is a comprehensive solution with self-management features that automate everything</w:t>
+        <w:t>With the average download and installation time being less than 30 minutes, MySQL means usability from day one. Whether your platform is Linux, Microsoft, Macintosh</w:t>
+      </w:r>
+      <w:r>
+        <w:rPr>
+          <w:rFonts w:ascii="Arial" w:hAnsi="Arial" w:cs="Arial"/>
+          <w:color w:val="434446"/>
+        </w:rPr>
+        <w:t>,</w:t>
+      </w:r>
+      <w:r>
+        <w:rPr>
+          <w:rFonts w:ascii="Arial" w:hAnsi="Arial" w:cs="Arial"/>
+          <w:color w:val="434446"/>
+        </w:rPr>
+        <w:t xml:space="preserve"> or UNIX, MySQL is a comprehensive solution with self-management features that automate everything</w:t>
       </w:r>
       <w:r>
         <w:rPr>
@@ -4758,7 +5123,25 @@
           <w:u w:val="single"/>
         </w:rPr>
         <w:lastRenderedPageBreak/>
-        <w:t>TOOLS/PLATFORM, HARDWARE AND SOFTWARE REQUIREMENT SPECIFICATION</w:t>
+        <w:t>TOOLS/PLATFORM, HARDWARE</w:t>
+      </w:r>
+      <w:r>
+        <w:rPr>
+          <w:rFonts w:ascii="Garamond" w:hAnsi="Garamond"/>
+          <w:b/>
+          <w:sz w:val="44"/>
+          <w:u w:val="single"/>
+        </w:rPr>
+        <w:t>,</w:t>
+      </w:r>
+      <w:r>
+        <w:rPr>
+          <w:rFonts w:ascii="Garamond" w:hAnsi="Garamond"/>
+          <w:b/>
+          <w:sz w:val="44"/>
+          <w:u w:val="single"/>
+        </w:rPr>
+        <w:t xml:space="preserve"> AND SOFTWARE REQUIREMENT SPECIFICATION</w:t>
       </w:r>
       <w:r>
         <w:rPr>
@@ -5205,7 +5588,21 @@
           <w:sz w:val="32"/>
           <w:szCs w:val="32"/>
         </w:rPr>
-        <w:t>Java based web application</w:t>
+        <w:t>Java</w:t>
+      </w:r>
+      <w:r>
+        <w:rPr>
+          <w:sz w:val="32"/>
+          <w:szCs w:val="32"/>
+        </w:rPr>
+        <w:t>-</w:t>
+      </w:r>
+      <w:r>
+        <w:rPr>
+          <w:sz w:val="32"/>
+          <w:szCs w:val="32"/>
+        </w:rPr>
+        <w:t>based web application</w:t>
       </w:r>
     </w:p>
     <w:p>
@@ -5424,7 +5821,23 @@
           <w:sz w:val="24"/>
           <w:szCs w:val="24"/>
         </w:rPr>
-        <w:t>Altogether a Personal Computer with fallowing components</w:t>
+        <w:t>Altogether a Personal Computer with f</w:t>
+      </w:r>
+      <w:r>
+        <w:rPr>
+          <w:rFonts w:ascii="Arial" w:hAnsi="Arial"/>
+          <w:sz w:val="24"/>
+          <w:szCs w:val="24"/>
+        </w:rPr>
+        <w:t>o</w:t>
+      </w:r>
+      <w:r>
+        <w:rPr>
+          <w:rFonts w:ascii="Arial" w:hAnsi="Arial"/>
+          <w:sz w:val="24"/>
+          <w:szCs w:val="24"/>
+        </w:rPr>
+        <w:t>llowing components</w:t>
       </w:r>
       <w:r>
         <w:rPr>
@@ -5781,7 +6194,7 @@
           <w:sz w:val="24"/>
           <w:szCs w:val="24"/>
         </w:rPr>
-        <w:t xml:space="preserve">: </w:t>
+        <w:t xml:space="preserve"> </w:t>
       </w:r>
       <w:r>
         <w:rPr>
@@ -8703,14 +9116,6 @@
     </w:p>
     <w:p>
       <w:pPr>
-        <w:rPr>
-          <w:sz w:val="22"/>
-          <w:szCs w:val="22"/>
-        </w:rPr>
-      </w:pPr>
-    </w:p>
-    <w:p>
-      <w:pPr>
         <w:pStyle w:val="H4"/>
         <w:spacing w:before="0" w:after="0"/>
         <w:rPr>
@@ -9800,7 +10205,21 @@
                 <w:sz w:val="24"/>
                 <w:szCs w:val="24"/>
               </w:rPr>
-              <w:t>No. of students in particular batch</w:t>
+              <w:t xml:space="preserve">No. of students in </w:t>
+            </w:r>
+            <w:r>
+              <w:rPr>
+                <w:sz w:val="24"/>
+                <w:szCs w:val="24"/>
+              </w:rPr>
+              <w:t xml:space="preserve">a </w:t>
+            </w:r>
+            <w:r>
+              <w:rPr>
+                <w:sz w:val="24"/>
+                <w:szCs w:val="24"/>
+              </w:rPr>
+              <w:t>particular batch</w:t>
             </w:r>
           </w:p>
         </w:tc>
@@ -9956,7 +10375,21 @@
                 <w:sz w:val="24"/>
                 <w:szCs w:val="24"/>
               </w:rPr>
-              <w:t>Date of first class of batch</w:t>
+              <w:t>Date of first</w:t>
+            </w:r>
+            <w:r>
+              <w:rPr>
+                <w:sz w:val="24"/>
+                <w:szCs w:val="24"/>
+              </w:rPr>
+              <w:t>-</w:t>
+            </w:r>
+            <w:r>
+              <w:rPr>
+                <w:sz w:val="24"/>
+                <w:szCs w:val="24"/>
+              </w:rPr>
+              <w:t>class of batch</w:t>
             </w:r>
             <w:r>
               <w:rPr>
@@ -10191,7 +10624,25 @@
           <w:sz w:val="28"/>
           <w:u w:val="single"/>
         </w:rPr>
-        <w:t>Viewing basic student and students details</w:t>
+        <w:t>Viewing basic student and students</w:t>
+      </w:r>
+      <w:r>
+        <w:rPr>
+          <w:rFonts w:ascii="Arial" w:hAnsi="Arial"/>
+          <w:b/>
+          <w:sz w:val="28"/>
+          <w:u w:val="single"/>
+        </w:rPr>
+        <w:t>’</w:t>
+      </w:r>
+      <w:r>
+        <w:rPr>
+          <w:rFonts w:ascii="Arial" w:hAnsi="Arial"/>
+          <w:b/>
+          <w:sz w:val="28"/>
+          <w:u w:val="single"/>
+        </w:rPr>
+        <w:t xml:space="preserve"> details</w:t>
       </w:r>
     </w:p>
     <w:p>
@@ -10215,7 +10666,25 @@
           <w:sz w:val="28"/>
           <w:u w:val="single"/>
         </w:rPr>
-        <w:t>Viewing basic details of teacher and teachers</w:t>
+        <w:t xml:space="preserve">Viewing </w:t>
+      </w:r>
+      <w:r>
+        <w:rPr>
+          <w:rFonts w:ascii="Arial" w:hAnsi="Arial"/>
+          <w:b/>
+          <w:sz w:val="28"/>
+          <w:u w:val="single"/>
+        </w:rPr>
+        <w:t xml:space="preserve">the </w:t>
+      </w:r>
+      <w:r>
+        <w:rPr>
+          <w:rFonts w:ascii="Arial" w:hAnsi="Arial"/>
+          <w:b/>
+          <w:sz w:val="28"/>
+          <w:u w:val="single"/>
+        </w:rPr>
+        <w:t>basic details of teacher and teachers</w:t>
       </w:r>
     </w:p>
     <w:p>
@@ -10357,16 +10826,25 @@
           <w:sz w:val="28"/>
           <w:u w:val="single"/>
         </w:rPr>
-        <w:t xml:space="preserve">Viewing advanced detail of teacher and </w:t>
-      </w:r>
-      <w:r>
-        <w:rPr>
-          <w:rFonts w:ascii="Arial" w:hAnsi="Arial"/>
-          <w:b/>
-          <w:sz w:val="28"/>
-          <w:u w:val="single"/>
-        </w:rPr>
-        <w:t xml:space="preserve"> all facluties</w:t>
+        <w:t>Viewing advanced detail of teacher and</w:t>
+      </w:r>
+      <w:r>
+        <w:rPr>
+          <w:rFonts w:ascii="Arial" w:hAnsi="Arial"/>
+          <w:b/>
+          <w:sz w:val="28"/>
+          <w:u w:val="single"/>
+        </w:rPr>
+        <w:t xml:space="preserve"> all </w:t>
+      </w:r>
+      <w:r>
+        <w:rPr>
+          <w:rFonts w:ascii="Arial" w:hAnsi="Arial"/>
+          <w:b/>
+          <w:sz w:val="28"/>
+          <w:u w:val="single"/>
+        </w:rPr>
+        <w:t>faculties</w:t>
       </w:r>
     </w:p>
     <w:p>
@@ -10544,18 +11022,6 @@
     </w:p>
     <w:p>
       <w:pPr>
-        <w:jc w:val="center"/>
-        <w:rPr>
-          <w:rFonts w:ascii="Garamond" w:hAnsi="Garamond"/>
-          <w:b/>
-          <w:color w:val="000000"/>
-          <w:sz w:val="44"/>
-          <w:u w:val="single"/>
-        </w:rPr>
-      </w:pPr>
-    </w:p>
-    <w:p>
-      <w:pPr>
         <w:spacing w:line="360" w:lineRule="auto"/>
         <w:ind w:firstLine="720"/>
         <w:jc w:val="both"/>
@@ -10565,30 +11031,6 @@
           <w:sz w:val="28"/>
         </w:rPr>
       </w:pPr>
-      <w:r>
-        <w:rPr>
-          <w:rFonts w:ascii="Arial" w:hAnsi="Arial"/>
-          <w:bCs/>
-          <w:sz w:val="28"/>
-        </w:rPr>
-        <w:t xml:space="preserve">The project will be based on Multi-User approach, which means that multiple users can use the application simultaneously. Each user will be assigned a specific role and will have limited permissions to operate the </w:t>
-      </w:r>
-      <w:r>
-        <w:rPr>
-          <w:rFonts w:ascii="Arial" w:hAnsi="Arial"/>
-          <w:bCs/>
-          <w:sz w:val="28"/>
-        </w:rPr>
-        <w:t xml:space="preserve">web </w:t>
-      </w:r>
-      <w:r>
-        <w:rPr>
-          <w:rFonts w:ascii="Arial" w:hAnsi="Arial"/>
-          <w:bCs/>
-          <w:sz w:val="28"/>
-        </w:rPr>
-        <w:t>application. User details are as below: –</w:t>
-      </w:r>
     </w:p>
     <w:p>
       <w:pPr>
@@ -10604,83 +11046,10 @@
       <w:r>
         <w:rPr>
           <w:rFonts w:ascii="Arial" w:hAnsi="Arial"/>
-          <w:b/>
-          <w:sz w:val="28"/>
-          <w:u w:val="single"/>
-        </w:rPr>
-        <w:t>Administrator</w:t>
-      </w:r>
-      <w:r>
-        <w:rPr>
-          <w:rFonts w:ascii="Arial" w:hAnsi="Arial"/>
           <w:bCs/>
           <w:sz w:val="28"/>
         </w:rPr>
-        <w:t xml:space="preserve"> – He will have full privilege to operate </w:t>
-      </w:r>
-      <w:r>
-        <w:rPr>
-          <w:rFonts w:ascii="Arial" w:hAnsi="Arial"/>
-          <w:bCs/>
-          <w:sz w:val="28"/>
-        </w:rPr>
-        <w:t>entire</w:t>
-      </w:r>
-      <w:r>
-        <w:rPr>
-          <w:rFonts w:ascii="Arial" w:hAnsi="Arial"/>
-          <w:bCs/>
-          <w:sz w:val="28"/>
-        </w:rPr>
-        <w:t xml:space="preserve"> system as per requirements of system. </w:t>
-      </w:r>
-      <w:r>
-        <w:rPr>
-          <w:rFonts w:ascii="Arial" w:hAnsi="Arial"/>
-          <w:bCs/>
-          <w:sz w:val="28"/>
-        </w:rPr>
-        <w:t>Only h</w:t>
-      </w:r>
-      <w:r>
-        <w:rPr>
-          <w:rFonts w:ascii="Arial" w:hAnsi="Arial"/>
-          <w:bCs/>
-          <w:sz w:val="28"/>
-        </w:rPr>
-        <w:t>e/she</w:t>
-      </w:r>
-      <w:r>
-        <w:rPr>
-          <w:rFonts w:ascii="Arial" w:hAnsi="Arial"/>
-          <w:bCs/>
-          <w:sz w:val="28"/>
-        </w:rPr>
-        <w:t xml:space="preserve"> </w:t>
-      </w:r>
-      <w:r>
-        <w:rPr>
-          <w:rFonts w:ascii="Arial" w:hAnsi="Arial"/>
-          <w:bCs/>
-          <w:sz w:val="28"/>
-        </w:rPr>
-        <w:t>will have permission to add new Login Id’s (</w:t>
-      </w:r>
-      <w:r>
-        <w:rPr>
-          <w:rFonts w:ascii="Arial" w:hAnsi="Arial"/>
-          <w:bCs/>
-          <w:sz w:val="28"/>
-        </w:rPr>
-        <w:t>staffs</w:t>
-      </w:r>
-      <w:r>
-        <w:rPr>
-          <w:rFonts w:ascii="Arial" w:hAnsi="Arial"/>
-          <w:bCs/>
-          <w:sz w:val="28"/>
-        </w:rPr>
-        <w:t>) to the system, change passwords, change connection settings and perform any other administrative functions which will be provided by application.</w:t>
+        <w:t>The project will be based on a Multi-User approach, which means that multiple users can use the application simultaneously. Each user will be assigned a specific role and will have limited permissions to operate the web application. User details are as below: –</w:t>
       </w:r>
     </w:p>
     <w:p>
@@ -10701,6 +11070,43 @@
           <w:sz w:val="28"/>
           <w:u w:val="single"/>
         </w:rPr>
+        <w:t>Administrator</w:t>
+      </w:r>
+      <w:r>
+        <w:rPr>
+          <w:rFonts w:ascii="Arial" w:hAnsi="Arial"/>
+          <w:bCs/>
+          <w:sz w:val="28"/>
+        </w:rPr>
+        <w:t xml:space="preserve"> – </w:t>
+      </w:r>
+      <w:r>
+        <w:rPr>
+          <w:rFonts w:ascii="Arial" w:hAnsi="Arial"/>
+          <w:bCs/>
+          <w:sz w:val="28"/>
+        </w:rPr>
+        <w:t>He will have full privilege to operate the entire system as per the requirements of the system. Only he/she will have permission to add new Login IDs (staffs) to the system, change passwords, change connection settings, and perform any other administrative functions which will be provided by the application.</w:t>
+      </w:r>
+    </w:p>
+    <w:p>
+      <w:pPr>
+        <w:spacing w:line="360" w:lineRule="auto"/>
+        <w:ind w:firstLine="720"/>
+        <w:jc w:val="both"/>
+        <w:rPr>
+          <w:rFonts w:ascii="Arial" w:hAnsi="Arial"/>
+          <w:bCs/>
+          <w:sz w:val="28"/>
+        </w:rPr>
+      </w:pPr>
+      <w:r>
+        <w:rPr>
+          <w:rFonts w:ascii="Arial" w:hAnsi="Arial"/>
+          <w:b/>
+          <w:sz w:val="28"/>
+          <w:u w:val="single"/>
+        </w:rPr>
         <w:t>Staff</w:t>
       </w:r>
       <w:r>
@@ -10709,7 +11115,15 @@
           <w:bCs/>
           <w:sz w:val="28"/>
         </w:rPr>
-        <w:t xml:space="preserve"> – He</w:t>
+        <w:t xml:space="preserve"> </w:t>
+      </w:r>
+      <w:r>
+        <w:rPr>
+          <w:rFonts w:ascii="Arial" w:hAnsi="Arial"/>
+          <w:bCs/>
+          <w:sz w:val="28"/>
+        </w:rPr>
+        <w:t>– He</w:t>
       </w:r>
       <w:r>
         <w:rPr>
@@ -10827,9 +11241,7 @@
         <w:ind w:left="180"/>
         <w:rPr>
           <w:rFonts w:ascii="Arial" w:hAnsi="Arial"/>
-          <w:b/>
-          <w:sz w:val="28"/>
-          <w:u w:val="single"/>
+          <w:sz w:val="28"/>
         </w:rPr>
       </w:pPr>
       <w:r>
@@ -10845,63 +11257,22 @@
           <w:rFonts w:ascii="Arial" w:hAnsi="Arial"/>
           <w:sz w:val="28"/>
         </w:rPr>
-        <w:t xml:space="preserve">This module of this Project </w:t>
-      </w:r>
-      <w:r>
-        <w:rPr>
-          <w:rFonts w:ascii="Arial" w:hAnsi="Arial"/>
-          <w:sz w:val="28"/>
-        </w:rPr>
-        <w:t>will</w:t>
-      </w:r>
-      <w:r>
-        <w:rPr>
-          <w:rFonts w:ascii="Arial" w:hAnsi="Arial"/>
-          <w:sz w:val="28"/>
-        </w:rPr>
-        <w:t xml:space="preserve"> authorize user </w:t>
-      </w:r>
-      <w:r>
-        <w:rPr>
-          <w:rFonts w:ascii="Arial" w:hAnsi="Arial"/>
-          <w:sz w:val="28"/>
-        </w:rPr>
-        <w:t>and block any unauthorized user after checking</w:t>
-      </w:r>
-      <w:r>
-        <w:rPr>
-          <w:rFonts w:ascii="Arial" w:hAnsi="Arial"/>
-          <w:sz w:val="28"/>
-        </w:rPr>
-        <w:t>. With this we can maintain only authorized login. This will help to maintain security of system</w:t>
-      </w:r>
-      <w:r>
-        <w:rPr>
-          <w:rFonts w:ascii="Arial" w:hAnsi="Arial"/>
-          <w:sz w:val="28"/>
-        </w:rPr>
-        <w:t xml:space="preserve"> and institute data</w:t>
-      </w:r>
-      <w:r>
-        <w:rPr>
-          <w:rFonts w:ascii="Arial" w:hAnsi="Arial"/>
-          <w:sz w:val="28"/>
-        </w:rPr>
-        <w:t>.</w:t>
+        <w:t>This module of this Project will authorize users and block any unauthorized users after checking. With this, we can maintain only authorized login. This will help to maintain the security of the system and institute data.</w:t>
       </w:r>
     </w:p>
     <w:p>
       <w:pPr>
         <w:spacing w:line="360" w:lineRule="auto"/>
-        <w:rPr>
-          <w:rFonts w:ascii="Arial" w:hAnsi="Arial"/>
-          <w:b/>
-          <w:sz w:val="28"/>
-          <w:u w:val="single"/>
-        </w:rPr>
-      </w:pPr>
-      <w:r>
-        <w:t xml:space="preserve">   </w:t>
+        <w:ind w:left="180"/>
+        <w:rPr>
+          <w:rFonts w:ascii="Arial" w:hAnsi="Arial"/>
+          <w:b/>
+          <w:sz w:val="28"/>
+          <w:u w:val="single"/>
+        </w:rPr>
+      </w:pPr>
+      <w:r>
+        <w:t xml:space="preserve"> </w:t>
       </w:r>
       <w:r>
         <w:rPr>
@@ -10919,24 +11290,16 @@
         <w:ind w:firstLine="720"/>
         <w:rPr>
           <w:rFonts w:ascii="Arial" w:hAnsi="Arial"/>
+          <w:sz w:val="28"/>
+        </w:rPr>
+      </w:pPr>
+      <w:r>
+        <w:rPr>
+          <w:rFonts w:ascii="Arial" w:hAnsi="Arial"/>
           <w:bCs/>
           <w:sz w:val="28"/>
         </w:rPr>
-      </w:pPr>
-      <w:r>
-        <w:rPr>
-          <w:rFonts w:ascii="Arial" w:hAnsi="Arial"/>
-          <w:bCs/>
-          <w:sz w:val="28"/>
-        </w:rPr>
-        <w:t xml:space="preserve">This </w:t>
-      </w:r>
-      <w:r>
-        <w:rPr>
-          <w:rFonts w:ascii="Arial" w:hAnsi="Arial"/>
-          <w:sz w:val="28"/>
-        </w:rPr>
-        <w:t>module’s business logic takes data from model and show it on view on a specified jsp page. It comprises of query language of MySQL with java (used hibernate framework which make work easier with HQL).</w:t>
+        <w:t>This module’s business logic takes data from the model and shows it on view on a specified JSP page. It comprises of query language of MySQL with java (used hibernate framework which makes work easier with HQL).</w:t>
       </w:r>
     </w:p>
     <w:p>
@@ -10979,123 +11342,21 @@
           <w:bCs/>
           <w:sz w:val="28"/>
         </w:rPr>
-        <w:t xml:space="preserve">This </w:t>
-      </w:r>
-      <w:r>
-        <w:rPr>
-          <w:rFonts w:ascii="Arial" w:hAnsi="Arial"/>
-          <w:sz w:val="28"/>
-        </w:rPr>
-        <w:t>module</w:t>
-      </w:r>
-      <w:r>
-        <w:rPr>
-          <w:rFonts w:ascii="Arial" w:hAnsi="Arial"/>
-          <w:sz w:val="28"/>
-        </w:rPr>
-        <w:t xml:space="preserve"> </w:t>
-      </w:r>
-      <w:r>
-        <w:rPr>
-          <w:rFonts w:ascii="Arial" w:hAnsi="Arial"/>
-          <w:sz w:val="28"/>
-        </w:rPr>
-        <w:t>consist of a form on view</w:t>
-      </w:r>
-      <w:r>
-        <w:rPr>
-          <w:rFonts w:ascii="Arial" w:hAnsi="Arial"/>
-          <w:sz w:val="28"/>
-        </w:rPr>
-        <w:t xml:space="preserve"> page</w:t>
-      </w:r>
-      <w:r>
-        <w:rPr>
-          <w:rFonts w:ascii="Arial" w:hAnsi="Arial"/>
-          <w:sz w:val="28"/>
-        </w:rPr>
-        <w:t xml:space="preserve"> through which the user will</w:t>
-      </w:r>
-      <w:r>
-        <w:rPr>
-          <w:rFonts w:ascii="Arial" w:hAnsi="Arial"/>
-          <w:sz w:val="28"/>
-        </w:rPr>
-        <w:t xml:space="preserve"> interact and </w:t>
-      </w:r>
-      <w:r>
-        <w:rPr>
-          <w:rFonts w:ascii="Arial" w:hAnsi="Arial"/>
-          <w:sz w:val="28"/>
-        </w:rPr>
-        <w:t>fill all the given details and sub</w:t>
-      </w:r>
-      <w:r>
-        <w:rPr>
-          <w:rFonts w:ascii="Arial" w:hAnsi="Arial"/>
-          <w:sz w:val="28"/>
-        </w:rPr>
-        <w:t>m</w:t>
-      </w:r>
-      <w:r>
-        <w:rPr>
-          <w:rFonts w:ascii="Arial" w:hAnsi="Arial"/>
-          <w:sz w:val="28"/>
-        </w:rPr>
-        <w:t>it it online with just a single click. Tha</w:t>
-      </w:r>
-      <w:r>
-        <w:rPr>
-          <w:rFonts w:ascii="Arial" w:hAnsi="Arial"/>
-          <w:sz w:val="28"/>
-        </w:rPr>
-        <w:t>n</w:t>
-      </w:r>
-      <w:r>
-        <w:rPr>
-          <w:rFonts w:ascii="Arial" w:hAnsi="Arial"/>
-          <w:sz w:val="28"/>
-        </w:rPr>
-        <w:t xml:space="preserve"> details </w:t>
-      </w:r>
-      <w:r>
-        <w:rPr>
-          <w:rFonts w:ascii="Arial" w:hAnsi="Arial"/>
-          <w:sz w:val="28"/>
-        </w:rPr>
-        <w:t>will</w:t>
-      </w:r>
-      <w:r>
-        <w:rPr>
-          <w:rFonts w:ascii="Arial" w:hAnsi="Arial"/>
-          <w:sz w:val="28"/>
-        </w:rPr>
-        <w:t xml:space="preserve"> be added to the database and </w:t>
-      </w:r>
-      <w:r>
-        <w:rPr>
-          <w:rFonts w:ascii="Arial" w:hAnsi="Arial"/>
-          <w:sz w:val="28"/>
-        </w:rPr>
-        <w:t>a computer generate pdf is provide to the admission taking student.</w:t>
+        <w:t>This module consists of a form on the view page through which the user will interact and fill in all the given details and submit it online with just a single click. Then details will be added to the database and a computer generate pdf is provided to the admission-taking student.</w:t>
       </w:r>
     </w:p>
     <w:p>
       <w:pPr>
         <w:spacing w:line="360" w:lineRule="auto"/>
-      </w:pPr>
-    </w:p>
-    <w:p>
-      <w:pPr>
-        <w:spacing w:line="360" w:lineRule="auto"/>
-        <w:rPr>
-          <w:rFonts w:ascii="Arial" w:hAnsi="Arial"/>
-          <w:b/>
-          <w:sz w:val="28"/>
-          <w:u w:val="single"/>
-        </w:rPr>
-      </w:pPr>
-      <w:r>
+        <w:rPr>
+          <w:rFonts w:ascii="Arial" w:hAnsi="Arial"/>
+          <w:b/>
+          <w:sz w:val="28"/>
+          <w:u w:val="single"/>
+        </w:rPr>
+      </w:pPr>
+      <w:r>
+        <w:lastRenderedPageBreak/>
         <w:t xml:space="preserve">   </w:t>
       </w:r>
       <w:r>
@@ -11112,28 +11373,19 @@
       <w:pPr>
         <w:spacing w:line="360" w:lineRule="auto"/>
         <w:ind w:firstLine="720"/>
-      </w:pPr>
-      <w:r>
         <w:rPr>
           <w:rFonts w:ascii="Arial" w:hAnsi="Arial"/>
           <w:bCs/>
           <w:sz w:val="28"/>
         </w:rPr>
-        <w:t xml:space="preserve">This </w:t>
-      </w:r>
-      <w:r>
-        <w:rPr>
-          <w:rFonts w:ascii="Arial" w:hAnsi="Arial"/>
-          <w:sz w:val="28"/>
-        </w:rPr>
-        <w:t>module</w:t>
-      </w:r>
-      <w:r>
-        <w:rPr>
-          <w:rFonts w:ascii="Arial" w:hAnsi="Arial"/>
-          <w:sz w:val="28"/>
-        </w:rPr>
-        <w:t xml:space="preserve"> is interactable through a single button and the data will be visible on the screen with the help of java, hibernate extracting data form database and showing on jsp page.</w:t>
+      </w:pPr>
+      <w:r>
+        <w:rPr>
+          <w:rFonts w:ascii="Arial" w:hAnsi="Arial"/>
+          <w:bCs/>
+          <w:sz w:val="28"/>
+        </w:rPr>
+        <w:t>This module is interactable through a single button and the data will be visible on the screen with the help of java, hibernate extracting data from database and showing on the JSP page.</w:t>
       </w:r>
     </w:p>
     <w:p>
@@ -11147,7 +11399,7 @@
         </w:rPr>
       </w:pPr>
       <w:r>
-        <w:t xml:space="preserve">   </w:t>
+        <w:t xml:space="preserve"> </w:t>
       </w:r>
       <w:r>
         <w:rPr>
@@ -11176,28 +11428,14 @@
           <w:bCs/>
           <w:sz w:val="28"/>
         </w:rPr>
-        <w:t xml:space="preserve">This </w:t>
-      </w:r>
-      <w:r>
-        <w:rPr>
-          <w:rFonts w:ascii="Arial" w:hAnsi="Arial"/>
-          <w:sz w:val="28"/>
-        </w:rPr>
-        <w:t>module</w:t>
-      </w:r>
-      <w:r>
-        <w:rPr>
-          <w:rFonts w:ascii="Arial" w:hAnsi="Arial"/>
-          <w:sz w:val="28"/>
-        </w:rPr>
-        <w:t xml:space="preserve"> is as simple as other view lists same process but the query used and data extracted is changed.</w:t>
-      </w:r>
-      <w:r>
-        <w:rPr>
-          <w:rFonts w:ascii="Arial" w:hAnsi="Arial"/>
-          <w:sz w:val="28"/>
-        </w:rPr>
-        <w:t xml:space="preserve"> Most visible change is in their way of presentation.</w:t>
+        <w:t>This module is as simple as other view lists the same process but the query used and data extracted is changed. The most visible change is in their way of presentation</w:t>
+      </w:r>
+      <w:r>
+        <w:rPr>
+          <w:rFonts w:ascii="Arial" w:hAnsi="Arial"/>
+          <w:sz w:val="28"/>
+        </w:rPr>
+        <w:t>.</w:t>
       </w:r>
     </w:p>
     <w:p>
@@ -11258,28 +11496,14 @@
           <w:bCs/>
           <w:sz w:val="28"/>
         </w:rPr>
-        <w:t xml:space="preserve">This </w:t>
-      </w:r>
-      <w:r>
-        <w:rPr>
-          <w:rFonts w:ascii="Arial" w:hAnsi="Arial"/>
-          <w:sz w:val="28"/>
-        </w:rPr>
-        <w:t>module</w:t>
-      </w:r>
-      <w:r>
-        <w:rPr>
-          <w:rFonts w:ascii="Arial" w:hAnsi="Arial"/>
-          <w:sz w:val="28"/>
-        </w:rPr>
-        <w:t xml:space="preserve"> </w:t>
-      </w:r>
-      <w:r>
-        <w:rPr>
-          <w:rFonts w:ascii="Arial" w:hAnsi="Arial"/>
-          <w:sz w:val="28"/>
-        </w:rPr>
-        <w:t>consist of extracting and presenting on the page. It does not have the authority to show all the details of a student like fee, address, etc.</w:t>
+        <w:t>This module consists of extracting and presenting on the page. It does not have the authority to show all the details of a student like a fee, address, etc</w:t>
+      </w:r>
+      <w:r>
+        <w:rPr>
+          <w:rFonts w:ascii="Arial" w:hAnsi="Arial"/>
+          <w:sz w:val="28"/>
+        </w:rPr>
+        <w:t>.</w:t>
       </w:r>
     </w:p>
     <w:p>
@@ -11338,42 +11562,14 @@
           <w:bCs/>
           <w:sz w:val="28"/>
         </w:rPr>
-        <w:t xml:space="preserve">This </w:t>
-      </w:r>
-      <w:r>
-        <w:rPr>
-          <w:rFonts w:ascii="Arial" w:hAnsi="Arial"/>
-          <w:sz w:val="28"/>
-        </w:rPr>
-        <w:t xml:space="preserve">module consist of extracting and presenting on the page. It does not have the authority to show all the details of a </w:t>
-      </w:r>
-      <w:r>
-        <w:rPr>
-          <w:rFonts w:ascii="Arial" w:hAnsi="Arial"/>
-          <w:sz w:val="28"/>
-        </w:rPr>
-        <w:t>faculty</w:t>
-      </w:r>
-      <w:r>
-        <w:rPr>
-          <w:rFonts w:ascii="Arial" w:hAnsi="Arial"/>
-          <w:sz w:val="28"/>
-        </w:rPr>
-        <w:t xml:space="preserve"> like </w:t>
-      </w:r>
-      <w:r>
-        <w:rPr>
-          <w:rFonts w:ascii="Arial" w:hAnsi="Arial"/>
-          <w:sz w:val="28"/>
-        </w:rPr>
-        <w:t>salary, date of joining</w:t>
-      </w:r>
-      <w:r>
-        <w:rPr>
-          <w:rFonts w:ascii="Arial" w:hAnsi="Arial"/>
-          <w:sz w:val="28"/>
-        </w:rPr>
-        <w:t>, address, etc.</w:t>
+        <w:t>This module consists of extracting and presenting on the page. It does not have the authority to show all the details of a faculty like a salary, date of joining, address, etc</w:t>
+      </w:r>
+      <w:r>
+        <w:rPr>
+          <w:rFonts w:ascii="Arial" w:hAnsi="Arial"/>
+          <w:sz w:val="28"/>
+        </w:rPr>
+        <w:t>.</w:t>
       </w:r>
     </w:p>
     <w:p>
@@ -11414,7 +11610,7 @@
           <w:bCs/>
           <w:sz w:val="28"/>
         </w:rPr>
-        <w:t>This</w:t>
+        <w:t>This module will show the list of ongoing batches of subjects with just a single button click</w:t>
       </w:r>
       <w:r>
         <w:rPr>
@@ -11422,7 +11618,7 @@
           <w:bCs/>
           <w:sz w:val="28"/>
         </w:rPr>
-        <w:t xml:space="preserve"> module will show the list of ongoing batches of subjects with just a single button click.</w:t>
+        <w:t>.</w:t>
       </w:r>
     </w:p>
     <w:p>
@@ -11452,27 +11648,116 @@
         <w:ind w:firstLine="720"/>
         <w:rPr>
           <w:rFonts w:ascii="Arial" w:hAnsi="Arial"/>
-          <w:b/>
-          <w:sz w:val="28"/>
-          <w:u w:val="single"/>
-        </w:rPr>
-      </w:pPr>
-      <w:r>
-        <w:rPr>
-          <w:rFonts w:ascii="Arial" w:hAnsi="Arial"/>
           <w:bCs/>
           <w:sz w:val="28"/>
         </w:rPr>
-        <w:t>This</w:t>
-      </w:r>
+      </w:pPr>
       <w:r>
         <w:rPr>
           <w:rFonts w:ascii="Arial" w:hAnsi="Arial"/>
           <w:bCs/>
           <w:sz w:val="28"/>
         </w:rPr>
-        <w:t xml:space="preserve"> module is used while login by authorities and is properly secure, all the data used to check details is fetched from the database which can’t be changed by any unauthorized person except the admin or owner of the institute.</w:t>
-      </w:r>
+        <w:t xml:space="preserve">This module is used while login in by authorities and is properly secure, all the data used to check </w:t>
+      </w:r>
+      <w:r>
+        <w:rPr>
+          <w:rFonts w:ascii="Arial" w:hAnsi="Arial"/>
+          <w:bCs/>
+          <w:sz w:val="28"/>
+        </w:rPr>
+        <w:t xml:space="preserve">login </w:t>
+      </w:r>
+      <w:r>
+        <w:rPr>
+          <w:rFonts w:ascii="Arial" w:hAnsi="Arial"/>
+          <w:bCs/>
+          <w:sz w:val="28"/>
+        </w:rPr>
+        <w:t xml:space="preserve">details </w:t>
+      </w:r>
+      <w:r>
+        <w:rPr>
+          <w:rFonts w:ascii="Arial" w:hAnsi="Arial"/>
+          <w:bCs/>
+          <w:sz w:val="28"/>
+        </w:rPr>
+        <w:t>are</w:t>
+      </w:r>
+      <w:r>
+        <w:rPr>
+          <w:rFonts w:ascii="Arial" w:hAnsi="Arial"/>
+          <w:bCs/>
+          <w:sz w:val="28"/>
+        </w:rPr>
+        <w:t xml:space="preserve"> fetched from the database which can’t be changed by any unauthorized person</w:t>
+      </w:r>
+      <w:r>
+        <w:rPr>
+          <w:rFonts w:ascii="Arial" w:hAnsi="Arial"/>
+          <w:bCs/>
+          <w:sz w:val="28"/>
+        </w:rPr>
+        <w:t xml:space="preserve">. Only </w:t>
+      </w:r>
+      <w:r>
+        <w:rPr>
+          <w:rFonts w:ascii="Arial" w:hAnsi="Arial"/>
+          <w:bCs/>
+          <w:sz w:val="28"/>
+        </w:rPr>
+        <w:t>the admin or owner of the institute</w:t>
+      </w:r>
+      <w:r>
+        <w:rPr>
+          <w:rFonts w:ascii="Arial" w:hAnsi="Arial"/>
+          <w:bCs/>
+          <w:sz w:val="28"/>
+        </w:rPr>
+        <w:t xml:space="preserve"> can do so</w:t>
+      </w:r>
+      <w:r>
+        <w:rPr>
+          <w:rFonts w:ascii="Arial" w:hAnsi="Arial"/>
+          <w:bCs/>
+          <w:sz w:val="28"/>
+        </w:rPr>
+        <w:t>.</w:t>
+      </w:r>
+    </w:p>
+    <w:p>
+      <w:pPr>
+        <w:spacing w:line="360" w:lineRule="auto"/>
+        <w:ind w:firstLine="720"/>
+        <w:rPr>
+          <w:rFonts w:ascii="Arial" w:hAnsi="Arial"/>
+          <w:bCs/>
+          <w:sz w:val="28"/>
+        </w:rPr>
+      </w:pPr>
+    </w:p>
+    <w:p>
+      <w:pPr>
+        <w:spacing w:line="360" w:lineRule="auto"/>
+        <w:ind w:firstLine="720"/>
+        <w:rPr>
+          <w:rFonts w:ascii="Arial" w:hAnsi="Arial"/>
+          <w:bCs/>
+          <w:sz w:val="28"/>
+        </w:rPr>
+      </w:pPr>
+    </w:p>
+    <w:p>
+      <w:pPr>
+        <w:spacing w:line="360" w:lineRule="auto"/>
+        <w:ind w:firstLine="720"/>
+        <w:rPr>
+          <w:rFonts w:ascii="Arial" w:hAnsi="Arial"/>
+          <w:b/>
+          <w:sz w:val="28"/>
+          <w:u w:val="single"/>
+        </w:rPr>
+      </w:pPr>
     </w:p>
     <w:p>
       <w:pPr>
@@ -11492,6 +11777,7 @@
           <w:sz w:val="28"/>
           <w:u w:val="single"/>
         </w:rPr>
+        <w:lastRenderedPageBreak/>
         <w:t>Viewing advanced detail of student and all students</w:t>
       </w:r>
     </w:p>
@@ -11511,7 +11797,7 @@
           <w:bCs/>
           <w:sz w:val="28"/>
         </w:rPr>
-        <w:t>This</w:t>
+        <w:t>This is used by only the owner/admin of the institute. It is different from all other list presenting modules as it fetches all the student detail available in the database without hiding anything from the owner</w:t>
       </w:r>
       <w:r>
         <w:rPr>
@@ -11519,15 +11805,7 @@
           <w:bCs/>
           <w:sz w:val="28"/>
         </w:rPr>
-        <w:t xml:space="preserve"> </w:t>
-      </w:r>
-      <w:r>
-        <w:rPr>
-          <w:rFonts w:ascii="Arial" w:hAnsi="Arial"/>
-          <w:bCs/>
-          <w:sz w:val="28"/>
-        </w:rPr>
-        <w:t>is used by only owner/admin of institute. It is different from all other list presenting modules as it fetches all the student detail available in the database without hiding anything from owner.</w:t>
+        <w:t>.</w:t>
       </w:r>
     </w:p>
     <w:p>
@@ -11560,7 +11838,6 @@
           <w:sz w:val="28"/>
           <w:u w:val="single"/>
         </w:rPr>
-        <w:lastRenderedPageBreak/>
         <w:t xml:space="preserve">Viewing advanced detail of teacher </w:t>
       </w:r>
       <w:r>
@@ -11608,7 +11885,15 @@
           <w:bCs/>
           <w:sz w:val="28"/>
         </w:rPr>
-        <w:t>This is used by only owner/admin of institute. It is different from all other list presenting modules as it fetches all the student detail available in the database without hiding anything from owner.</w:t>
+        <w:t>This is used by only the owner/admin of the institute. It is different from all other list presenting modules as it fetches all the student detail available in the database without hiding anything from the owner</w:t>
+      </w:r>
+      <w:r>
+        <w:rPr>
+          <w:rFonts w:ascii="Arial" w:hAnsi="Arial"/>
+          <w:bCs/>
+          <w:sz w:val="28"/>
+        </w:rPr>
+        <w:t>.</w:t>
       </w:r>
     </w:p>
     <w:p>
@@ -11648,7 +11933,7 @@
           <w:bCs/>
           <w:sz w:val="28"/>
         </w:rPr>
-        <w:t xml:space="preserve">This </w:t>
+        <w:t>This is used by the owner only. He/she can add new faculty after confirming they're joining in institute. When he/she adds their details in the database, a mail is sent to them as congratulation</w:t>
       </w:r>
       <w:r>
         <w:rPr>
@@ -11656,7 +11941,7 @@
           <w:bCs/>
           <w:sz w:val="28"/>
         </w:rPr>
-        <w:t>is used by owner only. He/she can add new faculty after confirming their joining in the institute. When he/she adds there details in the database, a mail is sent to them as a congratulation to them.</w:t>
+        <w:t>.</w:t>
       </w:r>
     </w:p>
     <w:p>
@@ -11677,7 +11962,25 @@
           <w:sz w:val="28"/>
           <w:u w:val="single"/>
         </w:rPr>
-        <w:t xml:space="preserve">Deleting resigned or leaved faculty and sending mail </w:t>
+        <w:t xml:space="preserve">Deleting resigned or </w:t>
+      </w:r>
+      <w:r>
+        <w:rPr>
+          <w:rFonts w:ascii="Arial" w:hAnsi="Arial"/>
+          <w:b/>
+          <w:sz w:val="28"/>
+          <w:u w:val="single"/>
+        </w:rPr>
+        <w:t>left</w:t>
+      </w:r>
+      <w:r>
+        <w:rPr>
+          <w:rFonts w:ascii="Arial" w:hAnsi="Arial"/>
+          <w:b/>
+          <w:sz w:val="28"/>
+          <w:u w:val="single"/>
+        </w:rPr>
+        <w:t xml:space="preserve"> faculty and sending mail </w:t>
       </w:r>
       <w:r>
         <w:rPr>
@@ -11706,7 +12009,7 @@
           <w:bCs/>
           <w:sz w:val="28"/>
         </w:rPr>
-        <w:t xml:space="preserve">Same as adding </w:t>
+        <w:t xml:space="preserve">Same as adding the only difference is that </w:t>
       </w:r>
       <w:r>
         <w:rPr>
@@ -11714,7 +12017,7 @@
           <w:bCs/>
           <w:sz w:val="28"/>
         </w:rPr>
-        <w:t>the only difference</w:t>
+        <w:t>it gives a warning before deleting the data and then on confirmation it</w:t>
       </w:r>
       <w:r>
         <w:rPr>
@@ -11722,7 +12025,7 @@
           <w:bCs/>
           <w:sz w:val="28"/>
         </w:rPr>
-        <w:t xml:space="preserve"> is</w:t>
+        <w:t xml:space="preserve"> delet</w:t>
       </w:r>
       <w:r>
         <w:rPr>
@@ -11730,7 +12033,7 @@
           <w:bCs/>
           <w:sz w:val="28"/>
         </w:rPr>
-        <w:t xml:space="preserve"> that </w:t>
+        <w:t>es the data</w:t>
       </w:r>
       <w:r>
         <w:rPr>
@@ -11738,7 +12041,7 @@
           <w:bCs/>
           <w:sz w:val="28"/>
         </w:rPr>
-        <w:t xml:space="preserve">in it the data is delated and the mail received by the leaving faculty is </w:t>
+        <w:t xml:space="preserve"> </w:t>
       </w:r>
       <w:r>
         <w:rPr>
@@ -11746,7 +12049,7 @@
           <w:bCs/>
           <w:sz w:val="28"/>
         </w:rPr>
-        <w:t>‘T</w:t>
+        <w:t>with a</w:t>
       </w:r>
       <w:r>
         <w:rPr>
@@ -11754,7 +12057,7 @@
           <w:bCs/>
           <w:sz w:val="28"/>
         </w:rPr>
-        <w:t>hanks for being with us</w:t>
+        <w:t xml:space="preserve"> mail</w:t>
       </w:r>
       <w:r>
         <w:rPr>
@@ -11762,7 +12065,7 @@
           <w:bCs/>
           <w:sz w:val="28"/>
         </w:rPr>
-        <w:t>’</w:t>
+        <w:t xml:space="preserve"> to left faculty.</w:t>
       </w:r>
       <w:r>
         <w:rPr>
@@ -11770,7 +12073,39 @@
           <w:bCs/>
           <w:sz w:val="28"/>
         </w:rPr>
-        <w:t>.</w:t>
+        <w:t xml:space="preserve"> </w:t>
+      </w:r>
+      <w:r>
+        <w:rPr>
+          <w:rFonts w:ascii="Arial" w:hAnsi="Arial"/>
+          <w:bCs/>
+          <w:sz w:val="28"/>
+        </w:rPr>
+        <w:t xml:space="preserve">The mail </w:t>
+      </w:r>
+      <w:r>
+        <w:rPr>
+          <w:rFonts w:ascii="Arial" w:hAnsi="Arial"/>
+          <w:bCs/>
+          <w:sz w:val="28"/>
+        </w:rPr>
+        <w:t xml:space="preserve">received by the leaving faculty </w:t>
+      </w:r>
+      <w:r>
+        <w:rPr>
+          <w:rFonts w:ascii="Arial" w:hAnsi="Arial"/>
+          <w:bCs/>
+          <w:sz w:val="28"/>
+        </w:rPr>
+        <w:t xml:space="preserve">contains </w:t>
+      </w:r>
+      <w:r>
+        <w:rPr>
+          <w:rFonts w:ascii="Arial" w:hAnsi="Arial"/>
+          <w:bCs/>
+          <w:sz w:val="28"/>
+        </w:rPr>
+        <w:t>‘Thanks for being with us’</w:t>
       </w:r>
     </w:p>
     <w:p>
@@ -11828,7 +12163,7 @@
           <w:bCs/>
           <w:sz w:val="28"/>
         </w:rPr>
-        <w:t>This</w:t>
+        <w:t>This module performs more than one work. First, it takes the enrollment id or any unique id filled in the section and then fetches their data from the database which after successful fetching presents on the screen, and gets an update after editing by the owner</w:t>
       </w:r>
       <w:r>
         <w:rPr>
@@ -11836,38 +12171,6 @@
           <w:bCs/>
           <w:sz w:val="28"/>
         </w:rPr>
-        <w:t xml:space="preserve"> module </w:t>
-      </w:r>
-      <w:r>
-        <w:rPr>
-          <w:rFonts w:ascii="Arial" w:hAnsi="Arial"/>
-          <w:bCs/>
-          <w:sz w:val="28"/>
-        </w:rPr>
-        <w:t>perform</w:t>
-      </w:r>
-      <w:r>
-        <w:rPr>
-          <w:rFonts w:ascii="Arial" w:hAnsi="Arial"/>
-          <w:bCs/>
-          <w:sz w:val="28"/>
-        </w:rPr>
-        <w:t>s</w:t>
-      </w:r>
-      <w:r>
-        <w:rPr>
-          <w:rFonts w:ascii="Arial" w:hAnsi="Arial"/>
-          <w:bCs/>
-          <w:sz w:val="28"/>
-        </w:rPr>
-        <w:t xml:space="preserve"> more than one work. First it takes the enrollment id or any unique id filled in the section and then fetches their data from the database which after successful fetching presents on the screen, and get update after editing by the owner</w:t>
-      </w:r>
-      <w:r>
-        <w:rPr>
-          <w:rFonts w:ascii="Arial" w:hAnsi="Arial"/>
-          <w:bCs/>
-          <w:sz w:val="28"/>
-        </w:rPr>
         <w:t>.</w:t>
       </w:r>
     </w:p>
@@ -11887,6 +12190,16 @@
     <w:p>
       <w:pPr>
         <w:jc w:val="center"/>
+        <w:rPr>
+          <w:rFonts w:ascii="Garamond" w:hAnsi="Garamond"/>
+          <w:b/>
+          <w:sz w:val="44"/>
+          <w:u w:val="single"/>
+        </w:rPr>
+      </w:pPr>
+    </w:p>
+    <w:p>
+      <w:pPr>
         <w:rPr>
           <w:rFonts w:ascii="Garamond" w:hAnsi="Garamond"/>
           <w:b/>
@@ -12006,14 +12319,47 @@
           <w:rFonts w:ascii="Arial" w:hAnsi="Arial"/>
           <w:sz w:val="28"/>
         </w:rPr>
-        <w:t>advanced browser which support new functions added after 2005</w:t>
-      </w:r>
+        <w:t xml:space="preserve">advanced browser which </w:t>
+      </w:r>
+      <w:r>
+        <w:rPr>
+          <w:rFonts w:ascii="Arial" w:hAnsi="Arial"/>
+          <w:sz w:val="28"/>
+        </w:rPr>
+        <w:t>supports</w:t>
+      </w:r>
+      <w:r>
+        <w:rPr>
+          <w:rFonts w:ascii="Arial" w:hAnsi="Arial"/>
+          <w:sz w:val="28"/>
+        </w:rPr>
+        <w:t xml:space="preserve"> </w:t>
+      </w:r>
+      <w:r>
+        <w:rPr>
+          <w:rFonts w:ascii="Arial" w:hAnsi="Arial"/>
+          <w:sz w:val="28"/>
+        </w:rPr>
+        <w:t>new functions added after 2005</w:t>
+      </w:r>
+    </w:p>
+    <w:p>
+      <w:pPr>
+        <w:spacing w:line="360" w:lineRule="auto"/>
+        <w:jc w:val="both"/>
+        <w:rPr>
+          <w:rFonts w:ascii="Garamond" w:hAnsi="Garamond"/>
+          <w:b/>
+          <w:sz w:val="44"/>
+          <w:u w:val="single"/>
+        </w:rPr>
+      </w:pPr>
     </w:p>
     <w:p>
       <w:pPr>
         <w:spacing w:line="360" w:lineRule="auto"/>
         <w:ind w:left="720"/>
-        <w:jc w:val="both"/>
+        <w:jc w:val="center"/>
         <w:rPr>
           <w:rFonts w:ascii="Garamond" w:hAnsi="Garamond"/>
           <w:b/>
@@ -12021,65 +12367,15 @@
           <w:u w:val="single"/>
         </w:rPr>
       </w:pPr>
-    </w:p>
-    <w:p>
-      <w:pPr>
-        <w:spacing w:line="360" w:lineRule="auto"/>
-        <w:ind w:left="720"/>
-        <w:jc w:val="both"/>
+      <w:r>
         <w:rPr>
           <w:rFonts w:ascii="Garamond" w:hAnsi="Garamond"/>
           <w:b/>
           <w:sz w:val="44"/>
           <w:u w:val="single"/>
         </w:rPr>
-      </w:pPr>
-    </w:p>
-    <w:p>
-      <w:pPr>
-        <w:spacing w:line="360" w:lineRule="auto"/>
-        <w:ind w:left="720"/>
-        <w:jc w:val="both"/>
-        <w:rPr>
-          <w:rFonts w:ascii="Garamond" w:hAnsi="Garamond"/>
-          <w:b/>
-          <w:sz w:val="44"/>
-          <w:u w:val="single"/>
-        </w:rPr>
-      </w:pPr>
-    </w:p>
-    <w:p>
-      <w:pPr>
-        <w:spacing w:line="360" w:lineRule="auto"/>
-        <w:ind w:left="720"/>
-        <w:jc w:val="both"/>
-        <w:rPr>
-          <w:rFonts w:ascii="Garamond" w:hAnsi="Garamond"/>
-          <w:b/>
-          <w:sz w:val="44"/>
-          <w:u w:val="single"/>
-        </w:rPr>
-      </w:pPr>
-      <w:r>
-        <w:rPr>
-          <w:rFonts w:ascii="Garamond" w:hAnsi="Garamond"/>
-          <w:b/>
-          <w:sz w:val="44"/>
-          <w:u w:val="single"/>
-        </w:rPr>
         <w:t>FUTURE SCOPE OF THE PROJECT</w:t>
       </w:r>
-    </w:p>
-    <w:p>
-      <w:pPr>
-        <w:spacing w:line="360" w:lineRule="auto"/>
-        <w:ind w:left="720"/>
-        <w:jc w:val="both"/>
-        <w:rPr>
-          <w:rFonts w:ascii="Arial" w:hAnsi="Arial"/>
-          <w:sz w:val="28"/>
-        </w:rPr>
-      </w:pPr>
     </w:p>
     <w:p>
       <w:pPr>
@@ -12098,7 +12394,15 @@
           <w:bCs/>
           <w:sz w:val="28"/>
         </w:rPr>
-        <w:t>Write in it nicely</w:t>
+        <w:t>T</w:t>
+      </w:r>
+      <w:r>
+        <w:rPr>
+          <w:rFonts w:ascii="Arial" w:hAnsi="Arial"/>
+          <w:bCs/>
+          <w:sz w:val="28"/>
+        </w:rPr>
+        <w:t>his project is designed and developed in such a manner that it provides maximum efficiency &amp; speed and has a vast scope for further development.  A number of modules can be added without any modifications in the database and with a minimum modification in its code.  It is armed with a powerful query support system and is capable of supporting advanced and complex queries for much more advanced processes and reports.</w:t>
       </w:r>
     </w:p>
     <w:p>
@@ -12109,7 +12413,6 @@
         <w:rPr>
           <w:rFonts w:ascii="Arial" w:hAnsi="Arial"/>
           <w:bCs/>
-          <w:strike/>
           <w:sz w:val="28"/>
         </w:rPr>
       </w:pPr>
@@ -12117,104 +12420,35 @@
         <w:rPr>
           <w:rFonts w:ascii="Arial" w:hAnsi="Arial"/>
           <w:bCs/>
-          <w:strike/>
-          <w:sz w:val="28"/>
-        </w:rPr>
-        <w:t xml:space="preserve">his project is designed and developed in such a manner that it provides maximum efficiency &amp; speed and has a vast scope of further development.  Number of modules can be added without many modifications in the database and with a </w:t>
-      </w:r>
-      <w:r>
+          <w:sz w:val="28"/>
+        </w:rPr>
+        <w:t>This application fits into the current scenario, which is the Coronavirus and information age. This application with some modifications can be used by other institutes to automate their services, increase their efficiency, and to make their presence felt in the present fast online world.</w:t>
+      </w:r>
+    </w:p>
+    <w:p>
+      <w:pPr>
+        <w:spacing w:line="480" w:lineRule="auto"/>
+        <w:ind w:left="360"/>
+        <w:jc w:val="both"/>
         <w:rPr>
           <w:rFonts w:ascii="Arial" w:hAnsi="Arial"/>
           <w:bCs/>
-          <w:strike/>
-          <w:sz w:val="28"/>
-        </w:rPr>
-        <w:t>minimum modification</w:t>
-      </w:r>
+          <w:sz w:val="28"/>
+        </w:rPr>
+      </w:pPr>
       <w:r>
         <w:rPr>
           <w:rFonts w:ascii="Arial" w:hAnsi="Arial"/>
           <w:bCs/>
-          <w:strike/>
-          <w:sz w:val="28"/>
-        </w:rPr>
-        <w:t xml:space="preserve"> in it code.  It is armed with a powerful query support system and is capable of supporting advanced and complex queries for much more advanced reports. </w:t>
+          <w:sz w:val="28"/>
+        </w:rPr>
+        <w:t>In the future, I have decided to add more features like a login system for students too, online classes, live chat with teachers, performance, progress, and so on.</w:t>
       </w:r>
     </w:p>
     <w:p>
       <w:pPr>
         <w:spacing w:line="480" w:lineRule="auto"/>
-        <w:ind w:left="360" w:firstLine="720"/>
-        <w:jc w:val="both"/>
-        <w:rPr>
-          <w:rFonts w:ascii="Arial" w:hAnsi="Arial"/>
-          <w:bCs/>
-          <w:strike/>
-          <w:sz w:val="28"/>
-        </w:rPr>
-      </w:pPr>
-      <w:r>
-        <w:rPr>
-          <w:rFonts w:ascii="Arial" w:hAnsi="Arial"/>
-          <w:bCs/>
-          <w:strike/>
-          <w:sz w:val="28"/>
-        </w:rPr>
-        <w:t xml:space="preserve">This application fits into the current scenario, which is the information age. This application with some modifications can be used by modern </w:t>
-      </w:r>
-      <w:r>
-        <w:rPr>
-          <w:rFonts w:ascii="Arial" w:hAnsi="Arial"/>
-          <w:b/>
-          <w:bCs/>
-          <w:strike/>
-          <w:sz w:val="28"/>
-        </w:rPr>
-        <w:t xml:space="preserve">Mobile </w:t>
-      </w:r>
-      <w:r>
-        <w:rPr>
-          <w:rFonts w:ascii="Arial" w:hAnsi="Arial"/>
-          <w:b/>
-          <w:bCs/>
-          <w:strike/>
-          <w:sz w:val="28"/>
-        </w:rPr>
-        <w:t>Repairing</w:t>
-      </w:r>
-      <w:r>
-        <w:rPr>
-          <w:rFonts w:ascii="Arial" w:hAnsi="Arial"/>
-          <w:b/>
-          <w:bCs/>
-          <w:strike/>
-          <w:sz w:val="28"/>
-        </w:rPr>
-        <w:t xml:space="preserve"> Center</w:t>
-      </w:r>
-      <w:r>
-        <w:rPr>
-          <w:rFonts w:ascii="Arial" w:hAnsi="Arial"/>
-          <w:bCs/>
-          <w:strike/>
-          <w:sz w:val="28"/>
-        </w:rPr>
-        <w:t xml:space="preserve"> to automate their services, increase their efficiency and to make their presence felt in the present age of e commerce.</w:t>
-      </w:r>
-    </w:p>
-    <w:p>
-      <w:pPr>
-        <w:rPr>
-          <w:sz w:val="32"/>
-        </w:rPr>
-      </w:pPr>
-    </w:p>
-    <w:p>
-      <w:pPr>
-        <w:tabs>
-          <w:tab w:val="left" w:pos="1440"/>
-          <w:tab w:val="left" w:pos="4470"/>
-        </w:tabs>
+        <w:ind w:left="360"/>
         <w:jc w:val="center"/>
         <w:rPr>
           <w:b/>
@@ -12225,6 +12459,14 @@
       </w:pPr>
       <w:r>
         <w:rPr>
+          <w:rFonts w:ascii="Arial" w:hAnsi="Arial"/>
+          <w:bCs/>
+          <w:sz w:val="28"/>
+        </w:rPr>
+        <w:t>All the present and addable features will definitely help the world to run faster and give a better of teaching with data saving.</w:t>
+      </w:r>
+      <w:r>
+        <w:rPr>
           <w:sz w:val="32"/>
         </w:rPr>
         <w:br w:type="page"/>
@@ -12237,20 +12479,26 @@
           <w:u w:val="single"/>
         </w:rPr>
         <w:lastRenderedPageBreak/>
-        <w:t>BIBLOGRAPHY</w:t>
-      </w:r>
-    </w:p>
-    <w:p>
-      <w:pPr>
-        <w:tabs>
-          <w:tab w:val="left" w:pos="1440"/>
-          <w:tab w:val="left" w:pos="4470"/>
-        </w:tabs>
-        <w:rPr>
+        <w:t>BIBL</w:t>
+      </w:r>
+      <w:r>
+        <w:rPr>
+          <w:b/>
           <w:color w:val="000000"/>
           <w:sz w:val="38"/>
-        </w:rPr>
-      </w:pPr>
+          <w:u w:val="single"/>
+        </w:rPr>
+        <w:t>I</w:t>
+      </w:r>
+      <w:r>
+        <w:rPr>
+          <w:b/>
+          <w:color w:val="000000"/>
+          <w:sz w:val="38"/>
+          <w:u w:val="single"/>
+        </w:rPr>
+        <w:t>OGRAPHY</w:t>
+      </w:r>
     </w:p>
     <w:p>
       <w:pPr>
@@ -12265,6 +12513,8 @@
         <w:rPr>
           <w:rFonts w:ascii="Arial Black" w:eastAsia="Batang" w:hAnsi="Arial Black" w:cs="Calibri"/>
           <w:b w:val="0"/>
+          <w:i/>
+          <w:iCs/>
         </w:rPr>
         <w:t>WEBSITE</w:t>
       </w:r>
@@ -12272,14 +12522,23 @@
         <w:rPr>
           <w:rFonts w:ascii="Arial Black" w:eastAsia="Batang" w:hAnsi="Arial Black" w:cs="Calibri"/>
           <w:b w:val="0"/>
-        </w:rPr>
-        <w:t>s used to get help while creating projects</w:t>
+          <w:i/>
+          <w:iCs/>
+        </w:rPr>
+        <w:t>s</w:t>
       </w:r>
       <w:r>
         <w:rPr>
           <w:rFonts w:ascii="Arial Black" w:eastAsia="Batang" w:hAnsi="Arial Black" w:cs="Calibri"/>
           <w:b w:val="0"/>
         </w:rPr>
+        <w:t xml:space="preserve"> used to get help while creating projects</w:t>
+      </w:r>
+      <w:r>
+        <w:rPr>
+          <w:rFonts w:ascii="Arial Black" w:eastAsia="Batang" w:hAnsi="Arial Black" w:cs="Calibri"/>
+          <w:b w:val="0"/>
+        </w:rPr>
         <w:t xml:space="preserve"> – </w:t>
       </w:r>
     </w:p>
@@ -12292,6 +12551,7 @@
     </w:p>
     <w:p>
       <w:pPr>
+        <w:pStyle w:val="ListParagraph"/>
         <w:numPr>
           <w:ilvl w:val="0"/>
           <w:numId w:val="17"/>
@@ -12421,6 +12681,24 @@
           <w:rFonts w:ascii="Arial" w:eastAsia="Batang" w:hAnsi="Arial"/>
         </w:rPr>
       </w:pPr>
+      <w:hyperlink r:id="rId16" w:history="1">
+        <w:r>
+          <w:rPr>
+            <w:rStyle w:val="Hyperlink"/>
+            <w:rFonts w:ascii="Arial" w:eastAsia="Batang" w:hAnsi="Arial"/>
+          </w:rPr>
+          <w:t>www.youtube.com</w:t>
+        </w:r>
+      </w:hyperlink>
+    </w:p>
+    <w:p>
+      <w:pPr>
+        <w:spacing w:line="360" w:lineRule="auto"/>
+        <w:ind w:left="1080"/>
+        <w:rPr>
+          <w:rFonts w:ascii="Arial" w:eastAsia="Batang" w:hAnsi="Arial"/>
+        </w:rPr>
+      </w:pPr>
     </w:p>
     <w:p>
       <w:pPr>
@@ -12930,7 +13208,7 @@
         <w:pStyle w:val="ListParagraph"/>
         <w:numPr>
           <w:ilvl w:val="0"/>
-          <w:numId w:val="1"/>
+          <w:numId w:val="25"/>
         </w:numPr>
         <w:rPr>
           <w:sz w:val="32"/>
@@ -12950,7 +13228,7 @@
         <w:pStyle w:val="ListParagraph"/>
         <w:numPr>
           <w:ilvl w:val="1"/>
-          <w:numId w:val="1"/>
+          <w:numId w:val="25"/>
         </w:numPr>
         <w:rPr>
           <w:sz w:val="32"/>
@@ -12970,7 +13248,7 @@
         <w:pStyle w:val="ListParagraph"/>
         <w:numPr>
           <w:ilvl w:val="1"/>
-          <w:numId w:val="1"/>
+          <w:numId w:val="25"/>
         </w:numPr>
         <w:rPr>
           <w:sz w:val="32"/>
@@ -12990,7 +13268,7 @@
         <w:pStyle w:val="ListParagraph"/>
         <w:numPr>
           <w:ilvl w:val="1"/>
-          <w:numId w:val="1"/>
+          <w:numId w:val="25"/>
         </w:numPr>
         <w:rPr>
           <w:sz w:val="32"/>
@@ -13010,7 +13288,7 @@
         <w:pStyle w:val="ListParagraph"/>
         <w:numPr>
           <w:ilvl w:val="1"/>
-          <w:numId w:val="1"/>
+          <w:numId w:val="25"/>
         </w:numPr>
         <w:rPr>
           <w:sz w:val="32"/>
@@ -13030,7 +13308,7 @@
         <w:pStyle w:val="ListParagraph"/>
         <w:numPr>
           <w:ilvl w:val="1"/>
-          <w:numId w:val="1"/>
+          <w:numId w:val="25"/>
         </w:numPr>
         <w:rPr>
           <w:sz w:val="32"/>
@@ -13042,16 +13320,13 @@
           <w:sz w:val="32"/>
           <w:szCs w:val="32"/>
         </w:rPr>
-        <w:t>TOP right corner link for admistration login</w:t>
+        <w:t>TOP right corner link for administration login</w:t>
       </w:r>
     </w:p>
     <w:p>
       <w:pPr>
         <w:pStyle w:val="ListParagraph"/>
-        <w:numPr>
-          <w:ilvl w:val="2"/>
-          <w:numId w:val="1"/>
-        </w:numPr>
+        <w:ind w:left="2880"/>
         <w:rPr>
           <w:sz w:val="32"/>
           <w:szCs w:val="32"/>
@@ -13062,7 +13337,7 @@
           <w:sz w:val="32"/>
           <w:szCs w:val="32"/>
         </w:rPr>
-        <w:t xml:space="preserve">Login </w:t>
+        <w:t>It will have</w:t>
       </w:r>
     </w:p>
     <w:p>
@@ -13070,7 +13345,7 @@
         <w:pStyle w:val="ListParagraph"/>
         <w:numPr>
           <w:ilvl w:val="3"/>
-          <w:numId w:val="1"/>
+          <w:numId w:val="25"/>
         </w:numPr>
         <w:rPr>
           <w:sz w:val="32"/>
@@ -13090,7 +13365,7 @@
         <w:pStyle w:val="ListParagraph"/>
         <w:numPr>
           <w:ilvl w:val="3"/>
-          <w:numId w:val="1"/>
+          <w:numId w:val="25"/>
         </w:numPr>
         <w:rPr>
           <w:sz w:val="32"/>
@@ -13110,7 +13385,7 @@
         <w:pStyle w:val="ListParagraph"/>
         <w:numPr>
           <w:ilvl w:val="3"/>
-          <w:numId w:val="1"/>
+          <w:numId w:val="25"/>
         </w:numPr>
         <w:rPr>
           <w:sz w:val="32"/>
@@ -13130,7 +13405,7 @@
         <w:pStyle w:val="ListParagraph"/>
         <w:numPr>
           <w:ilvl w:val="3"/>
-          <w:numId w:val="1"/>
+          <w:numId w:val="25"/>
         </w:numPr>
         <w:rPr>
           <w:sz w:val="32"/>
@@ -13150,7 +13425,7 @@
         <w:pStyle w:val="ListParagraph"/>
         <w:numPr>
           <w:ilvl w:val="3"/>
-          <w:numId w:val="1"/>
+          <w:numId w:val="25"/>
         </w:numPr>
         <w:rPr>
           <w:sz w:val="32"/>
@@ -13162,7 +13437,7 @@
           <w:sz w:val="32"/>
           <w:szCs w:val="32"/>
         </w:rPr>
-        <w:t>Deleting teacher details after they leave institute with warning and sending a mail to admins and removed faculty.</w:t>
+        <w:t>Deleting teacher details after they leave the institute with a warning and sending a mail to admins and removed faculty.</w:t>
       </w:r>
     </w:p>
     <w:p>
@@ -13170,7 +13445,7 @@
         <w:pStyle w:val="ListParagraph"/>
         <w:numPr>
           <w:ilvl w:val="0"/>
-          <w:numId w:val="1"/>
+          <w:numId w:val="25"/>
         </w:numPr>
         <w:rPr>
           <w:sz w:val="32"/>
@@ -13190,7 +13465,7 @@
         <w:pStyle w:val="ListParagraph"/>
         <w:numPr>
           <w:ilvl w:val="0"/>
-          <w:numId w:val="1"/>
+          <w:numId w:val="25"/>
         </w:numPr>
         <w:rPr>
           <w:sz w:val="32"/>
@@ -13210,7 +13485,7 @@
         <w:pStyle w:val="ListParagraph"/>
         <w:numPr>
           <w:ilvl w:val="0"/>
-          <w:numId w:val="1"/>
+          <w:numId w:val="25"/>
         </w:numPr>
         <w:rPr>
           <w:sz w:val="32"/>
@@ -13230,7 +13505,7 @@
         <w:pStyle w:val="ListParagraph"/>
         <w:numPr>
           <w:ilvl w:val="1"/>
-          <w:numId w:val="1"/>
+          <w:numId w:val="25"/>
         </w:numPr>
         <w:rPr>
           <w:sz w:val="32"/>
@@ -13250,7 +13525,7 @@
         <w:pStyle w:val="ListParagraph"/>
         <w:numPr>
           <w:ilvl w:val="1"/>
-          <w:numId w:val="1"/>
+          <w:numId w:val="25"/>
         </w:numPr>
         <w:rPr>
           <w:sz w:val="32"/>
@@ -13262,7 +13537,7 @@
           <w:sz w:val="32"/>
           <w:szCs w:val="32"/>
         </w:rPr>
-        <w:t>Link on a side for institute faculty for extra functionalaty</w:t>
+        <w:t>Link on a side for institute faculty for extra functionality</w:t>
       </w:r>
     </w:p>
     <w:p>
@@ -13270,7 +13545,7 @@
         <w:pStyle w:val="ListParagraph"/>
         <w:numPr>
           <w:ilvl w:val="0"/>
-          <w:numId w:val="1"/>
+          <w:numId w:val="25"/>
         </w:numPr>
         <w:rPr>
           <w:sz w:val="32"/>
@@ -13290,7 +13565,7 @@
         <w:pStyle w:val="ListParagraph"/>
         <w:numPr>
           <w:ilvl w:val="1"/>
-          <w:numId w:val="1"/>
+          <w:numId w:val="25"/>
         </w:numPr>
         <w:rPr>
           <w:sz w:val="32"/>
@@ -13310,7 +13585,7 @@
         <w:pStyle w:val="ListParagraph"/>
         <w:numPr>
           <w:ilvl w:val="1"/>
-          <w:numId w:val="1"/>
+          <w:numId w:val="25"/>
         </w:numPr>
         <w:rPr>
           <w:sz w:val="32"/>
@@ -13330,7 +13605,7 @@
         <w:pStyle w:val="ListParagraph"/>
         <w:numPr>
           <w:ilvl w:val="1"/>
-          <w:numId w:val="1"/>
+          <w:numId w:val="25"/>
         </w:numPr>
         <w:rPr>
           <w:sz w:val="32"/>
@@ -13350,7 +13625,7 @@
         <w:pStyle w:val="ListParagraph"/>
         <w:numPr>
           <w:ilvl w:val="1"/>
-          <w:numId w:val="1"/>
+          <w:numId w:val="25"/>
         </w:numPr>
         <w:rPr>
           <w:sz w:val="32"/>
@@ -13370,7 +13645,7 @@
         <w:pStyle w:val="ListParagraph"/>
         <w:numPr>
           <w:ilvl w:val="1"/>
-          <w:numId w:val="1"/>
+          <w:numId w:val="25"/>
         </w:numPr>
         <w:rPr>
           <w:sz w:val="32"/>
@@ -13382,7 +13657,7 @@
           <w:sz w:val="32"/>
           <w:szCs w:val="32"/>
         </w:rPr>
-        <w:t>Add new faculty with a password (only know to owner)</w:t>
+        <w:t>Add new faculty with a password (only know to the owner)</w:t>
       </w:r>
     </w:p>
     <w:p>
@@ -13394,12 +13669,12 @@
       </w:pPr>
     </w:p>
     <w:sectPr>
-      <w:headerReference w:type="even" r:id="rId16"/>
-      <w:headerReference w:type="default" r:id="rId17"/>
-      <w:footerReference w:type="even" r:id="rId18"/>
-      <w:footerReference w:type="default" r:id="rId19"/>
-      <w:headerReference w:type="first" r:id="rId20"/>
-      <w:footerReference w:type="first" r:id="rId21"/>
+      <w:headerReference w:type="even" r:id="rId17"/>
+      <w:headerReference w:type="default" r:id="rId18"/>
+      <w:footerReference w:type="even" r:id="rId19"/>
+      <w:footerReference w:type="default" r:id="rId20"/>
+      <w:headerReference w:type="first" r:id="rId21"/>
+      <w:footerReference w:type="first" r:id="rId22"/>
       <w:pgSz w:w="12240" w:h="15840"/>
       <w:pgMar w:top="1440" w:right="900" w:bottom="1440" w:left="851" w:header="720" w:footer="720" w:gutter="0"/>
       <w:pgBorders w:offsetFrom="page">
@@ -15354,8 +15629,8 @@
   <w:abstractNum w:abstractNumId="13" w15:restartNumberingAfterBreak="0">
     <w:nsid w:val="2C394672"/>
     <w:multiLevelType w:val="hybridMultilevel"/>
-    <w:tmpl w:val="7088A008"/>
-    <w:lvl w:ilvl="0" w:tplc="0409000F">
+    <w:tmpl w:val="34228696"/>
+    <w:lvl w:ilvl="0" w:tplc="BD305300">
       <w:start w:val="1"/>
       <w:numFmt w:val="decimal"/>
       <w:lvlText w:val="%1."/>
@@ -15363,6 +15638,9 @@
       <w:pPr>
         <w:ind w:left="1080" w:hanging="360"/>
       </w:pPr>
+      <w:rPr>
+        <w:rFonts w:asciiTheme="minorHAnsi" w:eastAsia="Times New Roman" w:hAnsiTheme="minorHAnsi" w:cs="Arial"/>
+      </w:rPr>
     </w:lvl>
     <w:lvl w:ilvl="1" w:tplc="04090019" w:tentative="1">
       <w:start w:val="1"/>
@@ -16524,6 +16802,36 @@
   </w:num>
   <w:num w:numId="24">
     <w:abstractNumId w:val="21"/>
+  </w:num>
+  <w:num w:numId="25">
+    <w:abstractNumId w:val="9"/>
+    <w:lvlOverride w:ilvl="0">
+      <w:startOverride w:val="1"/>
+    </w:lvlOverride>
+    <w:lvlOverride w:ilvl="1">
+      <w:startOverride w:val="1"/>
+    </w:lvlOverride>
+    <w:lvlOverride w:ilvl="2">
+      <w:startOverride w:val="1"/>
+    </w:lvlOverride>
+    <w:lvlOverride w:ilvl="3">
+      <w:startOverride w:val="1"/>
+    </w:lvlOverride>
+    <w:lvlOverride w:ilvl="4">
+      <w:startOverride w:val="1"/>
+    </w:lvlOverride>
+    <w:lvlOverride w:ilvl="5">
+      <w:startOverride w:val="1"/>
+    </w:lvlOverride>
+    <w:lvlOverride w:ilvl="6">
+      <w:startOverride w:val="1"/>
+    </w:lvlOverride>
+    <w:lvlOverride w:ilvl="7">
+      <w:startOverride w:val="1"/>
+    </w:lvlOverride>
+    <w:lvlOverride w:ilvl="8">
+      <w:startOverride w:val="1"/>
+    </w:lvlOverride>
   </w:num>
 </w:numbering>
 </file>
@@ -17048,6 +17356,7 @@
   <w:style w:type="character" w:default="1" w:styleId="DefaultParagraphFont">
     <w:name w:val="Default Paragraph Font"/>
     <w:uiPriority w:val="1"/>
+    <w:semiHidden/>
     <w:unhideWhenUsed/>
   </w:style>
   <w:style w:type="table" w:default="1" w:styleId="TableNormal">

</xml_diff>